<commit_message>
Add subscription agreement template to demo rev 2
</commit_message>
<xml_diff>
--- a/public/Templates/subscription_agreement_template.docx
+++ b/public/Templates/subscription_agreement_template.docx
@@ -14,63 +14,22 @@
     </w:p>
     <w:p>
       <w:r>
-        <w:t xml:space="preserve">Dealer </w:t>
-      </w:r>
-      <w:proofErr w:type="gramStart"/>
-      <w:r>
-        <w:t>Name: {</w:t>
-      </w:r>
-      <w:proofErr w:type="spellStart"/>
-      <w:proofErr w:type="gramEnd"/>
-      <w:r>
-        <w:t>Dealer_Name</w:t>
-      </w:r>
-      <w:proofErr w:type="spellEnd"/>
-      <w:r>
-        <w:t>}</w:t>
-      </w:r>
-    </w:p>
-    <w:p>
-      <w:proofErr w:type="gramStart"/>
-      <w:r>
-        <w:t>Address: {</w:t>
-      </w:r>
-      <w:proofErr w:type="spellStart"/>
-      <w:proofErr w:type="gramEnd"/>
-      <w:r>
-        <w:t>Dealer_Address</w:t>
-      </w:r>
-      <w:proofErr w:type="spellEnd"/>
-      <w:r>
-        <w:t>}</w:t>
-      </w:r>
-    </w:p>
-    <w:p>
-      <w:proofErr w:type="gramStart"/>
-      <w:r>
-        <w:t>Phone: {</w:t>
-      </w:r>
-      <w:proofErr w:type="spellStart"/>
-      <w:proofErr w:type="gramEnd"/>
-      <w:r>
-        <w:t>Dealer_Phone</w:t>
-      </w:r>
-      <w:proofErr w:type="spellEnd"/>
-      <w:r>
-        <w:t>}</w:t>
-      </w:r>
-    </w:p>
-    <w:p>
-      <w:r>
-        <w:t>Logo: [</w:t>
-      </w:r>
-      <w:proofErr w:type="spellStart"/>
-      <w:r>
-        <w:t>Dealer_Logo_Image</w:t>
-      </w:r>
-      <w:proofErr w:type="spellEnd"/>
-      <w:r>
-        <w:t>]</w:t>
+        <w:t>Dealer Name: {Dealer_Name}</w:t>
+      </w:r>
+    </w:p>
+    <w:p>
+      <w:r>
+        <w:t>Address: {Dealer_Address}</w:t>
+      </w:r>
+    </w:p>
+    <w:p>
+      <w:r>
+        <w:t>Phone: {Dealer_Phone}</w:t>
+      </w:r>
+    </w:p>
+    <w:p>
+      <w:r>
+        <w:t>Logo: [Dealer_Logo_Image]</w:t>
       </w:r>
     </w:p>
     <w:p/>
@@ -81,82 +40,40 @@
     </w:p>
     <w:p>
       <w:r>
-        <w:t xml:space="preserve">Customer </w:t>
-      </w:r>
-      <w:proofErr w:type="gramStart"/>
-      <w:r>
-        <w:t>Name: {</w:t>
-      </w:r>
-      <w:proofErr w:type="spellStart"/>
-      <w:proofErr w:type="gramEnd"/>
-      <w:r>
-        <w:t>Customer_Name</w:t>
-      </w:r>
-      <w:proofErr w:type="spellEnd"/>
-      <w:r>
-        <w:t>}</w:t>
-      </w:r>
-    </w:p>
-    <w:p>
-      <w:proofErr w:type="gramStart"/>
-      <w:r>
-        <w:t>Address: {</w:t>
-      </w:r>
-      <w:proofErr w:type="spellStart"/>
-      <w:proofErr w:type="gramEnd"/>
-      <w:r>
-        <w:t>Customer_Address</w:t>
-      </w:r>
-      <w:proofErr w:type="spellEnd"/>
-      <w:r>
-        <w:t>}</w:t>
-      </w:r>
-    </w:p>
-    <w:p>
-      <w:proofErr w:type="gramStart"/>
-      <w:r>
-        <w:t>Contact: {</w:t>
-      </w:r>
-      <w:proofErr w:type="spellStart"/>
-      <w:proofErr w:type="gramEnd"/>
-      <w:r>
-        <w:t>Customer_Contact</w:t>
-      </w:r>
-      <w:proofErr w:type="spellEnd"/>
-      <w:r>
-        <w:t>}</w:t>
-      </w:r>
-    </w:p>
-    <w:p/>
-    <w:p>
-      <w:r>
-        <w:t xml:space="preserve">Effective </w:t>
-      </w:r>
-      <w:proofErr w:type="gramStart"/>
-      <w:r>
-        <w:t>Date: {</w:t>
-      </w:r>
-      <w:proofErr w:type="spellStart"/>
-      <w:proofErr w:type="gramEnd"/>
-      <w:r>
-        <w:t>Contract_Effective_Date</w:t>
-      </w:r>
-      <w:proofErr w:type="spellEnd"/>
-      <w:r>
-        <w:t>}</w:t>
-      </w:r>
-    </w:p>
-    <w:p>
-      <w:r>
-        <w:t xml:space="preserve">Term: 12 months, automatically </w:t>
-      </w:r>
-      <w:proofErr w:type="gramStart"/>
-      <w:r>
-        <w:t>renewing</w:t>
-      </w:r>
-      <w:proofErr w:type="gramEnd"/>
-      <w:r>
-        <w:t xml:space="preserve"> monthly until terminated with notice.</w:t>
+        <w:t xml:space="preserve">Customer Name: </w:t>
+      </w:r>
+      <w:r>
+        <w:rPr>
+          <w:highlight w:val="yellow"/>
+        </w:rPr>
+        <w:t>{Customer_Name}</w:t>
+      </w:r>
+    </w:p>
+    <w:p>
+      <w:r>
+        <w:t>Address: {Customer_Address}</w:t>
+      </w:r>
+    </w:p>
+    <w:p>
+      <w:r>
+        <w:t>Contact: {Customer_Contact}</w:t>
+      </w:r>
+    </w:p>
+    <w:p/>
+    <w:p>
+      <w:r>
+        <w:t xml:space="preserve">Effective Date: </w:t>
+      </w:r>
+      <w:r>
+        <w:rPr>
+          <w:highlight w:val="yellow"/>
+        </w:rPr>
+        <w:t>{Contract_Effective_Date}</w:t>
+      </w:r>
+    </w:p>
+    <w:p>
+      <w:r>
+        <w:t>Term: 12 months, automatically renewing monthly until terminated with notice.</w:t>
       </w:r>
     </w:p>
     <w:p/>
@@ -167,24 +84,59 @@
     </w:p>
     <w:p>
       <w:r>
-        <w:t>The following SaaS services will be provided under this Agreement (checked boxes reflect selected options):</w:t>
-      </w:r>
-    </w:p>
-    <w:p/>
-    <w:p>
-      <w:r>
-        <w:t>a) Device Connectivity &amp; Analytics (DCA) (included)</w:t>
-      </w:r>
-    </w:p>
-    <w:p/>
-    <w:p>
-      <w:r>
-        <w:t>Provides real-time monitoring of device status, usage, and diagnostics.</w:t>
-      </w:r>
-    </w:p>
-    <w:p/>
-    <w:p>
-      <w:r>
+        <w:t>The following SaaS services will be provided under this Agreement:</w:t>
+      </w:r>
+    </w:p>
+    <w:p>
+      <w:pPr>
+        <w:pStyle w:val="ListParagraph"/>
+        <w:numPr>
+          <w:ilvl w:val="0"/>
+          <w:numId w:val="2"/>
+        </w:numPr>
+      </w:pPr>
+      <w:r>
+        <w:t>Device Connectivity &amp; Analytics (DCA) (included)</w:t>
+      </w:r>
+    </w:p>
+    <w:p>
+      <w:pPr>
+        <w:ind w:left="360"/>
+      </w:pPr>
+      <w:r>
+        <w:t>{#includeDCA}</w:t>
+      </w:r>
+    </w:p>
+    <w:p>
+      <w:pPr>
+        <w:ind w:left="360"/>
+      </w:pPr>
+      <w:r>
+        <w:t>Device Connectivity &amp; Analytics (DCA) (included)</w:t>
+      </w:r>
+    </w:p>
+    <w:p>
+      <w:pPr>
+        <w:ind w:left="360"/>
+      </w:pPr>
+      <w:r>
+        <w:t>The customer agrees to maintain continuous device connectivity as required by the DCA platform. Provides real-time monitoring of device status, usage, and diagnostics.</w:t>
+      </w:r>
+    </w:p>
+    <w:p>
+      <w:pPr>
+        <w:ind w:left="360"/>
+      </w:pPr>
+      <w:r>
+        <w:t>{/includeDCA}</w:t>
+      </w:r>
+    </w:p>
+    <w:p/>
+    <w:p/>
+    <w:p/>
+    <w:p>
+      <w:r>
+        <w:lastRenderedPageBreak/>
         <w:t>b) Just-in-Time Replenishment (JIT</w:t>
       </w:r>
       <w:r>
@@ -200,15 +152,7 @@
     <w:p/>
     <w:p>
       <w:r>
-        <w:t xml:space="preserve">Automates ink/toner shipment consolidation and </w:t>
-      </w:r>
-      <w:proofErr w:type="gramStart"/>
-      <w:r>
-        <w:t>oversees</w:t>
-      </w:r>
-      <w:proofErr w:type="gramEnd"/>
-      <w:r>
-        <w:t xml:space="preserve"> waste cartridge collection.</w:t>
+        <w:t>Automates ink/toner shipment consolidation and oversees waste cartridge collection.</w:t>
       </w:r>
     </w:p>
     <w:p/>
@@ -266,20 +210,13 @@
     </w:p>
     <w:p>
       <w:r>
-        <w:t xml:space="preserve">Total Monthly </w:t>
-      </w:r>
-      <w:proofErr w:type="gramStart"/>
-      <w:r>
-        <w:t>Fee: {</w:t>
-      </w:r>
-      <w:proofErr w:type="spellStart"/>
-      <w:proofErr w:type="gramEnd"/>
-      <w:r>
-        <w:t>Monthly_Subscription_Fee</w:t>
-      </w:r>
-      <w:proofErr w:type="spellEnd"/>
-      <w:r>
-        <w:t>}</w:t>
+        <w:t xml:space="preserve">Total Monthly Fee: </w:t>
+      </w:r>
+      <w:r>
+        <w:rPr>
+          <w:highlight w:val="yellow"/>
+        </w:rPr>
+        <w:t>{Monthly_Subscription_Fee}</w:t>
       </w:r>
     </w:p>
     <w:p/>
@@ -290,23 +227,14 @@
     </w:p>
     <w:p/>
     <w:p>
-      <w:proofErr w:type="gramStart"/>
-      <w:r>
-        <w:t>DCA: {</w:t>
-      </w:r>
-      <w:proofErr w:type="spellStart"/>
-      <w:proofErr w:type="gramEnd"/>
-      <w:r>
-        <w:t>Fee_DCA</w:t>
-      </w:r>
-      <w:proofErr w:type="spellEnd"/>
-      <w:r>
-        <w:t>}</w:t>
-      </w:r>
-    </w:p>
-    <w:p/>
-    <w:p>
-      <w:r>
+      <w:r>
+        <w:t>DCA: {Fee_DCA}</w:t>
+      </w:r>
+    </w:p>
+    <w:p/>
+    <w:p>
+      <w:r>
+        <w:lastRenderedPageBreak/>
         <w:t>JIT</w:t>
       </w:r>
       <w:r>
@@ -316,72 +244,25 @@
         <w:t>‑</w:t>
       </w:r>
       <w:r>
-        <w:t>R: {</w:t>
-      </w:r>
-      <w:proofErr w:type="spellStart"/>
-      <w:r>
-        <w:t>Fee_JIT</w:t>
-      </w:r>
-      <w:proofErr w:type="spellEnd"/>
-      <w:r>
-        <w:t>}</w:t>
-      </w:r>
-    </w:p>
-    <w:p/>
-    <w:p>
-      <w:r>
-        <w:t xml:space="preserve">Subscription </w:t>
-      </w:r>
-      <w:proofErr w:type="gramStart"/>
-      <w:r>
-        <w:t>Management: {</w:t>
-      </w:r>
-      <w:proofErr w:type="spellStart"/>
-      <w:proofErr w:type="gramEnd"/>
-      <w:r>
-        <w:t>Fee_SubMgmt</w:t>
-      </w:r>
-      <w:proofErr w:type="spellEnd"/>
-      <w:r>
-        <w:t>}</w:t>
-      </w:r>
-    </w:p>
-    <w:p/>
-    <w:p>
-      <w:r>
-        <w:t xml:space="preserve">QR-Code </w:t>
-      </w:r>
-      <w:proofErr w:type="gramStart"/>
-      <w:r>
-        <w:t>Integration: {</w:t>
-      </w:r>
-      <w:proofErr w:type="spellStart"/>
-      <w:proofErr w:type="gramEnd"/>
-      <w:r>
-        <w:t>Fee_QR</w:t>
-      </w:r>
-      <w:proofErr w:type="spellEnd"/>
-      <w:r>
-        <w:t>}</w:t>
-      </w:r>
-    </w:p>
-    <w:p/>
-    <w:p>
-      <w:r>
-        <w:t>ESW (if applicable</w:t>
-      </w:r>
-      <w:proofErr w:type="gramStart"/>
-      <w:r>
-        <w:t>): {</w:t>
-      </w:r>
-      <w:proofErr w:type="spellStart"/>
-      <w:proofErr w:type="gramEnd"/>
-      <w:r>
-        <w:t>Fee_ESW</w:t>
-      </w:r>
-      <w:proofErr w:type="spellEnd"/>
-      <w:r>
-        <w:t>}</w:t>
+        <w:t>R: {Fee_JIT}</w:t>
+      </w:r>
+    </w:p>
+    <w:p/>
+    <w:p>
+      <w:r>
+        <w:t>Subscription Management: {Fee_SubMgmt}</w:t>
+      </w:r>
+    </w:p>
+    <w:p/>
+    <w:p>
+      <w:r>
+        <w:t>QR-Code Integration: {Fee_QR}</w:t>
+      </w:r>
+    </w:p>
+    <w:p/>
+    <w:p>
+      <w:r>
+        <w:t>ESW (if applicable): {Fee_ESW}</w:t>
       </w:r>
     </w:p>
     <w:p/>
@@ -455,124 +336,82 @@
     </w:p>
     <w:p>
       <w:r>
+        <w:t>Auto-populated list of covered devices: {List_of_Devices}</w:t>
+      </w:r>
+    </w:p>
+    <w:p/>
+    <w:p>
+      <w:r>
+        <w:t>Includes make, model, asset tag, serial number, location, contracted SKU bias.</w:t>
+      </w:r>
+    </w:p>
+    <w:p/>
+    <w:p>
+      <w:r>
+        <w:t>Addendum 2: Usage Guardrails &amp; QBR</w:t>
+      </w:r>
+    </w:p>
+    <w:p>
+      <w:r>
+        <w:t>Quarterly review of device count and print volume based on rolling 90-day data.</w:t>
+      </w:r>
+    </w:p>
+    <w:p/>
+    <w:p>
+      <w:r>
+        <w:t>Subscription adjusted according to the greater of actual usage or contracted baseline.</w:t>
+      </w:r>
+    </w:p>
+    <w:p/>
+    <w:p>
+      <w:r>
+        <w:t>Terms for notification and fee changes applied post-QBR.</w:t>
+      </w:r>
+    </w:p>
+    <w:p/>
+    <w:p>
+      <w:r>
+        <w:t>Addendum 3: Service &amp; Repair SLAs (if ESW)</w:t>
+      </w:r>
+    </w:p>
+    <w:p>
+      <w:r>
+        <w:t>Service Level Agreements:</w:t>
+      </w:r>
+    </w:p>
+    <w:p/>
+    <w:p>
+      <w:r>
+        <w:t>Response time: e.g., next-business-day on-site diagnosis.</w:t>
+      </w:r>
+    </w:p>
+    <w:p/>
+    <w:p>
+      <w:r>
+        <w:t>Repair or replacement timeframe.</w:t>
+      </w:r>
+    </w:p>
+    <w:p/>
+    <w:p>
+      <w:r>
+        <w:t>Scope exclusions (e.g., abusive damage, third-party parts).</w:t>
+      </w:r>
+    </w:p>
+    <w:p/>
+    <w:p>
+      <w:r>
+        <w:t>Addendum 4: SKU Bias Terms</w:t>
+      </w:r>
+    </w:p>
+    <w:p>
+      <w:r>
+        <w:t>SKU Bias selection: {SKU_Bias_Option} (N / R / O)</w:t>
+      </w:r>
+    </w:p>
+    <w:p/>
+    <w:p>
+      <w:r>
         <w:lastRenderedPageBreak/>
-        <w:t xml:space="preserve">Auto-populated list of covered </w:t>
-      </w:r>
-      <w:proofErr w:type="gramStart"/>
-      <w:r>
-        <w:t>devices: {</w:t>
-      </w:r>
-      <w:proofErr w:type="spellStart"/>
-      <w:proofErr w:type="gramEnd"/>
-      <w:r>
-        <w:t>List_of_Devices</w:t>
-      </w:r>
-      <w:proofErr w:type="spellEnd"/>
-      <w:r>
-        <w:t>}</w:t>
-      </w:r>
-    </w:p>
-    <w:p/>
-    <w:p>
-      <w:r>
-        <w:t>Includes make, model, asset tag, serial number, location, contracted SKU bias.</w:t>
-      </w:r>
-    </w:p>
-    <w:p/>
-    <w:p>
-      <w:r>
-        <w:t>Addendum 2: Usage Guardrails &amp; QBR</w:t>
-      </w:r>
-    </w:p>
-    <w:p>
-      <w:r>
-        <w:t>Quarterly review of device count and print volume based on rolling 90-day data.</w:t>
-      </w:r>
-    </w:p>
-    <w:p/>
-    <w:p>
-      <w:r>
-        <w:t>Subscription adjusted according to the greater of actual usage or contracted baseline.</w:t>
-      </w:r>
-    </w:p>
-    <w:p/>
-    <w:p>
-      <w:r>
-        <w:t>Terms for notification and fee changes applied post-QBR.</w:t>
-      </w:r>
-    </w:p>
-    <w:p/>
-    <w:p>
-      <w:r>
-        <w:t>Addendum 3: Service &amp; Repair SLAs (if ESW)</w:t>
-      </w:r>
-    </w:p>
-    <w:p>
-      <w:r>
-        <w:t>Service Level Agreements:</w:t>
-      </w:r>
-    </w:p>
-    <w:p/>
-    <w:p>
-      <w:r>
-        <w:t xml:space="preserve">Response time: e.g., </w:t>
-      </w:r>
-      <w:proofErr w:type="gramStart"/>
-      <w:r>
-        <w:t>next-business-day</w:t>
-      </w:r>
-      <w:proofErr w:type="gramEnd"/>
-      <w:r>
-        <w:t xml:space="preserve"> on-site diagnosis.</w:t>
-      </w:r>
-    </w:p>
-    <w:p/>
-    <w:p>
-      <w:r>
-        <w:t>Repair or replacement timeframe.</w:t>
-      </w:r>
-    </w:p>
-    <w:p/>
-    <w:p>
-      <w:r>
-        <w:t>Scope exclusions (e.g., abusive damage, third-party parts).</w:t>
-      </w:r>
-    </w:p>
-    <w:p/>
-    <w:p>
-      <w:r>
-        <w:t>Addendum 4: SKU Bias Terms</w:t>
-      </w:r>
-    </w:p>
-    <w:p>
-      <w:r>
-        <w:t xml:space="preserve">SKU Bias </w:t>
-      </w:r>
-      <w:proofErr w:type="gramStart"/>
-      <w:r>
-        <w:t>selection: {</w:t>
-      </w:r>
-      <w:proofErr w:type="spellStart"/>
-      <w:proofErr w:type="gramEnd"/>
-      <w:r>
-        <w:t>SKU_Bias_</w:t>
-      </w:r>
-      <w:proofErr w:type="gramStart"/>
-      <w:r>
-        <w:t>Option</w:t>
-      </w:r>
-      <w:proofErr w:type="spellEnd"/>
-      <w:r>
-        <w:t>} (</w:t>
-      </w:r>
-      <w:proofErr w:type="gramEnd"/>
-      <w:r>
-        <w:t>N / R / O)</w:t>
-      </w:r>
-    </w:p>
-    <w:p/>
-    <w:p>
-      <w:r>
         <w:t>N (New-Compatible preference; lowest cost)</w:t>
       </w:r>
     </w:p>
@@ -642,18 +481,8 @@
     </w:p>
     <w:p/>
     <w:p>
-      <w:proofErr w:type="gramStart"/>
-      <w:r>
-        <w:t>Name: {</w:t>
-      </w:r>
-      <w:proofErr w:type="spellStart"/>
-      <w:proofErr w:type="gramEnd"/>
-      <w:r>
-        <w:t>Dealer_SalesRep_Name</w:t>
-      </w:r>
-      <w:proofErr w:type="spellEnd"/>
-      <w:r>
-        <w:t>}</w:t>
+      <w:r>
+        <w:t>Name: {Dealer_SalesRep_Name}</w:t>
       </w:r>
     </w:p>
     <w:p/>
@@ -665,23 +494,14 @@
     <w:p/>
     <w:p>
       <w:r>
+        <w:lastRenderedPageBreak/>
         <w:t>Customer Representative:</w:t>
       </w:r>
     </w:p>
     <w:p/>
     <w:p>
-      <w:proofErr w:type="gramStart"/>
-      <w:r>
-        <w:t>Name: {</w:t>
-      </w:r>
-      <w:proofErr w:type="spellStart"/>
-      <w:proofErr w:type="gramEnd"/>
-      <w:r>
-        <w:t>Customer_Rep_Name</w:t>
-      </w:r>
-      <w:proofErr w:type="spellEnd"/>
-      <w:r>
-        <w:t>}</w:t>
+      <w:r>
+        <w:t>Name: {Customer_Rep_Name}</w:t>
       </w:r>
     </w:p>
     <w:p/>
@@ -900,8 +720,100 @@
       </w:pPr>
     </w:lvl>
   </w:abstractNum>
+  <w:abstractNum w:abstractNumId="1" w15:restartNumberingAfterBreak="0">
+    <w:nsid w:val="6078387B"/>
+    <w:multiLevelType w:val="hybridMultilevel"/>
+    <w:tmpl w:val="80628E6A"/>
+    <w:lvl w:ilvl="0" w:tplc="04090017">
+      <w:start w:val="1"/>
+      <w:numFmt w:val="lowerLetter"/>
+      <w:lvlText w:val="%1)"/>
+      <w:lvlJc w:val="left"/>
+      <w:pPr>
+        <w:ind w:left="720" w:hanging="360"/>
+      </w:pPr>
+      <w:rPr>
+        <w:rFonts w:hint="default"/>
+      </w:rPr>
+    </w:lvl>
+    <w:lvl w:ilvl="1" w:tplc="04090019" w:tentative="1">
+      <w:start w:val="1"/>
+      <w:numFmt w:val="lowerLetter"/>
+      <w:lvlText w:val="%2."/>
+      <w:lvlJc w:val="left"/>
+      <w:pPr>
+        <w:ind w:left="1440" w:hanging="360"/>
+      </w:pPr>
+    </w:lvl>
+    <w:lvl w:ilvl="2" w:tplc="0409001B" w:tentative="1">
+      <w:start w:val="1"/>
+      <w:numFmt w:val="lowerRoman"/>
+      <w:lvlText w:val="%3."/>
+      <w:lvlJc w:val="right"/>
+      <w:pPr>
+        <w:ind w:left="2160" w:hanging="180"/>
+      </w:pPr>
+    </w:lvl>
+    <w:lvl w:ilvl="3" w:tplc="0409000F" w:tentative="1">
+      <w:start w:val="1"/>
+      <w:numFmt w:val="decimal"/>
+      <w:lvlText w:val="%4."/>
+      <w:lvlJc w:val="left"/>
+      <w:pPr>
+        <w:ind w:left="2880" w:hanging="360"/>
+      </w:pPr>
+    </w:lvl>
+    <w:lvl w:ilvl="4" w:tplc="04090019" w:tentative="1">
+      <w:start w:val="1"/>
+      <w:numFmt w:val="lowerLetter"/>
+      <w:lvlText w:val="%5."/>
+      <w:lvlJc w:val="left"/>
+      <w:pPr>
+        <w:ind w:left="3600" w:hanging="360"/>
+      </w:pPr>
+    </w:lvl>
+    <w:lvl w:ilvl="5" w:tplc="0409001B" w:tentative="1">
+      <w:start w:val="1"/>
+      <w:numFmt w:val="lowerRoman"/>
+      <w:lvlText w:val="%6."/>
+      <w:lvlJc w:val="right"/>
+      <w:pPr>
+        <w:ind w:left="4320" w:hanging="180"/>
+      </w:pPr>
+    </w:lvl>
+    <w:lvl w:ilvl="6" w:tplc="0409000F" w:tentative="1">
+      <w:start w:val="1"/>
+      <w:numFmt w:val="decimal"/>
+      <w:lvlText w:val="%7."/>
+      <w:lvlJc w:val="left"/>
+      <w:pPr>
+        <w:ind w:left="5040" w:hanging="360"/>
+      </w:pPr>
+    </w:lvl>
+    <w:lvl w:ilvl="7" w:tplc="04090019" w:tentative="1">
+      <w:start w:val="1"/>
+      <w:numFmt w:val="lowerLetter"/>
+      <w:lvlText w:val="%8."/>
+      <w:lvlJc w:val="left"/>
+      <w:pPr>
+        <w:ind w:left="5760" w:hanging="360"/>
+      </w:pPr>
+    </w:lvl>
+    <w:lvl w:ilvl="8" w:tplc="0409001B" w:tentative="1">
+      <w:start w:val="1"/>
+      <w:numFmt w:val="lowerRoman"/>
+      <w:lvlText w:val="%9."/>
+      <w:lvlJc w:val="right"/>
+      <w:pPr>
+        <w:ind w:left="6480" w:hanging="180"/>
+      </w:pPr>
+    </w:lvl>
+  </w:abstractNum>
   <w:num w:numId="1" w16cid:durableId="636957222">
     <w:abstractNumId w:val="0"/>
+  </w:num>
+  <w:num w:numId="2" w16cid:durableId="690952304">
+    <w:abstractNumId w:val="1"/>
   </w:num>
 </w:numbering>
 </file>

</xml_diff>

<commit_message>
Test addition of conditional logic in subscription.tsx file and word template - Rev 2
</commit_message>
<xml_diff>
--- a/public/Templates/subscription_agreement_template.docx
+++ b/public/Templates/subscription_agreement_template.docx
@@ -3,6 +3,12 @@
 <w:document xmlns:wpc="http://schemas.microsoft.com/office/word/2010/wordprocessingCanvas" xmlns:cx="http://schemas.microsoft.com/office/drawing/2014/chartex" xmlns:cx1="http://schemas.microsoft.com/office/drawing/2015/9/8/chartex" xmlns:cx2="http://schemas.microsoft.com/office/drawing/2015/10/21/chartex" xmlns:cx3="http://schemas.microsoft.com/office/drawing/2016/5/9/chartex" xmlns:cx4="http://schemas.microsoft.com/office/drawing/2016/5/10/chartex" xmlns:cx5="http://schemas.microsoft.com/office/drawing/2016/5/11/chartex" xmlns:cx6="http://schemas.microsoft.com/office/drawing/2016/5/12/chartex" xmlns:cx7="http://schemas.microsoft.com/office/drawing/2016/5/13/chartex" xmlns:cx8="http://schemas.microsoft.com/office/drawing/2016/5/14/chartex" xmlns:mc="http://schemas.openxmlformats.org/markup-compatibility/2006" xmlns:aink="http://schemas.microsoft.com/office/drawing/2016/ink" xmlns:am3d="http://schemas.microsoft.com/office/drawing/2017/model3d" xmlns:o="urn:schemas-microsoft-com:office:office" xmlns:oel="http://schemas.microsoft.com/office/2019/extlst" xmlns:r="http://schemas.openxmlformats.org/officeDocument/2006/relationships" xmlns:m="http://schemas.openxmlformats.org/officeDocument/2006/math" xmlns:v="urn:schemas-microsoft-com:vml" xmlns:wp14="http://schemas.microsoft.com/office/word/2010/wordprocessingDrawing" xmlns:wp="http://schemas.openxmlformats.org/drawingml/2006/wordprocessingDrawing" xmlns:w10="urn:schemas-microsoft-com:office:word" xmlns:w="http://schemas.openxmlformats.org/wordprocessingml/2006/main" xmlns:w14="http://schemas.microsoft.com/office/word/2010/wordml" xmlns:w15="http://schemas.microsoft.com/office/word/2012/wordml" xmlns:w16cex="http://schemas.microsoft.com/office/word/2018/wordml/cex" xmlns:w16cid="http://schemas.microsoft.com/office/word/2016/wordml/cid" xmlns:w16="http://schemas.microsoft.com/office/word/2018/wordml" xmlns:w16du="http://schemas.microsoft.com/office/word/2023/wordml/word16du" xmlns:w16sdtdh="http://schemas.microsoft.com/office/word/2020/wordml/sdtdatahash" xmlns:w16sdtfl="http://schemas.microsoft.com/office/word/2024/wordml/sdtformatlock" xmlns:w16se="http://schemas.microsoft.com/office/word/2015/wordml/symex" xmlns:wpg="http://schemas.microsoft.com/office/word/2010/wordprocessingGroup" xmlns:wpi="http://schemas.microsoft.com/office/word/2010/wordprocessingInk" xmlns:wne="http://schemas.microsoft.com/office/word/2006/wordml" xmlns:wps="http://schemas.microsoft.com/office/word/2010/wordprocessingShape" mc:Ignorable="w14 w15 w16se w16cid w16 w16cex w16sdtdh w16sdtfl w16du wp14">
   <w:body>
     <w:p>
+      <w:pPr>
+        <w:pStyle w:val="Heading2"/>
+      </w:pPr>
+      <w:r>
+        <w:t xml:space="preserve">Ink &amp; Toner Fulfillment &amp; </w:t>
+      </w:r>
       <w:r>
         <w:t>Subscription Services Agreement</w:t>
       </w:r>
@@ -11,6 +17,9 @@
       <w:r>
         <w:t>Dealer Info</w:t>
       </w:r>
+      <w:r>
+        <w:t>rmation:</w:t>
+      </w:r>
     </w:p>
     <w:p>
       <w:r>
@@ -36,6 +45,9 @@
     <w:p>
       <w:r>
         <w:t>Customer Info</w:t>
+      </w:r>
+      <w:r>
+        <w:t>rmation:</w:t>
       </w:r>
     </w:p>
     <w:p>
@@ -76,7 +88,6 @@
         <w:t>Term: 12 months, automatically renewing monthly until terminated with notice.</w:t>
       </w:r>
     </w:p>
-    <w:p/>
     <w:p>
       <w:r>
         <w:t>1. Services Included</w:t>
@@ -85,6 +96,20 @@
     <w:p>
       <w:r>
         <w:t>The following SaaS services will be provided under this Agreement:</w:t>
+      </w:r>
+    </w:p>
+    <w:p>
+      <w:pPr>
+        <w:ind w:left="360"/>
+        <w:rPr>
+          <w:highlight w:val="yellow"/>
+        </w:rPr>
+      </w:pPr>
+      <w:r>
+        <w:rPr>
+          <w:highlight w:val="yellow"/>
+        </w:rPr>
+        <w:t>{#includeDCA}</w:t>
       </w:r>
     </w:p>
     <w:p>
@@ -92,19 +117,43 @@
         <w:pStyle w:val="ListParagraph"/>
         <w:numPr>
           <w:ilvl w:val="0"/>
-          <w:numId w:val="2"/>
+          <w:numId w:val="3"/>
         </w:numPr>
-      </w:pPr>
-      <w:r>
-        <w:t>Device Connectivity &amp; Analytics (DCA) (included)</w:t>
+        <w:rPr>
+          <w:highlight w:val="yellow"/>
+        </w:rPr>
+      </w:pPr>
+      <w:r>
+        <w:rPr>
+          <w:highlight w:val="yellow"/>
+        </w:rPr>
+        <w:t>D</w:t>
+      </w:r>
+      <w:r>
+        <w:rPr>
+          <w:highlight w:val="yellow"/>
+        </w:rPr>
+        <w:t>ata Capture Agent</w:t>
+      </w:r>
+      <w:r>
+        <w:rPr>
+          <w:highlight w:val="yellow"/>
+        </w:rPr>
+        <w:t xml:space="preserve"> (DCA)</w:t>
       </w:r>
     </w:p>
     <w:p>
       <w:pPr>
         <w:ind w:left="360"/>
-      </w:pPr>
-      <w:r>
-        <w:t>{#includeDCA}</w:t>
+        <w:rPr>
+          <w:highlight w:val="yellow"/>
+        </w:rPr>
+      </w:pPr>
+      <w:r>
+        <w:rPr>
+          <w:highlight w:val="yellow"/>
+        </w:rPr>
+        <w:t>The customer agrees to maintain continuous device connectivity as required by the DCA platform. Provides real-time monitoring of device status, usage, and diagnostics.</w:t>
       </w:r>
     </w:p>
     <w:p>
@@ -112,32 +161,48 @@
         <w:ind w:left="360"/>
       </w:pPr>
       <w:r>
-        <w:t>Device Connectivity &amp; Analytics (DCA) (included)</w:t>
+        <w:rPr>
+          <w:highlight w:val="yellow"/>
+        </w:rPr>
+        <w:t>{/includeDCA}</w:t>
       </w:r>
     </w:p>
     <w:p>
       <w:pPr>
         <w:ind w:left="360"/>
-      </w:pPr>
-      <w:r>
-        <w:t>The customer agrees to maintain continuous device connectivity as required by the DCA platform. Provides real-time monitoring of device status, usage, and diagnostics.</w:t>
-      </w:r>
-    </w:p>
-    <w:p>
-      <w:pPr>
-        <w:ind w:left="360"/>
-      </w:pPr>
-      <w:r>
-        <w:t>{/includeDCA}</w:t>
-      </w:r>
-    </w:p>
-    <w:p/>
-    <w:p/>
-    <w:p/>
-    <w:p>
-      <w:r>
-        <w:lastRenderedPageBreak/>
-        <w:t>b) Just-in-Time Replenishment (JIT</w:t>
+        <w:rPr>
+          <w:highlight w:val="yellow"/>
+        </w:rPr>
+      </w:pPr>
+      <w:r>
+        <w:rPr>
+          <w:highlight w:val="yellow"/>
+        </w:rPr>
+        <w:t>{#include</w:t>
+      </w:r>
+      <w:r>
+        <w:rPr>
+          <w:highlight w:val="yellow"/>
+        </w:rPr>
+        <w:t>JITR</w:t>
+      </w:r>
+      <w:r>
+        <w:rPr>
+          <w:highlight w:val="yellow"/>
+        </w:rPr>
+        <w:t>}</w:t>
+      </w:r>
+    </w:p>
+    <w:p>
+      <w:pPr>
+        <w:pStyle w:val="ListParagraph"/>
+        <w:numPr>
+          <w:ilvl w:val="0"/>
+          <w:numId w:val="3"/>
+        </w:numPr>
+      </w:pPr>
+      <w:r>
+        <w:t>Just-in-Time Replenishment (JIT</w:t>
       </w:r>
       <w:r>
         <w:rPr>
@@ -146,13 +211,47 @@
         <w:t>‑</w:t>
       </w:r>
       <w:r>
-        <w:t>R) (if selected)</w:t>
-      </w:r>
-    </w:p>
-    <w:p/>
-    <w:p>
-      <w:r>
-        <w:t>Automates ink/toner shipment consolidation and oversees waste cartridge collection.</w:t>
+        <w:t>R)</w:t>
+      </w:r>
+    </w:p>
+    <w:p>
+      <w:pPr>
+        <w:ind w:left="360"/>
+      </w:pPr>
+      <w:r>
+        <w:t xml:space="preserve">Automates ink/toner shipment consolidation and oversees cartridge </w:t>
+      </w:r>
+      <w:r>
+        <w:t>utilization and premature replacement</w:t>
+      </w:r>
+      <w:r>
+        <w:t>.</w:t>
+      </w:r>
+      <w:r>
+        <w:t xml:space="preserve"> Also facilitates closed-loop recycling of spent cartridges.</w:t>
+      </w:r>
+    </w:p>
+    <w:p>
+      <w:pPr>
+        <w:ind w:left="360"/>
+      </w:pPr>
+      <w:r>
+        <w:rPr>
+          <w:highlight w:val="yellow"/>
+        </w:rPr>
+        <w:t>{/include</w:t>
+      </w:r>
+      <w:r>
+        <w:rPr>
+          <w:highlight w:val="yellow"/>
+        </w:rPr>
+        <w:t>JITR</w:t>
+      </w:r>
+      <w:r>
+        <w:rPr>
+          <w:highlight w:val="yellow"/>
+        </w:rPr>
+        <w:t>}</w:t>
       </w:r>
     </w:p>
     <w:p/>
@@ -234,7 +333,6 @@
     <w:p/>
     <w:p>
       <w:r>
-        <w:lastRenderedPageBreak/>
         <w:t>JIT</w:t>
       </w:r>
       <w:r>
@@ -336,6 +434,7 @@
     </w:p>
     <w:p>
       <w:r>
+        <w:lastRenderedPageBreak/>
         <w:t>Auto-populated list of covered devices: {List_of_Devices}</w:t>
       </w:r>
     </w:p>
@@ -411,7 +510,6 @@
     <w:p/>
     <w:p>
       <w:r>
-        <w:lastRenderedPageBreak/>
         <w:t>N (New-Compatible preference; lowest cost)</w:t>
       </w:r>
     </w:p>
@@ -494,7 +592,6 @@
     <w:p/>
     <w:p>
       <w:r>
-        <w:lastRenderedPageBreak/>
         <w:t>Customer Representative:</w:t>
       </w:r>
     </w:p>
@@ -632,6 +729,95 @@
 <file path=word/numbering.xml><?xml version="1.0" encoding="utf-8"?>
 <w:numbering xmlns:wpc="http://schemas.microsoft.com/office/word/2010/wordprocessingCanvas" xmlns:cx="http://schemas.microsoft.com/office/drawing/2014/chartex" xmlns:cx1="http://schemas.microsoft.com/office/drawing/2015/9/8/chartex" xmlns:cx2="http://schemas.microsoft.com/office/drawing/2015/10/21/chartex" xmlns:cx3="http://schemas.microsoft.com/office/drawing/2016/5/9/chartex" xmlns:cx4="http://schemas.microsoft.com/office/drawing/2016/5/10/chartex" xmlns:cx5="http://schemas.microsoft.com/office/drawing/2016/5/11/chartex" xmlns:cx6="http://schemas.microsoft.com/office/drawing/2016/5/12/chartex" xmlns:cx7="http://schemas.microsoft.com/office/drawing/2016/5/13/chartex" xmlns:cx8="http://schemas.microsoft.com/office/drawing/2016/5/14/chartex" xmlns:mc="http://schemas.openxmlformats.org/markup-compatibility/2006" xmlns:aink="http://schemas.microsoft.com/office/drawing/2016/ink" xmlns:am3d="http://schemas.microsoft.com/office/drawing/2017/model3d" xmlns:o="urn:schemas-microsoft-com:office:office" xmlns:oel="http://schemas.microsoft.com/office/2019/extlst" xmlns:r="http://schemas.openxmlformats.org/officeDocument/2006/relationships" xmlns:m="http://schemas.openxmlformats.org/officeDocument/2006/math" xmlns:v="urn:schemas-microsoft-com:vml" xmlns:wp14="http://schemas.microsoft.com/office/word/2010/wordprocessingDrawing" xmlns:wp="http://schemas.openxmlformats.org/drawingml/2006/wordprocessingDrawing" xmlns:w10="urn:schemas-microsoft-com:office:word" xmlns:w="http://schemas.openxmlformats.org/wordprocessingml/2006/main" xmlns:w14="http://schemas.microsoft.com/office/word/2010/wordml" xmlns:w15="http://schemas.microsoft.com/office/word/2012/wordml" xmlns:w16cex="http://schemas.microsoft.com/office/word/2018/wordml/cex" xmlns:w16cid="http://schemas.microsoft.com/office/word/2016/wordml/cid" xmlns:w16="http://schemas.microsoft.com/office/word/2018/wordml" xmlns:w16du="http://schemas.microsoft.com/office/word/2023/wordml/word16du" xmlns:w16sdtdh="http://schemas.microsoft.com/office/word/2020/wordml/sdtdatahash" xmlns:w16sdtfl="http://schemas.microsoft.com/office/word/2024/wordml/sdtformatlock" xmlns:w16se="http://schemas.microsoft.com/office/word/2015/wordml/symex" xmlns:wpg="http://schemas.microsoft.com/office/word/2010/wordprocessingGroup" xmlns:wpi="http://schemas.microsoft.com/office/word/2010/wordprocessingInk" xmlns:wne="http://schemas.microsoft.com/office/word/2006/wordml" xmlns:wps="http://schemas.microsoft.com/office/word/2010/wordprocessingShape" mc:Ignorable="w14 w15 w16se w16cid w16 w16cex w16sdtdh w16sdtfl w16du wp14">
   <w:abstractNum w:abstractNumId="0" w15:restartNumberingAfterBreak="0">
+    <w:nsid w:val="31942B7F"/>
+    <w:multiLevelType w:val="hybridMultilevel"/>
+    <w:tmpl w:val="37C29AA0"/>
+    <w:lvl w:ilvl="0" w:tplc="04090017">
+      <w:start w:val="1"/>
+      <w:numFmt w:val="lowerLetter"/>
+      <w:lvlText w:val="%1)"/>
+      <w:lvlJc w:val="left"/>
+      <w:pPr>
+        <w:ind w:left="720" w:hanging="360"/>
+      </w:pPr>
+      <w:rPr>
+        <w:rFonts w:hint="default"/>
+      </w:rPr>
+    </w:lvl>
+    <w:lvl w:ilvl="1" w:tplc="04090019" w:tentative="1">
+      <w:start w:val="1"/>
+      <w:numFmt w:val="lowerLetter"/>
+      <w:lvlText w:val="%2."/>
+      <w:lvlJc w:val="left"/>
+      <w:pPr>
+        <w:ind w:left="1440" w:hanging="360"/>
+      </w:pPr>
+    </w:lvl>
+    <w:lvl w:ilvl="2" w:tplc="0409001B" w:tentative="1">
+      <w:start w:val="1"/>
+      <w:numFmt w:val="lowerRoman"/>
+      <w:lvlText w:val="%3."/>
+      <w:lvlJc w:val="right"/>
+      <w:pPr>
+        <w:ind w:left="2160" w:hanging="180"/>
+      </w:pPr>
+    </w:lvl>
+    <w:lvl w:ilvl="3" w:tplc="0409000F" w:tentative="1">
+      <w:start w:val="1"/>
+      <w:numFmt w:val="decimal"/>
+      <w:lvlText w:val="%4."/>
+      <w:lvlJc w:val="left"/>
+      <w:pPr>
+        <w:ind w:left="2880" w:hanging="360"/>
+      </w:pPr>
+    </w:lvl>
+    <w:lvl w:ilvl="4" w:tplc="04090019" w:tentative="1">
+      <w:start w:val="1"/>
+      <w:numFmt w:val="lowerLetter"/>
+      <w:lvlText w:val="%5."/>
+      <w:lvlJc w:val="left"/>
+      <w:pPr>
+        <w:ind w:left="3600" w:hanging="360"/>
+      </w:pPr>
+    </w:lvl>
+    <w:lvl w:ilvl="5" w:tplc="0409001B" w:tentative="1">
+      <w:start w:val="1"/>
+      <w:numFmt w:val="lowerRoman"/>
+      <w:lvlText w:val="%6."/>
+      <w:lvlJc w:val="right"/>
+      <w:pPr>
+        <w:ind w:left="4320" w:hanging="180"/>
+      </w:pPr>
+    </w:lvl>
+    <w:lvl w:ilvl="6" w:tplc="0409000F" w:tentative="1">
+      <w:start w:val="1"/>
+      <w:numFmt w:val="decimal"/>
+      <w:lvlText w:val="%7."/>
+      <w:lvlJc w:val="left"/>
+      <w:pPr>
+        <w:ind w:left="5040" w:hanging="360"/>
+      </w:pPr>
+    </w:lvl>
+    <w:lvl w:ilvl="7" w:tplc="04090019" w:tentative="1">
+      <w:start w:val="1"/>
+      <w:numFmt w:val="lowerLetter"/>
+      <w:lvlText w:val="%8."/>
+      <w:lvlJc w:val="left"/>
+      <w:pPr>
+        <w:ind w:left="5760" w:hanging="360"/>
+      </w:pPr>
+    </w:lvl>
+    <w:lvl w:ilvl="8" w:tplc="0409001B" w:tentative="1">
+      <w:start w:val="1"/>
+      <w:numFmt w:val="lowerRoman"/>
+      <w:lvlText w:val="%9."/>
+      <w:lvlJc w:val="right"/>
+      <w:pPr>
+        <w:ind w:left="6480" w:hanging="180"/>
+      </w:pPr>
+    </w:lvl>
+  </w:abstractNum>
+  <w:abstractNum w:abstractNumId="1" w15:restartNumberingAfterBreak="0">
     <w:nsid w:val="5EA11B92"/>
     <w:multiLevelType w:val="hybridMultilevel"/>
     <w:tmpl w:val="30CEA54A"/>
@@ -720,7 +906,7 @@
       </w:pPr>
     </w:lvl>
   </w:abstractNum>
-  <w:abstractNum w:abstractNumId="1" w15:restartNumberingAfterBreak="0">
+  <w:abstractNum w:abstractNumId="2" w15:restartNumberingAfterBreak="0">
     <w:nsid w:val="6078387B"/>
     <w:multiLevelType w:val="hybridMultilevel"/>
     <w:tmpl w:val="80628E6A"/>
@@ -810,10 +996,13 @@
     </w:lvl>
   </w:abstractNum>
   <w:num w:numId="1" w16cid:durableId="636957222">
-    <w:abstractNumId w:val="0"/>
+    <w:abstractNumId w:val="1"/>
   </w:num>
   <w:num w:numId="2" w16cid:durableId="690952304">
-    <w:abstractNumId w:val="1"/>
+    <w:abstractNumId w:val="2"/>
+  </w:num>
+  <w:num w:numId="3" w16cid:durableId="1797869703">
+    <w:abstractNumId w:val="0"/>
   </w:num>
 </w:numbering>
 </file>
@@ -1246,7 +1435,6 @@
     <w:next w:val="Normal"/>
     <w:link w:val="Heading2Char"/>
     <w:uiPriority w:val="9"/>
-    <w:semiHidden/>
     <w:unhideWhenUsed/>
     <w:qFormat/>
     <w:rsid w:val="00755345"/>
@@ -1463,7 +1651,6 @@
     <w:basedOn w:val="DefaultParagraphFont"/>
     <w:link w:val="Heading2"/>
     <w:uiPriority w:val="9"/>
-    <w:semiHidden/>
     <w:rsid w:val="00755345"/>
     <w:rPr>
       <w:rFonts w:asciiTheme="majorHAnsi" w:eastAsiaTheme="majorEastAsia" w:hAnsiTheme="majorHAnsi" w:cstheme="majorBidi"/>

</xml_diff>

<commit_message>
Test addition of conditional logic in subscription.tsx file and word template - Rev 3
</commit_message>
<xml_diff>
--- a/public/Templates/subscription_agreement_template.docx
+++ b/public/Templates/subscription_agreement_template.docx
@@ -85,10 +85,19 @@
     </w:p>
     <w:p>
       <w:r>
-        <w:t>Term: 12 months, automatically renewing monthly until terminated with notice.</w:t>
-      </w:r>
-    </w:p>
-    <w:p>
+        <w:t>Term: 12 months, automatically renew</w:t>
+      </w:r>
+      <w:r>
+        <w:t>s for successive one-year terms</w:t>
+      </w:r>
+      <w:r>
+        <w:t xml:space="preserve"> until terminated with notice.</w:t>
+      </w:r>
+    </w:p>
+    <w:p>
+      <w:pPr>
+        <w:pStyle w:val="Heading3"/>
+      </w:pPr>
       <w:r>
         <w:t>1. Services Included</w:t>
       </w:r>
@@ -114,11 +123,6 @@
     </w:p>
     <w:p>
       <w:pPr>
-        <w:pStyle w:val="ListParagraph"/>
-        <w:numPr>
-          <w:ilvl w:val="0"/>
-          <w:numId w:val="3"/>
-        </w:numPr>
         <w:rPr>
           <w:highlight w:val="yellow"/>
         </w:rPr>
@@ -194,13 +198,6 @@
       </w:r>
     </w:p>
     <w:p>
-      <w:pPr>
-        <w:pStyle w:val="ListParagraph"/>
-        <w:numPr>
-          <w:ilvl w:val="0"/>
-          <w:numId w:val="3"/>
-        </w:numPr>
-      </w:pPr>
       <w:r>
         <w:t>Just-in-Time Replenishment (JIT</w:t>
       </w:r>
@@ -239,6 +236,7 @@
         <w:rPr>
           <w:highlight w:val="yellow"/>
         </w:rPr>
+        <w:lastRenderedPageBreak/>
         <w:t>{/include</w:t>
       </w:r>
       <w:r>
@@ -254,250 +252,378 @@
         <w:t>}</w:t>
       </w:r>
     </w:p>
+    <w:p>
+      <w:r>
+        <w:t>Subscription Management</w:t>
+      </w:r>
+    </w:p>
+    <w:p>
+      <w:pPr>
+        <w:ind w:left="360"/>
+      </w:pPr>
+      <w:r>
+        <w:t>Enables automatic billing, renewal alerts, and usage reporting.</w:t>
+      </w:r>
+    </w:p>
+    <w:p>
+      <w:pPr>
+        <w:ind w:left="360"/>
+      </w:pPr>
+      <w:r>
+        <w:rPr>
+          <w:highlight w:val="yellow"/>
+        </w:rPr>
+        <w:t>{#include</w:t>
+      </w:r>
+      <w:r>
+        <w:rPr>
+          <w:highlight w:val="yellow"/>
+        </w:rPr>
+        <w:t>Q</w:t>
+      </w:r>
+      <w:r>
+        <w:rPr>
+          <w:highlight w:val="yellow"/>
+        </w:rPr>
+        <w:t>R</w:t>
+      </w:r>
+      <w:r>
+        <w:rPr>
+          <w:highlight w:val="yellow"/>
+        </w:rPr>
+        <w:t>}</w:t>
+      </w:r>
+    </w:p>
+    <w:p>
+      <w:r>
+        <w:t>QR-Code Integration</w:t>
+      </w:r>
+    </w:p>
+    <w:p>
+      <w:pPr>
+        <w:ind w:left="360"/>
+      </w:pPr>
+      <w:r>
+        <w:t>Adds scannable codes on devices/cartridges for simplified asset tracking and reordering.</w:t>
+      </w:r>
+    </w:p>
+    <w:p>
+      <w:pPr>
+        <w:ind w:left="360"/>
+      </w:pPr>
+      <w:r>
+        <w:rPr>
+          <w:highlight w:val="yellow"/>
+        </w:rPr>
+        <w:t>{/include</w:t>
+      </w:r>
+      <w:r>
+        <w:rPr>
+          <w:highlight w:val="yellow"/>
+        </w:rPr>
+        <w:t>Q</w:t>
+      </w:r>
+      <w:r>
+        <w:rPr>
+          <w:highlight w:val="yellow"/>
+        </w:rPr>
+        <w:t>R</w:t>
+      </w:r>
+      <w:r>
+        <w:rPr>
+          <w:highlight w:val="yellow"/>
+        </w:rPr>
+        <w:t>}</w:t>
+      </w:r>
+    </w:p>
+    <w:p>
+      <w:pPr>
+        <w:pStyle w:val="Heading3"/>
+      </w:pPr>
+      <w:r>
+        <w:t>2. Extended Service Warranty (ESW)</w:t>
+      </w:r>
+    </w:p>
+    <w:p>
+      <w:r>
+        <w:rPr>
+          <w:highlight w:val="yellow"/>
+        </w:rPr>
+        <w:t>{#include</w:t>
+      </w:r>
+      <w:r>
+        <w:rPr>
+          <w:highlight w:val="yellow"/>
+        </w:rPr>
+        <w:t>ESW</w:t>
+      </w:r>
+      <w:r>
+        <w:rPr>
+          <w:highlight w:val="yellow"/>
+        </w:rPr>
+        <w:t>}</w:t>
+      </w:r>
+      <w:r>
+        <w:t xml:space="preserve"> </w:t>
+      </w:r>
+    </w:p>
+    <w:p>
+      <w:r>
+        <w:t>Coverage details: hardware repair/replacement, response times, exclusions.</w:t>
+      </w:r>
+    </w:p>
+    <w:p>
+      <w:r>
+        <w:t>Terms will reference the SLA Addendum (see Addendum 3).</w:t>
+      </w:r>
+    </w:p>
+    <w:p>
+      <w:r>
+        <w:rPr>
+          <w:highlight w:val="yellow"/>
+        </w:rPr>
+        <w:t>{</w:t>
+      </w:r>
+      <w:r>
+        <w:rPr>
+          <w:highlight w:val="yellow"/>
+        </w:rPr>
+        <w:t>/</w:t>
+      </w:r>
+      <w:r>
+        <w:rPr>
+          <w:highlight w:val="yellow"/>
+        </w:rPr>
+        <w:t>#include</w:t>
+      </w:r>
+      <w:r>
+        <w:rPr>
+          <w:highlight w:val="yellow"/>
+        </w:rPr>
+        <w:t>ESW</w:t>
+      </w:r>
+      <w:r>
+        <w:rPr>
+          <w:highlight w:val="yellow"/>
+        </w:rPr>
+        <w:t>}</w:t>
+      </w:r>
+    </w:p>
+    <w:p>
+      <w:pPr>
+        <w:pStyle w:val="Heading3"/>
+      </w:pPr>
+      <w:r>
+        <w:t>3. Monthly Subscription Fee</w:t>
+      </w:r>
+    </w:p>
+    <w:p>
+      <w:r>
+        <w:t xml:space="preserve">Total Monthly Fee: </w:t>
+      </w:r>
+      <w:r>
+        <w:rPr>
+          <w:highlight w:val="yellow"/>
+        </w:rPr>
+        <w:t>{Monthly_Subscription_Fee}</w:t>
+      </w:r>
+    </w:p>
+    <w:p>
+      <w:r>
+        <w:t>Breakdown per service:</w:t>
+      </w:r>
+    </w:p>
+    <w:p>
+      <w:r>
+        <w:t>DCA: {Fee_DCA}</w:t>
+      </w:r>
+    </w:p>
+    <w:p>
+      <w:r>
+        <w:t>JIT</w:t>
+      </w:r>
+      <w:r>
+        <w:rPr>
+          <w:rFonts w:ascii="Cambria Math" w:hAnsi="Cambria Math" w:cs="Cambria Math"/>
+        </w:rPr>
+        <w:t>‑</w:t>
+      </w:r>
+      <w:r>
+        <w:t>R: {Fee_JIT}</w:t>
+      </w:r>
+    </w:p>
+    <w:p>
+      <w:r>
+        <w:t>Subscription Management: {Fee_SubMgmt}</w:t>
+      </w:r>
+    </w:p>
+    <w:p>
+      <w:r>
+        <w:t>QR-Code Integration: {Fee_QR}</w:t>
+      </w:r>
+    </w:p>
+    <w:p>
+      <w:r>
+        <w:t>ESW (if applicable): {Fee_ESW}</w:t>
+      </w:r>
+    </w:p>
+    <w:p>
+      <w:r>
+        <w:t>4. Billing &amp; Payment</w:t>
+      </w:r>
+    </w:p>
+    <w:p>
+      <w:r>
+        <w:t>Invoiced monthly in advance, via the Dealer.</w:t>
+      </w:r>
+    </w:p>
+    <w:p>
+      <w:r>
+        <w:t>Auto-charge to customer’s payment method on file.</w:t>
+      </w:r>
+    </w:p>
+    <w:p>
+      <w:r>
+        <w:t>Terms for late payment and service suspension included.</w:t>
+      </w:r>
+    </w:p>
     <w:p/>
     <w:p>
       <w:r>
-        <w:t>c) Subscription Management (included)</w:t>
+        <w:lastRenderedPageBreak/>
+        <w:t>5. Term and Termination</w:t>
+      </w:r>
+    </w:p>
+    <w:p>
+      <w:r>
+        <w:t>Initial Term: 12 months.</w:t>
+      </w:r>
+    </w:p>
+    <w:p>
+      <w:r>
+        <w:t xml:space="preserve">Automatic Renewal: Continues </w:t>
+      </w:r>
+      <w:r>
+        <w:t>for successive 12-month terms</w:t>
+      </w:r>
+      <w:r>
+        <w:t xml:space="preserve"> unless one party gives 30 days’ written notice before renewal.</w:t>
       </w:r>
     </w:p>
     <w:p/>
     <w:p>
-      <w:r>
-        <w:t>Enables automatic billing, renewal alerts, and usage reporting.</w:t>
+      <w:pPr>
+        <w:rPr>
+          <w:b/>
+          <w:bCs/>
+        </w:rPr>
+      </w:pPr>
+      <w:r>
+        <w:rPr>
+          <w:b/>
+          <w:bCs/>
+        </w:rPr>
+        <w:t>Termination:</w:t>
+      </w:r>
+    </w:p>
+    <w:p>
+      <w:r>
+        <w:t>For convenience: 30 days’ notice.</w:t>
+      </w:r>
+    </w:p>
+    <w:p>
+      <w:r>
+        <w:t>For cause: immediate if payment or SLA obligations are breached.</w:t>
       </w:r>
     </w:p>
     <w:p/>
     <w:p>
       <w:r>
-        <w:t>d) QR-Code Integration (if selected)</w:t>
+        <w:t>6. Addenda</w:t>
+      </w:r>
+    </w:p>
+    <w:p>
+      <w:pPr>
+        <w:pStyle w:val="Heading3"/>
+      </w:pPr>
+      <w:r>
+        <w:t>Addendum 1: Customer Print Devices</w:t>
+      </w:r>
+    </w:p>
+    <w:p>
+      <w:r>
+        <w:t>Auto-populated list of covered devices: {List_of_Devices}</w:t>
+      </w:r>
+    </w:p>
+    <w:p>
+      <w:r>
+        <w:t>Includes make, model, asset tag, serial number, location, contracted SKU bias.</w:t>
       </w:r>
     </w:p>
     <w:p/>
     <w:p>
-      <w:r>
-        <w:t>Adds scannable codes on devices/cartridges for simplified asset tracking and reordering.</w:t>
+      <w:pPr>
+        <w:pStyle w:val="Heading3"/>
+      </w:pPr>
+      <w:r>
+        <w:t>Addendum 2: Usage Guardrails &amp; QBR</w:t>
+      </w:r>
+    </w:p>
+    <w:p>
+      <w:r>
+        <w:t>Quarterly review of device count and print volume based on rolling 90-day data.</w:t>
       </w:r>
     </w:p>
     <w:p/>
     <w:p>
       <w:r>
-        <w:t>2. Extended Service Warranty (ESW)</w:t>
-      </w:r>
-    </w:p>
-    <w:p>
-      <w:r>
-        <w:t>(only included if elected)</w:t>
+        <w:t>Subscription adjusted according to the greater of actual usage or contracted baseline.</w:t>
       </w:r>
     </w:p>
     <w:p/>
     <w:p>
       <w:r>
-        <w:t>Coverage details: hardware repair/replacement, response times, exclusions.</w:t>
+        <w:t>Terms for notification and fee changes applied post-QBR.</w:t>
       </w:r>
     </w:p>
     <w:p/>
     <w:p>
-      <w:r>
-        <w:t>Terms will reference the SLA Addendum (see Addendum 3).</w:t>
+      <w:pPr>
+        <w:pStyle w:val="Heading3"/>
+      </w:pPr>
+      <w:r>
+        <w:t>Addendum 3: Service &amp; Repair SLAs (if ESW)</w:t>
+      </w:r>
+    </w:p>
+    <w:p>
+      <w:r>
+        <w:t>Service Level Agreements:</w:t>
       </w:r>
     </w:p>
     <w:p/>
     <w:p>
       <w:r>
-        <w:t>3. Monthly Subscription Fee</w:t>
-      </w:r>
-    </w:p>
-    <w:p>
-      <w:r>
-        <w:t xml:space="preserve">Total Monthly Fee: </w:t>
-      </w:r>
-      <w:r>
-        <w:rPr>
-          <w:highlight w:val="yellow"/>
-        </w:rPr>
-        <w:t>{Monthly_Subscription_Fee}</w:t>
+        <w:t>Response time: e.g., next-business-day on-site diagnosis.</w:t>
       </w:r>
     </w:p>
     <w:p/>
     <w:p>
       <w:r>
-        <w:t>Breakdown per service:</w:t>
+        <w:lastRenderedPageBreak/>
+        <w:t>Repair or replacement timeframe.</w:t>
       </w:r>
     </w:p>
     <w:p/>
     <w:p>
       <w:r>
-        <w:t>DCA: {Fee_DCA}</w:t>
+        <w:t>Scope exclusions (e.g., abusive damage, third-party parts).</w:t>
       </w:r>
     </w:p>
     <w:p/>
     <w:p>
-      <w:r>
-        <w:t>JIT</w:t>
-      </w:r>
-      <w:r>
-        <w:rPr>
-          <w:rFonts w:ascii="Cambria Math" w:hAnsi="Cambria Math" w:cs="Cambria Math"/>
-        </w:rPr>
-        <w:t>‑</w:t>
-      </w:r>
-      <w:r>
-        <w:t>R: {Fee_JIT}</w:t>
-      </w:r>
-    </w:p>
-    <w:p/>
-    <w:p>
-      <w:r>
-        <w:t>Subscription Management: {Fee_SubMgmt}</w:t>
-      </w:r>
-    </w:p>
-    <w:p/>
-    <w:p>
-      <w:r>
-        <w:t>QR-Code Integration: {Fee_QR}</w:t>
-      </w:r>
-    </w:p>
-    <w:p/>
-    <w:p>
-      <w:r>
-        <w:t>ESW (if applicable): {Fee_ESW}</w:t>
-      </w:r>
-    </w:p>
-    <w:p/>
-    <w:p>
-      <w:r>
-        <w:t>4. Billing &amp; Payment</w:t>
-      </w:r>
-    </w:p>
-    <w:p>
-      <w:r>
-        <w:t>Invoiced monthly in advance, via the Dealer.</w:t>
-      </w:r>
-    </w:p>
-    <w:p/>
-    <w:p>
-      <w:r>
-        <w:t>Auto-charge to customer’s payment method on file.</w:t>
-      </w:r>
-    </w:p>
-    <w:p/>
-    <w:p>
-      <w:r>
-        <w:t>Terms for late payment and service suspension included.</w:t>
-      </w:r>
-    </w:p>
-    <w:p/>
-    <w:p>
-      <w:r>
-        <w:t>5. Term and Termination</w:t>
-      </w:r>
-    </w:p>
-    <w:p>
-      <w:r>
-        <w:t>Initial Term: 12 months.</w:t>
-      </w:r>
-    </w:p>
-    <w:p/>
-    <w:p>
-      <w:r>
-        <w:t>Automatic Renewal: Continues month-to-month unless one party gives 30 days’ written notice before renewal.</w:t>
-      </w:r>
-    </w:p>
-    <w:p/>
-    <w:p>
-      <w:r>
-        <w:t>Termination:</w:t>
-      </w:r>
-    </w:p>
-    <w:p/>
-    <w:p>
-      <w:r>
-        <w:t>For convenience: 30 days’ notice.</w:t>
-      </w:r>
-    </w:p>
-    <w:p/>
-    <w:p>
-      <w:r>
-        <w:t>For cause: immediate if payment or SLA obligations are breached.</w:t>
-      </w:r>
-    </w:p>
-    <w:p/>
-    <w:p>
-      <w:r>
-        <w:t>6. Addenda</w:t>
-      </w:r>
-    </w:p>
-    <w:p>
-      <w:r>
-        <w:t>Addendum 1: Customer Print Devices</w:t>
-      </w:r>
-    </w:p>
-    <w:p>
-      <w:r>
-        <w:lastRenderedPageBreak/>
-        <w:t>Auto-populated list of covered devices: {List_of_Devices}</w:t>
-      </w:r>
-    </w:p>
-    <w:p/>
-    <w:p>
-      <w:r>
-        <w:t>Includes make, model, asset tag, serial number, location, contracted SKU bias.</w:t>
-      </w:r>
-    </w:p>
-    <w:p/>
-    <w:p>
-      <w:r>
-        <w:t>Addendum 2: Usage Guardrails &amp; QBR</w:t>
-      </w:r>
-    </w:p>
-    <w:p>
-      <w:r>
-        <w:t>Quarterly review of device count and print volume based on rolling 90-day data.</w:t>
-      </w:r>
-    </w:p>
-    <w:p/>
-    <w:p>
-      <w:r>
-        <w:t>Subscription adjusted according to the greater of actual usage or contracted baseline.</w:t>
-      </w:r>
-    </w:p>
-    <w:p/>
-    <w:p>
-      <w:r>
-        <w:t>Terms for notification and fee changes applied post-QBR.</w:t>
-      </w:r>
-    </w:p>
-    <w:p/>
-    <w:p>
-      <w:r>
-        <w:t>Addendum 3: Service &amp; Repair SLAs (if ESW)</w:t>
-      </w:r>
-    </w:p>
-    <w:p>
-      <w:r>
-        <w:t>Service Level Agreements:</w:t>
-      </w:r>
-    </w:p>
-    <w:p/>
-    <w:p>
-      <w:r>
-        <w:t>Response time: e.g., next-business-day on-site diagnosis.</w:t>
-      </w:r>
-    </w:p>
-    <w:p/>
-    <w:p>
-      <w:r>
-        <w:t>Repair or replacement timeframe.</w:t>
-      </w:r>
-    </w:p>
-    <w:p/>
-    <w:p>
-      <w:r>
-        <w:t>Scope exclusions (e.g., abusive damage, third-party parts).</w:t>
-      </w:r>
-    </w:p>
-    <w:p/>
-    <w:p>
+      <w:pPr>
+        <w:pStyle w:val="Heading3"/>
+      </w:pPr>
       <w:r>
         <w:t>Addendum 4: SKU Bias Terms</w:t>
       </w:r>
@@ -507,25 +633,21 @@
         <w:t>SKU Bias selection: {SKU_Bias_Option} (N / R / O)</w:t>
       </w:r>
     </w:p>
-    <w:p/>
     <w:p>
       <w:r>
         <w:t>N (New-Compatible preference; lowest cost)</w:t>
       </w:r>
     </w:p>
-    <w:p/>
     <w:p>
       <w:r>
         <w:t>R (Remanufactured preference)</w:t>
       </w:r>
     </w:p>
-    <w:p/>
     <w:p>
       <w:r>
         <w:t>O (OEM preference; highest cost)</w:t>
       </w:r>
     </w:p>
-    <w:p/>
     <w:p>
       <w:r>
         <w:t>Defines how cartridge variants are prioritized and their pricing impacts.</w:t>
@@ -1457,7 +1579,6 @@
     <w:next w:val="Normal"/>
     <w:link w:val="Heading3Char"/>
     <w:uiPriority w:val="9"/>
-    <w:semiHidden/>
     <w:unhideWhenUsed/>
     <w:qFormat/>
     <w:rsid w:val="00755345"/>
@@ -1664,7 +1785,6 @@
     <w:basedOn w:val="DefaultParagraphFont"/>
     <w:link w:val="Heading3"/>
     <w:uiPriority w:val="9"/>
-    <w:semiHidden/>
     <w:rsid w:val="00755345"/>
     <w:rPr>
       <w:rFonts w:eastAsiaTheme="majorEastAsia" w:cstheme="majorBidi"/>

</xml_diff>

<commit_message>
Test addition of conditional logic in subscription.tsx file and word template - Rev 4
</commit_message>
<xml_diff>
--- a/public/Templates/subscription_agreement_template.docx
+++ b/public/Templates/subscription_agreement_template.docx
@@ -23,22 +23,63 @@
     </w:p>
     <w:p>
       <w:r>
-        <w:t>Dealer Name: {Dealer_Name}</w:t>
-      </w:r>
-    </w:p>
-    <w:p>
-      <w:r>
-        <w:t>Address: {Dealer_Address}</w:t>
-      </w:r>
-    </w:p>
-    <w:p>
-      <w:r>
-        <w:t>Phone: {Dealer_Phone}</w:t>
-      </w:r>
-    </w:p>
-    <w:p>
-      <w:r>
-        <w:t>Logo: [Dealer_Logo_Image]</w:t>
+        <w:t xml:space="preserve">Dealer </w:t>
+      </w:r>
+      <w:proofErr w:type="gramStart"/>
+      <w:r>
+        <w:t>Name: {</w:t>
+      </w:r>
+      <w:proofErr w:type="spellStart"/>
+      <w:proofErr w:type="gramEnd"/>
+      <w:r>
+        <w:t>Dealer_Name</w:t>
+      </w:r>
+      <w:proofErr w:type="spellEnd"/>
+      <w:r>
+        <w:t>}</w:t>
+      </w:r>
+    </w:p>
+    <w:p>
+      <w:proofErr w:type="gramStart"/>
+      <w:r>
+        <w:t>Address: {</w:t>
+      </w:r>
+      <w:proofErr w:type="spellStart"/>
+      <w:proofErr w:type="gramEnd"/>
+      <w:r>
+        <w:t>Dealer_Address</w:t>
+      </w:r>
+      <w:proofErr w:type="spellEnd"/>
+      <w:r>
+        <w:t>}</w:t>
+      </w:r>
+    </w:p>
+    <w:p>
+      <w:proofErr w:type="gramStart"/>
+      <w:r>
+        <w:t>Phone: {</w:t>
+      </w:r>
+      <w:proofErr w:type="spellStart"/>
+      <w:proofErr w:type="gramEnd"/>
+      <w:r>
+        <w:t>Dealer_Phone</w:t>
+      </w:r>
+      <w:proofErr w:type="spellEnd"/>
+      <w:r>
+        <w:t>}</w:t>
+      </w:r>
+    </w:p>
+    <w:p>
+      <w:r>
+        <w:t>Logo: [</w:t>
+      </w:r>
+      <w:proofErr w:type="spellStart"/>
+      <w:r>
+        <w:t>Dealer_Logo_Image</w:t>
+      </w:r>
+      <w:proofErr w:type="spellEnd"/>
+      <w:r>
+        <w:t>]</w:t>
       </w:r>
     </w:p>
     <w:p/>
@@ -52,35 +93,93 @@
     </w:p>
     <w:p>
       <w:r>
-        <w:t xml:space="preserve">Customer Name: </w:t>
-      </w:r>
-      <w:r>
-        <w:rPr>
-          <w:highlight w:val="yellow"/>
-        </w:rPr>
-        <w:t>{Customer_Name}</w:t>
-      </w:r>
-    </w:p>
-    <w:p>
-      <w:r>
-        <w:t>Address: {Customer_Address}</w:t>
-      </w:r>
-    </w:p>
-    <w:p>
-      <w:r>
-        <w:t>Contact: {Customer_Contact}</w:t>
+        <w:t xml:space="preserve">Customer </w:t>
+      </w:r>
+      <w:proofErr w:type="gramStart"/>
+      <w:r>
+        <w:t xml:space="preserve">Name: </w:t>
+      </w:r>
+      <w:r>
+        <w:rPr>
+          <w:highlight w:val="yellow"/>
+        </w:rPr>
+        <w:t>{</w:t>
+      </w:r>
+      <w:proofErr w:type="spellStart"/>
+      <w:proofErr w:type="gramEnd"/>
+      <w:r>
+        <w:rPr>
+          <w:highlight w:val="yellow"/>
+        </w:rPr>
+        <w:t>Customer_Name</w:t>
+      </w:r>
+      <w:proofErr w:type="spellEnd"/>
+      <w:r>
+        <w:rPr>
+          <w:highlight w:val="yellow"/>
+        </w:rPr>
+        <w:t>}</w:t>
+      </w:r>
+    </w:p>
+    <w:p>
+      <w:proofErr w:type="gramStart"/>
+      <w:r>
+        <w:t>Address: {</w:t>
+      </w:r>
+      <w:proofErr w:type="spellStart"/>
+      <w:proofErr w:type="gramEnd"/>
+      <w:r>
+        <w:t>Customer_Address</w:t>
+      </w:r>
+      <w:proofErr w:type="spellEnd"/>
+      <w:r>
+        <w:t>}</w:t>
+      </w:r>
+    </w:p>
+    <w:p>
+      <w:proofErr w:type="gramStart"/>
+      <w:r>
+        <w:t>Contact: {</w:t>
+      </w:r>
+      <w:proofErr w:type="spellStart"/>
+      <w:proofErr w:type="gramEnd"/>
+      <w:r>
+        <w:t>Customer_Contact</w:t>
+      </w:r>
+      <w:proofErr w:type="spellEnd"/>
+      <w:r>
+        <w:t>}</w:t>
       </w:r>
     </w:p>
     <w:p/>
     <w:p>
       <w:r>
-        <w:t xml:space="preserve">Effective Date: </w:t>
-      </w:r>
-      <w:r>
-        <w:rPr>
-          <w:highlight w:val="yellow"/>
-        </w:rPr>
-        <w:t>{Contract_Effective_Date}</w:t>
+        <w:t xml:space="preserve">Effective </w:t>
+      </w:r>
+      <w:proofErr w:type="gramStart"/>
+      <w:r>
+        <w:t xml:space="preserve">Date: </w:t>
+      </w:r>
+      <w:r>
+        <w:rPr>
+          <w:highlight w:val="yellow"/>
+        </w:rPr>
+        <w:t>{</w:t>
+      </w:r>
+      <w:proofErr w:type="spellStart"/>
+      <w:proofErr w:type="gramEnd"/>
+      <w:r>
+        <w:rPr>
+          <w:highlight w:val="yellow"/>
+        </w:rPr>
+        <w:t>Contract_Effective_Date</w:t>
+      </w:r>
+      <w:proofErr w:type="spellEnd"/>
+      <w:r>
+        <w:rPr>
+          <w:highlight w:val="yellow"/>
+        </w:rPr>
+        <w:t>}</w:t>
       </w:r>
     </w:p>
     <w:p>
@@ -168,7 +267,21 @@
         <w:rPr>
           <w:highlight w:val="yellow"/>
         </w:rPr>
-        <w:t>{/includeDCA}</w:t>
+        <w:t>{/</w:t>
+      </w:r>
+      <w:proofErr w:type="spellStart"/>
+      <w:r>
+        <w:rPr>
+          <w:highlight w:val="yellow"/>
+        </w:rPr>
+        <w:t>includeDCA</w:t>
+      </w:r>
+      <w:proofErr w:type="spellEnd"/>
+      <w:r>
+        <w:rPr>
+          <w:highlight w:val="yellow"/>
+        </w:rPr>
+        <w:t>}</w:t>
       </w:r>
     </w:p>
     <w:p>
@@ -237,7 +350,14 @@
           <w:highlight w:val="yellow"/>
         </w:rPr>
         <w:lastRenderedPageBreak/>
-        <w:t>{/include</w:t>
+        <w:t>{/</w:t>
+      </w:r>
+      <w:proofErr w:type="spellStart"/>
+      <w:r>
+        <w:rPr>
+          <w:highlight w:val="yellow"/>
+        </w:rPr>
+        <w:t>include</w:t>
       </w:r>
       <w:r>
         <w:rPr>
@@ -245,6 +365,7 @@
         </w:rPr>
         <w:t>JITR</w:t>
       </w:r>
+      <w:proofErr w:type="spellEnd"/>
       <w:r>
         <w:rPr>
           <w:highlight w:val="yellow"/>
@@ -315,7 +436,14 @@
         <w:rPr>
           <w:highlight w:val="yellow"/>
         </w:rPr>
-        <w:t>{/include</w:t>
+        <w:t>{/</w:t>
+      </w:r>
+      <w:proofErr w:type="spellStart"/>
+      <w:r>
+        <w:rPr>
+          <w:highlight w:val="yellow"/>
+        </w:rPr>
+        <w:t>include</w:t>
       </w:r>
       <w:r>
         <w:rPr>
@@ -329,6 +457,7 @@
         </w:rPr>
         <w:t>R</w:t>
       </w:r>
+      <w:proofErr w:type="spellEnd"/>
       <w:r>
         <w:rPr>
           <w:highlight w:val="yellow"/>
@@ -390,11 +519,12 @@
         </w:rPr>
         <w:t>/</w:t>
       </w:r>
-      <w:r>
-        <w:rPr>
-          <w:highlight w:val="yellow"/>
-        </w:rPr>
-        <w:t>#include</w:t>
+      <w:proofErr w:type="spellStart"/>
+      <w:r>
+        <w:rPr>
+          <w:highlight w:val="yellow"/>
+        </w:rPr>
+        <w:t>include</w:t>
       </w:r>
       <w:r>
         <w:rPr>
@@ -402,6 +532,7 @@
         </w:rPr>
         <w:t>ESW</w:t>
       </w:r>
+      <w:proofErr w:type="spellEnd"/>
       <w:r>
         <w:rPr>
           <w:highlight w:val="yellow"/>
@@ -419,13 +550,32 @@
     </w:p>
     <w:p>
       <w:r>
-        <w:t xml:space="preserve">Total Monthly Fee: </w:t>
-      </w:r>
-      <w:r>
-        <w:rPr>
-          <w:highlight w:val="yellow"/>
-        </w:rPr>
-        <w:t>{Monthly_Subscription_Fee}</w:t>
+        <w:t xml:space="preserve">Total Monthly </w:t>
+      </w:r>
+      <w:proofErr w:type="gramStart"/>
+      <w:r>
+        <w:t xml:space="preserve">Fee: </w:t>
+      </w:r>
+      <w:r>
+        <w:rPr>
+          <w:highlight w:val="yellow"/>
+        </w:rPr>
+        <w:t>{</w:t>
+      </w:r>
+      <w:proofErr w:type="spellStart"/>
+      <w:proofErr w:type="gramEnd"/>
+      <w:r>
+        <w:rPr>
+          <w:highlight w:val="yellow"/>
+        </w:rPr>
+        <w:t>Monthly_Subscription_Fee</w:t>
+      </w:r>
+      <w:proofErr w:type="spellEnd"/>
+      <w:r>
+        <w:rPr>
+          <w:highlight w:val="yellow"/>
+        </w:rPr>
+        <w:t>}</w:t>
       </w:r>
     </w:p>
     <w:p>
@@ -434,8 +584,18 @@
       </w:r>
     </w:p>
     <w:p>
-      <w:r>
-        <w:t>DCA: {Fee_DCA}</w:t>
+      <w:proofErr w:type="gramStart"/>
+      <w:r>
+        <w:t>DCA: {</w:t>
+      </w:r>
+      <w:proofErr w:type="spellStart"/>
+      <w:proofErr w:type="gramEnd"/>
+      <w:r>
+        <w:t>Fee_DCA</w:t>
+      </w:r>
+      <w:proofErr w:type="spellEnd"/>
+      <w:r>
+        <w:t>}</w:t>
       </w:r>
     </w:p>
     <w:p>
@@ -449,22 +609,69 @@
         <w:t>‑</w:t>
       </w:r>
       <w:r>
-        <w:t>R: {Fee_JIT}</w:t>
-      </w:r>
-    </w:p>
-    <w:p>
-      <w:r>
-        <w:t>Subscription Management: {Fee_SubMgmt}</w:t>
-      </w:r>
-    </w:p>
-    <w:p>
-      <w:r>
-        <w:t>QR-Code Integration: {Fee_QR}</w:t>
-      </w:r>
-    </w:p>
-    <w:p>
-      <w:r>
-        <w:t>ESW (if applicable): {Fee_ESW}</w:t>
+        <w:t>R: {</w:t>
+      </w:r>
+      <w:proofErr w:type="spellStart"/>
+      <w:r>
+        <w:t>Fee_JIT</w:t>
+      </w:r>
+      <w:proofErr w:type="spellEnd"/>
+      <w:r>
+        <w:t>}</w:t>
+      </w:r>
+    </w:p>
+    <w:p>
+      <w:r>
+        <w:t xml:space="preserve">Subscription </w:t>
+      </w:r>
+      <w:proofErr w:type="gramStart"/>
+      <w:r>
+        <w:t>Management: {</w:t>
+      </w:r>
+      <w:proofErr w:type="spellStart"/>
+      <w:proofErr w:type="gramEnd"/>
+      <w:r>
+        <w:t>Fee_SubMgmt</w:t>
+      </w:r>
+      <w:proofErr w:type="spellEnd"/>
+      <w:r>
+        <w:t>}</w:t>
+      </w:r>
+    </w:p>
+    <w:p>
+      <w:r>
+        <w:t xml:space="preserve">QR-Code </w:t>
+      </w:r>
+      <w:proofErr w:type="gramStart"/>
+      <w:r>
+        <w:t>Integration: {</w:t>
+      </w:r>
+      <w:proofErr w:type="spellStart"/>
+      <w:proofErr w:type="gramEnd"/>
+      <w:r>
+        <w:t>Fee_QR</w:t>
+      </w:r>
+      <w:proofErr w:type="spellEnd"/>
+      <w:r>
+        <w:t>}</w:t>
+      </w:r>
+    </w:p>
+    <w:p>
+      <w:r>
+        <w:t>ESW (if applicable</w:t>
+      </w:r>
+      <w:proofErr w:type="gramStart"/>
+      <w:r>
+        <w:t>): {</w:t>
+      </w:r>
+      <w:proofErr w:type="spellStart"/>
+      <w:proofErr w:type="gramEnd"/>
+      <w:r>
+        <w:t>Fee_ESW</w:t>
+      </w:r>
+      <w:proofErr w:type="spellEnd"/>
+      <w:r>
+        <w:t>}</w:t>
       </w:r>
     </w:p>
     <w:p>
@@ -552,7 +759,20 @@
     </w:p>
     <w:p>
       <w:r>
-        <w:t>Auto-populated list of covered devices: {List_of_Devices}</w:t>
+        <w:t xml:space="preserve">Auto-populated list of covered </w:t>
+      </w:r>
+      <w:proofErr w:type="gramStart"/>
+      <w:r>
+        <w:t>devices: {</w:t>
+      </w:r>
+      <w:proofErr w:type="spellStart"/>
+      <w:proofErr w:type="gramEnd"/>
+      <w:r>
+        <w:t>List_of_Devices</w:t>
+      </w:r>
+      <w:proofErr w:type="spellEnd"/>
+      <w:r>
+        <w:t>}</w:t>
       </w:r>
     </w:p>
     <w:p>
@@ -603,7 +823,15 @@
     <w:p/>
     <w:p>
       <w:r>
-        <w:t>Response time: e.g., next-business-day on-site diagnosis.</w:t>
+        <w:t xml:space="preserve">Response time: e.g., </w:t>
+      </w:r>
+      <w:proofErr w:type="gramStart"/>
+      <w:r>
+        <w:t>next-business-day</w:t>
+      </w:r>
+      <w:proofErr w:type="gramEnd"/>
+      <w:r>
+        <w:t xml:space="preserve"> on-site diagnosis.</w:t>
       </w:r>
     </w:p>
     <w:p/>
@@ -630,7 +858,28 @@
     </w:p>
     <w:p>
       <w:r>
-        <w:t>SKU Bias selection: {SKU_Bias_Option} (N / R / O)</w:t>
+        <w:t xml:space="preserve">SKU Bias </w:t>
+      </w:r>
+      <w:proofErr w:type="gramStart"/>
+      <w:r>
+        <w:t>selection: {</w:t>
+      </w:r>
+      <w:proofErr w:type="spellStart"/>
+      <w:proofErr w:type="gramEnd"/>
+      <w:r>
+        <w:t>SKU_Bias_</w:t>
+      </w:r>
+      <w:proofErr w:type="gramStart"/>
+      <w:r>
+        <w:t>Option</w:t>
+      </w:r>
+      <w:proofErr w:type="spellEnd"/>
+      <w:r>
+        <w:t>} (</w:t>
+      </w:r>
+      <w:proofErr w:type="gramEnd"/>
+      <w:r>
+        <w:t>N / R / O)</w:t>
       </w:r>
     </w:p>
     <w:p>
@@ -701,8 +950,18 @@
     </w:p>
     <w:p/>
     <w:p>
-      <w:r>
-        <w:t>Name: {Dealer_SalesRep_Name}</w:t>
+      <w:proofErr w:type="gramStart"/>
+      <w:r>
+        <w:t>Name: {</w:t>
+      </w:r>
+      <w:proofErr w:type="spellStart"/>
+      <w:proofErr w:type="gramEnd"/>
+      <w:r>
+        <w:t>Dealer_SalesRep_Name</w:t>
+      </w:r>
+      <w:proofErr w:type="spellEnd"/>
+      <w:r>
+        <w:t>}</w:t>
       </w:r>
     </w:p>
     <w:p/>
@@ -719,8 +978,18 @@
     </w:p>
     <w:p/>
     <w:p>
-      <w:r>
-        <w:t>Name: {Customer_Rep_Name}</w:t>
+      <w:proofErr w:type="gramStart"/>
+      <w:r>
+        <w:t>Name: {</w:t>
+      </w:r>
+      <w:proofErr w:type="spellStart"/>
+      <w:proofErr w:type="gramEnd"/>
+      <w:r>
+        <w:t>Customer_Rep_Name</w:t>
+      </w:r>
+      <w:proofErr w:type="spellEnd"/>
+      <w:r>
+        <w:t>}</w:t>
       </w:r>
     </w:p>
     <w:p/>

</xml_diff>

<commit_message>
Test addition of conditional logic in subscription.tsx file and word template - Rev 5
</commit_message>
<xml_diff>
--- a/public/Templates/subscription_agreement_template.docx
+++ b/public/Templates/subscription_agreement_template.docx
@@ -5,6 +5,7 @@
     <w:p>
       <w:pPr>
         <w:pStyle w:val="Heading2"/>
+        <w:jc w:val="center"/>
       </w:pPr>
       <w:r>
         <w:t xml:space="preserve">Ink &amp; Toner Fulfillment &amp; </w:t>
@@ -14,10 +15,32 @@
       </w:r>
     </w:p>
     <w:p>
-      <w:r>
+      <w:pPr>
+        <w:rPr>
+          <w:b/>
+          <w:bCs/>
+        </w:rPr>
+      </w:pPr>
+    </w:p>
+    <w:p>
+      <w:pPr>
+        <w:rPr>
+          <w:b/>
+          <w:bCs/>
+        </w:rPr>
+      </w:pPr>
+      <w:r>
+        <w:rPr>
+          <w:b/>
+          <w:bCs/>
+        </w:rPr>
         <w:t>Dealer Info</w:t>
       </w:r>
       <w:r>
+        <w:rPr>
+          <w:b/>
+          <w:bCs/>
+        </w:rPr>
         <w:t>rmation:</w:t>
       </w:r>
     </w:p>
@@ -70,24 +93,24 @@
       </w:r>
     </w:p>
     <w:p>
-      <w:r>
-        <w:t>Logo: [</w:t>
-      </w:r>
-      <w:proofErr w:type="spellStart"/>
-      <w:r>
-        <w:t>Dealer_Logo_Image</w:t>
-      </w:r>
-      <w:proofErr w:type="spellEnd"/>
-      <w:r>
-        <w:t>]</w:t>
-      </w:r>
-    </w:p>
-    <w:p/>
-    <w:p>
-      <w:r>
+      <w:pPr>
+        <w:rPr>
+          <w:b/>
+          <w:bCs/>
+        </w:rPr>
+      </w:pPr>
+      <w:r>
+        <w:rPr>
+          <w:b/>
+          <w:bCs/>
+        </w:rPr>
         <w:t>Customer Info</w:t>
       </w:r>
       <w:r>
+        <w:rPr>
+          <w:b/>
+          <w:bCs/>
+        </w:rPr>
         <w:t>rmation:</w:t>
       </w:r>
     </w:p>
@@ -154,11 +177,22 @@
     <w:p/>
     <w:p>
       <w:r>
+        <w:rPr>
+          <w:b/>
+          <w:bCs/>
+        </w:rPr>
         <w:t xml:space="preserve">Effective </w:t>
       </w:r>
       <w:proofErr w:type="gramStart"/>
       <w:r>
-        <w:t xml:space="preserve">Date: </w:t>
+        <w:rPr>
+          <w:b/>
+          <w:bCs/>
+        </w:rPr>
+        <w:t>Date:</w:t>
+      </w:r>
+      <w:r>
+        <w:t xml:space="preserve"> </w:t>
       </w:r>
       <w:r>
         <w:rPr>
@@ -184,7 +218,14 @@
     </w:p>
     <w:p>
       <w:r>
-        <w:t>Term: 12 months, automatically renew</w:t>
+        <w:rPr>
+          <w:b/>
+          <w:bCs/>
+        </w:rPr>
+        <w:t>Term:</w:t>
+      </w:r>
+      <w:r>
+        <w:t xml:space="preserve"> 12 months, automatically renew</w:t>
       </w:r>
       <w:r>
         <w:t>s for successive one-year terms</w:t>
@@ -222,24 +263,37 @@
     </w:p>
     <w:p>
       <w:pPr>
-        <w:rPr>
-          <w:highlight w:val="yellow"/>
-        </w:rPr>
-      </w:pPr>
-      <w:r>
-        <w:rPr>
+        <w:pStyle w:val="ListParagraph"/>
+        <w:numPr>
+          <w:ilvl w:val="0"/>
+          <w:numId w:val="4"/>
+        </w:numPr>
+        <w:rPr>
+          <w:b/>
+          <w:bCs/>
+          <w:highlight w:val="yellow"/>
+        </w:rPr>
+      </w:pPr>
+      <w:r>
+        <w:rPr>
+          <w:b/>
+          <w:bCs/>
           <w:highlight w:val="yellow"/>
         </w:rPr>
         <w:t>D</w:t>
       </w:r>
       <w:r>
         <w:rPr>
+          <w:b/>
+          <w:bCs/>
           <w:highlight w:val="yellow"/>
         </w:rPr>
         <w:t>ata Capture Agent</w:t>
       </w:r>
       <w:r>
         <w:rPr>
+          <w:b/>
+          <w:bCs/>
           <w:highlight w:val="yellow"/>
         </w:rPr>
         <w:t xml:space="preserve"> (DCA)</w:t>
@@ -311,16 +365,37 @@
       </w:r>
     </w:p>
     <w:p>
-      <w:r>
+      <w:pPr>
+        <w:pStyle w:val="ListParagraph"/>
+        <w:numPr>
+          <w:ilvl w:val="0"/>
+          <w:numId w:val="4"/>
+        </w:numPr>
+        <w:rPr>
+          <w:b/>
+          <w:bCs/>
+        </w:rPr>
+      </w:pPr>
+      <w:r>
+        <w:rPr>
+          <w:b/>
+          <w:bCs/>
+        </w:rPr>
         <w:t>Just-in-Time Replenishment (JIT</w:t>
       </w:r>
       <w:r>
         <w:rPr>
           <w:rFonts w:ascii="Cambria Math" w:hAnsi="Cambria Math" w:cs="Cambria Math"/>
+          <w:b/>
+          <w:bCs/>
         </w:rPr>
         <w:t>‑</w:t>
       </w:r>
       <w:r>
+        <w:rPr>
+          <w:b/>
+          <w:bCs/>
+        </w:rPr>
         <w:t>R)</w:t>
       </w:r>
     </w:p>
@@ -349,7 +424,123 @@
         <w:rPr>
           <w:highlight w:val="yellow"/>
         </w:rPr>
+        <w:t>{/</w:t>
+      </w:r>
+      <w:proofErr w:type="spellStart"/>
+      <w:r>
+        <w:rPr>
+          <w:highlight w:val="yellow"/>
+        </w:rPr>
+        <w:t>include</w:t>
+      </w:r>
+      <w:r>
+        <w:rPr>
+          <w:highlight w:val="yellow"/>
+        </w:rPr>
+        <w:t>JITR</w:t>
+      </w:r>
+      <w:proofErr w:type="spellEnd"/>
+      <w:r>
+        <w:rPr>
+          <w:highlight w:val="yellow"/>
+        </w:rPr>
+        <w:t>}</w:t>
+      </w:r>
+    </w:p>
+    <w:p>
+      <w:pPr>
+        <w:pStyle w:val="ListParagraph"/>
+        <w:numPr>
+          <w:ilvl w:val="0"/>
+          <w:numId w:val="4"/>
+        </w:numPr>
+        <w:rPr>
+          <w:b/>
+          <w:bCs/>
+        </w:rPr>
+      </w:pPr>
+      <w:r>
+        <w:rPr>
+          <w:b/>
+          <w:bCs/>
+        </w:rPr>
         <w:lastRenderedPageBreak/>
+        <w:t>Subscription Management</w:t>
+      </w:r>
+    </w:p>
+    <w:p>
+      <w:pPr>
+        <w:ind w:left="360"/>
+      </w:pPr>
+      <w:r>
+        <w:t>Enables automatic billing, renewal alerts, and usage reporting.</w:t>
+      </w:r>
+    </w:p>
+    <w:p>
+      <w:pPr>
+        <w:ind w:left="360"/>
+      </w:pPr>
+      <w:r>
+        <w:rPr>
+          <w:highlight w:val="yellow"/>
+        </w:rPr>
+        <w:t>{#include</w:t>
+      </w:r>
+      <w:r>
+        <w:rPr>
+          <w:highlight w:val="yellow"/>
+        </w:rPr>
+        <w:t>Q</w:t>
+      </w:r>
+      <w:r>
+        <w:rPr>
+          <w:highlight w:val="yellow"/>
+        </w:rPr>
+        <w:t>R</w:t>
+      </w:r>
+      <w:r>
+        <w:rPr>
+          <w:highlight w:val="yellow"/>
+        </w:rPr>
+        <w:t>}</w:t>
+      </w:r>
+    </w:p>
+    <w:p>
+      <w:pPr>
+        <w:pStyle w:val="ListParagraph"/>
+        <w:numPr>
+          <w:ilvl w:val="0"/>
+          <w:numId w:val="4"/>
+        </w:numPr>
+        <w:rPr>
+          <w:b/>
+          <w:bCs/>
+        </w:rPr>
+      </w:pPr>
+      <w:r>
+        <w:rPr>
+          <w:b/>
+          <w:bCs/>
+        </w:rPr>
+        <w:t>QR-Code Integration</w:t>
+      </w:r>
+    </w:p>
+    <w:p>
+      <w:pPr>
+        <w:ind w:left="360"/>
+      </w:pPr>
+      <w:r>
+        <w:t>Adds scannable codes on devices/cartridges for simplified asset tracking and reordering.</w:t>
+      </w:r>
+    </w:p>
+    <w:p>
+      <w:pPr>
+        <w:ind w:left="360"/>
+      </w:pPr>
+      <w:r>
+        <w:rPr>
+          <w:highlight w:val="yellow"/>
+        </w:rPr>
         <w:t>{/</w:t>
       </w:r>
       <w:proofErr w:type="spellStart"/>
@@ -363,7 +554,13 @@
         <w:rPr>
           <w:highlight w:val="yellow"/>
         </w:rPr>
-        <w:t>JITR</w:t>
+        <w:t>Q</w:t>
+      </w:r>
+      <w:r>
+        <w:rPr>
+          <w:highlight w:val="yellow"/>
+        </w:rPr>
+        <w:t>R</w:t>
       </w:r>
       <w:proofErr w:type="spellEnd"/>
       <w:r>
@@ -374,103 +571,22 @@
       </w:r>
     </w:p>
     <w:p>
-      <w:r>
-        <w:t>Subscription Management</w:t>
-      </w:r>
-    </w:p>
-    <w:p>
-      <w:pPr>
-        <w:ind w:left="360"/>
-      </w:pPr>
-      <w:r>
-        <w:t>Enables automatic billing, renewal alerts, and usage reporting.</w:t>
-      </w:r>
-    </w:p>
-    <w:p>
-      <w:pPr>
-        <w:ind w:left="360"/>
-      </w:pPr>
-      <w:r>
-        <w:rPr>
-          <w:highlight w:val="yellow"/>
-        </w:rPr>
-        <w:t>{#include</w:t>
-      </w:r>
-      <w:r>
-        <w:rPr>
-          <w:highlight w:val="yellow"/>
-        </w:rPr>
-        <w:t>Q</w:t>
-      </w:r>
-      <w:r>
-        <w:rPr>
-          <w:highlight w:val="yellow"/>
-        </w:rPr>
-        <w:t>R</w:t>
-      </w:r>
-      <w:r>
-        <w:rPr>
-          <w:highlight w:val="yellow"/>
-        </w:rPr>
-        <w:t>}</w:t>
-      </w:r>
-    </w:p>
-    <w:p>
-      <w:r>
-        <w:t>QR-Code Integration</w:t>
-      </w:r>
-    </w:p>
-    <w:p>
-      <w:pPr>
-        <w:ind w:left="360"/>
-      </w:pPr>
-      <w:r>
-        <w:t>Adds scannable codes on devices/cartridges for simplified asset tracking and reordering.</w:t>
-      </w:r>
-    </w:p>
-    <w:p>
-      <w:pPr>
-        <w:ind w:left="360"/>
-      </w:pPr>
-      <w:r>
-        <w:rPr>
-          <w:highlight w:val="yellow"/>
-        </w:rPr>
-        <w:t>{/</w:t>
-      </w:r>
-      <w:proofErr w:type="spellStart"/>
-      <w:r>
-        <w:rPr>
-          <w:highlight w:val="yellow"/>
-        </w:rPr>
-        <w:t>include</w:t>
-      </w:r>
-      <w:r>
-        <w:rPr>
-          <w:highlight w:val="yellow"/>
-        </w:rPr>
-        <w:t>Q</w:t>
-      </w:r>
-      <w:r>
-        <w:rPr>
-          <w:highlight w:val="yellow"/>
-        </w:rPr>
-        <w:t>R</w:t>
-      </w:r>
-      <w:proofErr w:type="spellEnd"/>
-      <w:r>
-        <w:rPr>
-          <w:highlight w:val="yellow"/>
-        </w:rPr>
-        <w:t>}</w:t>
-      </w:r>
-    </w:p>
-    <w:p>
       <w:pPr>
         <w:pStyle w:val="Heading3"/>
       </w:pPr>
-      <w:r>
-        <w:t>2. Extended Service Warranty (ESW)</w:t>
+    </w:p>
+    <w:p>
+      <w:pPr>
+        <w:pStyle w:val="Heading3"/>
+      </w:pPr>
+      <w:r>
+        <w:t>2. Extended Service Warrant</w:t>
+      </w:r>
+      <w:r>
+        <w:t>ies</w:t>
+      </w:r>
+      <w:r>
+        <w:t xml:space="preserve"> (ESW)</w:t>
       </w:r>
     </w:p>
     <w:p>
@@ -579,19 +695,113 @@
       </w:r>
     </w:p>
     <w:p>
-      <w:r>
-        <w:t>Breakdown per service:</w:t>
-      </w:r>
-    </w:p>
-    <w:p>
+      <w:pPr>
+        <w:pStyle w:val="Heading3"/>
+      </w:pPr>
+    </w:p>
+    <w:p>
+      <w:pPr>
+        <w:pStyle w:val="Heading3"/>
+      </w:pPr>
+      <w:r>
+        <w:t>4. Billing &amp; Payment</w:t>
+      </w:r>
+    </w:p>
+    <w:p>
+      <w:r>
+        <w:t>Invoiced monthly in advance.</w:t>
+      </w:r>
+    </w:p>
+    <w:p>
+      <w:r>
+        <w:t>Auto-charge to customer’s payment method on file.</w:t>
+      </w:r>
+    </w:p>
+    <w:p>
+      <w:r>
+        <w:t>Terms for late payment and service suspension included.</w:t>
+      </w:r>
+    </w:p>
+    <w:p/>
+    <w:p>
+      <w:pPr>
+        <w:pStyle w:val="Heading3"/>
+      </w:pPr>
+      <w:r>
+        <w:t>5. Term and Termination</w:t>
+      </w:r>
+    </w:p>
+    <w:p>
+      <w:r>
+        <w:t>Initial Term: 12 months.</w:t>
+      </w:r>
+    </w:p>
+    <w:p>
+      <w:r>
+        <w:t xml:space="preserve">Automatic Renewal: Continues </w:t>
+      </w:r>
+      <w:r>
+        <w:t>for successive 12-month terms</w:t>
+      </w:r>
+      <w:r>
+        <w:t xml:space="preserve"> unless one party gives 30 days’ written notice before renewal.</w:t>
+      </w:r>
+    </w:p>
+    <w:p>
+      <w:pPr>
+        <w:rPr>
+          <w:b/>
+          <w:bCs/>
+        </w:rPr>
+      </w:pPr>
+      <w:r>
+        <w:rPr>
+          <w:b/>
+          <w:bCs/>
+        </w:rPr>
+        <w:t>Termination:</w:t>
+      </w:r>
+    </w:p>
+    <w:p>
+      <w:r>
+        <w:lastRenderedPageBreak/>
+        <w:t>For convenience: 30 days’ notice.</w:t>
+      </w:r>
+    </w:p>
+    <w:p>
+      <w:r>
+        <w:t>For cause: immediate if payment or SLA obligations are breached.</w:t>
+      </w:r>
+    </w:p>
+    <w:p/>
+    <w:p>
+      <w:pPr>
+        <w:pStyle w:val="Heading3"/>
+      </w:pPr>
+      <w:r>
+        <w:t>6. Addenda</w:t>
+      </w:r>
+    </w:p>
+    <w:p>
+      <w:pPr>
+        <w:pStyle w:val="Heading4"/>
+      </w:pPr>
+      <w:r>
+        <w:t>Addendum 1: Customer Print Devices</w:t>
+      </w:r>
+    </w:p>
+    <w:p>
+      <w:r>
+        <w:t xml:space="preserve">Auto-populated list of covered </w:t>
+      </w:r>
       <w:proofErr w:type="gramStart"/>
       <w:r>
-        <w:t>DCA: {</w:t>
+        <w:t>devices: {</w:t>
       </w:r>
       <w:proofErr w:type="spellStart"/>
       <w:proofErr w:type="gramEnd"/>
       <w:r>
-        <w:t>Fee_DCA</w:t>
+        <w:t>List_of_Devices</w:t>
       </w:r>
       <w:proofErr w:type="spellEnd"/>
       <w:r>
@@ -600,121 +810,221 @@
     </w:p>
     <w:p>
       <w:r>
-        <w:t>JIT</w:t>
-      </w:r>
-      <w:r>
-        <w:rPr>
-          <w:rFonts w:ascii="Cambria Math" w:hAnsi="Cambria Math" w:cs="Cambria Math"/>
-        </w:rPr>
-        <w:t>‑</w:t>
-      </w:r>
-      <w:r>
-        <w:t>R: {</w:t>
-      </w:r>
-      <w:proofErr w:type="spellStart"/>
-      <w:r>
-        <w:t>Fee_JIT</w:t>
-      </w:r>
-      <w:proofErr w:type="spellEnd"/>
-      <w:r>
-        <w:t>}</w:t>
-      </w:r>
-    </w:p>
-    <w:p>
-      <w:r>
-        <w:t xml:space="preserve">Subscription </w:t>
+        <w:t>Includes make, model, asset tag, serial number, location, contracted SKU bias.</w:t>
+      </w:r>
+    </w:p>
+    <w:p/>
+    <w:p>
+      <w:pPr>
+        <w:pStyle w:val="Heading4"/>
+      </w:pPr>
+      <w:r>
+        <w:t>Addendum 2: Usage Guardrails &amp; QBR</w:t>
+      </w:r>
+    </w:p>
+    <w:p>
+      <w:r>
+        <w:t>Quarterly review of device count and print volume based on rolling 90-day data.</w:t>
+      </w:r>
+    </w:p>
+    <w:p>
+      <w:r>
+        <w:t>Subscription adjusted according to the greater of actual usage or contracted baseline.</w:t>
+      </w:r>
+    </w:p>
+    <w:p>
+      <w:r>
+        <w:t>Terms for notification and fee changes applied post-QBR.</w:t>
+      </w:r>
+    </w:p>
+    <w:p/>
+    <w:p>
+      <w:pPr>
+        <w:pStyle w:val="Heading4"/>
+      </w:pPr>
+      <w:r>
+        <w:t>Addendum 3: Service &amp; Repair SLAs</w:t>
+      </w:r>
+    </w:p>
+    <w:p>
+      <w:r>
+        <w:t>Service Level Agreements:</w:t>
+      </w:r>
+    </w:p>
+    <w:p>
+      <w:r>
+        <w:t xml:space="preserve">Response time: e.g., </w:t>
       </w:r>
       <w:proofErr w:type="gramStart"/>
       <w:r>
-        <w:t>Management: {</w:t>
+        <w:t>next-business-day</w:t>
+      </w:r>
+      <w:proofErr w:type="gramEnd"/>
+      <w:r>
+        <w:t xml:space="preserve"> on-site diagnosis.</w:t>
+      </w:r>
+    </w:p>
+    <w:p>
+      <w:r>
+        <w:t>Repair or replacement timeframe.</w:t>
+      </w:r>
+    </w:p>
+    <w:p>
+      <w:r>
+        <w:t>Scope exclusions (e.g., abusive damage, third-party parts).</w:t>
+      </w:r>
+    </w:p>
+    <w:p>
+      <w:pPr>
+        <w:pStyle w:val="Heading3"/>
+      </w:pPr>
+    </w:p>
+    <w:p>
+      <w:pPr>
+        <w:pStyle w:val="Heading4"/>
+      </w:pPr>
+      <w:r>
+        <w:t>Addendum 4: SKU Bias Terms</w:t>
+      </w:r>
+    </w:p>
+    <w:p>
+      <w:r>
+        <w:t xml:space="preserve">SKU Bias </w:t>
+      </w:r>
+      <w:proofErr w:type="gramStart"/>
+      <w:r>
+        <w:t>selection: {</w:t>
       </w:r>
       <w:proofErr w:type="spellStart"/>
       <w:proofErr w:type="gramEnd"/>
       <w:r>
-        <w:t>Fee_SubMgmt</w:t>
+        <w:t>SKU_Bias_</w:t>
+      </w:r>
+      <w:proofErr w:type="gramStart"/>
+      <w:r>
+        <w:t>Option</w:t>
       </w:r>
       <w:proofErr w:type="spellEnd"/>
       <w:r>
-        <w:t>}</w:t>
-      </w:r>
-    </w:p>
-    <w:p>
-      <w:r>
-        <w:t xml:space="preserve">QR-Code </w:t>
-      </w:r>
+        <w:t>} (</w:t>
+      </w:r>
+      <w:proofErr w:type="gramEnd"/>
+      <w:r>
+        <w:t>N / R / O)</w:t>
+      </w:r>
+    </w:p>
+    <w:p>
+      <w:r>
+        <w:t>N (New-Compatible preference; lowest cost)</w:t>
+      </w:r>
+    </w:p>
+    <w:p>
+      <w:r>
+        <w:t>R (Remanufactured preference)</w:t>
+      </w:r>
+    </w:p>
+    <w:p>
+      <w:r>
+        <w:t>O (OEM preference; highest cost)</w:t>
+      </w:r>
+    </w:p>
+    <w:p>
+      <w:r>
+        <w:t>Defines how cartridge variants are prioritized and their pricing impacts.</w:t>
+      </w:r>
+    </w:p>
+    <w:p>
+      <w:pPr>
+        <w:rPr>
+          <w:b/>
+          <w:bCs/>
+        </w:rPr>
+      </w:pPr>
+    </w:p>
+    <w:p>
+      <w:pPr>
+        <w:pStyle w:val="Heading3"/>
+      </w:pPr>
+      <w:r>
+        <w:lastRenderedPageBreak/>
+        <w:t>7. General Terms</w:t>
+      </w:r>
+    </w:p>
+    <w:p>
+      <w:r>
+        <w:t>Confidentiality</w:t>
+      </w:r>
+    </w:p>
+    <w:p>
+      <w:r>
+        <w:t>Data Ownership &amp; Privacy</w:t>
+      </w:r>
+    </w:p>
+    <w:p>
+      <w:r>
+        <w:t>Limitation of Liability</w:t>
+      </w:r>
+    </w:p>
+    <w:p>
+      <w:r>
+        <w:t>Governing Law</w:t>
+      </w:r>
+    </w:p>
+    <w:p>
+      <w:r>
+        <w:t>Assignment &amp; Integration Clauses</w:t>
+      </w:r>
+    </w:p>
+    <w:p>
+      <w:pPr>
+        <w:rPr>
+          <w:b/>
+          <w:bCs/>
+        </w:rPr>
+      </w:pPr>
+    </w:p>
+    <w:p>
+      <w:pPr>
+        <w:pStyle w:val="Heading3"/>
+      </w:pPr>
+      <w:r>
+        <w:t>8. Acceptance &amp; Signatures</w:t>
+      </w:r>
+    </w:p>
+    <w:p>
+      <w:pPr>
+        <w:rPr>
+          <w:b/>
+          <w:bCs/>
+        </w:rPr>
+      </w:pPr>
+      <w:r>
+        <w:rPr>
+          <w:b/>
+          <w:bCs/>
+        </w:rPr>
+        <w:t>Dealer Representative:</w:t>
+      </w:r>
+    </w:p>
+    <w:p>
       <w:proofErr w:type="gramStart"/>
       <w:r>
-        <w:t>Integration: {</w:t>
+        <w:t>Name: {</w:t>
       </w:r>
       <w:proofErr w:type="spellStart"/>
       <w:proofErr w:type="gramEnd"/>
       <w:r>
-        <w:t>Fee_QR</w:t>
+        <w:t>Dealer_SalesRep_Name</w:t>
       </w:r>
       <w:proofErr w:type="spellEnd"/>
       <w:r>
         <w:t>}</w:t>
       </w:r>
     </w:p>
-    <w:p>
-      <w:r>
-        <w:t>ESW (if applicable</w:t>
-      </w:r>
-      <w:proofErr w:type="gramStart"/>
-      <w:r>
-        <w:t>): {</w:t>
-      </w:r>
-      <w:proofErr w:type="spellStart"/>
-      <w:proofErr w:type="gramEnd"/>
-      <w:r>
-        <w:t>Fee_ESW</w:t>
-      </w:r>
-      <w:proofErr w:type="spellEnd"/>
-      <w:r>
-        <w:t>}</w:t>
-      </w:r>
-    </w:p>
-    <w:p>
-      <w:r>
-        <w:t>4. Billing &amp; Payment</w:t>
-      </w:r>
-    </w:p>
-    <w:p>
-      <w:r>
-        <w:t>Invoiced monthly in advance, via the Dealer.</w:t>
-      </w:r>
-    </w:p>
-    <w:p>
-      <w:r>
-        <w:t>Auto-charge to customer’s payment method on file.</w:t>
-      </w:r>
-    </w:p>
-    <w:p>
-      <w:r>
-        <w:t>Terms for late payment and service suspension included.</w:t>
-      </w:r>
-    </w:p>
     <w:p/>
     <w:p>
       <w:r>
-        <w:lastRenderedPageBreak/>
-        <w:t>5. Term and Termination</w:t>
-      </w:r>
-    </w:p>
-    <w:p>
-      <w:r>
-        <w:t>Initial Term: 12 months.</w:t>
-      </w:r>
-    </w:p>
-    <w:p>
-      <w:r>
-        <w:t xml:space="preserve">Automatic Renewal: Continues </w:t>
-      </w:r>
-      <w:r>
-        <w:t>for successive 12-month terms</w:t>
-      </w:r>
-      <w:r>
-        <w:t xml:space="preserve"> unless one party gives 30 days’ written notice before renewal.</w:t>
+        <w:t>Signature: __________________ Date: _______________</w:t>
       </w:r>
     </w:p>
     <w:p/>
@@ -730,253 +1040,9 @@
           <w:b/>
           <w:bCs/>
         </w:rPr>
-        <w:t>Termination:</w:t>
-      </w:r>
-    </w:p>
-    <w:p>
-      <w:r>
-        <w:t>For convenience: 30 days’ notice.</w:t>
-      </w:r>
-    </w:p>
-    <w:p>
-      <w:r>
-        <w:t>For cause: immediate if payment or SLA obligations are breached.</w:t>
-      </w:r>
-    </w:p>
-    <w:p/>
-    <w:p>
-      <w:r>
-        <w:t>6. Addenda</w:t>
-      </w:r>
-    </w:p>
-    <w:p>
-      <w:pPr>
-        <w:pStyle w:val="Heading3"/>
-      </w:pPr>
-      <w:r>
-        <w:t>Addendum 1: Customer Print Devices</w:t>
-      </w:r>
-    </w:p>
-    <w:p>
-      <w:r>
-        <w:t xml:space="preserve">Auto-populated list of covered </w:t>
-      </w:r>
-      <w:proofErr w:type="gramStart"/>
-      <w:r>
-        <w:t>devices: {</w:t>
-      </w:r>
-      <w:proofErr w:type="spellStart"/>
-      <w:proofErr w:type="gramEnd"/>
-      <w:r>
-        <w:t>List_of_Devices</w:t>
-      </w:r>
-      <w:proofErr w:type="spellEnd"/>
-      <w:r>
-        <w:t>}</w:t>
-      </w:r>
-    </w:p>
-    <w:p>
-      <w:r>
-        <w:t>Includes make, model, asset tag, serial number, location, contracted SKU bias.</w:t>
-      </w:r>
-    </w:p>
-    <w:p/>
-    <w:p>
-      <w:pPr>
-        <w:pStyle w:val="Heading3"/>
-      </w:pPr>
-      <w:r>
-        <w:t>Addendum 2: Usage Guardrails &amp; QBR</w:t>
-      </w:r>
-    </w:p>
-    <w:p>
-      <w:r>
-        <w:t>Quarterly review of device count and print volume based on rolling 90-day data.</w:t>
-      </w:r>
-    </w:p>
-    <w:p/>
-    <w:p>
-      <w:r>
-        <w:t>Subscription adjusted according to the greater of actual usage or contracted baseline.</w:t>
-      </w:r>
-    </w:p>
-    <w:p/>
-    <w:p>
-      <w:r>
-        <w:t>Terms for notification and fee changes applied post-QBR.</w:t>
-      </w:r>
-    </w:p>
-    <w:p/>
-    <w:p>
-      <w:pPr>
-        <w:pStyle w:val="Heading3"/>
-      </w:pPr>
-      <w:r>
-        <w:t>Addendum 3: Service &amp; Repair SLAs (if ESW)</w:t>
-      </w:r>
-    </w:p>
-    <w:p>
-      <w:r>
-        <w:t>Service Level Agreements:</w:t>
-      </w:r>
-    </w:p>
-    <w:p/>
-    <w:p>
-      <w:r>
-        <w:t xml:space="preserve">Response time: e.g., </w:t>
-      </w:r>
-      <w:proofErr w:type="gramStart"/>
-      <w:r>
-        <w:t>next-business-day</w:t>
-      </w:r>
-      <w:proofErr w:type="gramEnd"/>
-      <w:r>
-        <w:t xml:space="preserve"> on-site diagnosis.</w:t>
-      </w:r>
-    </w:p>
-    <w:p/>
-    <w:p>
-      <w:r>
-        <w:lastRenderedPageBreak/>
-        <w:t>Repair or replacement timeframe.</w:t>
-      </w:r>
-    </w:p>
-    <w:p/>
-    <w:p>
-      <w:r>
-        <w:t>Scope exclusions (e.g., abusive damage, third-party parts).</w:t>
-      </w:r>
-    </w:p>
-    <w:p/>
-    <w:p>
-      <w:pPr>
-        <w:pStyle w:val="Heading3"/>
-      </w:pPr>
-      <w:r>
-        <w:t>Addendum 4: SKU Bias Terms</w:t>
-      </w:r>
-    </w:p>
-    <w:p>
-      <w:r>
-        <w:t xml:space="preserve">SKU Bias </w:t>
-      </w:r>
-      <w:proofErr w:type="gramStart"/>
-      <w:r>
-        <w:t>selection: {</w:t>
-      </w:r>
-      <w:proofErr w:type="spellStart"/>
-      <w:proofErr w:type="gramEnd"/>
-      <w:r>
-        <w:t>SKU_Bias_</w:t>
-      </w:r>
-      <w:proofErr w:type="gramStart"/>
-      <w:r>
-        <w:t>Option</w:t>
-      </w:r>
-      <w:proofErr w:type="spellEnd"/>
-      <w:r>
-        <w:t>} (</w:t>
-      </w:r>
-      <w:proofErr w:type="gramEnd"/>
-      <w:r>
-        <w:t>N / R / O)</w:t>
-      </w:r>
-    </w:p>
-    <w:p>
-      <w:r>
-        <w:t>N (New-Compatible preference; lowest cost)</w:t>
-      </w:r>
-    </w:p>
-    <w:p>
-      <w:r>
-        <w:t>R (Remanufactured preference)</w:t>
-      </w:r>
-    </w:p>
-    <w:p>
-      <w:r>
-        <w:t>O (OEM preference; highest cost)</w:t>
-      </w:r>
-    </w:p>
-    <w:p>
-      <w:r>
-        <w:t>Defines how cartridge variants are prioritized and their pricing impacts.</w:t>
-      </w:r>
-    </w:p>
-    <w:p/>
-    <w:p>
-      <w:r>
-        <w:t>7. General Terms</w:t>
-      </w:r>
-    </w:p>
-    <w:p>
-      <w:r>
-        <w:t>Confidentiality</w:t>
-      </w:r>
-    </w:p>
-    <w:p/>
-    <w:p>
-      <w:r>
-        <w:t>Data Ownership &amp; Privacy</w:t>
-      </w:r>
-    </w:p>
-    <w:p/>
-    <w:p>
-      <w:r>
-        <w:t>Limitation of Liability</w:t>
-      </w:r>
-    </w:p>
-    <w:p/>
-    <w:p>
-      <w:r>
-        <w:t>Governing Law</w:t>
-      </w:r>
-    </w:p>
-    <w:p/>
-    <w:p>
-      <w:r>
-        <w:t>Assignment &amp; Integration Clauses</w:t>
-      </w:r>
-    </w:p>
-    <w:p/>
-    <w:p>
-      <w:r>
-        <w:t>8. Acceptance &amp; Signatures</w:t>
-      </w:r>
-    </w:p>
-    <w:p>
-      <w:r>
-        <w:t>Dealer Representative:</w:t>
-      </w:r>
-    </w:p>
-    <w:p/>
-    <w:p>
-      <w:proofErr w:type="gramStart"/>
-      <w:r>
-        <w:t>Name: {</w:t>
-      </w:r>
-      <w:proofErr w:type="spellStart"/>
-      <w:proofErr w:type="gramEnd"/>
-      <w:r>
-        <w:t>Dealer_SalesRep_Name</w:t>
-      </w:r>
-      <w:proofErr w:type="spellEnd"/>
-      <w:r>
-        <w:t>}</w:t>
-      </w:r>
-    </w:p>
-    <w:p/>
-    <w:p>
-      <w:r>
-        <w:t>Signature: __________________ Date: _______________</w:t>
-      </w:r>
-    </w:p>
-    <w:p/>
-    <w:p>
-      <w:r>
         <w:t>Customer Representative:</w:t>
       </w:r>
     </w:p>
-    <w:p/>
     <w:p>
       <w:proofErr w:type="gramStart"/>
       <w:r>
@@ -1108,6 +1174,12 @@
       </w:r>
     </w:p>
     <w:sectPr>
+      <w:headerReference w:type="even" r:id="rId8"/>
+      <w:headerReference w:type="default" r:id="rId9"/>
+      <w:footerReference w:type="even" r:id="rId10"/>
+      <w:footerReference w:type="default" r:id="rId11"/>
+      <w:headerReference w:type="first" r:id="rId12"/>
+      <w:footerReference w:type="first" r:id="rId13"/>
       <w:pgSz w:w="12240" w:h="15840"/>
       <w:pgMar w:top="1440" w:right="1440" w:bottom="1440" w:left="1440" w:header="720" w:footer="720" w:gutter="0"/>
       <w:cols w:space="720"/>
@@ -1117,6 +1189,588 @@
 </w:document>
 </file>
 
+<file path=word/endnotes.xml><?xml version="1.0" encoding="utf-8"?>
+<w:endnotes xmlns:wpc="http://schemas.microsoft.com/office/word/2010/wordprocessingCanvas" xmlns:cx="http://schemas.microsoft.com/office/drawing/2014/chartex" xmlns:cx1="http://schemas.microsoft.com/office/drawing/2015/9/8/chartex" xmlns:cx2="http://schemas.microsoft.com/office/drawing/2015/10/21/chartex" xmlns:cx3="http://schemas.microsoft.com/office/drawing/2016/5/9/chartex" xmlns:cx4="http://schemas.microsoft.com/office/drawing/2016/5/10/chartex" xmlns:cx5="http://schemas.microsoft.com/office/drawing/2016/5/11/chartex" xmlns:cx6="http://schemas.microsoft.com/office/drawing/2016/5/12/chartex" xmlns:cx7="http://schemas.microsoft.com/office/drawing/2016/5/13/chartex" xmlns:cx8="http://schemas.microsoft.com/office/drawing/2016/5/14/chartex" xmlns:mc="http://schemas.openxmlformats.org/markup-compatibility/2006" xmlns:aink="http://schemas.microsoft.com/office/drawing/2016/ink" xmlns:am3d="http://schemas.microsoft.com/office/drawing/2017/model3d" xmlns:o="urn:schemas-microsoft-com:office:office" xmlns:oel="http://schemas.microsoft.com/office/2019/extlst" xmlns:r="http://schemas.openxmlformats.org/officeDocument/2006/relationships" xmlns:m="http://schemas.openxmlformats.org/officeDocument/2006/math" xmlns:v="urn:schemas-microsoft-com:vml" xmlns:wp14="http://schemas.microsoft.com/office/word/2010/wordprocessingDrawing" xmlns:wp="http://schemas.openxmlformats.org/drawingml/2006/wordprocessingDrawing" xmlns:w10="urn:schemas-microsoft-com:office:word" xmlns:w="http://schemas.openxmlformats.org/wordprocessingml/2006/main" xmlns:w14="http://schemas.microsoft.com/office/word/2010/wordml" xmlns:w15="http://schemas.microsoft.com/office/word/2012/wordml" xmlns:w16cex="http://schemas.microsoft.com/office/word/2018/wordml/cex" xmlns:w16cid="http://schemas.microsoft.com/office/word/2016/wordml/cid" xmlns:w16="http://schemas.microsoft.com/office/word/2018/wordml" xmlns:w16du="http://schemas.microsoft.com/office/word/2023/wordml/word16du" xmlns:w16sdtdh="http://schemas.microsoft.com/office/word/2020/wordml/sdtdatahash" xmlns:w16sdtfl="http://schemas.microsoft.com/office/word/2024/wordml/sdtformatlock" xmlns:w16se="http://schemas.microsoft.com/office/word/2015/wordml/symex" xmlns:wpg="http://schemas.microsoft.com/office/word/2010/wordprocessingGroup" xmlns:wpi="http://schemas.microsoft.com/office/word/2010/wordprocessingInk" xmlns:wne="http://schemas.microsoft.com/office/word/2006/wordml" xmlns:wps="http://schemas.microsoft.com/office/word/2010/wordprocessingShape" mc:Ignorable="w14 w15 w16se w16cid w16 w16cex w16sdtdh w16sdtfl w16du wp14">
+  <w:endnote w:type="separator" w:id="-1">
+    <w:p>
+      <w:pPr>
+        <w:spacing w:after="0" w:line="240" w:lineRule="auto"/>
+      </w:pPr>
+      <w:r>
+        <w:separator/>
+      </w:r>
+    </w:p>
+  </w:endnote>
+  <w:endnote w:type="continuationSeparator" w:id="0">
+    <w:p>
+      <w:pPr>
+        <w:spacing w:after="0" w:line="240" w:lineRule="auto"/>
+      </w:pPr>
+      <w:r>
+        <w:continuationSeparator/>
+      </w:r>
+    </w:p>
+  </w:endnote>
+</w:endnotes>
+</file>
+
+<file path=word/footer1.xml><?xml version="1.0" encoding="utf-8"?>
+<w:ftr xmlns:wpc="http://schemas.microsoft.com/office/word/2010/wordprocessingCanvas" xmlns:cx="http://schemas.microsoft.com/office/drawing/2014/chartex" xmlns:cx1="http://schemas.microsoft.com/office/drawing/2015/9/8/chartex" xmlns:cx2="http://schemas.microsoft.com/office/drawing/2015/10/21/chartex" xmlns:cx3="http://schemas.microsoft.com/office/drawing/2016/5/9/chartex" xmlns:cx4="http://schemas.microsoft.com/office/drawing/2016/5/10/chartex" xmlns:cx5="http://schemas.microsoft.com/office/drawing/2016/5/11/chartex" xmlns:cx6="http://schemas.microsoft.com/office/drawing/2016/5/12/chartex" xmlns:cx7="http://schemas.microsoft.com/office/drawing/2016/5/13/chartex" xmlns:cx8="http://schemas.microsoft.com/office/drawing/2016/5/14/chartex" xmlns:mc="http://schemas.openxmlformats.org/markup-compatibility/2006" xmlns:aink="http://schemas.microsoft.com/office/drawing/2016/ink" xmlns:am3d="http://schemas.microsoft.com/office/drawing/2017/model3d" xmlns:o="urn:schemas-microsoft-com:office:office" xmlns:oel="http://schemas.microsoft.com/office/2019/extlst" xmlns:r="http://schemas.openxmlformats.org/officeDocument/2006/relationships" xmlns:m="http://schemas.openxmlformats.org/officeDocument/2006/math" xmlns:v="urn:schemas-microsoft-com:vml" xmlns:wp14="http://schemas.microsoft.com/office/word/2010/wordprocessingDrawing" xmlns:wp="http://schemas.openxmlformats.org/drawingml/2006/wordprocessingDrawing" xmlns:w10="urn:schemas-microsoft-com:office:word" xmlns:w="http://schemas.openxmlformats.org/wordprocessingml/2006/main" xmlns:w14="http://schemas.microsoft.com/office/word/2010/wordml" xmlns:w15="http://schemas.microsoft.com/office/word/2012/wordml" xmlns:w16cex="http://schemas.microsoft.com/office/word/2018/wordml/cex" xmlns:w16cid="http://schemas.microsoft.com/office/word/2016/wordml/cid" xmlns:w16="http://schemas.microsoft.com/office/word/2018/wordml" xmlns:w16du="http://schemas.microsoft.com/office/word/2023/wordml/word16du" xmlns:w16sdtdh="http://schemas.microsoft.com/office/word/2020/wordml/sdtdatahash" xmlns:w16sdtfl="http://schemas.microsoft.com/office/word/2024/wordml/sdtformatlock" xmlns:w16se="http://schemas.microsoft.com/office/word/2015/wordml/symex" xmlns:wpg="http://schemas.microsoft.com/office/word/2010/wordprocessingGroup" xmlns:wpi="http://schemas.microsoft.com/office/word/2010/wordprocessingInk" xmlns:wne="http://schemas.microsoft.com/office/word/2006/wordml" xmlns:wps="http://schemas.microsoft.com/office/word/2010/wordprocessingShape" mc:Ignorable="w14 w15 w16se w16cid w16 w16cex w16sdtdh w16sdtfl w16du wp14">
+  <w:p>
+    <w:pPr>
+      <w:pStyle w:val="Footer"/>
+    </w:pPr>
+  </w:p>
+</w:ftr>
+</file>
+
+<file path=word/footer2.xml><?xml version="1.0" encoding="utf-8"?>
+<w:ftr xmlns:wpc="http://schemas.microsoft.com/office/word/2010/wordprocessingCanvas" xmlns:cx="http://schemas.microsoft.com/office/drawing/2014/chartex" xmlns:cx1="http://schemas.microsoft.com/office/drawing/2015/9/8/chartex" xmlns:cx2="http://schemas.microsoft.com/office/drawing/2015/10/21/chartex" xmlns:cx3="http://schemas.microsoft.com/office/drawing/2016/5/9/chartex" xmlns:cx4="http://schemas.microsoft.com/office/drawing/2016/5/10/chartex" xmlns:cx5="http://schemas.microsoft.com/office/drawing/2016/5/11/chartex" xmlns:cx6="http://schemas.microsoft.com/office/drawing/2016/5/12/chartex" xmlns:cx7="http://schemas.microsoft.com/office/drawing/2016/5/13/chartex" xmlns:cx8="http://schemas.microsoft.com/office/drawing/2016/5/14/chartex" xmlns:mc="http://schemas.openxmlformats.org/markup-compatibility/2006" xmlns:aink="http://schemas.microsoft.com/office/drawing/2016/ink" xmlns:am3d="http://schemas.microsoft.com/office/drawing/2017/model3d" xmlns:o="urn:schemas-microsoft-com:office:office" xmlns:oel="http://schemas.microsoft.com/office/2019/extlst" xmlns:r="http://schemas.openxmlformats.org/officeDocument/2006/relationships" xmlns:m="http://schemas.openxmlformats.org/officeDocument/2006/math" xmlns:v="urn:schemas-microsoft-com:vml" xmlns:wp14="http://schemas.microsoft.com/office/word/2010/wordprocessingDrawing" xmlns:wp="http://schemas.openxmlformats.org/drawingml/2006/wordprocessingDrawing" xmlns:w10="urn:schemas-microsoft-com:office:word" xmlns:w="http://schemas.openxmlformats.org/wordprocessingml/2006/main" xmlns:w14="http://schemas.microsoft.com/office/word/2010/wordml" xmlns:w15="http://schemas.microsoft.com/office/word/2012/wordml" xmlns:w16cex="http://schemas.microsoft.com/office/word/2018/wordml/cex" xmlns:w16cid="http://schemas.microsoft.com/office/word/2016/wordml/cid" xmlns:w16="http://schemas.microsoft.com/office/word/2018/wordml" xmlns:w16du="http://schemas.microsoft.com/office/word/2023/wordml/word16du" xmlns:w16sdtdh="http://schemas.microsoft.com/office/word/2020/wordml/sdtdatahash" xmlns:w16sdtfl="http://schemas.microsoft.com/office/word/2024/wordml/sdtformatlock" xmlns:w16se="http://schemas.microsoft.com/office/word/2015/wordml/symex" xmlns:wpg="http://schemas.microsoft.com/office/word/2010/wordprocessingGroup" xmlns:wpi="http://schemas.microsoft.com/office/word/2010/wordprocessingInk" xmlns:wne="http://schemas.microsoft.com/office/word/2006/wordml" xmlns:wps="http://schemas.microsoft.com/office/word/2010/wordprocessingShape" mc:Ignorable="w14 w15 w16se w16cid w16 w16cex w16sdtdh w16sdtfl w16du wp14">
+  <w:p>
+    <w:pPr>
+      <w:pStyle w:val="Footer"/>
+    </w:pPr>
+  </w:p>
+</w:ftr>
+</file>
+
+<file path=word/footer3.xml><?xml version="1.0" encoding="utf-8"?>
+<w:ftr xmlns:wpc="http://schemas.microsoft.com/office/word/2010/wordprocessingCanvas" xmlns:cx="http://schemas.microsoft.com/office/drawing/2014/chartex" xmlns:cx1="http://schemas.microsoft.com/office/drawing/2015/9/8/chartex" xmlns:cx2="http://schemas.microsoft.com/office/drawing/2015/10/21/chartex" xmlns:cx3="http://schemas.microsoft.com/office/drawing/2016/5/9/chartex" xmlns:cx4="http://schemas.microsoft.com/office/drawing/2016/5/10/chartex" xmlns:cx5="http://schemas.microsoft.com/office/drawing/2016/5/11/chartex" xmlns:cx6="http://schemas.microsoft.com/office/drawing/2016/5/12/chartex" xmlns:cx7="http://schemas.microsoft.com/office/drawing/2016/5/13/chartex" xmlns:cx8="http://schemas.microsoft.com/office/drawing/2016/5/14/chartex" xmlns:mc="http://schemas.openxmlformats.org/markup-compatibility/2006" xmlns:aink="http://schemas.microsoft.com/office/drawing/2016/ink" xmlns:am3d="http://schemas.microsoft.com/office/drawing/2017/model3d" xmlns:o="urn:schemas-microsoft-com:office:office" xmlns:oel="http://schemas.microsoft.com/office/2019/extlst" xmlns:r="http://schemas.openxmlformats.org/officeDocument/2006/relationships" xmlns:m="http://schemas.openxmlformats.org/officeDocument/2006/math" xmlns:v="urn:schemas-microsoft-com:vml" xmlns:wp14="http://schemas.microsoft.com/office/word/2010/wordprocessingDrawing" xmlns:wp="http://schemas.openxmlformats.org/drawingml/2006/wordprocessingDrawing" xmlns:w10="urn:schemas-microsoft-com:office:word" xmlns:w="http://schemas.openxmlformats.org/wordprocessingml/2006/main" xmlns:w14="http://schemas.microsoft.com/office/word/2010/wordml" xmlns:w15="http://schemas.microsoft.com/office/word/2012/wordml" xmlns:w16cex="http://schemas.microsoft.com/office/word/2018/wordml/cex" xmlns:w16cid="http://schemas.microsoft.com/office/word/2016/wordml/cid" xmlns:w16="http://schemas.microsoft.com/office/word/2018/wordml" xmlns:w16du="http://schemas.microsoft.com/office/word/2023/wordml/word16du" xmlns:w16sdtdh="http://schemas.microsoft.com/office/word/2020/wordml/sdtdatahash" xmlns:w16sdtfl="http://schemas.microsoft.com/office/word/2024/wordml/sdtformatlock" xmlns:w16se="http://schemas.microsoft.com/office/word/2015/wordml/symex" xmlns:wpg="http://schemas.microsoft.com/office/word/2010/wordprocessingGroup" xmlns:wpi="http://schemas.microsoft.com/office/word/2010/wordprocessingInk" xmlns:wne="http://schemas.microsoft.com/office/word/2006/wordml" xmlns:wps="http://schemas.microsoft.com/office/word/2010/wordprocessingShape" mc:Ignorable="w14 w15 w16se w16cid w16 w16cex w16sdtdh w16sdtfl w16du wp14">
+  <w:p>
+    <w:pPr>
+      <w:pStyle w:val="Footer"/>
+    </w:pPr>
+  </w:p>
+</w:ftr>
+</file>
+
+<file path=word/footnotes.xml><?xml version="1.0" encoding="utf-8"?>
+<w:footnotes xmlns:wpc="http://schemas.microsoft.com/office/word/2010/wordprocessingCanvas" xmlns:cx="http://schemas.microsoft.com/office/drawing/2014/chartex" xmlns:cx1="http://schemas.microsoft.com/office/drawing/2015/9/8/chartex" xmlns:cx2="http://schemas.microsoft.com/office/drawing/2015/10/21/chartex" xmlns:cx3="http://schemas.microsoft.com/office/drawing/2016/5/9/chartex" xmlns:cx4="http://schemas.microsoft.com/office/drawing/2016/5/10/chartex" xmlns:cx5="http://schemas.microsoft.com/office/drawing/2016/5/11/chartex" xmlns:cx6="http://schemas.microsoft.com/office/drawing/2016/5/12/chartex" xmlns:cx7="http://schemas.microsoft.com/office/drawing/2016/5/13/chartex" xmlns:cx8="http://schemas.microsoft.com/office/drawing/2016/5/14/chartex" xmlns:mc="http://schemas.openxmlformats.org/markup-compatibility/2006" xmlns:aink="http://schemas.microsoft.com/office/drawing/2016/ink" xmlns:am3d="http://schemas.microsoft.com/office/drawing/2017/model3d" xmlns:o="urn:schemas-microsoft-com:office:office" xmlns:oel="http://schemas.microsoft.com/office/2019/extlst" xmlns:r="http://schemas.openxmlformats.org/officeDocument/2006/relationships" xmlns:m="http://schemas.openxmlformats.org/officeDocument/2006/math" xmlns:v="urn:schemas-microsoft-com:vml" xmlns:wp14="http://schemas.microsoft.com/office/word/2010/wordprocessingDrawing" xmlns:wp="http://schemas.openxmlformats.org/drawingml/2006/wordprocessingDrawing" xmlns:w10="urn:schemas-microsoft-com:office:word" xmlns:w="http://schemas.openxmlformats.org/wordprocessingml/2006/main" xmlns:w14="http://schemas.microsoft.com/office/word/2010/wordml" xmlns:w15="http://schemas.microsoft.com/office/word/2012/wordml" xmlns:w16cex="http://schemas.microsoft.com/office/word/2018/wordml/cex" xmlns:w16cid="http://schemas.microsoft.com/office/word/2016/wordml/cid" xmlns:w16="http://schemas.microsoft.com/office/word/2018/wordml" xmlns:w16du="http://schemas.microsoft.com/office/word/2023/wordml/word16du" xmlns:w16sdtdh="http://schemas.microsoft.com/office/word/2020/wordml/sdtdatahash" xmlns:w16sdtfl="http://schemas.microsoft.com/office/word/2024/wordml/sdtformatlock" xmlns:w16se="http://schemas.microsoft.com/office/word/2015/wordml/symex" xmlns:wpg="http://schemas.microsoft.com/office/word/2010/wordprocessingGroup" xmlns:wpi="http://schemas.microsoft.com/office/word/2010/wordprocessingInk" xmlns:wne="http://schemas.microsoft.com/office/word/2006/wordml" xmlns:wps="http://schemas.microsoft.com/office/word/2010/wordprocessingShape" mc:Ignorable="w14 w15 w16se w16cid w16 w16cex w16sdtdh w16sdtfl w16du wp14">
+  <w:footnote w:type="separator" w:id="-1">
+    <w:p>
+      <w:pPr>
+        <w:spacing w:after="0" w:line="240" w:lineRule="auto"/>
+      </w:pPr>
+      <w:r>
+        <w:separator/>
+      </w:r>
+    </w:p>
+  </w:footnote>
+  <w:footnote w:type="continuationSeparator" w:id="0">
+    <w:p>
+      <w:pPr>
+        <w:spacing w:after="0" w:line="240" w:lineRule="auto"/>
+      </w:pPr>
+      <w:r>
+        <w:continuationSeparator/>
+      </w:r>
+    </w:p>
+  </w:footnote>
+</w:footnotes>
+</file>
+
+<file path=word/header1.xml><?xml version="1.0" encoding="utf-8"?>
+<w:hdr xmlns:wpc="http://schemas.microsoft.com/office/word/2010/wordprocessingCanvas" xmlns:cx="http://schemas.microsoft.com/office/drawing/2014/chartex" xmlns:cx1="http://schemas.microsoft.com/office/drawing/2015/9/8/chartex" xmlns:cx2="http://schemas.microsoft.com/office/drawing/2015/10/21/chartex" xmlns:cx3="http://schemas.microsoft.com/office/drawing/2016/5/9/chartex" xmlns:cx4="http://schemas.microsoft.com/office/drawing/2016/5/10/chartex" xmlns:cx5="http://schemas.microsoft.com/office/drawing/2016/5/11/chartex" xmlns:cx6="http://schemas.microsoft.com/office/drawing/2016/5/12/chartex" xmlns:cx7="http://schemas.microsoft.com/office/drawing/2016/5/13/chartex" xmlns:cx8="http://schemas.microsoft.com/office/drawing/2016/5/14/chartex" xmlns:mc="http://schemas.openxmlformats.org/markup-compatibility/2006" xmlns:aink="http://schemas.microsoft.com/office/drawing/2016/ink" xmlns:am3d="http://schemas.microsoft.com/office/drawing/2017/model3d" xmlns:o="urn:schemas-microsoft-com:office:office" xmlns:oel="http://schemas.microsoft.com/office/2019/extlst" xmlns:r="http://schemas.openxmlformats.org/officeDocument/2006/relationships" xmlns:m="http://schemas.openxmlformats.org/officeDocument/2006/math" xmlns:v="urn:schemas-microsoft-com:vml" xmlns:wp14="http://schemas.microsoft.com/office/word/2010/wordprocessingDrawing" xmlns:wp="http://schemas.openxmlformats.org/drawingml/2006/wordprocessingDrawing" xmlns:w10="urn:schemas-microsoft-com:office:word" xmlns:w="http://schemas.openxmlformats.org/wordprocessingml/2006/main" xmlns:w14="http://schemas.microsoft.com/office/word/2010/wordml" xmlns:w15="http://schemas.microsoft.com/office/word/2012/wordml" xmlns:w16cex="http://schemas.microsoft.com/office/word/2018/wordml/cex" xmlns:w16cid="http://schemas.microsoft.com/office/word/2016/wordml/cid" xmlns:w16="http://schemas.microsoft.com/office/word/2018/wordml" xmlns:w16du="http://schemas.microsoft.com/office/word/2023/wordml/word16du" xmlns:w16sdtdh="http://schemas.microsoft.com/office/word/2020/wordml/sdtdatahash" xmlns:w16sdtfl="http://schemas.microsoft.com/office/word/2024/wordml/sdtformatlock" xmlns:w16se="http://schemas.microsoft.com/office/word/2015/wordml/symex" xmlns:wpg="http://schemas.microsoft.com/office/word/2010/wordprocessingGroup" xmlns:wpi="http://schemas.microsoft.com/office/word/2010/wordprocessingInk" xmlns:wne="http://schemas.microsoft.com/office/word/2006/wordml" xmlns:wps="http://schemas.microsoft.com/office/word/2010/wordprocessingShape" mc:Ignorable="w14 w15 w16se w16cid w16 w16cex w16sdtdh w16sdtfl w16du wp14">
+  <w:p>
+    <w:pPr>
+      <w:pStyle w:val="Header"/>
+    </w:pPr>
+  </w:p>
+</w:hdr>
+</file>
+
+<file path=word/header2.xml><?xml version="1.0" encoding="utf-8"?>
+<w:hdr xmlns:wpc="http://schemas.microsoft.com/office/word/2010/wordprocessingCanvas" xmlns:cx="http://schemas.microsoft.com/office/drawing/2014/chartex" xmlns:cx1="http://schemas.microsoft.com/office/drawing/2015/9/8/chartex" xmlns:cx2="http://schemas.microsoft.com/office/drawing/2015/10/21/chartex" xmlns:cx3="http://schemas.microsoft.com/office/drawing/2016/5/9/chartex" xmlns:cx4="http://schemas.microsoft.com/office/drawing/2016/5/10/chartex" xmlns:cx5="http://schemas.microsoft.com/office/drawing/2016/5/11/chartex" xmlns:cx6="http://schemas.microsoft.com/office/drawing/2016/5/12/chartex" xmlns:cx7="http://schemas.microsoft.com/office/drawing/2016/5/13/chartex" xmlns:cx8="http://schemas.microsoft.com/office/drawing/2016/5/14/chartex" xmlns:mc="http://schemas.openxmlformats.org/markup-compatibility/2006" xmlns:aink="http://schemas.microsoft.com/office/drawing/2016/ink" xmlns:am3d="http://schemas.microsoft.com/office/drawing/2017/model3d" xmlns:o="urn:schemas-microsoft-com:office:office" xmlns:oel="http://schemas.microsoft.com/office/2019/extlst" xmlns:r="http://schemas.openxmlformats.org/officeDocument/2006/relationships" xmlns:m="http://schemas.openxmlformats.org/officeDocument/2006/math" xmlns:v="urn:schemas-microsoft-com:vml" xmlns:wp14="http://schemas.microsoft.com/office/word/2010/wordprocessingDrawing" xmlns:wp="http://schemas.openxmlformats.org/drawingml/2006/wordprocessingDrawing" xmlns:w10="urn:schemas-microsoft-com:office:word" xmlns:w="http://schemas.openxmlformats.org/wordprocessingml/2006/main" xmlns:w14="http://schemas.microsoft.com/office/word/2010/wordml" xmlns:w15="http://schemas.microsoft.com/office/word/2012/wordml" xmlns:w16cex="http://schemas.microsoft.com/office/word/2018/wordml/cex" xmlns:w16cid="http://schemas.microsoft.com/office/word/2016/wordml/cid" xmlns:w16="http://schemas.microsoft.com/office/word/2018/wordml" xmlns:w16du="http://schemas.microsoft.com/office/word/2023/wordml/word16du" xmlns:w16sdtdh="http://schemas.microsoft.com/office/word/2020/wordml/sdtdatahash" xmlns:w16sdtfl="http://schemas.microsoft.com/office/word/2024/wordml/sdtformatlock" xmlns:w16se="http://schemas.microsoft.com/office/word/2015/wordml/symex" xmlns:wpg="http://schemas.microsoft.com/office/word/2010/wordprocessingGroup" xmlns:wpi="http://schemas.microsoft.com/office/word/2010/wordprocessingInk" xmlns:wne="http://schemas.microsoft.com/office/word/2006/wordml" xmlns:wps="http://schemas.microsoft.com/office/word/2010/wordprocessingShape" mc:Ignorable="w14 w15 w16se w16cid w16 w16cex w16sdtdh w16sdtfl w16du wp14">
+  <w:p>
+    <w:pPr>
+      <w:pStyle w:val="Header"/>
+      <w:jc w:val="center"/>
+    </w:pPr>
+    <w:r>
+      <w:rPr>
+        <w:caps/>
+        <w:noProof/>
+        <w:color w:val="808080" w:themeColor="background1" w:themeShade="80"/>
+        <w:sz w:val="20"/>
+        <w:szCs w:val="20"/>
+      </w:rPr>
+      <w:drawing>
+        <wp:inline distT="0" distB="0" distL="0" distR="0" wp14:anchorId="577378E2" wp14:editId="2543BAA3">
+          <wp:extent cx="2431474" cy="731520"/>
+          <wp:effectExtent l="0" t="0" r="6985" b="0"/>
+          <wp:docPr id="1220637588" name="Picture 1" descr="A black background with blue text&#10;&#10;AI-generated content may be incorrect."/>
+          <wp:cNvGraphicFramePr>
+            <a:graphicFrameLocks xmlns:a="http://schemas.openxmlformats.org/drawingml/2006/main" noChangeAspect="1"/>
+          </wp:cNvGraphicFramePr>
+          <a:graphic xmlns:a="http://schemas.openxmlformats.org/drawingml/2006/main">
+            <a:graphicData uri="http://schemas.openxmlformats.org/drawingml/2006/picture">
+              <pic:pic xmlns:pic="http://schemas.openxmlformats.org/drawingml/2006/picture">
+                <pic:nvPicPr>
+                  <pic:cNvPr id="1220637588" name="Picture 1" descr="A black background with blue text&#10;&#10;AI-generated content may be incorrect."/>
+                  <pic:cNvPicPr/>
+                </pic:nvPicPr>
+                <pic:blipFill>
+                  <a:blip r:embed="rId1">
+                    <a:extLst>
+                      <a:ext uri="{28A0092B-C50C-407E-A947-70E740481C1C}">
+                        <a14:useLocalDpi xmlns:a14="http://schemas.microsoft.com/office/drawing/2010/main" val="0"/>
+                      </a:ext>
+                    </a:extLst>
+                  </a:blip>
+                  <a:stretch>
+                    <a:fillRect/>
+                  </a:stretch>
+                </pic:blipFill>
+                <pic:spPr>
+                  <a:xfrm>
+                    <a:off x="0" y="0"/>
+                    <a:ext cx="2431474" cy="731520"/>
+                  </a:xfrm>
+                  <a:prstGeom prst="rect">
+                    <a:avLst/>
+                  </a:prstGeom>
+                </pic:spPr>
+              </pic:pic>
+            </a:graphicData>
+          </a:graphic>
+        </wp:inline>
+      </w:drawing>
+    </w:r>
+    <w:r>
+      <w:rPr>
+        <w:caps/>
+        <w:noProof/>
+        <w:color w:val="808080" w:themeColor="background1" w:themeShade="80"/>
+        <w:sz w:val="20"/>
+        <w:szCs w:val="20"/>
+      </w:rPr>
+      <mc:AlternateContent>
+        <mc:Choice Requires="wpg">
+          <w:drawing>
+            <wp:anchor distT="0" distB="0" distL="114300" distR="114300" simplePos="0" relativeHeight="251659264" behindDoc="0" locked="0" layoutInCell="1" allowOverlap="1" wp14:anchorId="3A3EABDE" wp14:editId="115440CA">
+              <wp:simplePos x="0" y="0"/>
+              <wp:positionH relativeFrom="page">
+                <wp:align>left</wp:align>
+              </wp:positionH>
+              <mc:AlternateContent>
+                <mc:Choice Requires="wp14">
+                  <wp:positionV relativeFrom="page">
+                    <wp14:pctPosVOffset>2300</wp14:pctPosVOffset>
+                  </wp:positionV>
+                </mc:Choice>
+                <mc:Fallback>
+                  <wp:positionV relativeFrom="page">
+                    <wp:posOffset>231140</wp:posOffset>
+                  </wp:positionV>
+                </mc:Fallback>
+              </mc:AlternateContent>
+              <wp:extent cx="1700784" cy="1024128"/>
+              <wp:effectExtent l="0" t="0" r="0" b="5080"/>
+              <wp:wrapNone/>
+              <wp:docPr id="158" name="Group 171"/>
+              <wp:cNvGraphicFramePr/>
+              <a:graphic xmlns:a="http://schemas.openxmlformats.org/drawingml/2006/main">
+                <a:graphicData uri="http://schemas.microsoft.com/office/word/2010/wordprocessingGroup">
+                  <wpg:wgp>
+                    <wpg:cNvGrpSpPr/>
+                    <wpg:grpSpPr>
+                      <a:xfrm>
+                        <a:off x="0" y="0"/>
+                        <a:ext cx="1700784" cy="1024128"/>
+                        <a:chOff x="0" y="0"/>
+                        <a:chExt cx="1700784" cy="1024128"/>
+                      </a:xfrm>
+                    </wpg:grpSpPr>
+                    <wpg:grpSp>
+                      <wpg:cNvPr id="159" name="Group 159"/>
+                      <wpg:cNvGrpSpPr/>
+                      <wpg:grpSpPr>
+                        <a:xfrm>
+                          <a:off x="0" y="0"/>
+                          <a:ext cx="1700784" cy="1024128"/>
+                          <a:chOff x="0" y="0"/>
+                          <a:chExt cx="1700784" cy="1024128"/>
+                        </a:xfrm>
+                      </wpg:grpSpPr>
+                      <wps:wsp>
+                        <wps:cNvPr id="160" name="Rectangle 160"/>
+                        <wps:cNvSpPr/>
+                        <wps:spPr>
+                          <a:xfrm>
+                            <a:off x="0" y="0"/>
+                            <a:ext cx="1700784" cy="1024128"/>
+                          </a:xfrm>
+                          <a:prstGeom prst="rect">
+                            <a:avLst/>
+                          </a:prstGeom>
+                          <a:solidFill>
+                            <a:schemeClr val="bg1">
+                              <a:alpha val="0"/>
+                            </a:schemeClr>
+                          </a:solidFill>
+                          <a:ln>
+                            <a:noFill/>
+                          </a:ln>
+                        </wps:spPr>
+                        <wps:style>
+                          <a:lnRef idx="2">
+                            <a:schemeClr val="accent1">
+                              <a:shade val="50000"/>
+                            </a:schemeClr>
+                          </a:lnRef>
+                          <a:fillRef idx="1">
+                            <a:schemeClr val="accent1"/>
+                          </a:fillRef>
+                          <a:effectRef idx="0">
+                            <a:schemeClr val="accent1"/>
+                          </a:effectRef>
+                          <a:fontRef idx="minor">
+                            <a:schemeClr val="lt1"/>
+                          </a:fontRef>
+                        </wps:style>
+                        <wps:bodyPr rot="0" spcFirstLastPara="0" vertOverflow="overflow" horzOverflow="overflow" vert="horz" wrap="square" lIns="91440" tIns="45720" rIns="91440" bIns="45720" numCol="1" spcCol="0" rtlCol="0" fromWordArt="0" anchor="ctr" anchorCtr="0" forceAA="0" compatLnSpc="1">
+                          <a:prstTxWarp prst="textNoShape">
+                            <a:avLst/>
+                          </a:prstTxWarp>
+                          <a:noAutofit/>
+                        </wps:bodyPr>
+                      </wps:wsp>
+                      <wps:wsp>
+                        <wps:cNvPr id="161" name="Rectangle 1"/>
+                        <wps:cNvSpPr/>
+                        <wps:spPr>
+                          <a:xfrm>
+                            <a:off x="228600" y="0"/>
+                            <a:ext cx="1463040" cy="1014984"/>
+                          </a:xfrm>
+                          <a:custGeom>
+                            <a:avLst/>
+                            <a:gdLst>
+                              <a:gd name="connsiteX0" fmla="*/ 0 w 1462822"/>
+                              <a:gd name="connsiteY0" fmla="*/ 0 h 1014481"/>
+                              <a:gd name="connsiteX1" fmla="*/ 1462822 w 1462822"/>
+                              <a:gd name="connsiteY1" fmla="*/ 0 h 1014481"/>
+                              <a:gd name="connsiteX2" fmla="*/ 1462822 w 1462822"/>
+                              <a:gd name="connsiteY2" fmla="*/ 1014481 h 1014481"/>
+                              <a:gd name="connsiteX3" fmla="*/ 0 w 1462822"/>
+                              <a:gd name="connsiteY3" fmla="*/ 1014481 h 1014481"/>
+                              <a:gd name="connsiteX4" fmla="*/ 0 w 1462822"/>
+                              <a:gd name="connsiteY4" fmla="*/ 0 h 1014481"/>
+                              <a:gd name="connsiteX0" fmla="*/ 0 w 1462822"/>
+                              <a:gd name="connsiteY0" fmla="*/ 0 h 1014481"/>
+                              <a:gd name="connsiteX1" fmla="*/ 1462822 w 1462822"/>
+                              <a:gd name="connsiteY1" fmla="*/ 0 h 1014481"/>
+                              <a:gd name="connsiteX2" fmla="*/ 910372 w 1462822"/>
+                              <a:gd name="connsiteY2" fmla="*/ 376306 h 1014481"/>
+                              <a:gd name="connsiteX3" fmla="*/ 0 w 1462822"/>
+                              <a:gd name="connsiteY3" fmla="*/ 1014481 h 1014481"/>
+                              <a:gd name="connsiteX4" fmla="*/ 0 w 1462822"/>
+                              <a:gd name="connsiteY4" fmla="*/ 0 h 1014481"/>
+                            </a:gdLst>
+                            <a:ahLst/>
+                            <a:cxnLst>
+                              <a:cxn ang="0">
+                                <a:pos x="connsiteX0" y="connsiteY0"/>
+                              </a:cxn>
+                              <a:cxn ang="0">
+                                <a:pos x="connsiteX1" y="connsiteY1"/>
+                              </a:cxn>
+                              <a:cxn ang="0">
+                                <a:pos x="connsiteX2" y="connsiteY2"/>
+                              </a:cxn>
+                              <a:cxn ang="0">
+                                <a:pos x="connsiteX3" y="connsiteY3"/>
+                              </a:cxn>
+                              <a:cxn ang="0">
+                                <a:pos x="connsiteX4" y="connsiteY4"/>
+                              </a:cxn>
+                            </a:cxnLst>
+                            <a:rect l="l" t="t" r="r" b="b"/>
+                            <a:pathLst>
+                              <a:path w="1462822" h="1014481">
+                                <a:moveTo>
+                                  <a:pt x="0" y="0"/>
+                                </a:moveTo>
+                                <a:lnTo>
+                                  <a:pt x="1462822" y="0"/>
+                                </a:lnTo>
+                                <a:lnTo>
+                                  <a:pt x="910372" y="376306"/>
+                                </a:lnTo>
+                                <a:lnTo>
+                                  <a:pt x="0" y="1014481"/>
+                                </a:lnTo>
+                                <a:lnTo>
+                                  <a:pt x="0" y="0"/>
+                                </a:lnTo>
+                                <a:close/>
+                              </a:path>
+                            </a:pathLst>
+                          </a:custGeom>
+                          <a:solidFill>
+                            <a:schemeClr val="accent1"/>
+                          </a:solidFill>
+                          <a:ln>
+                            <a:noFill/>
+                          </a:ln>
+                        </wps:spPr>
+                        <wps:style>
+                          <a:lnRef idx="2">
+                            <a:schemeClr val="accent1">
+                              <a:shade val="50000"/>
+                            </a:schemeClr>
+                          </a:lnRef>
+                          <a:fillRef idx="1">
+                            <a:schemeClr val="accent1"/>
+                          </a:fillRef>
+                          <a:effectRef idx="0">
+                            <a:schemeClr val="accent1"/>
+                          </a:effectRef>
+                          <a:fontRef idx="minor">
+                            <a:schemeClr val="lt1"/>
+                          </a:fontRef>
+                        </wps:style>
+                        <wps:bodyPr rot="0" spcFirstLastPara="0" vertOverflow="overflow" horzOverflow="overflow" vert="horz" wrap="square" lIns="91440" tIns="45720" rIns="91440" bIns="45720" numCol="1" spcCol="0" rtlCol="0" fromWordArt="0" anchor="ctr" anchorCtr="0" forceAA="0" compatLnSpc="1">
+                          <a:prstTxWarp prst="textNoShape">
+                            <a:avLst/>
+                          </a:prstTxWarp>
+                          <a:noAutofit/>
+                        </wps:bodyPr>
+                      </wps:wsp>
+                      <wps:wsp>
+                        <wps:cNvPr id="162" name="Rectangle 162"/>
+                        <wps:cNvSpPr/>
+                        <wps:spPr>
+                          <a:xfrm>
+                            <a:off x="228600" y="0"/>
+                            <a:ext cx="1472184" cy="1024128"/>
+                          </a:xfrm>
+                          <a:prstGeom prst="rect">
+                            <a:avLst/>
+                          </a:prstGeom>
+                          <a:blipFill>
+                            <a:blip r:embed="rId2"/>
+                            <a:stretch>
+                              <a:fillRect/>
+                            </a:stretch>
+                          </a:blipFill>
+                          <a:ln>
+                            <a:noFill/>
+                          </a:ln>
+                        </wps:spPr>
+                        <wps:style>
+                          <a:lnRef idx="2">
+                            <a:schemeClr val="accent1">
+                              <a:shade val="50000"/>
+                            </a:schemeClr>
+                          </a:lnRef>
+                          <a:fillRef idx="1">
+                            <a:schemeClr val="accent1"/>
+                          </a:fillRef>
+                          <a:effectRef idx="0">
+                            <a:schemeClr val="accent1"/>
+                          </a:effectRef>
+                          <a:fontRef idx="minor">
+                            <a:schemeClr val="lt1"/>
+                          </a:fontRef>
+                        </wps:style>
+                        <wps:bodyPr rot="0" spcFirstLastPara="0" vertOverflow="overflow" horzOverflow="overflow" vert="horz" wrap="square" lIns="91440" tIns="45720" rIns="91440" bIns="45720" numCol="1" spcCol="0" rtlCol="0" fromWordArt="0" anchor="ctr" anchorCtr="0" forceAA="0" compatLnSpc="1">
+                          <a:prstTxWarp prst="textNoShape">
+                            <a:avLst/>
+                          </a:prstTxWarp>
+                          <a:noAutofit/>
+                        </wps:bodyPr>
+                      </wps:wsp>
+                    </wpg:grpSp>
+                    <wps:wsp>
+                      <wps:cNvPr id="163" name="Text Box 163"/>
+                      <wps:cNvSpPr txBox="1"/>
+                      <wps:spPr>
+                        <a:xfrm flipH="1">
+                          <a:off x="237067" y="18942"/>
+                          <a:ext cx="442824" cy="375285"/>
+                        </a:xfrm>
+                        <a:prstGeom prst="rect">
+                          <a:avLst/>
+                        </a:prstGeom>
+                        <a:noFill/>
+                        <a:ln w="6350">
+                          <a:noFill/>
+                        </a:ln>
+                        <a:effectLst/>
+                      </wps:spPr>
+                      <wps:style>
+                        <a:lnRef idx="0">
+                          <a:schemeClr val="accent1"/>
+                        </a:lnRef>
+                        <a:fillRef idx="0">
+                          <a:schemeClr val="accent1"/>
+                        </a:fillRef>
+                        <a:effectRef idx="0">
+                          <a:schemeClr val="accent1"/>
+                        </a:effectRef>
+                        <a:fontRef idx="minor">
+                          <a:schemeClr val="dk1"/>
+                        </a:fontRef>
+                      </wps:style>
+                      <wps:txbx>
+                        <w:txbxContent>
+                          <w:p>
+                            <w:pPr>
+                              <w:pStyle w:val="Header"/>
+                              <w:tabs>
+                                <w:tab w:val="clear" w:pos="4680"/>
+                                <w:tab w:val="clear" w:pos="9360"/>
+                              </w:tabs>
+                              <w:jc w:val="right"/>
+                              <w:rPr>
+                                <w:color w:val="FFFFFF" w:themeColor="background1"/>
+                              </w:rPr>
+                            </w:pPr>
+                            <w:r>
+                              <w:rPr>
+                                <w:color w:val="FFFFFF" w:themeColor="background1"/>
+                              </w:rPr>
+                              <w:fldChar w:fldCharType="begin"/>
+                            </w:r>
+                            <w:r>
+                              <w:rPr>
+                                <w:color w:val="FFFFFF" w:themeColor="background1"/>
+                              </w:rPr>
+                              <w:instrText xml:space="preserve"> PAGE   \* MERGEFORMAT </w:instrText>
+                            </w:r>
+                            <w:r>
+                              <w:rPr>
+                                <w:color w:val="FFFFFF" w:themeColor="background1"/>
+                              </w:rPr>
+                              <w:fldChar w:fldCharType="separate"/>
+                            </w:r>
+                            <w:r>
+                              <w:rPr>
+                                <w:noProof/>
+                                <w:color w:val="FFFFFF" w:themeColor="background1"/>
+                              </w:rPr>
+                              <w:t>2</w:t>
+                            </w:r>
+                            <w:r>
+                              <w:rPr>
+                                <w:noProof/>
+                                <w:color w:val="FFFFFF" w:themeColor="background1"/>
+                              </w:rPr>
+                              <w:fldChar w:fldCharType="end"/>
+                            </w:r>
+                          </w:p>
+                        </w:txbxContent>
+                      </wps:txbx>
+                      <wps:bodyPr rot="0" spcFirstLastPara="0" vertOverflow="overflow" horzOverflow="overflow" vert="horz" wrap="square" lIns="91440" tIns="91440" rIns="91440" bIns="91440" numCol="1" spcCol="0" rtlCol="0" fromWordArt="0" anchor="ctr" anchorCtr="0" forceAA="0" compatLnSpc="1">
+                        <a:prstTxWarp prst="textNoShape">
+                          <a:avLst/>
+                        </a:prstTxWarp>
+                        <a:noAutofit/>
+                      </wps:bodyPr>
+                    </wps:wsp>
+                  </wpg:wgp>
+                </a:graphicData>
+              </a:graphic>
+              <wp14:sizeRelH relativeFrom="margin">
+                <wp14:pctWidth>0</wp14:pctWidth>
+              </wp14:sizeRelH>
+              <wp14:sizeRelV relativeFrom="margin">
+                <wp14:pctHeight>0</wp14:pctHeight>
+              </wp14:sizeRelV>
+            </wp:anchor>
+          </w:drawing>
+        </mc:Choice>
+        <mc:Fallback>
+          <w:pict>
+            <v:group w14:anchorId="3A3EABDE" id="Group 171" o:spid="_x0000_s1026" style="position:absolute;left:0;text-align:left;margin-left:0;margin-top:0;width:133.9pt;height:80.65pt;z-index:251659264;mso-top-percent:23;mso-position-horizontal:left;mso-position-horizontal-relative:page;mso-position-vertical-relative:page;mso-top-percent:23;mso-width-relative:margin;mso-height-relative:margin" coordsize="17007,10241" o:gfxdata="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">
+              <v:group id="Group 159" o:spid="_x0000_s1027" style="position:absolute;width:17007;height:10241" coordsize="17007,10241" o:gfxdata="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">
+                <v:rect id="Rectangle 160" o:spid="_x0000_s1028" style="position:absolute;width:17007;height:10241;visibility:visible;mso-wrap-style:square;v-text-anchor:middle" o:gfxdata="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" fillcolor="white [3212]" stroked="f" strokeweight="1.5pt">
+                  <v:fill opacity="0"/>
+                </v:rect>
+                <v:shape id="Rectangle 1" o:spid="_x0000_s1029" style="position:absolute;left:2286;width:14630;height:10149;visibility:visible;mso-wrap-style:square;v-text-anchor:middle" coordsize="1462822,1014481" o:gfxdata="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" path="m,l1462822,,910372,376306,,1014481,,xe" fillcolor="#156082 [3204]" stroked="f" strokeweight="1.5pt">
+                  <v:stroke joinstyle="miter"/>
+                  <v:path arrowok="t" o:connecttype="custom" o:connectlocs="0,0;1463040,0;910508,376493;0,1014984;0,0" o:connectangles="0,0,0,0,0"/>
+                </v:shape>
+                <v:rect id="Rectangle 162" o:spid="_x0000_s1030" style="position:absolute;left:2286;width:14721;height:10241;visibility:visible;mso-wrap-style:square;v-text-anchor:middle" o:gfxdata="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" stroked="f" strokeweight="1.5pt">
+                  <v:fill r:id="rId3" o:title="" recolor="t" rotate="t" type="frame"/>
+                </v:rect>
+              </v:group>
+              <v:shapetype id="_x0000_t202" coordsize="21600,21600" o:spt="202" path="m,l,21600r21600,l21600,xe">
+                <v:stroke joinstyle="miter"/>
+                <v:path gradientshapeok="t" o:connecttype="rect"/>
+              </v:shapetype>
+              <v:shape id="Text Box 163" o:spid="_x0000_s1031" type="#_x0000_t202" style="position:absolute;left:2370;top:189;width:4428;height:3753;flip:x;visibility:visible;mso-wrap-style:square;v-text-anchor:middle" o:gfxdata="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" filled="f" stroked="f" strokeweight=".5pt">
+                <v:textbox inset=",7.2pt,,7.2pt">
+                  <w:txbxContent>
+                    <w:p>
+                      <w:pPr>
+                        <w:pStyle w:val="Header"/>
+                        <w:tabs>
+                          <w:tab w:val="clear" w:pos="4680"/>
+                          <w:tab w:val="clear" w:pos="9360"/>
+                        </w:tabs>
+                        <w:jc w:val="right"/>
+                        <w:rPr>
+                          <w:color w:val="FFFFFF" w:themeColor="background1"/>
+                        </w:rPr>
+                      </w:pPr>
+                      <w:r>
+                        <w:rPr>
+                          <w:color w:val="FFFFFF" w:themeColor="background1"/>
+                        </w:rPr>
+                        <w:fldChar w:fldCharType="begin"/>
+                      </w:r>
+                      <w:r>
+                        <w:rPr>
+                          <w:color w:val="FFFFFF" w:themeColor="background1"/>
+                        </w:rPr>
+                        <w:instrText xml:space="preserve"> PAGE   \* MERGEFORMAT </w:instrText>
+                      </w:r>
+                      <w:r>
+                        <w:rPr>
+                          <w:color w:val="FFFFFF" w:themeColor="background1"/>
+                        </w:rPr>
+                        <w:fldChar w:fldCharType="separate"/>
+                      </w:r>
+                      <w:r>
+                        <w:rPr>
+                          <w:noProof/>
+                          <w:color w:val="FFFFFF" w:themeColor="background1"/>
+                        </w:rPr>
+                        <w:t>2</w:t>
+                      </w:r>
+                      <w:r>
+                        <w:rPr>
+                          <w:noProof/>
+                          <w:color w:val="FFFFFF" w:themeColor="background1"/>
+                        </w:rPr>
+                        <w:fldChar w:fldCharType="end"/>
+                      </w:r>
+                    </w:p>
+                  </w:txbxContent>
+                </v:textbox>
+              </v:shape>
+              <w10:wrap anchorx="page" anchory="page"/>
+            </v:group>
+          </w:pict>
+        </mc:Fallback>
+      </mc:AlternateContent>
+    </w:r>
+  </w:p>
+</w:hdr>
+</file>
+
+<file path=word/header3.xml><?xml version="1.0" encoding="utf-8"?>
+<w:hdr xmlns:wpc="http://schemas.microsoft.com/office/word/2010/wordprocessingCanvas" xmlns:cx="http://schemas.microsoft.com/office/drawing/2014/chartex" xmlns:cx1="http://schemas.microsoft.com/office/drawing/2015/9/8/chartex" xmlns:cx2="http://schemas.microsoft.com/office/drawing/2015/10/21/chartex" xmlns:cx3="http://schemas.microsoft.com/office/drawing/2016/5/9/chartex" xmlns:cx4="http://schemas.microsoft.com/office/drawing/2016/5/10/chartex" xmlns:cx5="http://schemas.microsoft.com/office/drawing/2016/5/11/chartex" xmlns:cx6="http://schemas.microsoft.com/office/drawing/2016/5/12/chartex" xmlns:cx7="http://schemas.microsoft.com/office/drawing/2016/5/13/chartex" xmlns:cx8="http://schemas.microsoft.com/office/drawing/2016/5/14/chartex" xmlns:mc="http://schemas.openxmlformats.org/markup-compatibility/2006" xmlns:aink="http://schemas.microsoft.com/office/drawing/2016/ink" xmlns:am3d="http://schemas.microsoft.com/office/drawing/2017/model3d" xmlns:o="urn:schemas-microsoft-com:office:office" xmlns:oel="http://schemas.microsoft.com/office/2019/extlst" xmlns:r="http://schemas.openxmlformats.org/officeDocument/2006/relationships" xmlns:m="http://schemas.openxmlformats.org/officeDocument/2006/math" xmlns:v="urn:schemas-microsoft-com:vml" xmlns:wp14="http://schemas.microsoft.com/office/word/2010/wordprocessingDrawing" xmlns:wp="http://schemas.openxmlformats.org/drawingml/2006/wordprocessingDrawing" xmlns:w10="urn:schemas-microsoft-com:office:word" xmlns:w="http://schemas.openxmlformats.org/wordprocessingml/2006/main" xmlns:w14="http://schemas.microsoft.com/office/word/2010/wordml" xmlns:w15="http://schemas.microsoft.com/office/word/2012/wordml" xmlns:w16cex="http://schemas.microsoft.com/office/word/2018/wordml/cex" xmlns:w16cid="http://schemas.microsoft.com/office/word/2016/wordml/cid" xmlns:w16="http://schemas.microsoft.com/office/word/2018/wordml" xmlns:w16du="http://schemas.microsoft.com/office/word/2023/wordml/word16du" xmlns:w16sdtdh="http://schemas.microsoft.com/office/word/2020/wordml/sdtdatahash" xmlns:w16sdtfl="http://schemas.microsoft.com/office/word/2024/wordml/sdtformatlock" xmlns:w16se="http://schemas.microsoft.com/office/word/2015/wordml/symex" xmlns:wpg="http://schemas.microsoft.com/office/word/2010/wordprocessingGroup" xmlns:wpi="http://schemas.microsoft.com/office/word/2010/wordprocessingInk" xmlns:wne="http://schemas.microsoft.com/office/word/2006/wordml" xmlns:wps="http://schemas.microsoft.com/office/word/2010/wordprocessingShape" mc:Ignorable="w14 w15 w16se w16cid w16 w16cex w16sdtdh w16sdtfl w16du wp14">
+  <w:p>
+    <w:pPr>
+      <w:pStyle w:val="Header"/>
+    </w:pPr>
+  </w:p>
+</w:hdr>
+</file>
+
 <file path=word/numbering.xml><?xml version="1.0" encoding="utf-8"?>
 <w:numbering xmlns:wpc="http://schemas.microsoft.com/office/word/2010/wordprocessingCanvas" xmlns:cx="http://schemas.microsoft.com/office/drawing/2014/chartex" xmlns:cx1="http://schemas.microsoft.com/office/drawing/2015/9/8/chartex" xmlns:cx2="http://schemas.microsoft.com/office/drawing/2015/10/21/chartex" xmlns:cx3="http://schemas.microsoft.com/office/drawing/2016/5/9/chartex" xmlns:cx4="http://schemas.microsoft.com/office/drawing/2016/5/10/chartex" xmlns:cx5="http://schemas.microsoft.com/office/drawing/2016/5/11/chartex" xmlns:cx6="http://schemas.microsoft.com/office/drawing/2016/5/12/chartex" xmlns:cx7="http://schemas.microsoft.com/office/drawing/2016/5/13/chartex" xmlns:cx8="http://schemas.microsoft.com/office/drawing/2016/5/14/chartex" xmlns:mc="http://schemas.openxmlformats.org/markup-compatibility/2006" xmlns:aink="http://schemas.microsoft.com/office/drawing/2016/ink" xmlns:am3d="http://schemas.microsoft.com/office/drawing/2017/model3d" xmlns:o="urn:schemas-microsoft-com:office:office" xmlns:oel="http://schemas.microsoft.com/office/2019/extlst" xmlns:r="http://schemas.openxmlformats.org/officeDocument/2006/relationships" xmlns:m="http://schemas.openxmlformats.org/officeDocument/2006/math" xmlns:v="urn:schemas-microsoft-com:vml" xmlns:wp14="http://schemas.microsoft.com/office/word/2010/wordprocessingDrawing" xmlns:wp="http://schemas.openxmlformats.org/drawingml/2006/wordprocessingDrawing" xmlns:w10="urn:schemas-microsoft-com:office:word" xmlns:w="http://schemas.openxmlformats.org/wordprocessingml/2006/main" xmlns:w14="http://schemas.microsoft.com/office/word/2010/wordml" xmlns:w15="http://schemas.microsoft.com/office/word/2012/wordml" xmlns:w16cex="http://schemas.microsoft.com/office/word/2018/wordml/cex" xmlns:w16cid="http://schemas.microsoft.com/office/word/2016/wordml/cid" xmlns:w16="http://schemas.microsoft.com/office/word/2018/wordml" xmlns:w16du="http://schemas.microsoft.com/office/word/2023/wordml/word16du" xmlns:w16sdtdh="http://schemas.microsoft.com/office/word/2020/wordml/sdtdatahash" xmlns:w16sdtfl="http://schemas.microsoft.com/office/word/2024/wordml/sdtformatlock" xmlns:w16se="http://schemas.microsoft.com/office/word/2015/wordml/symex" xmlns:wpg="http://schemas.microsoft.com/office/word/2010/wordprocessingGroup" xmlns:wpi="http://schemas.microsoft.com/office/word/2010/wordprocessingInk" xmlns:wne="http://schemas.microsoft.com/office/word/2006/wordml" xmlns:wps="http://schemas.microsoft.com/office/word/2010/wordprocessingShape" mc:Ignorable="w14 w15 w16se w16cid w16 w16cex w16sdtdh w16sdtfl w16du wp14">
   <w:abstractNum w:abstractNumId="0" w15:restartNumberingAfterBreak="0">
@@ -1209,6 +1863,119 @@
     </w:lvl>
   </w:abstractNum>
   <w:abstractNum w:abstractNumId="1" w15:restartNumberingAfterBreak="0">
+    <w:nsid w:val="56DD1FB2"/>
+    <w:multiLevelType w:val="hybridMultilevel"/>
+    <w:tmpl w:val="9358FE02"/>
+    <w:lvl w:ilvl="0" w:tplc="04090001">
+      <w:start w:val="1"/>
+      <w:numFmt w:val="bullet"/>
+      <w:lvlText w:val=""/>
+      <w:lvlJc w:val="left"/>
+      <w:pPr>
+        <w:ind w:left="720" w:hanging="360"/>
+      </w:pPr>
+      <w:rPr>
+        <w:rFonts w:ascii="Symbol" w:hAnsi="Symbol" w:hint="default"/>
+      </w:rPr>
+    </w:lvl>
+    <w:lvl w:ilvl="1" w:tplc="04090003" w:tentative="1">
+      <w:start w:val="1"/>
+      <w:numFmt w:val="bullet"/>
+      <w:lvlText w:val="o"/>
+      <w:lvlJc w:val="left"/>
+      <w:pPr>
+        <w:ind w:left="1440" w:hanging="360"/>
+      </w:pPr>
+      <w:rPr>
+        <w:rFonts w:ascii="Courier New" w:hAnsi="Courier New" w:cs="Courier New" w:hint="default"/>
+      </w:rPr>
+    </w:lvl>
+    <w:lvl w:ilvl="2" w:tplc="04090005" w:tentative="1">
+      <w:start w:val="1"/>
+      <w:numFmt w:val="bullet"/>
+      <w:lvlText w:val=""/>
+      <w:lvlJc w:val="left"/>
+      <w:pPr>
+        <w:ind w:left="2160" w:hanging="360"/>
+      </w:pPr>
+      <w:rPr>
+        <w:rFonts w:ascii="Wingdings" w:hAnsi="Wingdings" w:hint="default"/>
+      </w:rPr>
+    </w:lvl>
+    <w:lvl w:ilvl="3" w:tplc="04090001" w:tentative="1">
+      <w:start w:val="1"/>
+      <w:numFmt w:val="bullet"/>
+      <w:lvlText w:val=""/>
+      <w:lvlJc w:val="left"/>
+      <w:pPr>
+        <w:ind w:left="2880" w:hanging="360"/>
+      </w:pPr>
+      <w:rPr>
+        <w:rFonts w:ascii="Symbol" w:hAnsi="Symbol" w:hint="default"/>
+      </w:rPr>
+    </w:lvl>
+    <w:lvl w:ilvl="4" w:tplc="04090003" w:tentative="1">
+      <w:start w:val="1"/>
+      <w:numFmt w:val="bullet"/>
+      <w:lvlText w:val="o"/>
+      <w:lvlJc w:val="left"/>
+      <w:pPr>
+        <w:ind w:left="3600" w:hanging="360"/>
+      </w:pPr>
+      <w:rPr>
+        <w:rFonts w:ascii="Courier New" w:hAnsi="Courier New" w:cs="Courier New" w:hint="default"/>
+      </w:rPr>
+    </w:lvl>
+    <w:lvl w:ilvl="5" w:tplc="04090005" w:tentative="1">
+      <w:start w:val="1"/>
+      <w:numFmt w:val="bullet"/>
+      <w:lvlText w:val=""/>
+      <w:lvlJc w:val="left"/>
+      <w:pPr>
+        <w:ind w:left="4320" w:hanging="360"/>
+      </w:pPr>
+      <w:rPr>
+        <w:rFonts w:ascii="Wingdings" w:hAnsi="Wingdings" w:hint="default"/>
+      </w:rPr>
+    </w:lvl>
+    <w:lvl w:ilvl="6" w:tplc="04090001" w:tentative="1">
+      <w:start w:val="1"/>
+      <w:numFmt w:val="bullet"/>
+      <w:lvlText w:val=""/>
+      <w:lvlJc w:val="left"/>
+      <w:pPr>
+        <w:ind w:left="5040" w:hanging="360"/>
+      </w:pPr>
+      <w:rPr>
+        <w:rFonts w:ascii="Symbol" w:hAnsi="Symbol" w:hint="default"/>
+      </w:rPr>
+    </w:lvl>
+    <w:lvl w:ilvl="7" w:tplc="04090003" w:tentative="1">
+      <w:start w:val="1"/>
+      <w:numFmt w:val="bullet"/>
+      <w:lvlText w:val="o"/>
+      <w:lvlJc w:val="left"/>
+      <w:pPr>
+        <w:ind w:left="5760" w:hanging="360"/>
+      </w:pPr>
+      <w:rPr>
+        <w:rFonts w:ascii="Courier New" w:hAnsi="Courier New" w:cs="Courier New" w:hint="default"/>
+      </w:rPr>
+    </w:lvl>
+    <w:lvl w:ilvl="8" w:tplc="04090005" w:tentative="1">
+      <w:start w:val="1"/>
+      <w:numFmt w:val="bullet"/>
+      <w:lvlText w:val=""/>
+      <w:lvlJc w:val="left"/>
+      <w:pPr>
+        <w:ind w:left="6480" w:hanging="360"/>
+      </w:pPr>
+      <w:rPr>
+        <w:rFonts w:ascii="Wingdings" w:hAnsi="Wingdings" w:hint="default"/>
+      </w:rPr>
+    </w:lvl>
+  </w:abstractNum>
+  <w:abstractNum w:abstractNumId="2" w15:restartNumberingAfterBreak="0">
     <w:nsid w:val="5EA11B92"/>
     <w:multiLevelType w:val="hybridMultilevel"/>
     <w:tmpl w:val="30CEA54A"/>
@@ -1297,7 +2064,7 @@
       </w:pPr>
     </w:lvl>
   </w:abstractNum>
-  <w:abstractNum w:abstractNumId="2" w15:restartNumberingAfterBreak="0">
+  <w:abstractNum w:abstractNumId="3" w15:restartNumberingAfterBreak="0">
     <w:nsid w:val="6078387B"/>
     <w:multiLevelType w:val="hybridMultilevel"/>
     <w:tmpl w:val="80628E6A"/>
@@ -1387,13 +2154,16 @@
     </w:lvl>
   </w:abstractNum>
   <w:num w:numId="1" w16cid:durableId="636957222">
-    <w:abstractNumId w:val="1"/>
+    <w:abstractNumId w:val="2"/>
   </w:num>
   <w:num w:numId="2" w16cid:durableId="690952304">
-    <w:abstractNumId w:val="2"/>
+    <w:abstractNumId w:val="3"/>
   </w:num>
   <w:num w:numId="3" w16cid:durableId="1797869703">
     <w:abstractNumId w:val="0"/>
+  </w:num>
+  <w:num w:numId="4" w16cid:durableId="27027735">
+    <w:abstractNumId w:val="1"/>
   </w:num>
 </w:numbering>
 </file>
@@ -1870,7 +2640,6 @@
     <w:next w:val="Normal"/>
     <w:link w:val="Heading4Char"/>
     <w:uiPriority w:val="9"/>
-    <w:semiHidden/>
     <w:unhideWhenUsed/>
     <w:qFormat/>
     <w:rsid w:val="00755345"/>
@@ -2067,7 +2836,6 @@
     <w:basedOn w:val="DefaultParagraphFont"/>
     <w:link w:val="Heading4"/>
     <w:uiPriority w:val="9"/>
-    <w:semiHidden/>
     <w:rsid w:val="00755345"/>
     <w:rPr>
       <w:rFonts w:eastAsiaTheme="majorEastAsia" w:cstheme="majorBidi"/>
@@ -2310,6 +3078,50 @@
       <w:color w:val="0F4761" w:themeColor="accent1" w:themeShade="BF"/>
       <w:spacing w:val="5"/>
     </w:rPr>
+  </w:style>
+  <w:style w:type="paragraph" w:styleId="Header">
+    <w:name w:val="header"/>
+    <w:basedOn w:val="Normal"/>
+    <w:link w:val="HeaderChar"/>
+    <w:uiPriority w:val="99"/>
+    <w:unhideWhenUsed/>
+    <w:rsid w:val="005D603D"/>
+    <w:pPr>
+      <w:tabs>
+        <w:tab w:val="center" w:pos="4680"/>
+        <w:tab w:val="right" w:pos="9360"/>
+      </w:tabs>
+      <w:spacing w:after="0" w:line="240" w:lineRule="auto"/>
+    </w:pPr>
+  </w:style>
+  <w:style w:type="character" w:customStyle="1" w:styleId="HeaderChar">
+    <w:name w:val="Header Char"/>
+    <w:basedOn w:val="DefaultParagraphFont"/>
+    <w:link w:val="Header"/>
+    <w:uiPriority w:val="99"/>
+    <w:rsid w:val="005D603D"/>
+  </w:style>
+  <w:style w:type="paragraph" w:styleId="Footer">
+    <w:name w:val="footer"/>
+    <w:basedOn w:val="Normal"/>
+    <w:link w:val="FooterChar"/>
+    <w:uiPriority w:val="99"/>
+    <w:unhideWhenUsed/>
+    <w:rsid w:val="005D603D"/>
+    <w:pPr>
+      <w:tabs>
+        <w:tab w:val="center" w:pos="4680"/>
+        <w:tab w:val="right" w:pos="9360"/>
+      </w:tabs>
+      <w:spacing w:after="0" w:line="240" w:lineRule="auto"/>
+    </w:pPr>
+  </w:style>
+  <w:style w:type="character" w:customStyle="1" w:styleId="FooterChar">
+    <w:name w:val="Footer Char"/>
+    <w:basedOn w:val="DefaultParagraphFont"/>
+    <w:link w:val="Footer"/>
+    <w:uiPriority w:val="99"/>
+    <w:rsid w:val="005D603D"/>
   </w:style>
 </w:styles>
 </file>
@@ -2627,4 +3439,16 @@
     </a:ext>
   </a:extLst>
 </a:theme>
+</file>
+
+<file path=customXml/item1.xml><?xml version="1.0" encoding="utf-8"?>
+<b:Sources xmlns:b="http://schemas.openxmlformats.org/officeDocument/2006/bibliography" xmlns="http://schemas.openxmlformats.org/officeDocument/2006/bibliography" SelectedStyle="\APASixthEditionOfficeOnline.xsl" StyleName="APA" Version="6"/>
+</file>
+
+<file path=customXml/itemProps1.xml><?xml version="1.0" encoding="utf-8"?>
+<ds:datastoreItem xmlns:ds="http://schemas.openxmlformats.org/officeDocument/2006/customXml" ds:itemID="{BFB1A015-6B53-4BE1-9B22-29B1CD6994D6}">
+  <ds:schemaRefs>
+    <ds:schemaRef ds:uri="http://schemas.openxmlformats.org/officeDocument/2006/bibliography"/>
+  </ds:schemaRefs>
+</ds:datastoreItem>
 </file>
</xml_diff>

<commit_message>
Test addition of conditional logic in subscription.tsx file and word template - Rev 6
</commit_message>
<xml_diff>
--- a/public/Templates/subscription_agreement_template.docx
+++ b/public/Templates/subscription_agreement_template.docx
@@ -239,7 +239,13 @@
         <w:pStyle w:val="Heading3"/>
       </w:pPr>
       <w:r>
-        <w:t>1. Services Included</w:t>
+        <w:t>1. S</w:t>
+      </w:r>
+      <w:r>
+        <w:t>oftware &amp; Automation S</w:t>
+      </w:r>
+      <w:r>
+        <w:t>ervices Included</w:t>
       </w:r>
     </w:p>
     <w:p>
@@ -271,14 +277,12 @@
         <w:rPr>
           <w:b/>
           <w:bCs/>
-          <w:highlight w:val="yellow"/>
         </w:rPr>
       </w:pPr>
       <w:r>
         <w:rPr>
           <w:b/>
           <w:bCs/>
-          <w:highlight w:val="yellow"/>
         </w:rPr>
         <w:t>D</w:t>
       </w:r>
@@ -286,7 +290,6 @@
         <w:rPr>
           <w:b/>
           <w:bCs/>
-          <w:highlight w:val="yellow"/>
         </w:rPr>
         <w:t>ata Capture Agent</w:t>
       </w:r>
@@ -294,7 +297,6 @@
         <w:rPr>
           <w:b/>
           <w:bCs/>
-          <w:highlight w:val="yellow"/>
         </w:rPr>
         <w:t xml:space="preserve"> (DCA)</w:t>
       </w:r>
@@ -307,9 +309,6 @@
         </w:rPr>
       </w:pPr>
       <w:r>
-        <w:rPr>
-          <w:highlight w:val="yellow"/>
-        </w:rPr>
         <w:t>The customer agrees to maintain continuous device connectivity as required by the DCA platform. Provides real-time monitoring of device status, usage, and diagnostics.</w:t>
       </w:r>
     </w:p>
@@ -574,11 +573,6 @@
       <w:pPr>
         <w:pStyle w:val="Heading3"/>
       </w:pPr>
-    </w:p>
-    <w:p>
-      <w:pPr>
-        <w:pStyle w:val="Heading3"/>
-      </w:pPr>
       <w:r>
         <w:t>2. Extended Service Warrant</w:t>
       </w:r>
@@ -698,53 +692,31 @@
       <w:pPr>
         <w:pStyle w:val="Heading3"/>
       </w:pPr>
+      <w:r>
+        <w:t>4. Billing &amp; Payment</w:t>
+      </w:r>
+    </w:p>
+    <w:p>
+      <w:r>
+        <w:t>Invoiced monthly in advance.</w:t>
+      </w:r>
+    </w:p>
+    <w:p>
+      <w:r>
+        <w:t>Auto-charge to customer’s payment method on file.</w:t>
+      </w:r>
+    </w:p>
+    <w:p>
+      <w:r>
+        <w:t>Terms for late payment and service suspension included.</w:t>
+      </w:r>
     </w:p>
     <w:p>
       <w:pPr>
         <w:pStyle w:val="Heading3"/>
       </w:pPr>
       <w:r>
-        <w:t>4. Billing &amp; Payment</w:t>
-      </w:r>
-    </w:p>
-    <w:p>
-      <w:r>
-        <w:t>Invoiced monthly in advance.</w:t>
-      </w:r>
-    </w:p>
-    <w:p>
-      <w:r>
-        <w:t>Auto-charge to customer’s payment method on file.</w:t>
-      </w:r>
-    </w:p>
-    <w:p>
-      <w:r>
-        <w:t>Terms for late payment and service suspension included.</w:t>
-      </w:r>
-    </w:p>
-    <w:p/>
-    <w:p>
-      <w:pPr>
-        <w:pStyle w:val="Heading3"/>
-      </w:pPr>
-      <w:r>
         <w:t>5. Term and Termination</w:t>
-      </w:r>
-    </w:p>
-    <w:p>
-      <w:r>
-        <w:t>Initial Term: 12 months.</w:t>
-      </w:r>
-    </w:p>
-    <w:p>
-      <w:r>
-        <w:t xml:space="preserve">Automatic Renewal: Continues </w:t>
-      </w:r>
-      <w:r>
-        <w:t>for successive 12-month terms</w:t>
-      </w:r>
-      <w:r>
-        <w:t xml:space="preserve"> unless one party gives 30 days’ written notice before renewal.</w:t>
       </w:r>
     </w:p>
     <w:p>
@@ -759,12 +731,42 @@
           <w:b/>
           <w:bCs/>
         </w:rPr>
+        <w:t xml:space="preserve">Initial Term: </w:t>
+      </w:r>
+    </w:p>
+    <w:p>
+      <w:r>
+        <w:t>12 months.</w:t>
+      </w:r>
+    </w:p>
+    <w:p>
+      <w:r>
+        <w:t xml:space="preserve">Automatic Renewal: Continues </w:t>
+      </w:r>
+      <w:r>
+        <w:t>for successive 12-month terms</w:t>
+      </w:r>
+      <w:r>
+        <w:t xml:space="preserve"> unless one party gives 30 days’ written notice before renewal.</w:t>
+      </w:r>
+    </w:p>
+    <w:p>
+      <w:pPr>
+        <w:rPr>
+          <w:b/>
+          <w:bCs/>
+        </w:rPr>
+      </w:pPr>
+      <w:r>
+        <w:rPr>
+          <w:b/>
+          <w:bCs/>
+        </w:rPr>
         <w:t>Termination:</w:t>
       </w:r>
     </w:p>
     <w:p>
       <w:r>
-        <w:lastRenderedPageBreak/>
         <w:t>For convenience: 30 days’ notice.</w:t>
       </w:r>
     </w:p>
@@ -813,7 +815,6 @@
         <w:t>Includes make, model, asset tag, serial number, location, contracted SKU bias.</w:t>
       </w:r>
     </w:p>
-    <w:p/>
     <w:p>
       <w:pPr>
         <w:pStyle w:val="Heading4"/>
@@ -837,7 +838,6 @@
         <w:t>Terms for notification and fee changes applied post-QBR.</w:t>
       </w:r>
     </w:p>
-    <w:p/>
     <w:p>
       <w:pPr>
         <w:pStyle w:val="Heading4"/>
@@ -873,11 +873,6 @@
       <w:r>
         <w:t>Scope exclusions (e.g., abusive damage, third-party parts).</w:t>
       </w:r>
-    </w:p>
-    <w:p>
-      <w:pPr>
-        <w:pStyle w:val="Heading3"/>
-      </w:pPr>
     </w:p>
     <w:p>
       <w:pPr>
@@ -935,18 +930,9 @@
     </w:p>
     <w:p>
       <w:pPr>
-        <w:rPr>
-          <w:b/>
-          <w:bCs/>
-        </w:rPr>
-      </w:pPr>
-    </w:p>
-    <w:p>
-      <w:pPr>
         <w:pStyle w:val="Heading3"/>
       </w:pPr>
       <w:r>
-        <w:lastRenderedPageBreak/>
         <w:t>7. General Terms</w:t>
       </w:r>
     </w:p>
@@ -1174,12 +1160,7 @@
       </w:r>
     </w:p>
     <w:sectPr>
-      <w:headerReference w:type="even" r:id="rId8"/>
-      <w:headerReference w:type="default" r:id="rId9"/>
-      <w:footerReference w:type="even" r:id="rId10"/>
-      <w:footerReference w:type="default" r:id="rId11"/>
-      <w:headerReference w:type="first" r:id="rId12"/>
-      <w:footerReference w:type="first" r:id="rId13"/>
+      <w:headerReference w:type="default" r:id="rId8"/>
       <w:pgSz w:w="12240" w:h="15840"/>
       <w:pgMar w:top="1440" w:right="1440" w:bottom="1440" w:left="1440" w:header="720" w:footer="720" w:gutter="0"/>
       <w:cols w:space="720"/>
@@ -1214,36 +1195,6 @@
 </w:endnotes>
 </file>
 
-<file path=word/footer1.xml><?xml version="1.0" encoding="utf-8"?>
-<w:ftr xmlns:wpc="http://schemas.microsoft.com/office/word/2010/wordprocessingCanvas" xmlns:cx="http://schemas.microsoft.com/office/drawing/2014/chartex" xmlns:cx1="http://schemas.microsoft.com/office/drawing/2015/9/8/chartex" xmlns:cx2="http://schemas.microsoft.com/office/drawing/2015/10/21/chartex" xmlns:cx3="http://schemas.microsoft.com/office/drawing/2016/5/9/chartex" xmlns:cx4="http://schemas.microsoft.com/office/drawing/2016/5/10/chartex" xmlns:cx5="http://schemas.microsoft.com/office/drawing/2016/5/11/chartex" xmlns:cx6="http://schemas.microsoft.com/office/drawing/2016/5/12/chartex" xmlns:cx7="http://schemas.microsoft.com/office/drawing/2016/5/13/chartex" xmlns:cx8="http://schemas.microsoft.com/office/drawing/2016/5/14/chartex" xmlns:mc="http://schemas.openxmlformats.org/markup-compatibility/2006" xmlns:aink="http://schemas.microsoft.com/office/drawing/2016/ink" xmlns:am3d="http://schemas.microsoft.com/office/drawing/2017/model3d" xmlns:o="urn:schemas-microsoft-com:office:office" xmlns:oel="http://schemas.microsoft.com/office/2019/extlst" xmlns:r="http://schemas.openxmlformats.org/officeDocument/2006/relationships" xmlns:m="http://schemas.openxmlformats.org/officeDocument/2006/math" xmlns:v="urn:schemas-microsoft-com:vml" xmlns:wp14="http://schemas.microsoft.com/office/word/2010/wordprocessingDrawing" xmlns:wp="http://schemas.openxmlformats.org/drawingml/2006/wordprocessingDrawing" xmlns:w10="urn:schemas-microsoft-com:office:word" xmlns:w="http://schemas.openxmlformats.org/wordprocessingml/2006/main" xmlns:w14="http://schemas.microsoft.com/office/word/2010/wordml" xmlns:w15="http://schemas.microsoft.com/office/word/2012/wordml" xmlns:w16cex="http://schemas.microsoft.com/office/word/2018/wordml/cex" xmlns:w16cid="http://schemas.microsoft.com/office/word/2016/wordml/cid" xmlns:w16="http://schemas.microsoft.com/office/word/2018/wordml" xmlns:w16du="http://schemas.microsoft.com/office/word/2023/wordml/word16du" xmlns:w16sdtdh="http://schemas.microsoft.com/office/word/2020/wordml/sdtdatahash" xmlns:w16sdtfl="http://schemas.microsoft.com/office/word/2024/wordml/sdtformatlock" xmlns:w16se="http://schemas.microsoft.com/office/word/2015/wordml/symex" xmlns:wpg="http://schemas.microsoft.com/office/word/2010/wordprocessingGroup" xmlns:wpi="http://schemas.microsoft.com/office/word/2010/wordprocessingInk" xmlns:wne="http://schemas.microsoft.com/office/word/2006/wordml" xmlns:wps="http://schemas.microsoft.com/office/word/2010/wordprocessingShape" mc:Ignorable="w14 w15 w16se w16cid w16 w16cex w16sdtdh w16sdtfl w16du wp14">
-  <w:p>
-    <w:pPr>
-      <w:pStyle w:val="Footer"/>
-    </w:pPr>
-  </w:p>
-</w:ftr>
-</file>
-
-<file path=word/footer2.xml><?xml version="1.0" encoding="utf-8"?>
-<w:ftr xmlns:wpc="http://schemas.microsoft.com/office/word/2010/wordprocessingCanvas" xmlns:cx="http://schemas.microsoft.com/office/drawing/2014/chartex" xmlns:cx1="http://schemas.microsoft.com/office/drawing/2015/9/8/chartex" xmlns:cx2="http://schemas.microsoft.com/office/drawing/2015/10/21/chartex" xmlns:cx3="http://schemas.microsoft.com/office/drawing/2016/5/9/chartex" xmlns:cx4="http://schemas.microsoft.com/office/drawing/2016/5/10/chartex" xmlns:cx5="http://schemas.microsoft.com/office/drawing/2016/5/11/chartex" xmlns:cx6="http://schemas.microsoft.com/office/drawing/2016/5/12/chartex" xmlns:cx7="http://schemas.microsoft.com/office/drawing/2016/5/13/chartex" xmlns:cx8="http://schemas.microsoft.com/office/drawing/2016/5/14/chartex" xmlns:mc="http://schemas.openxmlformats.org/markup-compatibility/2006" xmlns:aink="http://schemas.microsoft.com/office/drawing/2016/ink" xmlns:am3d="http://schemas.microsoft.com/office/drawing/2017/model3d" xmlns:o="urn:schemas-microsoft-com:office:office" xmlns:oel="http://schemas.microsoft.com/office/2019/extlst" xmlns:r="http://schemas.openxmlformats.org/officeDocument/2006/relationships" xmlns:m="http://schemas.openxmlformats.org/officeDocument/2006/math" xmlns:v="urn:schemas-microsoft-com:vml" xmlns:wp14="http://schemas.microsoft.com/office/word/2010/wordprocessingDrawing" xmlns:wp="http://schemas.openxmlformats.org/drawingml/2006/wordprocessingDrawing" xmlns:w10="urn:schemas-microsoft-com:office:word" xmlns:w="http://schemas.openxmlformats.org/wordprocessingml/2006/main" xmlns:w14="http://schemas.microsoft.com/office/word/2010/wordml" xmlns:w15="http://schemas.microsoft.com/office/word/2012/wordml" xmlns:w16cex="http://schemas.microsoft.com/office/word/2018/wordml/cex" xmlns:w16cid="http://schemas.microsoft.com/office/word/2016/wordml/cid" xmlns:w16="http://schemas.microsoft.com/office/word/2018/wordml" xmlns:w16du="http://schemas.microsoft.com/office/word/2023/wordml/word16du" xmlns:w16sdtdh="http://schemas.microsoft.com/office/word/2020/wordml/sdtdatahash" xmlns:w16sdtfl="http://schemas.microsoft.com/office/word/2024/wordml/sdtformatlock" xmlns:w16se="http://schemas.microsoft.com/office/word/2015/wordml/symex" xmlns:wpg="http://schemas.microsoft.com/office/word/2010/wordprocessingGroup" xmlns:wpi="http://schemas.microsoft.com/office/word/2010/wordprocessingInk" xmlns:wne="http://schemas.microsoft.com/office/word/2006/wordml" xmlns:wps="http://schemas.microsoft.com/office/word/2010/wordprocessingShape" mc:Ignorable="w14 w15 w16se w16cid w16 w16cex w16sdtdh w16sdtfl w16du wp14">
-  <w:p>
-    <w:pPr>
-      <w:pStyle w:val="Footer"/>
-    </w:pPr>
-  </w:p>
-</w:ftr>
-</file>
-
-<file path=word/footer3.xml><?xml version="1.0" encoding="utf-8"?>
-<w:ftr xmlns:wpc="http://schemas.microsoft.com/office/word/2010/wordprocessingCanvas" xmlns:cx="http://schemas.microsoft.com/office/drawing/2014/chartex" xmlns:cx1="http://schemas.microsoft.com/office/drawing/2015/9/8/chartex" xmlns:cx2="http://schemas.microsoft.com/office/drawing/2015/10/21/chartex" xmlns:cx3="http://schemas.microsoft.com/office/drawing/2016/5/9/chartex" xmlns:cx4="http://schemas.microsoft.com/office/drawing/2016/5/10/chartex" xmlns:cx5="http://schemas.microsoft.com/office/drawing/2016/5/11/chartex" xmlns:cx6="http://schemas.microsoft.com/office/drawing/2016/5/12/chartex" xmlns:cx7="http://schemas.microsoft.com/office/drawing/2016/5/13/chartex" xmlns:cx8="http://schemas.microsoft.com/office/drawing/2016/5/14/chartex" xmlns:mc="http://schemas.openxmlformats.org/markup-compatibility/2006" xmlns:aink="http://schemas.microsoft.com/office/drawing/2016/ink" xmlns:am3d="http://schemas.microsoft.com/office/drawing/2017/model3d" xmlns:o="urn:schemas-microsoft-com:office:office" xmlns:oel="http://schemas.microsoft.com/office/2019/extlst" xmlns:r="http://schemas.openxmlformats.org/officeDocument/2006/relationships" xmlns:m="http://schemas.openxmlformats.org/officeDocument/2006/math" xmlns:v="urn:schemas-microsoft-com:vml" xmlns:wp14="http://schemas.microsoft.com/office/word/2010/wordprocessingDrawing" xmlns:wp="http://schemas.openxmlformats.org/drawingml/2006/wordprocessingDrawing" xmlns:w10="urn:schemas-microsoft-com:office:word" xmlns:w="http://schemas.openxmlformats.org/wordprocessingml/2006/main" xmlns:w14="http://schemas.microsoft.com/office/word/2010/wordml" xmlns:w15="http://schemas.microsoft.com/office/word/2012/wordml" xmlns:w16cex="http://schemas.microsoft.com/office/word/2018/wordml/cex" xmlns:w16cid="http://schemas.microsoft.com/office/word/2016/wordml/cid" xmlns:w16="http://schemas.microsoft.com/office/word/2018/wordml" xmlns:w16du="http://schemas.microsoft.com/office/word/2023/wordml/word16du" xmlns:w16sdtdh="http://schemas.microsoft.com/office/word/2020/wordml/sdtdatahash" xmlns:w16sdtfl="http://schemas.microsoft.com/office/word/2024/wordml/sdtformatlock" xmlns:w16se="http://schemas.microsoft.com/office/word/2015/wordml/symex" xmlns:wpg="http://schemas.microsoft.com/office/word/2010/wordprocessingGroup" xmlns:wpi="http://schemas.microsoft.com/office/word/2010/wordprocessingInk" xmlns:wne="http://schemas.microsoft.com/office/word/2006/wordml" xmlns:wps="http://schemas.microsoft.com/office/word/2010/wordprocessingShape" mc:Ignorable="w14 w15 w16se w16cid w16 w16cex w16sdtdh w16sdtfl w16du wp14">
-  <w:p>
-    <w:pPr>
-      <w:pStyle w:val="Footer"/>
-    </w:pPr>
-  </w:p>
-</w:ftr>
-</file>
-
 <file path=word/footnotes.xml><?xml version="1.0" encoding="utf-8"?>
 <w:footnotes xmlns:wpc="http://schemas.microsoft.com/office/word/2010/wordprocessingCanvas" xmlns:cx="http://schemas.microsoft.com/office/drawing/2014/chartex" xmlns:cx1="http://schemas.microsoft.com/office/drawing/2015/9/8/chartex" xmlns:cx2="http://schemas.microsoft.com/office/drawing/2015/10/21/chartex" xmlns:cx3="http://schemas.microsoft.com/office/drawing/2016/5/9/chartex" xmlns:cx4="http://schemas.microsoft.com/office/drawing/2016/5/10/chartex" xmlns:cx5="http://schemas.microsoft.com/office/drawing/2016/5/11/chartex" xmlns:cx6="http://schemas.microsoft.com/office/drawing/2016/5/12/chartex" xmlns:cx7="http://schemas.microsoft.com/office/drawing/2016/5/13/chartex" xmlns:cx8="http://schemas.microsoft.com/office/drawing/2016/5/14/chartex" xmlns:mc="http://schemas.openxmlformats.org/markup-compatibility/2006" xmlns:aink="http://schemas.microsoft.com/office/drawing/2016/ink" xmlns:am3d="http://schemas.microsoft.com/office/drawing/2017/model3d" xmlns:o="urn:schemas-microsoft-com:office:office" xmlns:oel="http://schemas.microsoft.com/office/2019/extlst" xmlns:r="http://schemas.openxmlformats.org/officeDocument/2006/relationships" xmlns:m="http://schemas.openxmlformats.org/officeDocument/2006/math" xmlns:v="urn:schemas-microsoft-com:vml" xmlns:wp14="http://schemas.microsoft.com/office/word/2010/wordprocessingDrawing" xmlns:wp="http://schemas.openxmlformats.org/drawingml/2006/wordprocessingDrawing" xmlns:w10="urn:schemas-microsoft-com:office:word" xmlns:w="http://schemas.openxmlformats.org/wordprocessingml/2006/main" xmlns:w14="http://schemas.microsoft.com/office/word/2010/wordml" xmlns:w15="http://schemas.microsoft.com/office/word/2012/wordml" xmlns:w16cex="http://schemas.microsoft.com/office/word/2018/wordml/cex" xmlns:w16cid="http://schemas.microsoft.com/office/word/2016/wordml/cid" xmlns:w16="http://schemas.microsoft.com/office/word/2018/wordml" xmlns:w16du="http://schemas.microsoft.com/office/word/2023/wordml/word16du" xmlns:w16sdtdh="http://schemas.microsoft.com/office/word/2020/wordml/sdtdatahash" xmlns:w16sdtfl="http://schemas.microsoft.com/office/word/2024/wordml/sdtformatlock" xmlns:w16se="http://schemas.microsoft.com/office/word/2015/wordml/symex" xmlns:wpg="http://schemas.microsoft.com/office/word/2010/wordprocessingGroup" xmlns:wpi="http://schemas.microsoft.com/office/word/2010/wordprocessingInk" xmlns:wne="http://schemas.microsoft.com/office/word/2006/wordml" xmlns:wps="http://schemas.microsoft.com/office/word/2010/wordprocessingShape" mc:Ignorable="w14 w15 w16se w16cid w16 w16cex w16sdtdh w16sdtfl w16du wp14">
   <w:footnote w:type="separator" w:id="-1">
@@ -1270,16 +1221,6 @@
 </file>
 
 <file path=word/header1.xml><?xml version="1.0" encoding="utf-8"?>
-<w:hdr xmlns:wpc="http://schemas.microsoft.com/office/word/2010/wordprocessingCanvas" xmlns:cx="http://schemas.microsoft.com/office/drawing/2014/chartex" xmlns:cx1="http://schemas.microsoft.com/office/drawing/2015/9/8/chartex" xmlns:cx2="http://schemas.microsoft.com/office/drawing/2015/10/21/chartex" xmlns:cx3="http://schemas.microsoft.com/office/drawing/2016/5/9/chartex" xmlns:cx4="http://schemas.microsoft.com/office/drawing/2016/5/10/chartex" xmlns:cx5="http://schemas.microsoft.com/office/drawing/2016/5/11/chartex" xmlns:cx6="http://schemas.microsoft.com/office/drawing/2016/5/12/chartex" xmlns:cx7="http://schemas.microsoft.com/office/drawing/2016/5/13/chartex" xmlns:cx8="http://schemas.microsoft.com/office/drawing/2016/5/14/chartex" xmlns:mc="http://schemas.openxmlformats.org/markup-compatibility/2006" xmlns:aink="http://schemas.microsoft.com/office/drawing/2016/ink" xmlns:am3d="http://schemas.microsoft.com/office/drawing/2017/model3d" xmlns:o="urn:schemas-microsoft-com:office:office" xmlns:oel="http://schemas.microsoft.com/office/2019/extlst" xmlns:r="http://schemas.openxmlformats.org/officeDocument/2006/relationships" xmlns:m="http://schemas.openxmlformats.org/officeDocument/2006/math" xmlns:v="urn:schemas-microsoft-com:vml" xmlns:wp14="http://schemas.microsoft.com/office/word/2010/wordprocessingDrawing" xmlns:wp="http://schemas.openxmlformats.org/drawingml/2006/wordprocessingDrawing" xmlns:w10="urn:schemas-microsoft-com:office:word" xmlns:w="http://schemas.openxmlformats.org/wordprocessingml/2006/main" xmlns:w14="http://schemas.microsoft.com/office/word/2010/wordml" xmlns:w15="http://schemas.microsoft.com/office/word/2012/wordml" xmlns:w16cex="http://schemas.microsoft.com/office/word/2018/wordml/cex" xmlns:w16cid="http://schemas.microsoft.com/office/word/2016/wordml/cid" xmlns:w16="http://schemas.microsoft.com/office/word/2018/wordml" xmlns:w16du="http://schemas.microsoft.com/office/word/2023/wordml/word16du" xmlns:w16sdtdh="http://schemas.microsoft.com/office/word/2020/wordml/sdtdatahash" xmlns:w16sdtfl="http://schemas.microsoft.com/office/word/2024/wordml/sdtformatlock" xmlns:w16se="http://schemas.microsoft.com/office/word/2015/wordml/symex" xmlns:wpg="http://schemas.microsoft.com/office/word/2010/wordprocessingGroup" xmlns:wpi="http://schemas.microsoft.com/office/word/2010/wordprocessingInk" xmlns:wne="http://schemas.microsoft.com/office/word/2006/wordml" xmlns:wps="http://schemas.microsoft.com/office/word/2010/wordprocessingShape" mc:Ignorable="w14 w15 w16se w16cid w16 w16cex w16sdtdh w16sdtfl w16du wp14">
-  <w:p>
-    <w:pPr>
-      <w:pStyle w:val="Header"/>
-    </w:pPr>
-  </w:p>
-</w:hdr>
-</file>
-
-<file path=word/header2.xml><?xml version="1.0" encoding="utf-8"?>
 <w:hdr xmlns:wpc="http://schemas.microsoft.com/office/word/2010/wordprocessingCanvas" xmlns:cx="http://schemas.microsoft.com/office/drawing/2014/chartex" xmlns:cx1="http://schemas.microsoft.com/office/drawing/2015/9/8/chartex" xmlns:cx2="http://schemas.microsoft.com/office/drawing/2015/10/21/chartex" xmlns:cx3="http://schemas.microsoft.com/office/drawing/2016/5/9/chartex" xmlns:cx4="http://schemas.microsoft.com/office/drawing/2016/5/10/chartex" xmlns:cx5="http://schemas.microsoft.com/office/drawing/2016/5/11/chartex" xmlns:cx6="http://schemas.microsoft.com/office/drawing/2016/5/12/chartex" xmlns:cx7="http://schemas.microsoft.com/office/drawing/2016/5/13/chartex" xmlns:cx8="http://schemas.microsoft.com/office/drawing/2016/5/14/chartex" xmlns:mc="http://schemas.openxmlformats.org/markup-compatibility/2006" xmlns:aink="http://schemas.microsoft.com/office/drawing/2016/ink" xmlns:am3d="http://schemas.microsoft.com/office/drawing/2017/model3d" xmlns:o="urn:schemas-microsoft-com:office:office" xmlns:oel="http://schemas.microsoft.com/office/2019/extlst" xmlns:r="http://schemas.openxmlformats.org/officeDocument/2006/relationships" xmlns:m="http://schemas.openxmlformats.org/officeDocument/2006/math" xmlns:v="urn:schemas-microsoft-com:vml" xmlns:wp14="http://schemas.microsoft.com/office/word/2010/wordprocessingDrawing" xmlns:wp="http://schemas.openxmlformats.org/drawingml/2006/wordprocessingDrawing" xmlns:w10="urn:schemas-microsoft-com:office:word" xmlns:w="http://schemas.openxmlformats.org/wordprocessingml/2006/main" xmlns:w14="http://schemas.microsoft.com/office/word/2010/wordml" xmlns:w15="http://schemas.microsoft.com/office/word/2012/wordml" xmlns:w16cex="http://schemas.microsoft.com/office/word/2018/wordml/cex" xmlns:w16cid="http://schemas.microsoft.com/office/word/2016/wordml/cid" xmlns:w16="http://schemas.microsoft.com/office/word/2018/wordml" xmlns:w16du="http://schemas.microsoft.com/office/word/2023/wordml/word16du" xmlns:w16sdtdh="http://schemas.microsoft.com/office/word/2020/wordml/sdtdatahash" xmlns:w16sdtfl="http://schemas.microsoft.com/office/word/2024/wordml/sdtformatlock" xmlns:w16se="http://schemas.microsoft.com/office/word/2015/wordml/symex" xmlns:wpg="http://schemas.microsoft.com/office/word/2010/wordprocessingGroup" xmlns:wpi="http://schemas.microsoft.com/office/word/2010/wordprocessingInk" xmlns:wne="http://schemas.microsoft.com/office/word/2006/wordml" xmlns:wps="http://schemas.microsoft.com/office/word/2010/wordprocessingShape" mc:Ignorable="w14 w15 w16se w16cid w16 w16cex w16sdtdh w16sdtfl w16du wp14">
   <w:p>
     <w:pPr>
@@ -1761,16 +1702,6 @@
 </w:hdr>
 </file>
 
-<file path=word/header3.xml><?xml version="1.0" encoding="utf-8"?>
-<w:hdr xmlns:wpc="http://schemas.microsoft.com/office/word/2010/wordprocessingCanvas" xmlns:cx="http://schemas.microsoft.com/office/drawing/2014/chartex" xmlns:cx1="http://schemas.microsoft.com/office/drawing/2015/9/8/chartex" xmlns:cx2="http://schemas.microsoft.com/office/drawing/2015/10/21/chartex" xmlns:cx3="http://schemas.microsoft.com/office/drawing/2016/5/9/chartex" xmlns:cx4="http://schemas.microsoft.com/office/drawing/2016/5/10/chartex" xmlns:cx5="http://schemas.microsoft.com/office/drawing/2016/5/11/chartex" xmlns:cx6="http://schemas.microsoft.com/office/drawing/2016/5/12/chartex" xmlns:cx7="http://schemas.microsoft.com/office/drawing/2016/5/13/chartex" xmlns:cx8="http://schemas.microsoft.com/office/drawing/2016/5/14/chartex" xmlns:mc="http://schemas.openxmlformats.org/markup-compatibility/2006" xmlns:aink="http://schemas.microsoft.com/office/drawing/2016/ink" xmlns:am3d="http://schemas.microsoft.com/office/drawing/2017/model3d" xmlns:o="urn:schemas-microsoft-com:office:office" xmlns:oel="http://schemas.microsoft.com/office/2019/extlst" xmlns:r="http://schemas.openxmlformats.org/officeDocument/2006/relationships" xmlns:m="http://schemas.openxmlformats.org/officeDocument/2006/math" xmlns:v="urn:schemas-microsoft-com:vml" xmlns:wp14="http://schemas.microsoft.com/office/word/2010/wordprocessingDrawing" xmlns:wp="http://schemas.openxmlformats.org/drawingml/2006/wordprocessingDrawing" xmlns:w10="urn:schemas-microsoft-com:office:word" xmlns:w="http://schemas.openxmlformats.org/wordprocessingml/2006/main" xmlns:w14="http://schemas.microsoft.com/office/word/2010/wordml" xmlns:w15="http://schemas.microsoft.com/office/word/2012/wordml" xmlns:w16cex="http://schemas.microsoft.com/office/word/2018/wordml/cex" xmlns:w16cid="http://schemas.microsoft.com/office/word/2016/wordml/cid" xmlns:w16="http://schemas.microsoft.com/office/word/2018/wordml" xmlns:w16du="http://schemas.microsoft.com/office/word/2023/wordml/word16du" xmlns:w16sdtdh="http://schemas.microsoft.com/office/word/2020/wordml/sdtdatahash" xmlns:w16sdtfl="http://schemas.microsoft.com/office/word/2024/wordml/sdtformatlock" xmlns:w16se="http://schemas.microsoft.com/office/word/2015/wordml/symex" xmlns:wpg="http://schemas.microsoft.com/office/word/2010/wordprocessingGroup" xmlns:wpi="http://schemas.microsoft.com/office/word/2010/wordprocessingInk" xmlns:wne="http://schemas.microsoft.com/office/word/2006/wordml" xmlns:wps="http://schemas.microsoft.com/office/word/2010/wordprocessingShape" mc:Ignorable="w14 w15 w16se w16cid w16 w16cex w16sdtdh w16sdtfl w16du wp14">
-  <w:p>
-    <w:pPr>
-      <w:pStyle w:val="Header"/>
-    </w:pPr>
-  </w:p>
-</w:hdr>
-</file>
-
 <file path=word/numbering.xml><?xml version="1.0" encoding="utf-8"?>
 <w:numbering xmlns:wpc="http://schemas.microsoft.com/office/word/2010/wordprocessingCanvas" xmlns:cx="http://schemas.microsoft.com/office/drawing/2014/chartex" xmlns:cx1="http://schemas.microsoft.com/office/drawing/2015/9/8/chartex" xmlns:cx2="http://schemas.microsoft.com/office/drawing/2015/10/21/chartex" xmlns:cx3="http://schemas.microsoft.com/office/drawing/2016/5/9/chartex" xmlns:cx4="http://schemas.microsoft.com/office/drawing/2016/5/10/chartex" xmlns:cx5="http://schemas.microsoft.com/office/drawing/2016/5/11/chartex" xmlns:cx6="http://schemas.microsoft.com/office/drawing/2016/5/12/chartex" xmlns:cx7="http://schemas.microsoft.com/office/drawing/2016/5/13/chartex" xmlns:cx8="http://schemas.microsoft.com/office/drawing/2016/5/14/chartex" xmlns:mc="http://schemas.openxmlformats.org/markup-compatibility/2006" xmlns:aink="http://schemas.microsoft.com/office/drawing/2016/ink" xmlns:am3d="http://schemas.microsoft.com/office/drawing/2017/model3d" xmlns:o="urn:schemas-microsoft-com:office:office" xmlns:oel="http://schemas.microsoft.com/office/2019/extlst" xmlns:r="http://schemas.openxmlformats.org/officeDocument/2006/relationships" xmlns:m="http://schemas.openxmlformats.org/officeDocument/2006/math" xmlns:v="urn:schemas-microsoft-com:vml" xmlns:wp14="http://schemas.microsoft.com/office/word/2010/wordprocessingDrawing" xmlns:wp="http://schemas.openxmlformats.org/drawingml/2006/wordprocessingDrawing" xmlns:w10="urn:schemas-microsoft-com:office:word" xmlns:w="http://schemas.openxmlformats.org/wordprocessingml/2006/main" xmlns:w14="http://schemas.microsoft.com/office/word/2010/wordml" xmlns:w15="http://schemas.microsoft.com/office/word/2012/wordml" xmlns:w16cex="http://schemas.microsoft.com/office/word/2018/wordml/cex" xmlns:w16cid="http://schemas.microsoft.com/office/word/2016/wordml/cid" xmlns:w16="http://schemas.microsoft.com/office/word/2018/wordml" xmlns:w16du="http://schemas.microsoft.com/office/word/2023/wordml/word16du" xmlns:w16sdtdh="http://schemas.microsoft.com/office/word/2020/wordml/sdtdatahash" xmlns:w16sdtfl="http://schemas.microsoft.com/office/word/2024/wordml/sdtformatlock" xmlns:w16se="http://schemas.microsoft.com/office/word/2015/wordml/symex" xmlns:wpg="http://schemas.microsoft.com/office/word/2010/wordprocessingGroup" xmlns:wpi="http://schemas.microsoft.com/office/word/2010/wordprocessingInk" xmlns:wne="http://schemas.microsoft.com/office/word/2006/wordml" xmlns:wps="http://schemas.microsoft.com/office/word/2010/wordprocessingShape" mc:Ignorable="w14 w15 w16se w16cid w16 w16cex w16sdtdh w16sdtfl w16du wp14">
   <w:abstractNum w:abstractNumId="0" w15:restartNumberingAfterBreak="0">

</xml_diff>

<commit_message>
Test addition of conditional logic in subscription.tsx file and word template - Rev 7
</commit_message>
<xml_diff>
--- a/public/Templates/subscription_agreement_template.docx
+++ b/public/Templates/subscription_agreement_template.docx
@@ -46,14 +46,9 @@
     </w:p>
     <w:p>
       <w:r>
-        <w:t xml:space="preserve">Dealer </w:t>
-      </w:r>
-      <w:proofErr w:type="gramStart"/>
-      <w:r>
-        <w:t>Name: {</w:t>
+        <w:t>Dealer Name: {</w:t>
       </w:r>
       <w:proofErr w:type="spellStart"/>
-      <w:proofErr w:type="gramEnd"/>
       <w:r>
         <w:t>Dealer_Name</w:t>
       </w:r>
@@ -63,12 +58,10 @@
       </w:r>
     </w:p>
     <w:p>
-      <w:proofErr w:type="gramStart"/>
       <w:r>
         <w:t>Address: {</w:t>
       </w:r>
       <w:proofErr w:type="spellStart"/>
-      <w:proofErr w:type="gramEnd"/>
       <w:r>
         <w:t>Dealer_Address</w:t>
       </w:r>
@@ -78,12 +71,10 @@
       </w:r>
     </w:p>
     <w:p>
-      <w:proofErr w:type="gramStart"/>
       <w:r>
         <w:t>Phone: {</w:t>
       </w:r>
       <w:proofErr w:type="spellStart"/>
-      <w:proofErr w:type="gramEnd"/>
       <w:r>
         <w:t>Dealer_Phone</w:t>
       </w:r>
@@ -116,11 +107,7 @@
     </w:p>
     <w:p>
       <w:r>
-        <w:t xml:space="preserve">Customer </w:t>
-      </w:r>
-      <w:proofErr w:type="gramStart"/>
-      <w:r>
-        <w:t xml:space="preserve">Name: </w:t>
+        <w:t xml:space="preserve">Customer Name: </w:t>
       </w:r>
       <w:r>
         <w:rPr>
@@ -129,7 +116,6 @@
         <w:t>{</w:t>
       </w:r>
       <w:proofErr w:type="spellStart"/>
-      <w:proofErr w:type="gramEnd"/>
       <w:r>
         <w:rPr>
           <w:highlight w:val="yellow"/>
@@ -145,12 +131,10 @@
       </w:r>
     </w:p>
     <w:p>
-      <w:proofErr w:type="gramStart"/>
       <w:r>
         <w:t>Address: {</w:t>
       </w:r>
       <w:proofErr w:type="spellStart"/>
-      <w:proofErr w:type="gramEnd"/>
       <w:r>
         <w:t>Customer_Address</w:t>
       </w:r>
@@ -160,12 +144,10 @@
       </w:r>
     </w:p>
     <w:p>
-      <w:proofErr w:type="gramStart"/>
       <w:r>
         <w:t>Contact: {</w:t>
       </w:r>
       <w:proofErr w:type="spellStart"/>
-      <w:proofErr w:type="gramEnd"/>
       <w:r>
         <w:t>Customer_Contact</w:t>
       </w:r>
@@ -181,15 +163,7 @@
           <w:b/>
           <w:bCs/>
         </w:rPr>
-        <w:t xml:space="preserve">Effective </w:t>
-      </w:r>
-      <w:proofErr w:type="gramStart"/>
-      <w:r>
-        <w:rPr>
-          <w:b/>
-          <w:bCs/>
-        </w:rPr>
-        <w:t>Date:</w:t>
+        <w:t>Effective Date:</w:t>
       </w:r>
       <w:r>
         <w:t xml:space="preserve"> </w:t>
@@ -201,7 +175,6 @@
         <w:t>{</w:t>
       </w:r>
       <w:proofErr w:type="spellStart"/>
-      <w:proofErr w:type="gramEnd"/>
       <w:r>
         <w:rPr>
           <w:highlight w:val="yellow"/>
@@ -660,11 +633,7 @@
     </w:p>
     <w:p>
       <w:r>
-        <w:t xml:space="preserve">Total Monthly </w:t>
-      </w:r>
-      <w:proofErr w:type="gramStart"/>
-      <w:r>
-        <w:t xml:space="preserve">Fee: </w:t>
+        <w:t xml:space="preserve">Total Monthly Fee: </w:t>
       </w:r>
       <w:r>
         <w:rPr>
@@ -673,7 +642,6 @@
         <w:t>{</w:t>
       </w:r>
       <w:proofErr w:type="spellStart"/>
-      <w:proofErr w:type="gramEnd"/>
       <w:r>
         <w:rPr>
           <w:highlight w:val="yellow"/>
@@ -775,12 +743,12 @@
         <w:t>For cause: immediate if payment or SLA obligations are breached.</w:t>
       </w:r>
     </w:p>
-    <w:p/>
     <w:p>
       <w:pPr>
         <w:pStyle w:val="Heading3"/>
       </w:pPr>
       <w:r>
+        <w:lastRenderedPageBreak/>
         <w:t>6. Addenda</w:t>
       </w:r>
     </w:p>
@@ -794,14 +762,9 @@
     </w:p>
     <w:p>
       <w:r>
-        <w:t xml:space="preserve">Auto-populated list of covered </w:t>
-      </w:r>
-      <w:proofErr w:type="gramStart"/>
-      <w:r>
-        <w:t>devices: {</w:t>
+        <w:t>Auto-populated list of covered devices: {</w:t>
       </w:r>
       <w:proofErr w:type="spellStart"/>
-      <w:proofErr w:type="gramEnd"/>
       <w:r>
         <w:t>List_of_Devices</w:t>
       </w:r>
@@ -853,15 +816,7 @@
     </w:p>
     <w:p>
       <w:r>
-        <w:t xml:space="preserve">Response time: e.g., </w:t>
-      </w:r>
-      <w:proofErr w:type="gramStart"/>
-      <w:r>
-        <w:t>next-business-day</w:t>
-      </w:r>
-      <w:proofErr w:type="gramEnd"/>
-      <w:r>
-        <w:t xml:space="preserve"> on-site diagnosis.</w:t>
+        <w:t>Response time: e.g., next-business-day on-site diagnosis.</w:t>
       </w:r>
     </w:p>
     <w:p>
@@ -884,28 +839,15 @@
     </w:p>
     <w:p>
       <w:r>
-        <w:t xml:space="preserve">SKU Bias </w:t>
-      </w:r>
-      <w:proofErr w:type="gramStart"/>
-      <w:r>
-        <w:t>selection: {</w:t>
+        <w:t>SKU Bias selection: {</w:t>
       </w:r>
       <w:proofErr w:type="spellStart"/>
-      <w:proofErr w:type="gramEnd"/>
-      <w:r>
-        <w:t>SKU_Bias_</w:t>
-      </w:r>
-      <w:proofErr w:type="gramStart"/>
-      <w:r>
-        <w:t>Option</w:t>
+      <w:r>
+        <w:t>SKU_Bias_Option</w:t>
       </w:r>
       <w:proofErr w:type="spellEnd"/>
       <w:r>
-        <w:t>} (</w:t>
-      </w:r>
-      <w:proofErr w:type="gramEnd"/>
-      <w:r>
-        <w:t>N / R / O)</w:t>
+        <w:t>}</w:t>
       </w:r>
     </w:p>
     <w:p>
@@ -974,6 +916,7 @@
         <w:pStyle w:val="Heading3"/>
       </w:pPr>
       <w:r>
+        <w:lastRenderedPageBreak/>
         <w:t>8. Acceptance &amp; Signatures</w:t>
       </w:r>
     </w:p>
@@ -993,12 +936,10 @@
       </w:r>
     </w:p>
     <w:p>
-      <w:proofErr w:type="gramStart"/>
       <w:r>
         <w:t>Name: {</w:t>
       </w:r>
       <w:proofErr w:type="spellStart"/>
-      <w:proofErr w:type="gramEnd"/>
       <w:r>
         <w:t>Dealer_SalesRep_Name</w:t>
       </w:r>
@@ -1030,12 +971,10 @@
       </w:r>
     </w:p>
     <w:p>
-      <w:proofErr w:type="gramStart"/>
       <w:r>
         <w:t>Name: {</w:t>
       </w:r>
       <w:proofErr w:type="spellStart"/>
-      <w:proofErr w:type="gramEnd"/>
       <w:r>
         <w:t>Customer_Rep_Name</w:t>
       </w:r>
@@ -1063,22 +1002,7 @@
     </w:p>
     <w:p>
       <w:r>
-        <w:t>MONTHLY SUBSCRIPTION</w:t>
-      </w:r>
-    </w:p>
-    <w:p>
-      <w:r>
-        <w:t>GUARDRAILS</w:t>
-      </w:r>
-    </w:p>
-    <w:p>
-      <w:r>
-        <w:t>QUARTERLY BUSINESS REVIEW</w:t>
-      </w:r>
-    </w:p>
-    <w:p>
-      <w:r>
-        <w:t>REVIEW FOR POTENTIAL ADJUSTMENT OF SUBSCRIPTION</w:t>
+        <w:t>CUSTOMER PRINT DEVICES</w:t>
       </w:r>
     </w:p>
     <w:p>
@@ -1094,6 +1018,63 @@
     </w:p>
     <w:p>
       <w:r>
+        <w:t>MONTHLY SUBSCRIPTION</w:t>
+      </w:r>
+    </w:p>
+    <w:p>
+      <w:r>
+        <w:t>GUARDRAILS</w:t>
+      </w:r>
+    </w:p>
+    <w:p>
+      <w:r>
+        <w:t>QUARTERLY BUSINESS REVIEW</w:t>
+      </w:r>
+    </w:p>
+    <w:p>
+      <w:r>
+        <w:t>REVIEW FOR POTENTIAL ADJUSTMENT OF SUBSCRIPTION</w:t>
+      </w:r>
+    </w:p>
+    <w:p>
+      <w:r>
+        <w:br w:type="page"/>
+      </w:r>
+    </w:p>
+    <w:p>
+      <w:r>
+        <w:rPr>
+          <w:highlight w:val="yellow"/>
+        </w:rPr>
+        <w:lastRenderedPageBreak/>
+        <w:t>{#include</w:t>
+      </w:r>
+      <w:r>
+        <w:rPr>
+          <w:highlight w:val="yellow"/>
+        </w:rPr>
+        <w:t>ESW</w:t>
+      </w:r>
+      <w:r>
+        <w:rPr>
+          <w:highlight w:val="yellow"/>
+        </w:rPr>
+        <w:t>}</w:t>
+      </w:r>
+      <w:r>
+        <w:t xml:space="preserve"> </w:t>
+      </w:r>
+    </w:p>
+    <w:p>
+      <w:r>
+        <w:t xml:space="preserve">ADDENDUM </w:t>
+      </w:r>
+      <w:r>
+        <w:t>3</w:t>
+      </w:r>
+    </w:p>
+    <w:p>
+      <w:r>
         <w:t>SERVICE &amp; REPAIR</w:t>
       </w:r>
     </w:p>
@@ -1104,13 +1085,50 @@
     </w:p>
     <w:p>
       <w:r>
+        <w:rPr>
+          <w:highlight w:val="yellow"/>
+        </w:rPr>
+        <w:t>{</w:t>
+      </w:r>
+      <w:r>
+        <w:rPr>
+          <w:highlight w:val="yellow"/>
+        </w:rPr>
+        <w:t>/</w:t>
+      </w:r>
+      <w:proofErr w:type="spellStart"/>
+      <w:r>
+        <w:rPr>
+          <w:highlight w:val="yellow"/>
+        </w:rPr>
+        <w:t>include</w:t>
+      </w:r>
+      <w:r>
+        <w:rPr>
+          <w:highlight w:val="yellow"/>
+        </w:rPr>
+        <w:t>ESW</w:t>
+      </w:r>
+      <w:proofErr w:type="spellEnd"/>
+      <w:r>
+        <w:rPr>
+          <w:highlight w:val="yellow"/>
+        </w:rPr>
+        <w:t>}</w:t>
+      </w:r>
+    </w:p>
+    <w:p>
+      <w:r>
         <w:br w:type="page"/>
       </w:r>
     </w:p>
     <w:p>
       <w:r>
         <w:lastRenderedPageBreak/>
-        <w:t>ADDENDUM 3</w:t>
+        <w:t xml:space="preserve">ADDENDUM </w:t>
+      </w:r>
+      <w:r>
+        <w:t>4</w:t>
       </w:r>
     </w:p>
     <w:p>

</xml_diff>

<commit_message>
Test addition of conditional logic in subscription.tsx file and word template - Rev 8
</commit_message>
<xml_diff>
--- a/public/Templates/subscription_agreement_template.docx
+++ b/public/Templates/subscription_agreement_template.docx
@@ -46,9 +46,14 @@
     </w:p>
     <w:p>
       <w:r>
-        <w:t>Dealer Name: {</w:t>
+        <w:t xml:space="preserve">Dealer </w:t>
+      </w:r>
+      <w:proofErr w:type="gramStart"/>
+      <w:r>
+        <w:t>Name: {</w:t>
       </w:r>
       <w:proofErr w:type="spellStart"/>
+      <w:proofErr w:type="gramEnd"/>
       <w:r>
         <w:t>Dealer_Name</w:t>
       </w:r>
@@ -58,10 +63,12 @@
       </w:r>
     </w:p>
     <w:p>
+      <w:proofErr w:type="gramStart"/>
       <w:r>
         <w:t>Address: {</w:t>
       </w:r>
       <w:proofErr w:type="spellStart"/>
+      <w:proofErr w:type="gramEnd"/>
       <w:r>
         <w:t>Dealer_Address</w:t>
       </w:r>
@@ -71,10 +78,12 @@
       </w:r>
     </w:p>
     <w:p>
+      <w:proofErr w:type="gramStart"/>
       <w:r>
         <w:t>Phone: {</w:t>
       </w:r>
       <w:proofErr w:type="spellStart"/>
+      <w:proofErr w:type="gramEnd"/>
       <w:r>
         <w:t>Dealer_Phone</w:t>
       </w:r>
@@ -107,7 +116,11 @@
     </w:p>
     <w:p>
       <w:r>
-        <w:t xml:space="preserve">Customer Name: </w:t>
+        <w:t xml:space="preserve">Customer </w:t>
+      </w:r>
+      <w:proofErr w:type="gramStart"/>
+      <w:r>
+        <w:t xml:space="preserve">Name: </w:t>
       </w:r>
       <w:r>
         <w:rPr>
@@ -116,6 +129,7 @@
         <w:t>{</w:t>
       </w:r>
       <w:proofErr w:type="spellStart"/>
+      <w:proofErr w:type="gramEnd"/>
       <w:r>
         <w:rPr>
           <w:highlight w:val="yellow"/>
@@ -131,10 +145,12 @@
       </w:r>
     </w:p>
     <w:p>
+      <w:proofErr w:type="gramStart"/>
       <w:r>
         <w:t>Address: {</w:t>
       </w:r>
       <w:proofErr w:type="spellStart"/>
+      <w:proofErr w:type="gramEnd"/>
       <w:r>
         <w:t>Customer_Address</w:t>
       </w:r>
@@ -144,10 +160,12 @@
       </w:r>
     </w:p>
     <w:p>
+      <w:proofErr w:type="gramStart"/>
       <w:r>
         <w:t>Contact: {</w:t>
       </w:r>
       <w:proofErr w:type="spellStart"/>
+      <w:proofErr w:type="gramEnd"/>
       <w:r>
         <w:t>Customer_Contact</w:t>
       </w:r>
@@ -163,7 +181,15 @@
           <w:b/>
           <w:bCs/>
         </w:rPr>
-        <w:t>Effective Date:</w:t>
+        <w:t xml:space="preserve">Effective </w:t>
+      </w:r>
+      <w:proofErr w:type="gramStart"/>
+      <w:r>
+        <w:rPr>
+          <w:b/>
+          <w:bCs/>
+        </w:rPr>
+        <w:t>Date:</w:t>
       </w:r>
       <w:r>
         <w:t xml:space="preserve"> </w:t>
@@ -175,6 +201,7 @@
         <w:t>{</w:t>
       </w:r>
       <w:proofErr w:type="spellStart"/>
+      <w:proofErr w:type="gramEnd"/>
       <w:r>
         <w:rPr>
           <w:highlight w:val="yellow"/>
@@ -632,62 +659,6 @@
       </w:r>
     </w:p>
     <w:p>
-      <w:r>
-        <w:t xml:space="preserve">Total Monthly Fee: </w:t>
-      </w:r>
-      <w:r>
-        <w:rPr>
-          <w:highlight w:val="yellow"/>
-        </w:rPr>
-        <w:t>{</w:t>
-      </w:r>
-      <w:proofErr w:type="spellStart"/>
-      <w:r>
-        <w:rPr>
-          <w:highlight w:val="yellow"/>
-        </w:rPr>
-        <w:t>Monthly_Subscription_Fee</w:t>
-      </w:r>
-      <w:proofErr w:type="spellEnd"/>
-      <w:r>
-        <w:rPr>
-          <w:highlight w:val="yellow"/>
-        </w:rPr>
-        <w:t>}</w:t>
-      </w:r>
-    </w:p>
-    <w:p>
-      <w:pPr>
-        <w:pStyle w:val="Heading3"/>
-      </w:pPr>
-      <w:r>
-        <w:t>4. Billing &amp; Payment</w:t>
-      </w:r>
-    </w:p>
-    <w:p>
-      <w:r>
-        <w:t>Invoiced monthly in advance.</w:t>
-      </w:r>
-    </w:p>
-    <w:p>
-      <w:r>
-        <w:t>Auto-charge to customer’s payment method on file.</w:t>
-      </w:r>
-    </w:p>
-    <w:p>
-      <w:r>
-        <w:t>Terms for late payment and service suspension included.</w:t>
-      </w:r>
-    </w:p>
-    <w:p>
-      <w:pPr>
-        <w:pStyle w:val="Heading3"/>
-      </w:pPr>
-      <w:r>
-        <w:t>5. Term and Termination</w:t>
-      </w:r>
-    </w:p>
-    <w:p>
       <w:pPr>
         <w:rPr>
           <w:b/>
@@ -695,40 +666,113 @@
         </w:rPr>
       </w:pPr>
       <w:r>
+        <w:t xml:space="preserve">Total Monthly </w:t>
+      </w:r>
+      <w:proofErr w:type="gramStart"/>
+      <w:r>
+        <w:t xml:space="preserve">Fee: </w:t>
+      </w:r>
+      <w:r>
         <w:rPr>
           <w:b/>
           <w:bCs/>
-        </w:rPr>
-        <w:t xml:space="preserve">Initial Term: </w:t>
-      </w:r>
-    </w:p>
-    <w:p>
-      <w:r>
-        <w:t>12 months.</w:t>
-      </w:r>
-    </w:p>
-    <w:p>
-      <w:r>
-        <w:t xml:space="preserve">Automatic Renewal: Continues </w:t>
-      </w:r>
-      <w:r>
-        <w:t>for successive 12-month terms</w:t>
-      </w:r>
-      <w:r>
-        <w:t xml:space="preserve"> unless one party gives 30 days’ written notice before renewal.</w:t>
-      </w:r>
-    </w:p>
-    <w:p>
-      <w:pPr>
+          <w:highlight w:val="yellow"/>
+        </w:rPr>
+        <w:t>{</w:t>
+      </w:r>
+      <w:proofErr w:type="spellStart"/>
+      <w:proofErr w:type="gramEnd"/>
+      <w:r>
         <w:rPr>
           <w:b/>
           <w:bCs/>
-        </w:rPr>
-      </w:pPr>
+          <w:highlight w:val="yellow"/>
+        </w:rPr>
+        <w:t>Monthly_Subscription_Fee</w:t>
+      </w:r>
+      <w:proofErr w:type="spellEnd"/>
       <w:r>
         <w:rPr>
           <w:b/>
           <w:bCs/>
+          <w:highlight w:val="yellow"/>
+        </w:rPr>
+        <w:t>}</w:t>
+      </w:r>
+    </w:p>
+    <w:p>
+      <w:pPr>
+        <w:pStyle w:val="Heading3"/>
+      </w:pPr>
+      <w:r>
+        <w:t>4. Billing &amp; Payment</w:t>
+      </w:r>
+    </w:p>
+    <w:p>
+      <w:r>
+        <w:t>Invoiced monthly in advance.</w:t>
+      </w:r>
+    </w:p>
+    <w:p>
+      <w:r>
+        <w:t>Auto-charge to customer’s payment method on file.</w:t>
+      </w:r>
+    </w:p>
+    <w:p>
+      <w:r>
+        <w:t>Terms for late payment and service suspension included.</w:t>
+      </w:r>
+    </w:p>
+    <w:p>
+      <w:pPr>
+        <w:pStyle w:val="Heading3"/>
+      </w:pPr>
+      <w:r>
+        <w:t>5. Term and Termination</w:t>
+      </w:r>
+    </w:p>
+    <w:p>
+      <w:pPr>
+        <w:rPr>
+          <w:b/>
+          <w:bCs/>
+        </w:rPr>
+      </w:pPr>
+      <w:r>
+        <w:rPr>
+          <w:b/>
+          <w:bCs/>
+        </w:rPr>
+        <w:t xml:space="preserve">Initial Term: </w:t>
+      </w:r>
+    </w:p>
+    <w:p>
+      <w:r>
+        <w:t>12 months.</w:t>
+      </w:r>
+    </w:p>
+    <w:p>
+      <w:r>
+        <w:t xml:space="preserve">Automatic Renewal: Continues </w:t>
+      </w:r>
+      <w:r>
+        <w:t>for successive 12-month terms</w:t>
+      </w:r>
+      <w:r>
+        <w:t xml:space="preserve"> unless one party gives 30 days’ written notice before renewal.</w:t>
+      </w:r>
+    </w:p>
+    <w:p>
+      <w:pPr>
+        <w:rPr>
+          <w:b/>
+          <w:bCs/>
+        </w:rPr>
+      </w:pPr>
+      <w:r>
+        <w:rPr>
+          <w:b/>
+          <w:bCs/>
         </w:rPr>
         <w:t>Termination:</w:t>
       </w:r>
@@ -762,86 +806,97 @@
     </w:p>
     <w:p>
       <w:r>
-        <w:t>Auto-populated list of covered devices: {</w:t>
+        <w:t>L</w:t>
+      </w:r>
+      <w:r>
+        <w:t>ist of covered devices</w:t>
+      </w:r>
+      <w:r>
+        <w:t>.</w:t>
+      </w:r>
+    </w:p>
+    <w:p>
+      <w:r>
+        <w:t>Includes make, model, asset tag, serial number, location, contracted SKU bias.</w:t>
+      </w:r>
+    </w:p>
+    <w:p>
+      <w:pPr>
+        <w:pStyle w:val="Heading4"/>
+      </w:pPr>
+      <w:r>
+        <w:t>Addendum 2: Usage Guardrails &amp; QBR</w:t>
+      </w:r>
+    </w:p>
+    <w:p>
+      <w:r>
+        <w:t>Quarterly review of device count and print volume based on rolling 90-day data.</w:t>
+      </w:r>
+    </w:p>
+    <w:p>
+      <w:r>
+        <w:t>Subscription adjusted according to the greater of actual usage or contracted baseline.</w:t>
+      </w:r>
+    </w:p>
+    <w:p>
+      <w:r>
+        <w:t>Terms for notification and fee changes applied post-QBR.</w:t>
+      </w:r>
+    </w:p>
+    <w:p>
+      <w:pPr>
+        <w:pStyle w:val="Heading4"/>
+      </w:pPr>
+      <w:r>
+        <w:t>Addendum 3: Service &amp; Repair SLAs</w:t>
+      </w:r>
+    </w:p>
+    <w:p>
+      <w:r>
+        <w:t>Service Level Agreements:</w:t>
+      </w:r>
+    </w:p>
+    <w:p>
+      <w:r>
+        <w:t xml:space="preserve">Response time: e.g., </w:t>
+      </w:r>
+      <w:proofErr w:type="gramStart"/>
+      <w:r>
+        <w:t>next-business-day</w:t>
+      </w:r>
+      <w:proofErr w:type="gramEnd"/>
+      <w:r>
+        <w:t xml:space="preserve"> on-site diagnosis.</w:t>
+      </w:r>
+    </w:p>
+    <w:p>
+      <w:r>
+        <w:t>Repair or replacement timeframe.</w:t>
+      </w:r>
+    </w:p>
+    <w:p>
+      <w:r>
+        <w:t>Scope exclusions (e.g., abusive damage, third-party parts).</w:t>
+      </w:r>
+    </w:p>
+    <w:p>
+      <w:pPr>
+        <w:pStyle w:val="Heading4"/>
+      </w:pPr>
+      <w:r>
+        <w:t>Addendum 4: SKU Bias Terms</w:t>
+      </w:r>
+    </w:p>
+    <w:p>
+      <w:r>
+        <w:t xml:space="preserve">SKU Bias </w:t>
+      </w:r>
+      <w:proofErr w:type="gramStart"/>
+      <w:r>
+        <w:t>selection: {</w:t>
       </w:r>
       <w:proofErr w:type="spellStart"/>
-      <w:r>
-        <w:t>List_of_Devices</w:t>
-      </w:r>
-      <w:proofErr w:type="spellEnd"/>
-      <w:r>
-        <w:t>}</w:t>
-      </w:r>
-    </w:p>
-    <w:p>
-      <w:r>
-        <w:t>Includes make, model, asset tag, serial number, location, contracted SKU bias.</w:t>
-      </w:r>
-    </w:p>
-    <w:p>
-      <w:pPr>
-        <w:pStyle w:val="Heading4"/>
-      </w:pPr>
-      <w:r>
-        <w:t>Addendum 2: Usage Guardrails &amp; QBR</w:t>
-      </w:r>
-    </w:p>
-    <w:p>
-      <w:r>
-        <w:t>Quarterly review of device count and print volume based on rolling 90-day data.</w:t>
-      </w:r>
-    </w:p>
-    <w:p>
-      <w:r>
-        <w:t>Subscription adjusted according to the greater of actual usage or contracted baseline.</w:t>
-      </w:r>
-    </w:p>
-    <w:p>
-      <w:r>
-        <w:t>Terms for notification and fee changes applied post-QBR.</w:t>
-      </w:r>
-    </w:p>
-    <w:p>
-      <w:pPr>
-        <w:pStyle w:val="Heading4"/>
-      </w:pPr>
-      <w:r>
-        <w:t>Addendum 3: Service &amp; Repair SLAs</w:t>
-      </w:r>
-    </w:p>
-    <w:p>
-      <w:r>
-        <w:t>Service Level Agreements:</w:t>
-      </w:r>
-    </w:p>
-    <w:p>
-      <w:r>
-        <w:t>Response time: e.g., next-business-day on-site diagnosis.</w:t>
-      </w:r>
-    </w:p>
-    <w:p>
-      <w:r>
-        <w:t>Repair or replacement timeframe.</w:t>
-      </w:r>
-    </w:p>
-    <w:p>
-      <w:r>
-        <w:t>Scope exclusions (e.g., abusive damage, third-party parts).</w:t>
-      </w:r>
-    </w:p>
-    <w:p>
-      <w:pPr>
-        <w:pStyle w:val="Heading4"/>
-      </w:pPr>
-      <w:r>
-        <w:t>Addendum 4: SKU Bias Terms</w:t>
-      </w:r>
-    </w:p>
-    <w:p>
-      <w:r>
-        <w:t>SKU Bias selection: {</w:t>
-      </w:r>
-      <w:proofErr w:type="spellStart"/>
+      <w:proofErr w:type="gramEnd"/>
       <w:r>
         <w:t>SKU_Bias_Option</w:t>
       </w:r>
@@ -936,10 +991,12 @@
       </w:r>
     </w:p>
     <w:p>
+      <w:proofErr w:type="gramStart"/>
       <w:r>
         <w:t>Name: {</w:t>
       </w:r>
       <w:proofErr w:type="spellStart"/>
+      <w:proofErr w:type="gramEnd"/>
       <w:r>
         <w:t>Dealer_SalesRep_Name</w:t>
       </w:r>
@@ -971,10 +1028,12 @@
       </w:r>
     </w:p>
     <w:p>
+      <w:proofErr w:type="gramStart"/>
       <w:r>
         <w:t>Name: {</w:t>
       </w:r>
       <w:proofErr w:type="spellStart"/>
+      <w:proofErr w:type="gramEnd"/>
       <w:r>
         <w:t>Customer_Rep_Name</w:t>
       </w:r>
@@ -1006,6 +1065,25 @@
       </w:r>
     </w:p>
     <w:p>
+      <w:r>
+        <w:t>L</w:t>
+      </w:r>
+      <w:r>
+        <w:t xml:space="preserve">ist of covered devices: </w:t>
+      </w:r>
+    </w:p>
+    <w:p>
+      <w:r>
+        <w:t>{</w:t>
+      </w:r>
+      <w:proofErr w:type="spellStart"/>
+      <w:r>
+        <w:t>List_of_Devices</w:t>
+      </w:r>
+      <w:proofErr w:type="spellEnd"/>
+      <w:r>
+        <w:t>}</w:t>
+      </w:r>
       <w:r>
         <w:br w:type="page"/>
       </w:r>

</xml_diff>

<commit_message>
Test addition of conditional logic in subscription.tsx file and word template - Rev 9
</commit_message>
<xml_diff>
--- a/public/Templates/subscription_agreement_template.docx
+++ b/public/Templates/subscription_agreement_template.docx
@@ -688,7 +688,16 @@
           <w:bCs/>
           <w:highlight w:val="yellow"/>
         </w:rPr>
-        <w:t>Monthly_Subscription_Fee</w:t>
+        <w:t>Monthly_Subscription_</w:t>
+      </w:r>
+      <w:proofErr w:type="gramStart"/>
+      <w:r>
+        <w:rPr>
+          <w:b/>
+          <w:bCs/>
+          <w:highlight w:val="yellow"/>
+        </w:rPr>
+        <w:t>Fee</w:t>
       </w:r>
       <w:proofErr w:type="spellEnd"/>
       <w:r>
@@ -698,6 +707,20 @@
           <w:highlight w:val="yellow"/>
         </w:rPr>
         <w:t>}</w:t>
+      </w:r>
+      <w:r>
+        <w:rPr>
+          <w:b/>
+          <w:bCs/>
+        </w:rPr>
+        <w:t xml:space="preserve"> </w:t>
+      </w:r>
+      <w:r>
+        <w:t>(</w:t>
+      </w:r>
+      <w:proofErr w:type="gramEnd"/>
+      <w:r>
+        <w:t>Excluding Sales Tax if Applicable)</w:t>
       </w:r>
     </w:p>
     <w:p>
@@ -1074,14 +1097,23 @@
     </w:p>
     <w:p>
       <w:r>
+        <w:rPr>
+          <w:highlight w:val="yellow"/>
+        </w:rPr>
         <w:t>{</w:t>
       </w:r>
       <w:proofErr w:type="spellStart"/>
       <w:r>
+        <w:rPr>
+          <w:highlight w:val="yellow"/>
+        </w:rPr>
         <w:t>List_of_Devices</w:t>
       </w:r>
       <w:proofErr w:type="spellEnd"/>
       <w:r>
+        <w:rPr>
+          <w:highlight w:val="yellow"/>
+        </w:rPr>
         <w:t>}</w:t>
       </w:r>
       <w:r>
@@ -1216,7 +1248,32 @@
     </w:p>
     <w:p>
       <w:r>
-        <w:t>YOU HAVE SELECTED:</w:t>
+        <w:t xml:space="preserve">YOU HAVE </w:t>
+      </w:r>
+      <w:proofErr w:type="gramStart"/>
+      <w:r>
+        <w:t>SELECTED:</w:t>
+      </w:r>
+      <w:r>
+        <w:t xml:space="preserve"> </w:t>
+      </w:r>
+      <w:r>
+        <w:t>{</w:t>
+      </w:r>
+      <w:proofErr w:type="spellStart"/>
+      <w:proofErr w:type="gramEnd"/>
+      <w:r>
+        <w:rPr>
+          <w:highlight w:val="yellow"/>
+        </w:rPr>
+        <w:t>SKU_Bias_Option</w:t>
+      </w:r>
+      <w:proofErr w:type="spellEnd"/>
+      <w:r>
+        <w:rPr>
+          <w:highlight w:val="yellow"/>
+        </w:rPr>
+        <w:t>}</w:t>
       </w:r>
     </w:p>
     <w:p>

</xml_diff>

<commit_message>
Test addition of conditional logic in subscription.tsx file and word template - Rev 10
</commit_message>
<xml_diff>
--- a/public/Templates/subscription_agreement_template.docx
+++ b/public/Templates/subscription_agreement_template.docx
@@ -666,351 +666,402 @@
         </w:rPr>
       </w:pPr>
       <w:r>
-        <w:t xml:space="preserve">Total Monthly </w:t>
+        <w:t xml:space="preserve">Total Monthly Fee: </w:t>
+      </w:r>
+      <w:r>
+        <w:rPr>
+          <w:b/>
+          <w:bCs/>
+        </w:rPr>
+        <w:t>$</w:t>
+      </w:r>
+      <w:r>
+        <w:rPr>
+          <w:b/>
+          <w:bCs/>
+          <w:highlight w:val="yellow"/>
+        </w:rPr>
+        <w:t>{</w:t>
+      </w:r>
+      <w:proofErr w:type="spellStart"/>
+      <w:r>
+        <w:rPr>
+          <w:b/>
+          <w:bCs/>
+          <w:highlight w:val="yellow"/>
+        </w:rPr>
+        <w:t>Monthly_Subscription_</w:t>
       </w:r>
       <w:proofErr w:type="gramStart"/>
       <w:r>
-        <w:t xml:space="preserve">Fee: </w:t>
-      </w:r>
-      <w:r>
-        <w:rPr>
-          <w:b/>
-          <w:bCs/>
-          <w:highlight w:val="yellow"/>
-        </w:rPr>
-        <w:t>{</w:t>
+        <w:rPr>
+          <w:b/>
+          <w:bCs/>
+          <w:highlight w:val="yellow"/>
+        </w:rPr>
+        <w:t>Fee</w:t>
+      </w:r>
+      <w:proofErr w:type="spellEnd"/>
+      <w:r>
+        <w:rPr>
+          <w:b/>
+          <w:bCs/>
+          <w:highlight w:val="yellow"/>
+        </w:rPr>
+        <w:t>}</w:t>
+      </w:r>
+      <w:r>
+        <w:rPr>
+          <w:b/>
+          <w:bCs/>
+        </w:rPr>
+        <w:t xml:space="preserve"> </w:t>
+      </w:r>
+      <w:r>
+        <w:t>(</w:t>
+      </w:r>
+      <w:proofErr w:type="gramEnd"/>
+      <w:r>
+        <w:t xml:space="preserve">Excluding Sales Tax </w:t>
+      </w:r>
+      <w:r>
+        <w:t>where</w:t>
+      </w:r>
+      <w:r>
+        <w:t xml:space="preserve"> </w:t>
+      </w:r>
+      <w:r>
+        <w:t>a</w:t>
+      </w:r>
+      <w:r>
+        <w:t>pplicable)</w:t>
+      </w:r>
+    </w:p>
+    <w:p>
+      <w:pPr>
+        <w:pStyle w:val="Heading3"/>
+      </w:pPr>
+      <w:r>
+        <w:t>4. Billing &amp; Payment</w:t>
+      </w:r>
+    </w:p>
+    <w:p>
+      <w:r>
+        <w:t>Invoiced monthly in advance.</w:t>
+      </w:r>
+    </w:p>
+    <w:p>
+      <w:r>
+        <w:t>Auto-charge to customer’s payment method on file.</w:t>
+      </w:r>
+    </w:p>
+    <w:p>
+      <w:r>
+        <w:t>Terms for late payment and service suspension included.</w:t>
+      </w:r>
+    </w:p>
+    <w:p>
+      <w:pPr>
+        <w:pStyle w:val="Heading3"/>
+      </w:pPr>
+      <w:r>
+        <w:t>5. Term and Termination</w:t>
+      </w:r>
+    </w:p>
+    <w:p>
+      <w:pPr>
+        <w:rPr>
+          <w:b/>
+          <w:bCs/>
+        </w:rPr>
+      </w:pPr>
+      <w:r>
+        <w:rPr>
+          <w:b/>
+          <w:bCs/>
+        </w:rPr>
+        <w:t xml:space="preserve">Initial Term: </w:t>
+      </w:r>
+    </w:p>
+    <w:p>
+      <w:r>
+        <w:t>12 months.</w:t>
+      </w:r>
+    </w:p>
+    <w:p>
+      <w:r>
+        <w:t xml:space="preserve">Automatic Renewal: Continues </w:t>
+      </w:r>
+      <w:r>
+        <w:t>for successive 12-month terms</w:t>
+      </w:r>
+      <w:r>
+        <w:t xml:space="preserve"> unless one party gives 30 days’ written notice before renewal.</w:t>
+      </w:r>
+    </w:p>
+    <w:p>
+      <w:pPr>
+        <w:rPr>
+          <w:b/>
+          <w:bCs/>
+        </w:rPr>
+      </w:pPr>
+      <w:r>
+        <w:rPr>
+          <w:b/>
+          <w:bCs/>
+        </w:rPr>
+        <w:t>Termination:</w:t>
+      </w:r>
+    </w:p>
+    <w:p>
+      <w:r>
+        <w:t>For convenience: 30 days’ notice.</w:t>
+      </w:r>
+    </w:p>
+    <w:p>
+      <w:r>
+        <w:t>For cause: immediate if payment or SLA obligations are breached.</w:t>
+      </w:r>
+    </w:p>
+    <w:p>
+      <w:pPr>
+        <w:pStyle w:val="Heading3"/>
+      </w:pPr>
+      <w:r>
+        <w:lastRenderedPageBreak/>
+        <w:t>6. Addenda</w:t>
+      </w:r>
+    </w:p>
+    <w:p>
+      <w:pPr>
+        <w:pStyle w:val="Heading4"/>
+      </w:pPr>
+      <w:r>
+        <w:t>Addendum 1: Customer Print Devices</w:t>
+      </w:r>
+    </w:p>
+    <w:p>
+      <w:r>
+        <w:t>L</w:t>
+      </w:r>
+      <w:r>
+        <w:t>ist of covered devices</w:t>
+      </w:r>
+      <w:r>
+        <w:t>.</w:t>
+      </w:r>
+    </w:p>
+    <w:p>
+      <w:r>
+        <w:t>Includes make, model, asset tag, serial number, location, contracted SKU bias.</w:t>
+      </w:r>
+    </w:p>
+    <w:p>
+      <w:pPr>
+        <w:pStyle w:val="Heading4"/>
+      </w:pPr>
+      <w:r>
+        <w:t>Addendum 2: Usage Guardrails &amp; QBR</w:t>
+      </w:r>
+    </w:p>
+    <w:p>
+      <w:r>
+        <w:t>Quarterly review of device count and print volume based on rolling 90-day data.</w:t>
+      </w:r>
+    </w:p>
+    <w:p>
+      <w:r>
+        <w:t>Subscription adjusted according to the greater of actual usage or contracted baseline.</w:t>
+      </w:r>
+    </w:p>
+    <w:p>
+      <w:r>
+        <w:t>Terms for notification and fee changes applied post-QBR.</w:t>
+      </w:r>
+    </w:p>
+    <w:p>
+      <w:pPr>
+        <w:pStyle w:val="Heading4"/>
+      </w:pPr>
+      <w:r>
+        <w:t>Addendum 3: Service &amp; Repair SLAs</w:t>
+      </w:r>
+    </w:p>
+    <w:p>
+      <w:r>
+        <w:t>Service Level Agreements:</w:t>
+      </w:r>
+    </w:p>
+    <w:p>
+      <w:r>
+        <w:t xml:space="preserve">Response time: e.g., </w:t>
+      </w:r>
+      <w:proofErr w:type="gramStart"/>
+      <w:r>
+        <w:t>next-business-day</w:t>
+      </w:r>
+      <w:proofErr w:type="gramEnd"/>
+      <w:r>
+        <w:t xml:space="preserve"> on-site diagnosis.</w:t>
+      </w:r>
+    </w:p>
+    <w:p>
+      <w:r>
+        <w:t>Repair or replacement timeframe.</w:t>
+      </w:r>
+    </w:p>
+    <w:p>
+      <w:r>
+        <w:t>Scope exclusions (e.g., abusive damage, third-party parts).</w:t>
+      </w:r>
+    </w:p>
+    <w:p>
+      <w:pPr>
+        <w:pStyle w:val="Heading4"/>
+      </w:pPr>
+      <w:r>
+        <w:t>Addendum 4: SKU Bias Terms</w:t>
+      </w:r>
+    </w:p>
+    <w:p>
+      <w:r>
+        <w:t xml:space="preserve">SKU Bias </w:t>
+      </w:r>
+      <w:proofErr w:type="gramStart"/>
+      <w:r>
+        <w:t>selection: {</w:t>
       </w:r>
       <w:proofErr w:type="spellStart"/>
       <w:proofErr w:type="gramEnd"/>
       <w:r>
-        <w:rPr>
-          <w:b/>
-          <w:bCs/>
-          <w:highlight w:val="yellow"/>
-        </w:rPr>
-        <w:t>Monthly_Subscription_</w:t>
-      </w:r>
+        <w:t>SKU_Bias_Option</w:t>
+      </w:r>
+      <w:proofErr w:type="spellEnd"/>
+      <w:r>
+        <w:t>}</w:t>
+      </w:r>
+    </w:p>
+    <w:p>
+      <w:r>
+        <w:t>N (New-Compatible preference; lowest cost)</w:t>
+      </w:r>
+    </w:p>
+    <w:p>
+      <w:r>
+        <w:t>R (Remanufactured preference)</w:t>
+      </w:r>
+    </w:p>
+    <w:p>
+      <w:r>
+        <w:t>O (OEM preference; highest cost)</w:t>
+      </w:r>
+    </w:p>
+    <w:p>
+      <w:r>
+        <w:t>Defines how cartridge variants are prioritized and their pricing impacts.</w:t>
+      </w:r>
+    </w:p>
+    <w:p>
+      <w:pPr>
+        <w:pStyle w:val="Heading3"/>
+      </w:pPr>
+      <w:r>
+        <w:t>7. General Terms</w:t>
+      </w:r>
+    </w:p>
+    <w:p>
+      <w:r>
+        <w:t>Confidentiality</w:t>
+      </w:r>
+    </w:p>
+    <w:p>
+      <w:r>
+        <w:t>Data Ownership &amp; Privacy</w:t>
+      </w:r>
+    </w:p>
+    <w:p>
+      <w:r>
+        <w:t>Limitation of Liability</w:t>
+      </w:r>
+    </w:p>
+    <w:p>
+      <w:r>
+        <w:t>Governing Law</w:t>
+      </w:r>
+    </w:p>
+    <w:p>
+      <w:r>
+        <w:t>Assignment &amp; Integration Clauses</w:t>
+      </w:r>
+    </w:p>
+    <w:p>
+      <w:pPr>
+        <w:rPr>
+          <w:b/>
+          <w:bCs/>
+        </w:rPr>
+      </w:pPr>
+    </w:p>
+    <w:p>
+      <w:pPr>
+        <w:pStyle w:val="Heading3"/>
+      </w:pPr>
+      <w:r>
+        <w:lastRenderedPageBreak/>
+        <w:t>8. Acceptance &amp; Signatures</w:t>
+      </w:r>
+    </w:p>
+    <w:p>
+      <w:pPr>
+        <w:rPr>
+          <w:b/>
+          <w:bCs/>
+        </w:rPr>
+      </w:pPr>
+      <w:r>
+        <w:rPr>
+          <w:b/>
+          <w:bCs/>
+        </w:rPr>
+        <w:t>Dealer Representative:</w:t>
+      </w:r>
+    </w:p>
+    <w:p>
       <w:proofErr w:type="gramStart"/>
       <w:r>
-        <w:rPr>
-          <w:b/>
-          <w:bCs/>
-          <w:highlight w:val="yellow"/>
-        </w:rPr>
-        <w:t>Fee</w:t>
-      </w:r>
-      <w:proofErr w:type="spellEnd"/>
-      <w:r>
-        <w:rPr>
-          <w:b/>
-          <w:bCs/>
-          <w:highlight w:val="yellow"/>
-        </w:rPr>
-        <w:t>}</w:t>
-      </w:r>
-      <w:r>
-        <w:rPr>
-          <w:b/>
-          <w:bCs/>
-        </w:rPr>
-        <w:t xml:space="preserve"> </w:t>
-      </w:r>
-      <w:r>
-        <w:t>(</w:t>
-      </w:r>
-      <w:proofErr w:type="gramEnd"/>
-      <w:r>
-        <w:t>Excluding Sales Tax if Applicable)</w:t>
-      </w:r>
-    </w:p>
-    <w:p>
-      <w:pPr>
-        <w:pStyle w:val="Heading3"/>
-      </w:pPr>
-      <w:r>
-        <w:t>4. Billing &amp; Payment</w:t>
-      </w:r>
-    </w:p>
-    <w:p>
-      <w:r>
-        <w:t>Invoiced monthly in advance.</w:t>
-      </w:r>
-    </w:p>
-    <w:p>
-      <w:r>
-        <w:t>Auto-charge to customer’s payment method on file.</w:t>
-      </w:r>
-    </w:p>
-    <w:p>
-      <w:r>
-        <w:t>Terms for late payment and service suspension included.</w:t>
-      </w:r>
-    </w:p>
-    <w:p>
-      <w:pPr>
-        <w:pStyle w:val="Heading3"/>
-      </w:pPr>
-      <w:r>
-        <w:t>5. Term and Termination</w:t>
-      </w:r>
-    </w:p>
-    <w:p>
-      <w:pPr>
-        <w:rPr>
-          <w:b/>
-          <w:bCs/>
-        </w:rPr>
-      </w:pPr>
-      <w:r>
-        <w:rPr>
-          <w:b/>
-          <w:bCs/>
-        </w:rPr>
-        <w:t xml:space="preserve">Initial Term: </w:t>
-      </w:r>
-    </w:p>
-    <w:p>
-      <w:r>
-        <w:t>12 months.</w:t>
-      </w:r>
-    </w:p>
-    <w:p>
-      <w:r>
-        <w:t xml:space="preserve">Automatic Renewal: Continues </w:t>
-      </w:r>
-      <w:r>
-        <w:t>for successive 12-month terms</w:t>
-      </w:r>
-      <w:r>
-        <w:t xml:space="preserve"> unless one party gives 30 days’ written notice before renewal.</w:t>
-      </w:r>
-    </w:p>
-    <w:p>
-      <w:pPr>
-        <w:rPr>
-          <w:b/>
-          <w:bCs/>
-        </w:rPr>
-      </w:pPr>
-      <w:r>
-        <w:rPr>
-          <w:b/>
-          <w:bCs/>
-        </w:rPr>
-        <w:t>Termination:</w:t>
-      </w:r>
-    </w:p>
-    <w:p>
-      <w:r>
-        <w:t>For convenience: 30 days’ notice.</w:t>
-      </w:r>
-    </w:p>
-    <w:p>
-      <w:r>
-        <w:t>For cause: immediate if payment or SLA obligations are breached.</w:t>
-      </w:r>
-    </w:p>
-    <w:p>
-      <w:pPr>
-        <w:pStyle w:val="Heading3"/>
-      </w:pPr>
-      <w:r>
-        <w:lastRenderedPageBreak/>
-        <w:t>6. Addenda</w:t>
-      </w:r>
-    </w:p>
-    <w:p>
-      <w:pPr>
-        <w:pStyle w:val="Heading4"/>
-      </w:pPr>
-      <w:r>
-        <w:t>Addendum 1: Customer Print Devices</w:t>
-      </w:r>
-    </w:p>
-    <w:p>
-      <w:r>
-        <w:t>L</w:t>
-      </w:r>
-      <w:r>
-        <w:t>ist of covered devices</w:t>
-      </w:r>
-      <w:r>
-        <w:t>.</w:t>
-      </w:r>
-    </w:p>
-    <w:p>
-      <w:r>
-        <w:t>Includes make, model, asset tag, serial number, location, contracted SKU bias.</w:t>
-      </w:r>
-    </w:p>
-    <w:p>
-      <w:pPr>
-        <w:pStyle w:val="Heading4"/>
-      </w:pPr>
-      <w:r>
-        <w:t>Addendum 2: Usage Guardrails &amp; QBR</w:t>
-      </w:r>
-    </w:p>
-    <w:p>
-      <w:r>
-        <w:t>Quarterly review of device count and print volume based on rolling 90-day data.</w:t>
-      </w:r>
-    </w:p>
-    <w:p>
-      <w:r>
-        <w:t>Subscription adjusted according to the greater of actual usage or contracted baseline.</w:t>
-      </w:r>
-    </w:p>
-    <w:p>
-      <w:r>
-        <w:t>Terms for notification and fee changes applied post-QBR.</w:t>
-      </w:r>
-    </w:p>
-    <w:p>
-      <w:pPr>
-        <w:pStyle w:val="Heading4"/>
-      </w:pPr>
-      <w:r>
-        <w:t>Addendum 3: Service &amp; Repair SLAs</w:t>
-      </w:r>
-    </w:p>
-    <w:p>
-      <w:r>
-        <w:t>Service Level Agreements:</w:t>
-      </w:r>
-    </w:p>
-    <w:p>
-      <w:r>
-        <w:t xml:space="preserve">Response time: e.g., </w:t>
-      </w:r>
-      <w:proofErr w:type="gramStart"/>
-      <w:r>
-        <w:t>next-business-day</w:t>
-      </w:r>
-      <w:proofErr w:type="gramEnd"/>
-      <w:r>
-        <w:t xml:space="preserve"> on-site diagnosis.</w:t>
-      </w:r>
-    </w:p>
-    <w:p>
-      <w:r>
-        <w:t>Repair or replacement timeframe.</w:t>
-      </w:r>
-    </w:p>
-    <w:p>
-      <w:r>
-        <w:t>Scope exclusions (e.g., abusive damage, third-party parts).</w:t>
-      </w:r>
-    </w:p>
-    <w:p>
-      <w:pPr>
-        <w:pStyle w:val="Heading4"/>
-      </w:pPr>
-      <w:r>
-        <w:t>Addendum 4: SKU Bias Terms</w:t>
-      </w:r>
-    </w:p>
-    <w:p>
-      <w:r>
-        <w:t xml:space="preserve">SKU Bias </w:t>
-      </w:r>
-      <w:proofErr w:type="gramStart"/>
-      <w:r>
-        <w:t>selection: {</w:t>
+        <w:t>Name: {</w:t>
       </w:r>
       <w:proofErr w:type="spellStart"/>
       <w:proofErr w:type="gramEnd"/>
       <w:r>
-        <w:t>SKU_Bias_Option</w:t>
+        <w:t>Dealer_SalesRep_Name</w:t>
       </w:r>
       <w:proofErr w:type="spellEnd"/>
       <w:r>
         <w:t>}</w:t>
       </w:r>
     </w:p>
-    <w:p>
-      <w:r>
-        <w:t>N (New-Compatible preference; lowest cost)</w:t>
-      </w:r>
-    </w:p>
-    <w:p>
-      <w:r>
-        <w:t>R (Remanufactured preference)</w:t>
-      </w:r>
-    </w:p>
-    <w:p>
-      <w:r>
-        <w:t>O (OEM preference; highest cost)</w:t>
-      </w:r>
-    </w:p>
-    <w:p>
-      <w:r>
-        <w:t>Defines how cartridge variants are prioritized and their pricing impacts.</w:t>
-      </w:r>
-    </w:p>
-    <w:p>
-      <w:pPr>
-        <w:pStyle w:val="Heading3"/>
-      </w:pPr>
-      <w:r>
-        <w:t>7. General Terms</w:t>
-      </w:r>
-    </w:p>
-    <w:p>
-      <w:r>
-        <w:t>Confidentiality</w:t>
-      </w:r>
-    </w:p>
-    <w:p>
-      <w:r>
-        <w:t>Data Ownership &amp; Privacy</w:t>
-      </w:r>
-    </w:p>
-    <w:p>
-      <w:r>
-        <w:t>Limitation of Liability</w:t>
-      </w:r>
-    </w:p>
-    <w:p>
-      <w:r>
-        <w:t>Governing Law</w:t>
-      </w:r>
-    </w:p>
-    <w:p>
-      <w:r>
-        <w:t>Assignment &amp; Integration Clauses</w:t>
-      </w:r>
-    </w:p>
-    <w:p>
-      <w:pPr>
-        <w:rPr>
-          <w:b/>
-          <w:bCs/>
-        </w:rPr>
-      </w:pPr>
-    </w:p>
-    <w:p>
-      <w:pPr>
-        <w:pStyle w:val="Heading3"/>
-      </w:pPr>
-      <w:r>
-        <w:lastRenderedPageBreak/>
-        <w:t>8. Acceptance &amp; Signatures</w:t>
-      </w:r>
-    </w:p>
-    <w:p>
-      <w:pPr>
-        <w:rPr>
-          <w:b/>
-          <w:bCs/>
-        </w:rPr>
-      </w:pPr>
-      <w:r>
-        <w:rPr>
-          <w:b/>
-          <w:bCs/>
-        </w:rPr>
-        <w:t>Dealer Representative:</w:t>
+    <w:p/>
+    <w:p>
+      <w:r>
+        <w:t>Signature: __________________ Date: _______________</w:t>
+      </w:r>
+    </w:p>
+    <w:p/>
+    <w:p>
+      <w:pPr>
+        <w:rPr>
+          <w:b/>
+          <w:bCs/>
+        </w:rPr>
+      </w:pPr>
+      <w:r>
+        <w:rPr>
+          <w:b/>
+          <w:bCs/>
+        </w:rPr>
+        <w:t>Customer Representative:</w:t>
       </w:r>
     </w:p>
     <w:p>
@@ -1021,43 +1072,6 @@
       <w:proofErr w:type="spellStart"/>
       <w:proofErr w:type="gramEnd"/>
       <w:r>
-        <w:t>Dealer_SalesRep_Name</w:t>
-      </w:r>
-      <w:proofErr w:type="spellEnd"/>
-      <w:r>
-        <w:t>}</w:t>
-      </w:r>
-    </w:p>
-    <w:p/>
-    <w:p>
-      <w:r>
-        <w:t>Signature: __________________ Date: _______________</w:t>
-      </w:r>
-    </w:p>
-    <w:p/>
-    <w:p>
-      <w:pPr>
-        <w:rPr>
-          <w:b/>
-          <w:bCs/>
-        </w:rPr>
-      </w:pPr>
-      <w:r>
-        <w:rPr>
-          <w:b/>
-          <w:bCs/>
-        </w:rPr>
-        <w:t>Customer Representative:</w:t>
-      </w:r>
-    </w:p>
-    <w:p>
-      <w:proofErr w:type="gramStart"/>
-      <w:r>
-        <w:t>Name: {</w:t>
-      </w:r>
-      <w:proofErr w:type="spellStart"/>
-      <w:proofErr w:type="gramEnd"/>
-      <w:r>
         <w:t>Customer_Rep_Name</w:t>
       </w:r>
       <w:proofErr w:type="spellEnd"/>
@@ -1233,19 +1247,46 @@
       </w:r>
     </w:p>
     <w:p>
-      <w:r>
-        <w:lastRenderedPageBreak/>
+      <w:pPr>
+        <w:jc w:val="center"/>
+        <w:rPr>
+          <w:b/>
+          <w:bCs/>
+        </w:rPr>
+      </w:pPr>
+    </w:p>
+    <w:p>
+      <w:pPr>
+        <w:jc w:val="center"/>
+        <w:rPr>
+          <w:b/>
+          <w:bCs/>
+        </w:rPr>
+      </w:pPr>
+      <w:r>
+        <w:rPr>
+          <w:b/>
+          <w:bCs/>
+        </w:rPr>
         <w:t xml:space="preserve">ADDENDUM </w:t>
       </w:r>
       <w:r>
+        <w:rPr>
+          <w:b/>
+          <w:bCs/>
+        </w:rPr>
         <w:t>4</w:t>
       </w:r>
     </w:p>
     <w:p>
+      <w:pPr>
+        <w:jc w:val="center"/>
+      </w:pPr>
       <w:r>
         <w:t>SUBSCRIPTION SKU BIAS</w:t>
       </w:r>
     </w:p>
+    <w:p/>
     <w:p>
       <w:r>
         <w:t xml:space="preserve">YOU HAVE </w:t>
@@ -1310,6 +1351,78 @@
       </w:pPr>
       <w:r>
         <w:t>NEW-BUILD COMPATIBLE BIAS</w:t>
+      </w:r>
+    </w:p>
+    <w:p/>
+    <w:p>
+      <w:r>
+        <w:t>{#isO}</w:t>
+      </w:r>
+    </w:p>
+    <w:p>
+      <w:r>
+        <w:t>OEM Bias Explanation: Maximum reliability. Highest cost.</w:t>
+      </w:r>
+    </w:p>
+    <w:p>
+      <w:r>
+        <w:t>{/</w:t>
+      </w:r>
+      <w:proofErr w:type="spellStart"/>
+      <w:r>
+        <w:t>isO</w:t>
+      </w:r>
+      <w:proofErr w:type="spellEnd"/>
+      <w:r>
+        <w:t>}</w:t>
+      </w:r>
+    </w:p>
+    <w:p/>
+    <w:p>
+      <w:r>
+        <w:t>{#isR}</w:t>
+      </w:r>
+    </w:p>
+    <w:p>
+      <w:r>
+        <w:t>Remanufactured Bias Explanation: Balanced quality and savings.</w:t>
+      </w:r>
+    </w:p>
+    <w:p>
+      <w:r>
+        <w:t>{/</w:t>
+      </w:r>
+      <w:proofErr w:type="spellStart"/>
+      <w:r>
+        <w:t>isR</w:t>
+      </w:r>
+      <w:proofErr w:type="spellEnd"/>
+      <w:r>
+        <w:t>}</w:t>
+      </w:r>
+    </w:p>
+    <w:p/>
+    <w:p>
+      <w:r>
+        <w:t>{#isN}</w:t>
+      </w:r>
+    </w:p>
+    <w:p>
+      <w:r>
+        <w:t>New-Compatible Bias Explanation: Budget-focused option.</w:t>
+      </w:r>
+    </w:p>
+    <w:p>
+      <w:r>
+        <w:t>{/</w:t>
+      </w:r>
+      <w:proofErr w:type="spellStart"/>
+      <w:r>
+        <w:t>isN</w:t>
+      </w:r>
+      <w:proofErr w:type="spellEnd"/>
+      <w:r>
+        <w:t>}</w:t>
       </w:r>
     </w:p>
     <w:sectPr>

</xml_diff>

<commit_message>
Update subscription agreement Word template
</commit_message>
<xml_diff>
--- a/public/Templates/subscription_agreement_template.docx
+++ b/public/Templates/subscription_agreement_template.docx
@@ -553,13 +553,7 @@
         <w:rPr>
           <w:highlight w:val="yellow"/>
         </w:rPr>
-        <w:t>Q</w:t>
-      </w:r>
-      <w:r>
-        <w:rPr>
-          <w:highlight w:val="yellow"/>
-        </w:rPr>
-        <w:t>R</w:t>
+        <w:t>QR</w:t>
       </w:r>
       <w:proofErr w:type="spellEnd"/>
       <w:r>
@@ -1103,10 +1097,7 @@
     </w:p>
     <w:p>
       <w:r>
-        <w:t>L</w:t>
-      </w:r>
-      <w:r>
-        <w:t xml:space="preserve">ist of covered devices: </w:t>
+        <w:t xml:space="preserve">List of covered devices: </w:t>
       </w:r>
     </w:p>
     <w:p>
@@ -1190,14 +1181,32 @@
       </w:r>
     </w:p>
     <w:p>
-      <w:r>
+      <w:pPr>
+        <w:jc w:val="center"/>
+        <w:rPr>
+          <w:b/>
+          <w:bCs/>
+        </w:rPr>
+      </w:pPr>
+      <w:r>
+        <w:rPr>
+          <w:b/>
+          <w:bCs/>
+        </w:rPr>
         <w:t xml:space="preserve">ADDENDUM </w:t>
       </w:r>
       <w:r>
+        <w:rPr>
+          <w:b/>
+          <w:bCs/>
+        </w:rPr>
         <w:t>3</w:t>
       </w:r>
     </w:p>
     <w:p>
+      <w:pPr>
+        <w:jc w:val="center"/>
+      </w:pPr>
       <w:r>
         <w:t>SERVICE &amp; REPAIR</w:t>
       </w:r>
@@ -1289,22 +1298,34 @@
     <w:p/>
     <w:p>
       <w:r>
-        <w:t xml:space="preserve">YOU HAVE </w:t>
+        <w:t>YOU</w:t>
+      </w:r>
+      <w:r>
+        <w:t xml:space="preserve">R SUBSCRIPTION IS CONFIGURED WITH THIS SKU </w:t>
       </w:r>
       <w:proofErr w:type="gramStart"/>
       <w:r>
-        <w:t>SELECTED:</w:t>
+        <w:t>BIAS</w:t>
+      </w:r>
+      <w:r>
+        <w:t>:</w:t>
       </w:r>
       <w:r>
         <w:t xml:space="preserve"> </w:t>
       </w:r>
       <w:r>
+        <w:rPr>
+          <w:b/>
+          <w:bCs/>
+        </w:rPr>
         <w:t>{</w:t>
       </w:r>
       <w:proofErr w:type="spellStart"/>
       <w:proofErr w:type="gramEnd"/>
       <w:r>
         <w:rPr>
+          <w:b/>
+          <w:bCs/>
           <w:highlight w:val="yellow"/>
         </w:rPr>
         <w:t>SKU_Bias_Option</w:t>
@@ -1312,47 +1333,13 @@
       <w:proofErr w:type="spellEnd"/>
       <w:r>
         <w:rPr>
+          <w:b/>
+          <w:bCs/>
           <w:highlight w:val="yellow"/>
         </w:rPr>
         <w:t>}</w:t>
       </w:r>
     </w:p>
-    <w:p>
-      <w:pPr>
-        <w:pStyle w:val="ListParagraph"/>
-        <w:numPr>
-          <w:ilvl w:val="0"/>
-          <w:numId w:val="1"/>
-        </w:numPr>
-      </w:pPr>
-      <w:r>
-        <w:t>OEM BIAS</w:t>
-      </w:r>
-    </w:p>
-    <w:p>
-      <w:pPr>
-        <w:pStyle w:val="ListParagraph"/>
-        <w:numPr>
-          <w:ilvl w:val="0"/>
-          <w:numId w:val="1"/>
-        </w:numPr>
-      </w:pPr>
-      <w:r>
-        <w:t>REMANUFACTURED BIAS</w:t>
-      </w:r>
-    </w:p>
-    <w:p>
-      <w:pPr>
-        <w:pStyle w:val="ListParagraph"/>
-        <w:numPr>
-          <w:ilvl w:val="0"/>
-          <w:numId w:val="1"/>
-        </w:numPr>
-      </w:pPr>
-      <w:r>
-        <w:t>NEW-BUILD COMPATIBLE BIAS</w:t>
-      </w:r>
-    </w:p>
     <w:p/>
     <w:p>
       <w:r>
@@ -1360,8 +1347,121 @@
       </w:r>
     </w:p>
     <w:p>
-      <w:r>
-        <w:t>OEM Bias Explanation: Maximum reliability. Highest cost.</w:t>
+      <w:pPr>
+        <w:spacing w:before="100" w:beforeAutospacing="1" w:after="100" w:afterAutospacing="1" w:line="240" w:lineRule="auto"/>
+        <w:outlineLvl w:val="1"/>
+        <w:rPr>
+          <w:rFonts w:ascii="Times New Roman" w:eastAsia="Times New Roman" w:hAnsi="Times New Roman" w:cs="Times New Roman"/>
+          <w:b/>
+          <w:bCs/>
+          <w:kern w:val="0"/>
+          <w14:ligatures w14:val="none"/>
+        </w:rPr>
+      </w:pPr>
+      <w:r>
+        <w:rPr>
+          <w:rFonts w:ascii="Segoe UI Emoji" w:eastAsia="Times New Roman" w:hAnsi="Segoe UI Emoji" w:cs="Segoe UI Emoji"/>
+          <w:b/>
+          <w:bCs/>
+          <w:kern w:val="0"/>
+          <w14:ligatures w14:val="none"/>
+        </w:rPr>
+        <w:t>🅾️</w:t>
+      </w:r>
+      <w:r>
+        <w:rPr>
+          <w:rFonts w:ascii="Times New Roman" w:eastAsia="Times New Roman" w:hAnsi="Times New Roman" w:cs="Times New Roman"/>
+          <w:b/>
+          <w:bCs/>
+          <w:kern w:val="0"/>
+          <w14:ligatures w14:val="none"/>
+        </w:rPr>
+        <w:t xml:space="preserve"> OEM Bias (“O”)</w:t>
+      </w:r>
+    </w:p>
+    <w:p>
+      <w:pPr>
+        <w:spacing w:beforeAutospacing="1" w:after="100" w:afterAutospacing="1" w:line="240" w:lineRule="auto"/>
+        <w:rPr>
+          <w:rFonts w:eastAsia="Times New Roman" w:cs="Times New Roman"/>
+          <w:kern w:val="0"/>
+          <w14:ligatures w14:val="none"/>
+        </w:rPr>
+      </w:pPr>
+      <w:r>
+        <w:rPr>
+          <w:rFonts w:eastAsia="Times New Roman" w:cs="Times New Roman"/>
+          <w:kern w:val="0"/>
+          <w14:ligatures w14:val="none"/>
+        </w:rPr>
+        <w:t>The subscription program is configured with an OEM product bias. This means original manufacturer (OEM) cartridges will be used as the default supply source.</w:t>
+      </w:r>
+    </w:p>
+    <w:p>
+      <w:pPr>
+        <w:spacing w:before="100" w:beforeAutospacing="1" w:after="100" w:afterAutospacing="1" w:line="240" w:lineRule="auto"/>
+        <w:rPr>
+          <w:rFonts w:eastAsia="Times New Roman" w:cs="Times New Roman"/>
+          <w:kern w:val="0"/>
+          <w14:ligatures w14:val="none"/>
+        </w:rPr>
+      </w:pPr>
+      <w:r>
+        <w:rPr>
+          <w:rFonts w:eastAsia="Times New Roman" w:cs="Times New Roman"/>
+          <w:kern w:val="0"/>
+          <w14:ligatures w14:val="none"/>
+        </w:rPr>
+        <w:t xml:space="preserve">The monthly subscription fee has been calculated based on the known availability and cost of OEM products at the time of </w:t>
+      </w:r>
+      <w:proofErr w:type="gramStart"/>
+      <w:r>
+        <w:rPr>
+          <w:rFonts w:eastAsia="Times New Roman" w:cs="Times New Roman"/>
+          <w:kern w:val="0"/>
+          <w14:ligatures w14:val="none"/>
+        </w:rPr>
+        <w:t>agreement</w:t>
+      </w:r>
+      <w:proofErr w:type="gramEnd"/>
+      <w:r>
+        <w:rPr>
+          <w:rFonts w:eastAsia="Times New Roman" w:cs="Times New Roman"/>
+          <w:kern w:val="0"/>
+          <w14:ligatures w14:val="none"/>
+        </w:rPr>
+        <w:t xml:space="preserve"> generation. In cases where an OEM cartridge has been discontinued and is no longer manufactured or available from suppliers, the fallback sequence will apply in the following order: </w:t>
+      </w:r>
+      <w:r>
+        <w:rPr>
+          <w:rFonts w:eastAsia="Times New Roman" w:cs="Times New Roman"/>
+          <w:b/>
+          <w:bCs/>
+          <w:kern w:val="0"/>
+          <w14:ligatures w14:val="none"/>
+        </w:rPr>
+        <w:t>OEM → Remanufactured OEM (R) → New Build Compatible (N)</w:t>
+      </w:r>
+      <w:r>
+        <w:rPr>
+          <w:rFonts w:eastAsia="Times New Roman" w:cs="Times New Roman"/>
+          <w:kern w:val="0"/>
+          <w14:ligatures w14:val="none"/>
+        </w:rPr>
+        <w:t>.</w:t>
+      </w:r>
+    </w:p>
+    <w:p>
+      <w:pPr>
+        <w:spacing w:before="100" w:beforeAutospacing="1" w:after="100" w:afterAutospacing="1" w:line="240" w:lineRule="auto"/>
+      </w:pPr>
+      <w:r>
+        <w:rPr>
+          <w:rFonts w:eastAsia="Times New Roman" w:cs="Times New Roman"/>
+          <w:kern w:val="0"/>
+          <w14:ligatures w14:val="none"/>
+        </w:rPr>
+        <w:t>Fallbacks are only used when a product is no longer produced by the OEM — not due to inventory issues — and substitutions will be made in line with product availability from the dealer’s qualified vendor network.</w:t>
       </w:r>
     </w:p>
     <w:p>
@@ -1377,39 +1477,135 @@
         <w:t>}</w:t>
       </w:r>
     </w:p>
+    <w:p>
+      <w:r>
+        <w:t>{#isR}</w:t>
+      </w:r>
+    </w:p>
+    <w:p>
+      <w:pPr>
+        <w:rPr>
+          <w:b/>
+          <w:bCs/>
+        </w:rPr>
+      </w:pPr>
+      <w:r>
+        <w:rPr>
+          <w:rFonts w:ascii="Segoe UI Emoji" w:hAnsi="Segoe UI Emoji" w:cs="Segoe UI Emoji"/>
+          <w:b/>
+          <w:bCs/>
+        </w:rPr>
+        <w:t>♻️</w:t>
+      </w:r>
+      <w:r>
+        <w:rPr>
+          <w:b/>
+          <w:bCs/>
+        </w:rPr>
+        <w:t xml:space="preserve"> Remanufactured OEM Bias (“R”)</w:t>
+      </w:r>
+    </w:p>
+    <w:p>
+      <w:r>
+        <w:t>The subscription program is configured with a Remanufactured OEM (R) bias. This means cartridges that have been remanufactured from original OEM cores are the preferred supply type.</w:t>
+      </w:r>
+    </w:p>
+    <w:p>
+      <w:r>
+        <w:t>The monthly subscription fee reflects the pricing and availability of remanufactured OEM products known to the dealer at the time of agreement creation.</w:t>
+      </w:r>
+    </w:p>
+    <w:p>
+      <w:r>
+        <w:t xml:space="preserve">When a remanufactured product is not available — due to lack of manufacturing or product coverage — the fallback sequence will follow: </w:t>
+      </w:r>
+      <w:r>
+        <w:rPr>
+          <w:b/>
+          <w:bCs/>
+        </w:rPr>
+        <w:t>Remanufactured (R) → New Build Compatible (N) → OEM (O)</w:t>
+      </w:r>
+      <w:r>
+        <w:t>.</w:t>
+      </w:r>
+    </w:p>
+    <w:p>
+      <w:r>
+        <w:lastRenderedPageBreak/>
+        <w:t>Substitutions are based on catalog availability, not inventory stock, and all replacements are sourced from the dealer’s vetted vendor partners.</w:t>
+      </w:r>
+    </w:p>
+    <w:p>
+      <w:r>
+        <w:t>{/</w:t>
+      </w:r>
+      <w:proofErr w:type="spellStart"/>
+      <w:r>
+        <w:t>isR</w:t>
+      </w:r>
+      <w:proofErr w:type="spellEnd"/>
+      <w:r>
+        <w:t>}</w:t>
+      </w:r>
+    </w:p>
     <w:p/>
     <w:p>
       <w:r>
-        <w:t>{#isR}</w:t>
-      </w:r>
-    </w:p>
-    <w:p>
-      <w:r>
-        <w:t>Remanufactured Bias Explanation: Balanced quality and savings.</w:t>
-      </w:r>
-    </w:p>
-    <w:p>
-      <w:r>
-        <w:t>{/</w:t>
-      </w:r>
-      <w:proofErr w:type="spellStart"/>
-      <w:r>
-        <w:t>isR</w:t>
-      </w:r>
-      <w:proofErr w:type="spellEnd"/>
-      <w:r>
-        <w:t>}</w:t>
-      </w:r>
-    </w:p>
-    <w:p/>
-    <w:p>
-      <w:r>
         <w:t>{#isN}</w:t>
       </w:r>
     </w:p>
     <w:p>
-      <w:r>
-        <w:t>New-Compatible Bias Explanation: Budget-focused option.</w:t>
+      <w:pPr>
+        <w:rPr>
+          <w:b/>
+          <w:bCs/>
+        </w:rPr>
+      </w:pPr>
+      <w:r>
+        <w:rPr>
+          <w:rFonts w:ascii="Segoe UI Emoji" w:hAnsi="Segoe UI Emoji" w:cs="Segoe UI Emoji"/>
+          <w:b/>
+          <w:bCs/>
+        </w:rPr>
+        <w:t>🆕</w:t>
+      </w:r>
+      <w:r>
+        <w:rPr>
+          <w:b/>
+          <w:bCs/>
+        </w:rPr>
+        <w:t xml:space="preserve"> New Build Compatible Bias (“N”)</w:t>
+      </w:r>
+    </w:p>
+    <w:p>
+      <w:r>
+        <w:t>The subscription program is configured with a New Build Compatible (N) bias. This means newly manufactured, non-OEM cartridges are the preferred supply source.</w:t>
+      </w:r>
+    </w:p>
+    <w:p>
+      <w:r>
+        <w:t>The subscription fee has been calculated using pricing and product availability for compatible (N) cartridges at the time of contract generation.</w:t>
+      </w:r>
+    </w:p>
+    <w:p>
+      <w:r>
+        <w:t xml:space="preserve">In cases where a compatible product is not manufactured for a specific device model, fallback sourcing will follow this sequence: </w:t>
+      </w:r>
+      <w:r>
+        <w:rPr>
+          <w:b/>
+          <w:bCs/>
+        </w:rPr>
+        <w:t>New Build Compatible (N) → Remanufactured OEM (R) → OEM (O)</w:t>
+      </w:r>
+      <w:r>
+        <w:t>.</w:t>
+      </w:r>
+    </w:p>
+    <w:p>
+      <w:r>
+        <w:t>All substitutions are based strictly on catalog-level availability — not inventory status — and are fulfilled through the dealer’s approved supplier network.</w:t>
       </w:r>
     </w:p>
     <w:p>
@@ -1554,7 +1750,7 @@
       <mc:AlternateContent>
         <mc:Choice Requires="wpg">
           <w:drawing>
-            <wp:anchor distT="0" distB="0" distL="114300" distR="114300" simplePos="0" relativeHeight="251659264" behindDoc="0" locked="0" layoutInCell="1" allowOverlap="1" wp14:anchorId="3A3EABDE" wp14:editId="115440CA">
+            <wp:anchor distT="0" distB="0" distL="114300" distR="114300" simplePos="0" relativeHeight="251658240" behindDoc="0" locked="0" layoutInCell="1" allowOverlap="1" wp14:anchorId="3A3EABDE" wp14:editId="115440CA">
               <wp:simplePos x="0" y="0"/>
               <wp:positionH relativeFrom="page">
                 <wp:align>left</wp:align>
@@ -1890,7 +2086,7 @@
         </mc:Choice>
         <mc:Fallback>
           <w:pict>
-            <v:group w14:anchorId="3A3EABDE" id="Group 171" o:spid="_x0000_s1026" style="position:absolute;left:0;text-align:left;margin-left:0;margin-top:0;width:133.9pt;height:80.65pt;z-index:251659264;mso-top-percent:23;mso-position-horizontal:left;mso-position-horizontal-relative:page;mso-position-vertical-relative:page;mso-top-percent:23;mso-width-relative:margin;mso-height-relative:margin" coordsize="17007,10241" o:gfxdata="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">
+            <v:group w14:anchorId="3A3EABDE" id="Group 171" o:spid="_x0000_s1026" style="position:absolute;left:0;text-align:left;margin-left:0;margin-top:0;width:133.9pt;height:80.65pt;z-index:251658240;mso-top-percent:23;mso-position-horizontal:left;mso-position-horizontal-relative:page;mso-position-vertical-relative:page;mso-top-percent:23;mso-width-relative:margin;mso-height-relative:margin" coordsize="17007,10241" o:gfxdata="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">
               <v:group id="Group 159" o:spid="_x0000_s1027" style="position:absolute;width:17007;height:10241" coordsize="17007,10241" o:gfxdata="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">
                 <v:rect id="Rectangle 160" o:spid="_x0000_s1028" style="position:absolute;width:17007;height:10241;visibility:visible;mso-wrap-style:square;v-text-anchor:middle" o:gfxdata="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" fillcolor="white [3212]" stroked="f" strokeweight="1.5pt">
                   <v:fill opacity="0"/>
@@ -2965,7 +3161,6 @@
   <w:style w:type="character" w:default="1" w:styleId="DefaultParagraphFont">
     <w:name w:val="Default Paragraph Font"/>
     <w:uiPriority w:val="1"/>
-    <w:semiHidden/>
     <w:unhideWhenUsed/>
   </w:style>
   <w:style w:type="table" w:default="1" w:styleId="TableNormal">

</xml_diff>

<commit_message>
Add form after clicking generate contract to capture customer details
</commit_message>
<xml_diff>
--- a/public/Templates/subscription_agreement_template.docx
+++ b/public/Templates/subscription_agreement_template.docx
@@ -46,14 +46,9 @@
     </w:p>
     <w:p>
       <w:r>
-        <w:t xml:space="preserve">Dealer </w:t>
-      </w:r>
-      <w:proofErr w:type="gramStart"/>
-      <w:r>
-        <w:t>Name: {</w:t>
+        <w:t>Dealer Name: {</w:t>
       </w:r>
       <w:proofErr w:type="spellStart"/>
-      <w:proofErr w:type="gramEnd"/>
       <w:r>
         <w:t>Dealer_Name</w:t>
       </w:r>
@@ -63,12 +58,10 @@
       </w:r>
     </w:p>
     <w:p>
-      <w:proofErr w:type="gramStart"/>
       <w:r>
         <w:t>Address: {</w:t>
       </w:r>
       <w:proofErr w:type="spellStart"/>
-      <w:proofErr w:type="gramEnd"/>
       <w:r>
         <w:t>Dealer_Address</w:t>
       </w:r>
@@ -78,12 +71,10 @@
       </w:r>
     </w:p>
     <w:p>
-      <w:proofErr w:type="gramStart"/>
       <w:r>
         <w:t>Phone: {</w:t>
       </w:r>
       <w:proofErr w:type="spellStart"/>
-      <w:proofErr w:type="gramEnd"/>
       <w:r>
         <w:t>Dealer_Phone</w:t>
       </w:r>
@@ -116,11 +107,7 @@
     </w:p>
     <w:p>
       <w:r>
-        <w:t xml:space="preserve">Customer </w:t>
-      </w:r>
-      <w:proofErr w:type="gramStart"/>
-      <w:r>
-        <w:t xml:space="preserve">Name: </w:t>
+        <w:t xml:space="preserve">Customer Name: </w:t>
       </w:r>
       <w:r>
         <w:rPr>
@@ -129,7 +116,6 @@
         <w:t>{</w:t>
       </w:r>
       <w:proofErr w:type="spellStart"/>
-      <w:proofErr w:type="gramEnd"/>
       <w:r>
         <w:rPr>
           <w:highlight w:val="yellow"/>
@@ -145,27 +131,63 @@
       </w:r>
     </w:p>
     <w:p>
-      <w:proofErr w:type="gramStart"/>
       <w:r>
         <w:t>Address: {</w:t>
       </w:r>
+      <w:r>
+        <w:t>Customer_Address_Line1</w:t>
+      </w:r>
+      <w:r>
+        <w:t>}</w:t>
+      </w:r>
+      <w:r>
+        <w:t>, {</w:t>
+      </w:r>
+      <w:r>
+        <w:t>Customer_Address_Line2</w:t>
+      </w:r>
+      <w:r>
+        <w:t>}</w:t>
+      </w:r>
+      <w:r>
+        <w:t>, {</w:t>
+      </w:r>
       <w:proofErr w:type="spellStart"/>
-      <w:proofErr w:type="gramEnd"/>
-      <w:r>
-        <w:t>Customer_Address</w:t>
+      <w:r>
+        <w:t>Customer_City</w:t>
       </w:r>
       <w:proofErr w:type="spellEnd"/>
       <w:r>
         <w:t>}</w:t>
       </w:r>
-    </w:p>
-    <w:p>
-      <w:proofErr w:type="gramStart"/>
+      <w:r>
+        <w:t>, {</w:t>
+      </w:r>
+      <w:proofErr w:type="spellStart"/>
+      <w:r>
+        <w:t>Customer_State</w:t>
+      </w:r>
+      <w:proofErr w:type="spellEnd"/>
+      <w:r>
+        <w:t xml:space="preserve">}, </w:t>
+      </w:r>
+      <w:r>
+        <w:t>{</w:t>
+      </w:r>
+      <w:proofErr w:type="spellStart"/>
+      <w:r>
+        <w:t>Customer_Zip</w:t>
+      </w:r>
+      <w:proofErr w:type="spellEnd"/>
+      <w:r>
+        <w:t>}</w:t>
+      </w:r>
+    </w:p>
+    <w:p>
       <w:r>
         <w:t>Contact: {</w:t>
       </w:r>
       <w:proofErr w:type="spellStart"/>
-      <w:proofErr w:type="gramEnd"/>
       <w:r>
         <w:t>Customer_Contact</w:t>
       </w:r>
@@ -173,6 +195,20 @@
       <w:r>
         <w:t>}</w:t>
       </w:r>
+      <w:r>
+        <w:t xml:space="preserve">, </w:t>
+      </w:r>
+      <w:r>
+        <w:t>Title: {</w:t>
+      </w:r>
+      <w:proofErr w:type="spellStart"/>
+      <w:r>
+        <w:t>Customer_Contact_Title</w:t>
+      </w:r>
+      <w:proofErr w:type="spellEnd"/>
+      <w:r>
+        <w:t>}</w:t>
+      </w:r>
     </w:p>
     <w:p/>
     <w:p>
@@ -181,15 +217,7 @@
           <w:b/>
           <w:bCs/>
         </w:rPr>
-        <w:t xml:space="preserve">Effective </w:t>
-      </w:r>
-      <w:proofErr w:type="gramStart"/>
-      <w:r>
-        <w:rPr>
-          <w:b/>
-          <w:bCs/>
-        </w:rPr>
-        <w:t>Date:</w:t>
+        <w:t>Effective Date:</w:t>
       </w:r>
       <w:r>
         <w:t xml:space="preserve"> </w:t>
@@ -201,7 +229,6 @@
         <w:t>{</w:t>
       </w:r>
       <w:proofErr w:type="spellStart"/>
-      <w:proofErr w:type="gramEnd"/>
       <w:r>
         <w:rPr>
           <w:highlight w:val="yellow"/>
@@ -423,6 +450,7 @@
         <w:rPr>
           <w:highlight w:val="yellow"/>
         </w:rPr>
+        <w:lastRenderedPageBreak/>
         <w:t>{/</w:t>
       </w:r>
       <w:proofErr w:type="spellStart"/>
@@ -463,7 +491,6 @@
           <w:b/>
           <w:bCs/>
         </w:rPr>
-        <w:lastRenderedPageBreak/>
         <w:t>Subscription Management</w:t>
       </w:r>
     </w:p>
@@ -684,16 +711,7 @@
           <w:bCs/>
           <w:highlight w:val="yellow"/>
         </w:rPr>
-        <w:t>Monthly_Subscription_</w:t>
-      </w:r>
-      <w:proofErr w:type="gramStart"/>
-      <w:r>
-        <w:rPr>
-          <w:b/>
-          <w:bCs/>
-          <w:highlight w:val="yellow"/>
-        </w:rPr>
-        <w:t>Fee</w:t>
+        <w:t>Monthly_Subscription_Fee</w:t>
       </w:r>
       <w:proofErr w:type="spellEnd"/>
       <w:r>
@@ -712,11 +730,7 @@
         <w:t xml:space="preserve"> </w:t>
       </w:r>
       <w:r>
-        <w:t>(</w:t>
-      </w:r>
-      <w:proofErr w:type="gramEnd"/>
-      <w:r>
-        <w:t xml:space="preserve">Excluding Sales Tax </w:t>
+        <w:t xml:space="preserve">(Excluding Sales Tax </w:t>
       </w:r>
       <w:r>
         <w:t>where</w:t>
@@ -815,6 +829,7 @@
     </w:p>
     <w:p>
       <w:r>
+        <w:lastRenderedPageBreak/>
         <w:t>For cause: immediate if payment or SLA obligations are breached.</w:t>
       </w:r>
     </w:p>
@@ -823,7 +838,6 @@
         <w:pStyle w:val="Heading3"/>
       </w:pPr>
       <w:r>
-        <w:lastRenderedPageBreak/>
         <w:t>6. Addenda</w:t>
       </w:r>
     </w:p>
@@ -889,15 +903,7 @@
     </w:p>
     <w:p>
       <w:r>
-        <w:t xml:space="preserve">Response time: e.g., </w:t>
-      </w:r>
-      <w:proofErr w:type="gramStart"/>
-      <w:r>
-        <w:t>next-business-day</w:t>
-      </w:r>
-      <w:proofErr w:type="gramEnd"/>
-      <w:r>
-        <w:t xml:space="preserve"> on-site diagnosis.</w:t>
+        <w:t>Response time: e.g., next-business-day on-site diagnosis.</w:t>
       </w:r>
     </w:p>
     <w:p>
@@ -920,14 +926,9 @@
     </w:p>
     <w:p>
       <w:r>
-        <w:t xml:space="preserve">SKU Bias </w:t>
-      </w:r>
-      <w:proofErr w:type="gramStart"/>
-      <w:r>
-        <w:t>selection: {</w:t>
+        <w:t>SKU Bias selection: {</w:t>
       </w:r>
       <w:proofErr w:type="spellStart"/>
-      <w:proofErr w:type="gramEnd"/>
       <w:r>
         <w:t>SKU_Bias_Option</w:t>
       </w:r>
@@ -1002,7 +1003,6 @@
         <w:pStyle w:val="Heading3"/>
       </w:pPr>
       <w:r>
-        <w:lastRenderedPageBreak/>
         <w:t>8. Acceptance &amp; Signatures</w:t>
       </w:r>
     </w:p>
@@ -1022,12 +1022,10 @@
       </w:r>
     </w:p>
     <w:p>
-      <w:proofErr w:type="gramStart"/>
       <w:r>
         <w:t>Name: {</w:t>
       </w:r>
       <w:proofErr w:type="spellStart"/>
-      <w:proofErr w:type="gramEnd"/>
       <w:r>
         <w:t>Dealer_SalesRep_Name</w:t>
       </w:r>
@@ -1059,12 +1057,10 @@
       </w:r>
     </w:p>
     <w:p>
-      <w:proofErr w:type="gramStart"/>
       <w:r>
         <w:t>Name: {</w:t>
       </w:r>
       <w:proofErr w:type="spellStart"/>
-      <w:proofErr w:type="gramEnd"/>
       <w:r>
         <w:t>Customer_Rep_Name</w:t>
       </w:r>
@@ -1301,11 +1297,7 @@
         <w:t>YOU</w:t>
       </w:r>
       <w:r>
-        <w:t xml:space="preserve">R SUBSCRIPTION IS CONFIGURED WITH THIS SKU </w:t>
-      </w:r>
-      <w:proofErr w:type="gramStart"/>
-      <w:r>
-        <w:t>BIAS</w:t>
+        <w:t>R SUBSCRIPTION IS CONFIGURED WITH THIS SKU BIAS</w:t>
       </w:r>
       <w:r>
         <w:t>:</w:t>
@@ -1321,7 +1313,6 @@
         <w:t>{</w:t>
       </w:r>
       <w:proofErr w:type="spellStart"/>
-      <w:proofErr w:type="gramEnd"/>
       <w:r>
         <w:rPr>
           <w:b/>
@@ -1412,25 +1403,7 @@
           <w:kern w:val="0"/>
           <w14:ligatures w14:val="none"/>
         </w:rPr>
-        <w:t xml:space="preserve">The monthly subscription fee has been calculated based on the known availability and cost of OEM products at the time of </w:t>
-      </w:r>
-      <w:proofErr w:type="gramStart"/>
-      <w:r>
-        <w:rPr>
-          <w:rFonts w:eastAsia="Times New Roman" w:cs="Times New Roman"/>
-          <w:kern w:val="0"/>
-          <w14:ligatures w14:val="none"/>
-        </w:rPr>
-        <w:t>agreement</w:t>
-      </w:r>
-      <w:proofErr w:type="gramEnd"/>
-      <w:r>
-        <w:rPr>
-          <w:rFonts w:eastAsia="Times New Roman" w:cs="Times New Roman"/>
-          <w:kern w:val="0"/>
-          <w14:ligatures w14:val="none"/>
-        </w:rPr>
-        <w:t xml:space="preserve"> generation. In cases where an OEM cartridge has been discontinued and is no longer manufactured or available from suppliers, the fallback sequence will apply in the following order: </w:t>
+        <w:t xml:space="preserve">The monthly subscription fee has been calculated based on the known availability and cost of OEM products at the time of agreement generation. In cases where an OEM cartridge has been discontinued and is no longer manufactured or available from suppliers, the fallback sequence will apply in the following order: </w:t>
       </w:r>
       <w:r>
         <w:rPr>

</xml_diff>

<commit_message>
Update contract template to include scope of ESW coverage
</commit_message>
<xml_diff>
--- a/public/Templates/subscription_agreement_template.docx
+++ b/public/Templates/subscription_agreement_template.docx
@@ -629,12 +629,16 @@
     </w:p>
     <w:p>
       <w:r>
-        <w:t>Coverage details: hardware repair/replacement, response times, exclusions.</w:t>
-      </w:r>
-    </w:p>
-    <w:p>
-      <w:r>
-        <w:t>Terms will reference the SLA Addendum (see Addendum 3).</w:t>
+        <w:t xml:space="preserve">Service &amp; Repair Scope and limitations of coverage - </w:t>
+      </w:r>
+      <w:r>
+        <w:t xml:space="preserve">reference the </w:t>
+      </w:r>
+      <w:r>
+        <w:t>ESW</w:t>
+      </w:r>
+      <w:r>
+        <w:t xml:space="preserve"> Addendum (see Addendum 3).</w:t>
       </w:r>
     </w:p>
     <w:p>
@@ -1208,8 +1212,1139 @@
       </w:r>
     </w:p>
     <w:p>
-      <w:r>
-        <w:t>SERVICE LEVEL AGREEMENT</w:t>
+      <w:pPr>
+        <w:jc w:val="center"/>
+        <w:rPr>
+          <w:sz w:val="22"/>
+          <w:szCs w:val="22"/>
+        </w:rPr>
+      </w:pPr>
+      <w:r>
+        <w:rPr>
+          <w:b/>
+          <w:bCs/>
+          <w:sz w:val="22"/>
+          <w:szCs w:val="22"/>
+        </w:rPr>
+        <w:t xml:space="preserve">Extended Service Warranty (ESW) </w:t>
+      </w:r>
+      <w:r>
+        <w:rPr>
+          <w:b/>
+          <w:bCs/>
+          <w:sz w:val="22"/>
+          <w:szCs w:val="22"/>
+        </w:rPr>
+        <w:t>Scope of Coverage</w:t>
+      </w:r>
+    </w:p>
+    <w:p>
+      <w:pPr>
+        <w:rPr>
+          <w:sz w:val="22"/>
+          <w:szCs w:val="22"/>
+        </w:rPr>
+      </w:pPr>
+      <w:r>
+        <w:rPr>
+          <w:b/>
+          <w:bCs/>
+          <w:sz w:val="22"/>
+          <w:szCs w:val="22"/>
+        </w:rPr>
+        <w:t>1. Assignment of Coverage:</w:t>
+      </w:r>
+    </w:p>
+    <w:p>
+      <w:pPr>
+        <w:numPr>
+          <w:ilvl w:val="0"/>
+          <w:numId w:val="5"/>
+        </w:numPr>
+        <w:rPr>
+          <w:sz w:val="22"/>
+          <w:szCs w:val="22"/>
+        </w:rPr>
+      </w:pPr>
+      <w:r>
+        <w:rPr>
+          <w:sz w:val="22"/>
+          <w:szCs w:val="22"/>
+        </w:rPr>
+        <w:t>Purchased ESWs are assigned to a specific device by serial number.</w:t>
+      </w:r>
+    </w:p>
+    <w:p>
+      <w:pPr>
+        <w:rPr>
+          <w:sz w:val="22"/>
+          <w:szCs w:val="22"/>
+        </w:rPr>
+      </w:pPr>
+      <w:r>
+        <w:rPr>
+          <w:b/>
+          <w:bCs/>
+          <w:sz w:val="22"/>
+          <w:szCs w:val="22"/>
+        </w:rPr>
+        <w:t>2. Coverage Period &amp; Payment:</w:t>
+      </w:r>
+    </w:p>
+    <w:p>
+      <w:pPr>
+        <w:numPr>
+          <w:ilvl w:val="0"/>
+          <w:numId w:val="6"/>
+        </w:numPr>
+        <w:rPr>
+          <w:sz w:val="22"/>
+          <w:szCs w:val="22"/>
+        </w:rPr>
+      </w:pPr>
+      <w:r>
+        <w:rPr>
+          <w:sz w:val="22"/>
+          <w:szCs w:val="22"/>
+        </w:rPr>
+        <w:t>The minimum coverage period is one (1) year.</w:t>
+      </w:r>
+    </w:p>
+    <w:p>
+      <w:pPr>
+        <w:numPr>
+          <w:ilvl w:val="0"/>
+          <w:numId w:val="6"/>
+        </w:numPr>
+        <w:rPr>
+          <w:sz w:val="22"/>
+          <w:szCs w:val="22"/>
+        </w:rPr>
+      </w:pPr>
+      <w:r>
+        <w:rPr>
+          <w:sz w:val="22"/>
+          <w:szCs w:val="22"/>
+        </w:rPr>
+        <w:t xml:space="preserve">ESWs can be paid for on a monthly </w:t>
+      </w:r>
+      <w:r>
+        <w:rPr>
+          <w:sz w:val="22"/>
+          <w:szCs w:val="22"/>
+        </w:rPr>
+        <w:t>subscription with a minimum 12-month commitment</w:t>
+      </w:r>
+      <w:r>
+        <w:rPr>
+          <w:sz w:val="22"/>
+          <w:szCs w:val="22"/>
+        </w:rPr>
+        <w:t>.</w:t>
+      </w:r>
+    </w:p>
+    <w:p>
+      <w:pPr>
+        <w:rPr>
+          <w:sz w:val="22"/>
+          <w:szCs w:val="22"/>
+        </w:rPr>
+      </w:pPr>
+      <w:r>
+        <w:rPr>
+          <w:b/>
+          <w:bCs/>
+          <w:sz w:val="22"/>
+          <w:szCs w:val="22"/>
+        </w:rPr>
+        <w:t>3. Service Scope &amp; Exclusions:</w:t>
+      </w:r>
+    </w:p>
+    <w:p>
+      <w:pPr>
+        <w:numPr>
+          <w:ilvl w:val="0"/>
+          <w:numId w:val="7"/>
+        </w:numPr>
+        <w:rPr>
+          <w:sz w:val="22"/>
+          <w:szCs w:val="22"/>
+        </w:rPr>
+      </w:pPr>
+      <w:r>
+        <w:rPr>
+          <w:sz w:val="22"/>
+          <w:szCs w:val="22"/>
+        </w:rPr>
+        <w:t>Repair services do not include new installations, upgrades, relocations, or damage caused by user abuse.</w:t>
+      </w:r>
+    </w:p>
+    <w:p>
+      <w:pPr>
+        <w:numPr>
+          <w:ilvl w:val="0"/>
+          <w:numId w:val="7"/>
+        </w:numPr>
+        <w:rPr>
+          <w:sz w:val="22"/>
+          <w:szCs w:val="22"/>
+        </w:rPr>
+      </w:pPr>
+      <w:r>
+        <w:rPr>
+          <w:sz w:val="22"/>
+          <w:szCs w:val="22"/>
+        </w:rPr>
+        <w:t>Service is limited to repair and maintenance of covered devices under normal operational conditions.</w:t>
+      </w:r>
+    </w:p>
+    <w:p>
+      <w:pPr>
+        <w:rPr>
+          <w:sz w:val="22"/>
+          <w:szCs w:val="22"/>
+        </w:rPr>
+      </w:pPr>
+      <w:r>
+        <w:rPr>
+          <w:b/>
+          <w:bCs/>
+          <w:sz w:val="22"/>
+          <w:szCs w:val="22"/>
+        </w:rPr>
+        <w:t>4. Coverage Implementation:</w:t>
+      </w:r>
+    </w:p>
+    <w:p>
+      <w:pPr>
+        <w:numPr>
+          <w:ilvl w:val="0"/>
+          <w:numId w:val="8"/>
+        </w:numPr>
+        <w:rPr>
+          <w:sz w:val="22"/>
+          <w:szCs w:val="22"/>
+        </w:rPr>
+      </w:pPr>
+      <w:r>
+        <w:rPr>
+          <w:sz w:val="22"/>
+          <w:szCs w:val="22"/>
+        </w:rPr>
+        <w:t>Proof of operability a</w:t>
+      </w:r>
+      <w:r>
+        <w:rPr>
+          <w:sz w:val="22"/>
+          <w:szCs w:val="22"/>
+        </w:rPr>
+        <w:t>t</w:t>
+      </w:r>
+      <w:r>
+        <w:rPr>
+          <w:sz w:val="22"/>
+          <w:szCs w:val="22"/>
+        </w:rPr>
+        <w:t xml:space="preserve"> </w:t>
+      </w:r>
+      <w:r>
+        <w:rPr>
+          <w:sz w:val="22"/>
+          <w:szCs w:val="22"/>
+        </w:rPr>
+        <w:t xml:space="preserve">the </w:t>
+      </w:r>
+      <w:r>
+        <w:rPr>
+          <w:sz w:val="22"/>
+          <w:szCs w:val="22"/>
+        </w:rPr>
+        <w:t xml:space="preserve">time of coverage </w:t>
+      </w:r>
+      <w:r>
+        <w:rPr>
+          <w:sz w:val="22"/>
+          <w:szCs w:val="22"/>
+        </w:rPr>
+        <w:t xml:space="preserve">is required and </w:t>
+      </w:r>
+      <w:r>
+        <w:rPr>
+          <w:sz w:val="22"/>
+          <w:szCs w:val="22"/>
+        </w:rPr>
+        <w:t xml:space="preserve">may be provided by: </w:t>
+      </w:r>
+    </w:p>
+    <w:p>
+      <w:pPr>
+        <w:numPr>
+          <w:ilvl w:val="1"/>
+          <w:numId w:val="15"/>
+        </w:numPr>
+        <w:rPr>
+          <w:sz w:val="22"/>
+          <w:szCs w:val="22"/>
+        </w:rPr>
+      </w:pPr>
+      <w:r>
+        <w:rPr>
+          <w:sz w:val="22"/>
+          <w:szCs w:val="22"/>
+        </w:rPr>
+        <w:t>Sight of DCA history for printers and copiers.</w:t>
+      </w:r>
+    </w:p>
+    <w:p>
+      <w:pPr>
+        <w:numPr>
+          <w:ilvl w:val="1"/>
+          <w:numId w:val="15"/>
+        </w:numPr>
+        <w:rPr>
+          <w:sz w:val="22"/>
+          <w:szCs w:val="22"/>
+        </w:rPr>
+      </w:pPr>
+      <w:r>
+        <w:rPr>
+          <w:sz w:val="22"/>
+          <w:szCs w:val="22"/>
+        </w:rPr>
+        <w:t>A printer or copier configuration report.</w:t>
+      </w:r>
+    </w:p>
+    <w:p>
+      <w:pPr>
+        <w:numPr>
+          <w:ilvl w:val="1"/>
+          <w:numId w:val="15"/>
+        </w:numPr>
+        <w:rPr>
+          <w:sz w:val="22"/>
+          <w:szCs w:val="22"/>
+        </w:rPr>
+      </w:pPr>
+      <w:r>
+        <w:rPr>
+          <w:sz w:val="22"/>
+          <w:szCs w:val="22"/>
+        </w:rPr>
+        <w:t>A 30-day wait period after coverage has been implemented and paid for (first 30 days not covered except under Time &amp; Materials).</w:t>
+      </w:r>
+    </w:p>
+    <w:p>
+      <w:pPr>
+        <w:numPr>
+          <w:ilvl w:val="1"/>
+          <w:numId w:val="15"/>
+        </w:numPr>
+        <w:rPr>
+          <w:sz w:val="22"/>
+          <w:szCs w:val="22"/>
+        </w:rPr>
+      </w:pPr>
+      <w:r>
+        <w:rPr>
+          <w:sz w:val="22"/>
+          <w:szCs w:val="22"/>
+        </w:rPr>
+        <w:t>An onsite inspection by a Service Company technician at a cost of $100.</w:t>
+      </w:r>
+    </w:p>
+    <w:p>
+      <w:pPr>
+        <w:rPr>
+          <w:sz w:val="22"/>
+          <w:szCs w:val="22"/>
+        </w:rPr>
+      </w:pPr>
+      <w:r>
+        <w:rPr>
+          <w:b/>
+          <w:bCs/>
+          <w:sz w:val="22"/>
+          <w:szCs w:val="22"/>
+        </w:rPr>
+        <w:t>5. Service Location &amp; Availability:</w:t>
+      </w:r>
+    </w:p>
+    <w:p>
+      <w:pPr>
+        <w:numPr>
+          <w:ilvl w:val="0"/>
+          <w:numId w:val="9"/>
+        </w:numPr>
+        <w:rPr>
+          <w:sz w:val="22"/>
+          <w:szCs w:val="22"/>
+        </w:rPr>
+      </w:pPr>
+      <w:r>
+        <w:rPr>
+          <w:sz w:val="22"/>
+          <w:szCs w:val="22"/>
+        </w:rPr>
+        <w:t>On-site repair is available within 50 miles of a city metro.</w:t>
+      </w:r>
+    </w:p>
+    <w:p>
+      <w:pPr>
+        <w:numPr>
+          <w:ilvl w:val="0"/>
+          <w:numId w:val="9"/>
+        </w:numPr>
+        <w:rPr>
+          <w:sz w:val="22"/>
+          <w:szCs w:val="22"/>
+        </w:rPr>
+      </w:pPr>
+      <w:r>
+        <w:rPr>
+          <w:sz w:val="22"/>
+          <w:szCs w:val="22"/>
+        </w:rPr>
+        <w:t>Devices outside the 50-mile range are eligible for Depot Repair services, determined at the time of ESW purchase.</w:t>
+      </w:r>
+    </w:p>
+    <w:p>
+      <w:pPr>
+        <w:numPr>
+          <w:ilvl w:val="0"/>
+          <w:numId w:val="9"/>
+        </w:numPr>
+        <w:rPr>
+          <w:sz w:val="22"/>
+          <w:szCs w:val="22"/>
+        </w:rPr>
+      </w:pPr>
+      <w:r>
+        <w:rPr>
+          <w:sz w:val="22"/>
+          <w:szCs w:val="22"/>
+        </w:rPr>
+        <w:t>All service requests must be made via telephone or email.</w:t>
+      </w:r>
+    </w:p>
+    <w:p>
+      <w:pPr>
+        <w:numPr>
+          <w:ilvl w:val="0"/>
+          <w:numId w:val="9"/>
+        </w:numPr>
+        <w:rPr>
+          <w:sz w:val="22"/>
+          <w:szCs w:val="22"/>
+        </w:rPr>
+      </w:pPr>
+      <w:r>
+        <w:rPr>
+          <w:sz w:val="22"/>
+          <w:szCs w:val="22"/>
+        </w:rPr>
+        <w:t>Service hours: Monday – Friday, 8:00 AM – 5:00 PM (local time zone).</w:t>
+      </w:r>
+    </w:p>
+    <w:p>
+      <w:pPr>
+        <w:rPr>
+          <w:sz w:val="22"/>
+          <w:szCs w:val="22"/>
+        </w:rPr>
+      </w:pPr>
+      <w:r>
+        <w:rPr>
+          <w:b/>
+          <w:bCs/>
+          <w:sz w:val="22"/>
+          <w:szCs w:val="22"/>
+        </w:rPr>
+        <w:t>6. Priority Levels &amp; Response Times:</w:t>
+      </w:r>
+    </w:p>
+    <w:p>
+      <w:pPr>
+        <w:numPr>
+          <w:ilvl w:val="0"/>
+          <w:numId w:val="10"/>
+        </w:numPr>
+        <w:rPr>
+          <w:sz w:val="22"/>
+          <w:szCs w:val="22"/>
+        </w:rPr>
+      </w:pPr>
+      <w:r>
+        <w:rPr>
+          <w:b/>
+          <w:bCs/>
+          <w:sz w:val="22"/>
+          <w:szCs w:val="22"/>
+        </w:rPr>
+        <w:lastRenderedPageBreak/>
+        <w:t>Priority A:</w:t>
+      </w:r>
+      <w:r>
+        <w:rPr>
+          <w:sz w:val="22"/>
+          <w:szCs w:val="22"/>
+        </w:rPr>
+        <w:t xml:space="preserve"> Critical hardware failure affecting servers or network devices. </w:t>
+      </w:r>
+    </w:p>
+    <w:p>
+      <w:pPr>
+        <w:numPr>
+          <w:ilvl w:val="1"/>
+          <w:numId w:val="10"/>
+        </w:numPr>
+        <w:rPr>
+          <w:sz w:val="22"/>
+          <w:szCs w:val="22"/>
+        </w:rPr>
+      </w:pPr>
+      <w:r>
+        <w:rPr>
+          <w:sz w:val="22"/>
+          <w:szCs w:val="22"/>
+        </w:rPr>
+        <w:t>Triage by phone within 1 hour. Best effort resolution within 4 hours.</w:t>
+      </w:r>
+    </w:p>
+    <w:p>
+      <w:pPr>
+        <w:numPr>
+          <w:ilvl w:val="0"/>
+          <w:numId w:val="10"/>
+        </w:numPr>
+        <w:rPr>
+          <w:sz w:val="22"/>
+          <w:szCs w:val="22"/>
+        </w:rPr>
+      </w:pPr>
+      <w:r>
+        <w:rPr>
+          <w:b/>
+          <w:bCs/>
+          <w:sz w:val="22"/>
+          <w:szCs w:val="22"/>
+        </w:rPr>
+        <w:t>Priority B:</w:t>
+      </w:r>
+      <w:r>
+        <w:rPr>
+          <w:sz w:val="22"/>
+          <w:szCs w:val="22"/>
+        </w:rPr>
+        <w:t xml:space="preserve"> Minor disruptions affecting copiers and networked MFPs. </w:t>
+      </w:r>
+    </w:p>
+    <w:p>
+      <w:pPr>
+        <w:numPr>
+          <w:ilvl w:val="1"/>
+          <w:numId w:val="10"/>
+        </w:numPr>
+        <w:rPr>
+          <w:sz w:val="22"/>
+          <w:szCs w:val="22"/>
+        </w:rPr>
+      </w:pPr>
+      <w:r>
+        <w:rPr>
+          <w:sz w:val="22"/>
+          <w:szCs w:val="22"/>
+        </w:rPr>
+        <w:t>Triage by phone within 1 hour. Best effort resolution within one business day.</w:t>
+      </w:r>
+    </w:p>
+    <w:p>
+      <w:pPr>
+        <w:numPr>
+          <w:ilvl w:val="0"/>
+          <w:numId w:val="10"/>
+        </w:numPr>
+        <w:rPr>
+          <w:sz w:val="22"/>
+          <w:szCs w:val="22"/>
+        </w:rPr>
+      </w:pPr>
+      <w:r>
+        <w:rPr>
+          <w:b/>
+          <w:bCs/>
+          <w:sz w:val="22"/>
+          <w:szCs w:val="22"/>
+        </w:rPr>
+        <w:t>Priority C:</w:t>
+      </w:r>
+      <w:r>
+        <w:rPr>
+          <w:sz w:val="22"/>
+          <w:szCs w:val="22"/>
+        </w:rPr>
+        <w:t xml:space="preserve"> Minor disruptions affecting desktop printers. </w:t>
+      </w:r>
+    </w:p>
+    <w:p>
+      <w:pPr>
+        <w:numPr>
+          <w:ilvl w:val="1"/>
+          <w:numId w:val="10"/>
+        </w:numPr>
+        <w:rPr>
+          <w:sz w:val="22"/>
+          <w:szCs w:val="22"/>
+        </w:rPr>
+      </w:pPr>
+      <w:r>
+        <w:rPr>
+          <w:sz w:val="22"/>
+          <w:szCs w:val="22"/>
+        </w:rPr>
+        <w:t>Triage by phone within 1 hour. Best effort resolution within two business days.</w:t>
+      </w:r>
+    </w:p>
+    <w:p>
+      <w:pPr>
+        <w:rPr>
+          <w:sz w:val="22"/>
+          <w:szCs w:val="22"/>
+        </w:rPr>
+      </w:pPr>
+      <w:r>
+        <w:rPr>
+          <w:b/>
+          <w:bCs/>
+          <w:sz w:val="22"/>
+          <w:szCs w:val="22"/>
+        </w:rPr>
+        <w:t>7. Dealer Responsibilities &amp; Non-ESW Service Requests:</w:t>
+      </w:r>
+    </w:p>
+    <w:p>
+      <w:pPr>
+        <w:numPr>
+          <w:ilvl w:val="0"/>
+          <w:numId w:val="11"/>
+        </w:numPr>
+        <w:rPr>
+          <w:sz w:val="22"/>
+          <w:szCs w:val="22"/>
+        </w:rPr>
+      </w:pPr>
+      <w:r>
+        <w:rPr>
+          <w:sz w:val="22"/>
+          <w:szCs w:val="22"/>
+        </w:rPr>
+        <w:t>Dealers may have customer contracts requiring service on devices not under ESW.</w:t>
+      </w:r>
+    </w:p>
+    <w:p>
+      <w:pPr>
+        <w:numPr>
+          <w:ilvl w:val="0"/>
+          <w:numId w:val="11"/>
+        </w:numPr>
+        <w:rPr>
+          <w:sz w:val="22"/>
+          <w:szCs w:val="22"/>
+        </w:rPr>
+      </w:pPr>
+      <w:r>
+        <w:rPr>
+          <w:sz w:val="22"/>
+          <w:szCs w:val="22"/>
+        </w:rPr>
+        <w:t>In such cases, the end customer may submit a repair request, and a Time &amp; Materials estimate will be provided to the dealer for approval.</w:t>
+      </w:r>
+    </w:p>
+    <w:p>
+      <w:pPr>
+        <w:numPr>
+          <w:ilvl w:val="0"/>
+          <w:numId w:val="11"/>
+        </w:numPr>
+        <w:rPr>
+          <w:sz w:val="22"/>
+          <w:szCs w:val="22"/>
+        </w:rPr>
+      </w:pPr>
+      <w:r>
+        <w:rPr>
+          <w:sz w:val="22"/>
+          <w:szCs w:val="22"/>
+        </w:rPr>
+        <w:t>Dealers are responsible for the payment of Time &amp; Materials invoices for such repairs.</w:t>
+      </w:r>
+    </w:p>
+    <w:p>
+      <w:pPr>
+        <w:numPr>
+          <w:ilvl w:val="0"/>
+          <w:numId w:val="11"/>
+        </w:numPr>
+        <w:rPr>
+          <w:sz w:val="22"/>
+          <w:szCs w:val="22"/>
+        </w:rPr>
+      </w:pPr>
+      <w:r>
+        <w:rPr>
+          <w:sz w:val="22"/>
+          <w:szCs w:val="22"/>
+        </w:rPr>
+        <w:t xml:space="preserve">If an end customer has a device not under an ESW or dealer contract but requests service, </w:t>
+      </w:r>
+      <w:r>
+        <w:rPr>
+          <w:sz w:val="22"/>
+          <w:szCs w:val="22"/>
+        </w:rPr>
+        <w:t>the Service company</w:t>
+      </w:r>
+      <w:r>
+        <w:rPr>
+          <w:sz w:val="22"/>
+          <w:szCs w:val="22"/>
+        </w:rPr>
+        <w:t xml:space="preserve"> may provide a Time &amp; Materials estimate directly to the customer, who can approve and pay </w:t>
+      </w:r>
+      <w:r>
+        <w:rPr>
+          <w:sz w:val="22"/>
+          <w:szCs w:val="22"/>
+        </w:rPr>
+        <w:t>Service company</w:t>
+      </w:r>
+      <w:r>
+        <w:rPr>
+          <w:sz w:val="22"/>
+          <w:szCs w:val="22"/>
+        </w:rPr>
+        <w:t xml:space="preserve"> directly for repairs.</w:t>
+      </w:r>
+    </w:p>
+    <w:p>
+      <w:pPr>
+        <w:rPr>
+          <w:sz w:val="22"/>
+          <w:szCs w:val="22"/>
+        </w:rPr>
+      </w:pPr>
+      <w:r>
+        <w:rPr>
+          <w:b/>
+          <w:bCs/>
+          <w:sz w:val="22"/>
+          <w:szCs w:val="22"/>
+        </w:rPr>
+        <w:t>8. ESW Service Exclusions:</w:t>
+      </w:r>
+    </w:p>
+    <w:p>
+      <w:pPr>
+        <w:numPr>
+          <w:ilvl w:val="0"/>
+          <w:numId w:val="12"/>
+        </w:numPr>
+        <w:rPr>
+          <w:sz w:val="22"/>
+          <w:szCs w:val="22"/>
+        </w:rPr>
+      </w:pPr>
+      <w:r>
+        <w:rPr>
+          <w:sz w:val="22"/>
+          <w:szCs w:val="22"/>
+        </w:rPr>
+        <w:t>Software troubleshooting or reloading.</w:t>
+      </w:r>
+    </w:p>
+    <w:p>
+      <w:pPr>
+        <w:numPr>
+          <w:ilvl w:val="0"/>
+          <w:numId w:val="12"/>
+        </w:numPr>
+        <w:rPr>
+          <w:sz w:val="22"/>
+          <w:szCs w:val="22"/>
+        </w:rPr>
+      </w:pPr>
+      <w:r>
+        <w:rPr>
+          <w:sz w:val="22"/>
+          <w:szCs w:val="22"/>
+        </w:rPr>
+        <w:t>Adding, removing, or updating accessories or attachments.</w:t>
+      </w:r>
+    </w:p>
+    <w:p>
+      <w:pPr>
+        <w:numPr>
+          <w:ilvl w:val="0"/>
+          <w:numId w:val="12"/>
+        </w:numPr>
+        <w:rPr>
+          <w:sz w:val="22"/>
+          <w:szCs w:val="22"/>
+        </w:rPr>
+      </w:pPr>
+      <w:r>
+        <w:rPr>
+          <w:sz w:val="22"/>
+          <w:szCs w:val="22"/>
+        </w:rPr>
+        <w:t>User abuse or misuse.</w:t>
+      </w:r>
+    </w:p>
+    <w:p>
+      <w:pPr>
+        <w:numPr>
+          <w:ilvl w:val="0"/>
+          <w:numId w:val="12"/>
+        </w:numPr>
+        <w:rPr>
+          <w:sz w:val="22"/>
+          <w:szCs w:val="22"/>
+        </w:rPr>
+      </w:pPr>
+      <w:r>
+        <w:rPr>
+          <w:sz w:val="22"/>
+          <w:szCs w:val="22"/>
+        </w:rPr>
+        <w:t>Repairs due to failure to follow o</w:t>
+      </w:r>
+      <w:r>
+        <w:rPr>
+          <w:sz w:val="22"/>
+          <w:szCs w:val="22"/>
+        </w:rPr>
+        <w:t>riginal manufacturer o</w:t>
+      </w:r>
+      <w:r>
+        <w:rPr>
+          <w:sz w:val="22"/>
+          <w:szCs w:val="22"/>
+        </w:rPr>
+        <w:t>perat</w:t>
+      </w:r>
+      <w:r>
+        <w:rPr>
+          <w:sz w:val="22"/>
+          <w:szCs w:val="22"/>
+        </w:rPr>
+        <w:t>ing</w:t>
+      </w:r>
+      <w:r>
+        <w:rPr>
+          <w:sz w:val="22"/>
+          <w:szCs w:val="22"/>
+        </w:rPr>
+        <w:t xml:space="preserve"> instructions.</w:t>
+      </w:r>
+    </w:p>
+    <w:p>
+      <w:pPr>
+        <w:numPr>
+          <w:ilvl w:val="0"/>
+          <w:numId w:val="12"/>
+        </w:numPr>
+        <w:rPr>
+          <w:sz w:val="22"/>
+          <w:szCs w:val="22"/>
+        </w:rPr>
+      </w:pPr>
+      <w:r>
+        <w:rPr>
+          <w:sz w:val="22"/>
+          <w:szCs w:val="22"/>
+        </w:rPr>
+        <w:t>Repairs required due to external forces (e.g., fire, flooding, power surges, HVAC failures).</w:t>
+      </w:r>
+    </w:p>
+    <w:p>
+      <w:pPr>
+        <w:numPr>
+          <w:ilvl w:val="0"/>
+          <w:numId w:val="12"/>
+        </w:numPr>
+        <w:rPr>
+          <w:sz w:val="22"/>
+          <w:szCs w:val="22"/>
+        </w:rPr>
+      </w:pPr>
+      <w:r>
+        <w:rPr>
+          <w:sz w:val="22"/>
+          <w:szCs w:val="22"/>
+        </w:rPr>
+        <w:t>Replacement of consumables (e.g., staplers, finishers, stackers, paper, ribbons, ink/toner, transfer belts, maintenance kits).</w:t>
+      </w:r>
+    </w:p>
+    <w:p>
+      <w:pPr>
+        <w:numPr>
+          <w:ilvl w:val="0"/>
+          <w:numId w:val="12"/>
+        </w:numPr>
+        <w:rPr>
+          <w:sz w:val="22"/>
+          <w:szCs w:val="22"/>
+        </w:rPr>
+      </w:pPr>
+      <w:r>
+        <w:rPr>
+          <w:sz w:val="22"/>
+          <w:szCs w:val="22"/>
+        </w:rPr>
+        <w:t>Service requests due to computer viruses, malware, or spyware.</w:t>
+      </w:r>
+    </w:p>
+    <w:p>
+      <w:pPr>
+        <w:rPr>
+          <w:sz w:val="22"/>
+          <w:szCs w:val="22"/>
+        </w:rPr>
+      </w:pPr>
+      <w:r>
+        <w:rPr>
+          <w:b/>
+          <w:bCs/>
+          <w:sz w:val="22"/>
+          <w:szCs w:val="22"/>
+        </w:rPr>
+        <w:t>9. Insurance Requirements:</w:t>
+      </w:r>
+    </w:p>
+    <w:p>
+      <w:pPr>
+        <w:numPr>
+          <w:ilvl w:val="0"/>
+          <w:numId w:val="13"/>
+        </w:numPr>
+        <w:rPr>
+          <w:sz w:val="22"/>
+          <w:szCs w:val="22"/>
+        </w:rPr>
+      </w:pPr>
+      <w:r>
+        <w:rPr>
+          <w:sz w:val="22"/>
+          <w:szCs w:val="22"/>
+        </w:rPr>
+        <w:t xml:space="preserve">The </w:t>
+      </w:r>
+      <w:r>
+        <w:rPr>
+          <w:sz w:val="22"/>
+          <w:szCs w:val="22"/>
+        </w:rPr>
+        <w:t xml:space="preserve">Service company shall maintain and carry the following insurance coverage: </w:t>
+      </w:r>
+    </w:p>
+    <w:p>
+      <w:pPr>
+        <w:numPr>
+          <w:ilvl w:val="1"/>
+          <w:numId w:val="13"/>
+        </w:numPr>
+        <w:rPr>
+          <w:sz w:val="22"/>
+          <w:szCs w:val="22"/>
+        </w:rPr>
+      </w:pPr>
+      <w:r>
+        <w:rPr>
+          <w:sz w:val="22"/>
+          <w:szCs w:val="22"/>
+        </w:rPr>
+        <w:t>Commercial General Liability: Minimum $1M.</w:t>
+      </w:r>
+    </w:p>
+    <w:p>
+      <w:pPr>
+        <w:numPr>
+          <w:ilvl w:val="1"/>
+          <w:numId w:val="13"/>
+        </w:numPr>
+        <w:rPr>
+          <w:sz w:val="22"/>
+          <w:szCs w:val="22"/>
+        </w:rPr>
+      </w:pPr>
+      <w:r>
+        <w:rPr>
+          <w:sz w:val="22"/>
+          <w:szCs w:val="22"/>
+        </w:rPr>
+        <w:t>Automobile Insurance: Minimum $1M.</w:t>
+      </w:r>
+    </w:p>
+    <w:p>
+      <w:pPr>
+        <w:numPr>
+          <w:ilvl w:val="1"/>
+          <w:numId w:val="13"/>
+        </w:numPr>
+        <w:rPr>
+          <w:sz w:val="22"/>
+          <w:szCs w:val="22"/>
+        </w:rPr>
+      </w:pPr>
+      <w:r>
+        <w:rPr>
+          <w:sz w:val="22"/>
+          <w:szCs w:val="22"/>
+        </w:rPr>
+        <w:t>Workers’ Compensation: Minimum $1M.</w:t>
+      </w:r>
+    </w:p>
+    <w:p>
+      <w:pPr>
+        <w:rPr>
+          <w:sz w:val="22"/>
+          <w:szCs w:val="22"/>
+        </w:rPr>
+      </w:pPr>
+      <w:r>
+        <w:rPr>
+          <w:b/>
+          <w:bCs/>
+          <w:sz w:val="22"/>
+          <w:szCs w:val="22"/>
+        </w:rPr>
+        <w:lastRenderedPageBreak/>
+        <w:t>10. Time &amp; Materials Pricing (Non-ESW Repairs):</w:t>
+      </w:r>
+    </w:p>
+    <w:p>
+      <w:pPr>
+        <w:numPr>
+          <w:ilvl w:val="0"/>
+          <w:numId w:val="14"/>
+        </w:numPr>
+        <w:rPr>
+          <w:sz w:val="22"/>
+          <w:szCs w:val="22"/>
+        </w:rPr>
+      </w:pPr>
+      <w:r>
+        <w:rPr>
+          <w:b/>
+          <w:bCs/>
+          <w:sz w:val="22"/>
+          <w:szCs w:val="22"/>
+        </w:rPr>
+        <w:t>Monday – Friday (8:00 AM – 5:00 PM):</w:t>
+      </w:r>
+      <w:r>
+        <w:rPr>
+          <w:sz w:val="22"/>
+          <w:szCs w:val="22"/>
+        </w:rPr>
+        <w:t xml:space="preserve"> $125 per hour (portal-to-portal plus on-site time).</w:t>
+      </w:r>
+    </w:p>
+    <w:p>
+      <w:pPr>
+        <w:numPr>
+          <w:ilvl w:val="0"/>
+          <w:numId w:val="14"/>
+        </w:numPr>
+        <w:rPr>
+          <w:sz w:val="22"/>
+          <w:szCs w:val="22"/>
+        </w:rPr>
+      </w:pPr>
+      <w:r>
+        <w:rPr>
+          <w:b/>
+          <w:bCs/>
+          <w:sz w:val="22"/>
+          <w:szCs w:val="22"/>
+        </w:rPr>
+        <w:t>Monday – Friday (5:00 PM – 10:00 PM):</w:t>
+      </w:r>
+      <w:r>
+        <w:rPr>
+          <w:sz w:val="22"/>
+          <w:szCs w:val="22"/>
+        </w:rPr>
+        <w:t xml:space="preserve"> $185 per hour (portal-to-portal plus on-site time).</w:t>
+      </w:r>
+    </w:p>
+    <w:p>
+      <w:pPr>
+        <w:numPr>
+          <w:ilvl w:val="0"/>
+          <w:numId w:val="14"/>
+        </w:numPr>
+        <w:rPr>
+          <w:sz w:val="22"/>
+          <w:szCs w:val="22"/>
+        </w:rPr>
+      </w:pPr>
+      <w:r>
+        <w:rPr>
+          <w:b/>
+          <w:bCs/>
+          <w:sz w:val="22"/>
+          <w:szCs w:val="22"/>
+        </w:rPr>
+        <w:t>Saturday – Sunday (8:00 AM – 5:00 PM):</w:t>
+      </w:r>
+      <w:r>
+        <w:rPr>
+          <w:sz w:val="22"/>
+          <w:szCs w:val="22"/>
+        </w:rPr>
+        <w:t xml:space="preserve"> $200 per hour (portal-to-portal plus on-site time).</w:t>
+      </w:r>
+    </w:p>
+    <w:p>
+      <w:pPr>
+        <w:rPr>
+          <w:sz w:val="22"/>
+          <w:szCs w:val="22"/>
+        </w:rPr>
+      </w:pPr>
+      <w:r>
+        <w:rPr>
+          <w:sz w:val="22"/>
+          <w:szCs w:val="22"/>
+        </w:rPr>
+        <w:pict w14:anchorId="663A0632">
+          <v:rect id="_x0000_i1025" style="width:0;height:1.5pt" o:hralign="center" o:hrstd="t" o:hr="t" fillcolor="#a0a0a0" stroked="f"/>
+        </w:pict>
+      </w:r>
+    </w:p>
+    <w:p>
+      <w:pPr>
+        <w:rPr>
+          <w:sz w:val="22"/>
+          <w:szCs w:val="22"/>
+        </w:rPr>
+      </w:pPr>
+      <w:r>
+        <w:rPr>
+          <w:b/>
+          <w:bCs/>
+          <w:sz w:val="22"/>
+          <w:szCs w:val="22"/>
+        </w:rPr>
+        <w:t>Agreement Acknowledgment:</w:t>
+      </w:r>
+      <w:r>
+        <w:rPr>
+          <w:sz w:val="22"/>
+          <w:szCs w:val="22"/>
+        </w:rPr>
+        <w:br/>
+        <w:t>By purchasing an Extended Service Warranty (ESW), the dealer acknowledges and agrees to the terms outlined above. This document serves as a summary of coverage and limitations, ensuring clear expectations for service and repair obligations under the ESW program.</w:t>
       </w:r>
     </w:p>
     <w:p>
@@ -2140,6 +3275,1198 @@
 <file path=word/numbering.xml><?xml version="1.0" encoding="utf-8"?>
 <w:numbering xmlns:wpc="http://schemas.microsoft.com/office/word/2010/wordprocessingCanvas" xmlns:cx="http://schemas.microsoft.com/office/drawing/2014/chartex" xmlns:cx1="http://schemas.microsoft.com/office/drawing/2015/9/8/chartex" xmlns:cx2="http://schemas.microsoft.com/office/drawing/2015/10/21/chartex" xmlns:cx3="http://schemas.microsoft.com/office/drawing/2016/5/9/chartex" xmlns:cx4="http://schemas.microsoft.com/office/drawing/2016/5/10/chartex" xmlns:cx5="http://schemas.microsoft.com/office/drawing/2016/5/11/chartex" xmlns:cx6="http://schemas.microsoft.com/office/drawing/2016/5/12/chartex" xmlns:cx7="http://schemas.microsoft.com/office/drawing/2016/5/13/chartex" xmlns:cx8="http://schemas.microsoft.com/office/drawing/2016/5/14/chartex" xmlns:mc="http://schemas.openxmlformats.org/markup-compatibility/2006" xmlns:aink="http://schemas.microsoft.com/office/drawing/2016/ink" xmlns:am3d="http://schemas.microsoft.com/office/drawing/2017/model3d" xmlns:o="urn:schemas-microsoft-com:office:office" xmlns:oel="http://schemas.microsoft.com/office/2019/extlst" xmlns:r="http://schemas.openxmlformats.org/officeDocument/2006/relationships" xmlns:m="http://schemas.openxmlformats.org/officeDocument/2006/math" xmlns:v="urn:schemas-microsoft-com:vml" xmlns:wp14="http://schemas.microsoft.com/office/word/2010/wordprocessingDrawing" xmlns:wp="http://schemas.openxmlformats.org/drawingml/2006/wordprocessingDrawing" xmlns:w10="urn:schemas-microsoft-com:office:word" xmlns:w="http://schemas.openxmlformats.org/wordprocessingml/2006/main" xmlns:w14="http://schemas.microsoft.com/office/word/2010/wordml" xmlns:w15="http://schemas.microsoft.com/office/word/2012/wordml" xmlns:w16cex="http://schemas.microsoft.com/office/word/2018/wordml/cex" xmlns:w16cid="http://schemas.microsoft.com/office/word/2016/wordml/cid" xmlns:w16="http://schemas.microsoft.com/office/word/2018/wordml" xmlns:w16du="http://schemas.microsoft.com/office/word/2023/wordml/word16du" xmlns:w16sdtdh="http://schemas.microsoft.com/office/word/2020/wordml/sdtdatahash" xmlns:w16sdtfl="http://schemas.microsoft.com/office/word/2024/wordml/sdtformatlock" xmlns:w16se="http://schemas.microsoft.com/office/word/2015/wordml/symex" xmlns:wpg="http://schemas.microsoft.com/office/word/2010/wordprocessingGroup" xmlns:wpi="http://schemas.microsoft.com/office/word/2010/wordprocessingInk" xmlns:wne="http://schemas.microsoft.com/office/word/2006/wordml" xmlns:wps="http://schemas.microsoft.com/office/word/2010/wordprocessingShape" mc:Ignorable="w14 w15 w16se w16cid w16 w16cex w16sdtdh w16sdtfl w16du wp14">
   <w:abstractNum w:abstractNumId="0" w15:restartNumberingAfterBreak="0">
+    <w:nsid w:val="03AA42CB"/>
+    <w:multiLevelType w:val="multilevel"/>
+    <w:tmpl w:val="53F69AA0"/>
+    <w:lvl w:ilvl="0">
+      <w:start w:val="1"/>
+      <w:numFmt w:val="bullet"/>
+      <w:lvlText w:val=""/>
+      <w:lvlJc w:val="left"/>
+      <w:pPr>
+        <w:tabs>
+          <w:tab w:val="num" w:pos="720"/>
+        </w:tabs>
+        <w:ind w:left="720" w:hanging="360"/>
+      </w:pPr>
+      <w:rPr>
+        <w:rFonts w:ascii="Symbol" w:hAnsi="Symbol" w:hint="default"/>
+        <w:sz w:val="20"/>
+      </w:rPr>
+    </w:lvl>
+    <w:lvl w:ilvl="1" w:tentative="1">
+      <w:start w:val="1"/>
+      <w:numFmt w:val="bullet"/>
+      <w:lvlText w:val="o"/>
+      <w:lvlJc w:val="left"/>
+      <w:pPr>
+        <w:tabs>
+          <w:tab w:val="num" w:pos="1440"/>
+        </w:tabs>
+        <w:ind w:left="1440" w:hanging="360"/>
+      </w:pPr>
+      <w:rPr>
+        <w:rFonts w:ascii="Courier New" w:hAnsi="Courier New" w:hint="default"/>
+        <w:sz w:val="20"/>
+      </w:rPr>
+    </w:lvl>
+    <w:lvl w:ilvl="2" w:tentative="1">
+      <w:start w:val="1"/>
+      <w:numFmt w:val="bullet"/>
+      <w:lvlText w:val=""/>
+      <w:lvlJc w:val="left"/>
+      <w:pPr>
+        <w:tabs>
+          <w:tab w:val="num" w:pos="2160"/>
+        </w:tabs>
+        <w:ind w:left="2160" w:hanging="360"/>
+      </w:pPr>
+      <w:rPr>
+        <w:rFonts w:ascii="Wingdings" w:hAnsi="Wingdings" w:hint="default"/>
+        <w:sz w:val="20"/>
+      </w:rPr>
+    </w:lvl>
+    <w:lvl w:ilvl="3" w:tentative="1">
+      <w:start w:val="1"/>
+      <w:numFmt w:val="bullet"/>
+      <w:lvlText w:val=""/>
+      <w:lvlJc w:val="left"/>
+      <w:pPr>
+        <w:tabs>
+          <w:tab w:val="num" w:pos="2880"/>
+        </w:tabs>
+        <w:ind w:left="2880" w:hanging="360"/>
+      </w:pPr>
+      <w:rPr>
+        <w:rFonts w:ascii="Wingdings" w:hAnsi="Wingdings" w:hint="default"/>
+        <w:sz w:val="20"/>
+      </w:rPr>
+    </w:lvl>
+    <w:lvl w:ilvl="4" w:tentative="1">
+      <w:start w:val="1"/>
+      <w:numFmt w:val="bullet"/>
+      <w:lvlText w:val=""/>
+      <w:lvlJc w:val="left"/>
+      <w:pPr>
+        <w:tabs>
+          <w:tab w:val="num" w:pos="3600"/>
+        </w:tabs>
+        <w:ind w:left="3600" w:hanging="360"/>
+      </w:pPr>
+      <w:rPr>
+        <w:rFonts w:ascii="Wingdings" w:hAnsi="Wingdings" w:hint="default"/>
+        <w:sz w:val="20"/>
+      </w:rPr>
+    </w:lvl>
+    <w:lvl w:ilvl="5" w:tentative="1">
+      <w:start w:val="1"/>
+      <w:numFmt w:val="bullet"/>
+      <w:lvlText w:val=""/>
+      <w:lvlJc w:val="left"/>
+      <w:pPr>
+        <w:tabs>
+          <w:tab w:val="num" w:pos="4320"/>
+        </w:tabs>
+        <w:ind w:left="4320" w:hanging="360"/>
+      </w:pPr>
+      <w:rPr>
+        <w:rFonts w:ascii="Wingdings" w:hAnsi="Wingdings" w:hint="default"/>
+        <w:sz w:val="20"/>
+      </w:rPr>
+    </w:lvl>
+    <w:lvl w:ilvl="6" w:tentative="1">
+      <w:start w:val="1"/>
+      <w:numFmt w:val="bullet"/>
+      <w:lvlText w:val=""/>
+      <w:lvlJc w:val="left"/>
+      <w:pPr>
+        <w:tabs>
+          <w:tab w:val="num" w:pos="5040"/>
+        </w:tabs>
+        <w:ind w:left="5040" w:hanging="360"/>
+      </w:pPr>
+      <w:rPr>
+        <w:rFonts w:ascii="Wingdings" w:hAnsi="Wingdings" w:hint="default"/>
+        <w:sz w:val="20"/>
+      </w:rPr>
+    </w:lvl>
+    <w:lvl w:ilvl="7" w:tentative="1">
+      <w:start w:val="1"/>
+      <w:numFmt w:val="bullet"/>
+      <w:lvlText w:val=""/>
+      <w:lvlJc w:val="left"/>
+      <w:pPr>
+        <w:tabs>
+          <w:tab w:val="num" w:pos="5760"/>
+        </w:tabs>
+        <w:ind w:left="5760" w:hanging="360"/>
+      </w:pPr>
+      <w:rPr>
+        <w:rFonts w:ascii="Wingdings" w:hAnsi="Wingdings" w:hint="default"/>
+        <w:sz w:val="20"/>
+      </w:rPr>
+    </w:lvl>
+    <w:lvl w:ilvl="8" w:tentative="1">
+      <w:start w:val="1"/>
+      <w:numFmt w:val="bullet"/>
+      <w:lvlText w:val=""/>
+      <w:lvlJc w:val="left"/>
+      <w:pPr>
+        <w:tabs>
+          <w:tab w:val="num" w:pos="6480"/>
+        </w:tabs>
+        <w:ind w:left="6480" w:hanging="360"/>
+      </w:pPr>
+      <w:rPr>
+        <w:rFonts w:ascii="Wingdings" w:hAnsi="Wingdings" w:hint="default"/>
+        <w:sz w:val="20"/>
+      </w:rPr>
+    </w:lvl>
+  </w:abstractNum>
+  <w:abstractNum w:abstractNumId="1" w15:restartNumberingAfterBreak="0">
+    <w:nsid w:val="064E1DA8"/>
+    <w:multiLevelType w:val="multilevel"/>
+    <w:tmpl w:val="C9543A5A"/>
+    <w:lvl w:ilvl="0">
+      <w:start w:val="1"/>
+      <w:numFmt w:val="bullet"/>
+      <w:lvlText w:val=""/>
+      <w:lvlJc w:val="left"/>
+      <w:pPr>
+        <w:tabs>
+          <w:tab w:val="num" w:pos="720"/>
+        </w:tabs>
+        <w:ind w:left="720" w:hanging="360"/>
+      </w:pPr>
+      <w:rPr>
+        <w:rFonts w:ascii="Symbol" w:hAnsi="Symbol" w:hint="default"/>
+        <w:sz w:val="20"/>
+      </w:rPr>
+    </w:lvl>
+    <w:lvl w:ilvl="1" w:tentative="1">
+      <w:start w:val="1"/>
+      <w:numFmt w:val="bullet"/>
+      <w:lvlText w:val="o"/>
+      <w:lvlJc w:val="left"/>
+      <w:pPr>
+        <w:tabs>
+          <w:tab w:val="num" w:pos="1440"/>
+        </w:tabs>
+        <w:ind w:left="1440" w:hanging="360"/>
+      </w:pPr>
+      <w:rPr>
+        <w:rFonts w:ascii="Courier New" w:hAnsi="Courier New" w:hint="default"/>
+        <w:sz w:val="20"/>
+      </w:rPr>
+    </w:lvl>
+    <w:lvl w:ilvl="2" w:tentative="1">
+      <w:start w:val="1"/>
+      <w:numFmt w:val="bullet"/>
+      <w:lvlText w:val=""/>
+      <w:lvlJc w:val="left"/>
+      <w:pPr>
+        <w:tabs>
+          <w:tab w:val="num" w:pos="2160"/>
+        </w:tabs>
+        <w:ind w:left="2160" w:hanging="360"/>
+      </w:pPr>
+      <w:rPr>
+        <w:rFonts w:ascii="Wingdings" w:hAnsi="Wingdings" w:hint="default"/>
+        <w:sz w:val="20"/>
+      </w:rPr>
+    </w:lvl>
+    <w:lvl w:ilvl="3" w:tentative="1">
+      <w:start w:val="1"/>
+      <w:numFmt w:val="bullet"/>
+      <w:lvlText w:val=""/>
+      <w:lvlJc w:val="left"/>
+      <w:pPr>
+        <w:tabs>
+          <w:tab w:val="num" w:pos="2880"/>
+        </w:tabs>
+        <w:ind w:left="2880" w:hanging="360"/>
+      </w:pPr>
+      <w:rPr>
+        <w:rFonts w:ascii="Wingdings" w:hAnsi="Wingdings" w:hint="default"/>
+        <w:sz w:val="20"/>
+      </w:rPr>
+    </w:lvl>
+    <w:lvl w:ilvl="4" w:tentative="1">
+      <w:start w:val="1"/>
+      <w:numFmt w:val="bullet"/>
+      <w:lvlText w:val=""/>
+      <w:lvlJc w:val="left"/>
+      <w:pPr>
+        <w:tabs>
+          <w:tab w:val="num" w:pos="3600"/>
+        </w:tabs>
+        <w:ind w:left="3600" w:hanging="360"/>
+      </w:pPr>
+      <w:rPr>
+        <w:rFonts w:ascii="Wingdings" w:hAnsi="Wingdings" w:hint="default"/>
+        <w:sz w:val="20"/>
+      </w:rPr>
+    </w:lvl>
+    <w:lvl w:ilvl="5" w:tentative="1">
+      <w:start w:val="1"/>
+      <w:numFmt w:val="bullet"/>
+      <w:lvlText w:val=""/>
+      <w:lvlJc w:val="left"/>
+      <w:pPr>
+        <w:tabs>
+          <w:tab w:val="num" w:pos="4320"/>
+        </w:tabs>
+        <w:ind w:left="4320" w:hanging="360"/>
+      </w:pPr>
+      <w:rPr>
+        <w:rFonts w:ascii="Wingdings" w:hAnsi="Wingdings" w:hint="default"/>
+        <w:sz w:val="20"/>
+      </w:rPr>
+    </w:lvl>
+    <w:lvl w:ilvl="6" w:tentative="1">
+      <w:start w:val="1"/>
+      <w:numFmt w:val="bullet"/>
+      <w:lvlText w:val=""/>
+      <w:lvlJc w:val="left"/>
+      <w:pPr>
+        <w:tabs>
+          <w:tab w:val="num" w:pos="5040"/>
+        </w:tabs>
+        <w:ind w:left="5040" w:hanging="360"/>
+      </w:pPr>
+      <w:rPr>
+        <w:rFonts w:ascii="Wingdings" w:hAnsi="Wingdings" w:hint="default"/>
+        <w:sz w:val="20"/>
+      </w:rPr>
+    </w:lvl>
+    <w:lvl w:ilvl="7" w:tentative="1">
+      <w:start w:val="1"/>
+      <w:numFmt w:val="bullet"/>
+      <w:lvlText w:val=""/>
+      <w:lvlJc w:val="left"/>
+      <w:pPr>
+        <w:tabs>
+          <w:tab w:val="num" w:pos="5760"/>
+        </w:tabs>
+        <w:ind w:left="5760" w:hanging="360"/>
+      </w:pPr>
+      <w:rPr>
+        <w:rFonts w:ascii="Wingdings" w:hAnsi="Wingdings" w:hint="default"/>
+        <w:sz w:val="20"/>
+      </w:rPr>
+    </w:lvl>
+    <w:lvl w:ilvl="8" w:tentative="1">
+      <w:start w:val="1"/>
+      <w:numFmt w:val="bullet"/>
+      <w:lvlText w:val=""/>
+      <w:lvlJc w:val="left"/>
+      <w:pPr>
+        <w:tabs>
+          <w:tab w:val="num" w:pos="6480"/>
+        </w:tabs>
+        <w:ind w:left="6480" w:hanging="360"/>
+      </w:pPr>
+      <w:rPr>
+        <w:rFonts w:ascii="Wingdings" w:hAnsi="Wingdings" w:hint="default"/>
+        <w:sz w:val="20"/>
+      </w:rPr>
+    </w:lvl>
+  </w:abstractNum>
+  <w:abstractNum w:abstractNumId="2" w15:restartNumberingAfterBreak="0">
+    <w:nsid w:val="07C37824"/>
+    <w:multiLevelType w:val="multilevel"/>
+    <w:tmpl w:val="9FC6E022"/>
+    <w:lvl w:ilvl="0">
+      <w:start w:val="1"/>
+      <w:numFmt w:val="bullet"/>
+      <w:lvlText w:val=""/>
+      <w:lvlJc w:val="left"/>
+      <w:pPr>
+        <w:tabs>
+          <w:tab w:val="num" w:pos="720"/>
+        </w:tabs>
+        <w:ind w:left="720" w:hanging="360"/>
+      </w:pPr>
+      <w:rPr>
+        <w:rFonts w:ascii="Symbol" w:hAnsi="Symbol" w:hint="default"/>
+        <w:sz w:val="20"/>
+      </w:rPr>
+    </w:lvl>
+    <w:lvl w:ilvl="1">
+      <w:start w:val="1"/>
+      <w:numFmt w:val="bullet"/>
+      <w:lvlText w:val="o"/>
+      <w:lvlJc w:val="left"/>
+      <w:pPr>
+        <w:tabs>
+          <w:tab w:val="num" w:pos="1440"/>
+        </w:tabs>
+        <w:ind w:left="1440" w:hanging="360"/>
+      </w:pPr>
+      <w:rPr>
+        <w:rFonts w:ascii="Courier New" w:hAnsi="Courier New" w:hint="default"/>
+        <w:sz w:val="20"/>
+      </w:rPr>
+    </w:lvl>
+    <w:lvl w:ilvl="2" w:tentative="1">
+      <w:start w:val="1"/>
+      <w:numFmt w:val="bullet"/>
+      <w:lvlText w:val=""/>
+      <w:lvlJc w:val="left"/>
+      <w:pPr>
+        <w:tabs>
+          <w:tab w:val="num" w:pos="2160"/>
+        </w:tabs>
+        <w:ind w:left="2160" w:hanging="360"/>
+      </w:pPr>
+      <w:rPr>
+        <w:rFonts w:ascii="Wingdings" w:hAnsi="Wingdings" w:hint="default"/>
+        <w:sz w:val="20"/>
+      </w:rPr>
+    </w:lvl>
+    <w:lvl w:ilvl="3" w:tentative="1">
+      <w:start w:val="1"/>
+      <w:numFmt w:val="bullet"/>
+      <w:lvlText w:val=""/>
+      <w:lvlJc w:val="left"/>
+      <w:pPr>
+        <w:tabs>
+          <w:tab w:val="num" w:pos="2880"/>
+        </w:tabs>
+        <w:ind w:left="2880" w:hanging="360"/>
+      </w:pPr>
+      <w:rPr>
+        <w:rFonts w:ascii="Wingdings" w:hAnsi="Wingdings" w:hint="default"/>
+        <w:sz w:val="20"/>
+      </w:rPr>
+    </w:lvl>
+    <w:lvl w:ilvl="4" w:tentative="1">
+      <w:start w:val="1"/>
+      <w:numFmt w:val="bullet"/>
+      <w:lvlText w:val=""/>
+      <w:lvlJc w:val="left"/>
+      <w:pPr>
+        <w:tabs>
+          <w:tab w:val="num" w:pos="3600"/>
+        </w:tabs>
+        <w:ind w:left="3600" w:hanging="360"/>
+      </w:pPr>
+      <w:rPr>
+        <w:rFonts w:ascii="Wingdings" w:hAnsi="Wingdings" w:hint="default"/>
+        <w:sz w:val="20"/>
+      </w:rPr>
+    </w:lvl>
+    <w:lvl w:ilvl="5" w:tentative="1">
+      <w:start w:val="1"/>
+      <w:numFmt w:val="bullet"/>
+      <w:lvlText w:val=""/>
+      <w:lvlJc w:val="left"/>
+      <w:pPr>
+        <w:tabs>
+          <w:tab w:val="num" w:pos="4320"/>
+        </w:tabs>
+        <w:ind w:left="4320" w:hanging="360"/>
+      </w:pPr>
+      <w:rPr>
+        <w:rFonts w:ascii="Wingdings" w:hAnsi="Wingdings" w:hint="default"/>
+        <w:sz w:val="20"/>
+      </w:rPr>
+    </w:lvl>
+    <w:lvl w:ilvl="6" w:tentative="1">
+      <w:start w:val="1"/>
+      <w:numFmt w:val="bullet"/>
+      <w:lvlText w:val=""/>
+      <w:lvlJc w:val="left"/>
+      <w:pPr>
+        <w:tabs>
+          <w:tab w:val="num" w:pos="5040"/>
+        </w:tabs>
+        <w:ind w:left="5040" w:hanging="360"/>
+      </w:pPr>
+      <w:rPr>
+        <w:rFonts w:ascii="Wingdings" w:hAnsi="Wingdings" w:hint="default"/>
+        <w:sz w:val="20"/>
+      </w:rPr>
+    </w:lvl>
+    <w:lvl w:ilvl="7" w:tentative="1">
+      <w:start w:val="1"/>
+      <w:numFmt w:val="bullet"/>
+      <w:lvlText w:val=""/>
+      <w:lvlJc w:val="left"/>
+      <w:pPr>
+        <w:tabs>
+          <w:tab w:val="num" w:pos="5760"/>
+        </w:tabs>
+        <w:ind w:left="5760" w:hanging="360"/>
+      </w:pPr>
+      <w:rPr>
+        <w:rFonts w:ascii="Wingdings" w:hAnsi="Wingdings" w:hint="default"/>
+        <w:sz w:val="20"/>
+      </w:rPr>
+    </w:lvl>
+    <w:lvl w:ilvl="8" w:tentative="1">
+      <w:start w:val="1"/>
+      <w:numFmt w:val="bullet"/>
+      <w:lvlText w:val=""/>
+      <w:lvlJc w:val="left"/>
+      <w:pPr>
+        <w:tabs>
+          <w:tab w:val="num" w:pos="6480"/>
+        </w:tabs>
+        <w:ind w:left="6480" w:hanging="360"/>
+      </w:pPr>
+      <w:rPr>
+        <w:rFonts w:ascii="Wingdings" w:hAnsi="Wingdings" w:hint="default"/>
+        <w:sz w:val="20"/>
+      </w:rPr>
+    </w:lvl>
+  </w:abstractNum>
+  <w:abstractNum w:abstractNumId="3" w15:restartNumberingAfterBreak="0">
+    <w:nsid w:val="0A9A600D"/>
+    <w:multiLevelType w:val="multilevel"/>
+    <w:tmpl w:val="3F2E41C0"/>
+    <w:lvl w:ilvl="0">
+      <w:start w:val="1"/>
+      <w:numFmt w:val="bullet"/>
+      <w:lvlText w:val=""/>
+      <w:lvlJc w:val="left"/>
+      <w:pPr>
+        <w:tabs>
+          <w:tab w:val="num" w:pos="720"/>
+        </w:tabs>
+        <w:ind w:left="720" w:hanging="360"/>
+      </w:pPr>
+      <w:rPr>
+        <w:rFonts w:ascii="Symbol" w:hAnsi="Symbol" w:hint="default"/>
+        <w:sz w:val="20"/>
+      </w:rPr>
+    </w:lvl>
+    <w:lvl w:ilvl="1" w:tentative="1">
+      <w:start w:val="1"/>
+      <w:numFmt w:val="bullet"/>
+      <w:lvlText w:val="o"/>
+      <w:lvlJc w:val="left"/>
+      <w:pPr>
+        <w:tabs>
+          <w:tab w:val="num" w:pos="1440"/>
+        </w:tabs>
+        <w:ind w:left="1440" w:hanging="360"/>
+      </w:pPr>
+      <w:rPr>
+        <w:rFonts w:ascii="Courier New" w:hAnsi="Courier New" w:hint="default"/>
+        <w:sz w:val="20"/>
+      </w:rPr>
+    </w:lvl>
+    <w:lvl w:ilvl="2" w:tentative="1">
+      <w:start w:val="1"/>
+      <w:numFmt w:val="bullet"/>
+      <w:lvlText w:val=""/>
+      <w:lvlJc w:val="left"/>
+      <w:pPr>
+        <w:tabs>
+          <w:tab w:val="num" w:pos="2160"/>
+        </w:tabs>
+        <w:ind w:left="2160" w:hanging="360"/>
+      </w:pPr>
+      <w:rPr>
+        <w:rFonts w:ascii="Wingdings" w:hAnsi="Wingdings" w:hint="default"/>
+        <w:sz w:val="20"/>
+      </w:rPr>
+    </w:lvl>
+    <w:lvl w:ilvl="3" w:tentative="1">
+      <w:start w:val="1"/>
+      <w:numFmt w:val="bullet"/>
+      <w:lvlText w:val=""/>
+      <w:lvlJc w:val="left"/>
+      <w:pPr>
+        <w:tabs>
+          <w:tab w:val="num" w:pos="2880"/>
+        </w:tabs>
+        <w:ind w:left="2880" w:hanging="360"/>
+      </w:pPr>
+      <w:rPr>
+        <w:rFonts w:ascii="Wingdings" w:hAnsi="Wingdings" w:hint="default"/>
+        <w:sz w:val="20"/>
+      </w:rPr>
+    </w:lvl>
+    <w:lvl w:ilvl="4" w:tentative="1">
+      <w:start w:val="1"/>
+      <w:numFmt w:val="bullet"/>
+      <w:lvlText w:val=""/>
+      <w:lvlJc w:val="left"/>
+      <w:pPr>
+        <w:tabs>
+          <w:tab w:val="num" w:pos="3600"/>
+        </w:tabs>
+        <w:ind w:left="3600" w:hanging="360"/>
+      </w:pPr>
+      <w:rPr>
+        <w:rFonts w:ascii="Wingdings" w:hAnsi="Wingdings" w:hint="default"/>
+        <w:sz w:val="20"/>
+      </w:rPr>
+    </w:lvl>
+    <w:lvl w:ilvl="5" w:tentative="1">
+      <w:start w:val="1"/>
+      <w:numFmt w:val="bullet"/>
+      <w:lvlText w:val=""/>
+      <w:lvlJc w:val="left"/>
+      <w:pPr>
+        <w:tabs>
+          <w:tab w:val="num" w:pos="4320"/>
+        </w:tabs>
+        <w:ind w:left="4320" w:hanging="360"/>
+      </w:pPr>
+      <w:rPr>
+        <w:rFonts w:ascii="Wingdings" w:hAnsi="Wingdings" w:hint="default"/>
+        <w:sz w:val="20"/>
+      </w:rPr>
+    </w:lvl>
+    <w:lvl w:ilvl="6" w:tentative="1">
+      <w:start w:val="1"/>
+      <w:numFmt w:val="bullet"/>
+      <w:lvlText w:val=""/>
+      <w:lvlJc w:val="left"/>
+      <w:pPr>
+        <w:tabs>
+          <w:tab w:val="num" w:pos="5040"/>
+        </w:tabs>
+        <w:ind w:left="5040" w:hanging="360"/>
+      </w:pPr>
+      <w:rPr>
+        <w:rFonts w:ascii="Wingdings" w:hAnsi="Wingdings" w:hint="default"/>
+        <w:sz w:val="20"/>
+      </w:rPr>
+    </w:lvl>
+    <w:lvl w:ilvl="7" w:tentative="1">
+      <w:start w:val="1"/>
+      <w:numFmt w:val="bullet"/>
+      <w:lvlText w:val=""/>
+      <w:lvlJc w:val="left"/>
+      <w:pPr>
+        <w:tabs>
+          <w:tab w:val="num" w:pos="5760"/>
+        </w:tabs>
+        <w:ind w:left="5760" w:hanging="360"/>
+      </w:pPr>
+      <w:rPr>
+        <w:rFonts w:ascii="Wingdings" w:hAnsi="Wingdings" w:hint="default"/>
+        <w:sz w:val="20"/>
+      </w:rPr>
+    </w:lvl>
+    <w:lvl w:ilvl="8" w:tentative="1">
+      <w:start w:val="1"/>
+      <w:numFmt w:val="bullet"/>
+      <w:lvlText w:val=""/>
+      <w:lvlJc w:val="left"/>
+      <w:pPr>
+        <w:tabs>
+          <w:tab w:val="num" w:pos="6480"/>
+        </w:tabs>
+        <w:ind w:left="6480" w:hanging="360"/>
+      </w:pPr>
+      <w:rPr>
+        <w:rFonts w:ascii="Wingdings" w:hAnsi="Wingdings" w:hint="default"/>
+        <w:sz w:val="20"/>
+      </w:rPr>
+    </w:lvl>
+  </w:abstractNum>
+  <w:abstractNum w:abstractNumId="4" w15:restartNumberingAfterBreak="0">
+    <w:nsid w:val="0C3921E0"/>
+    <w:multiLevelType w:val="multilevel"/>
+    <w:tmpl w:val="AF4A3832"/>
+    <w:lvl w:ilvl="0">
+      <w:start w:val="1"/>
+      <w:numFmt w:val="bullet"/>
+      <w:lvlText w:val=""/>
+      <w:lvlJc w:val="left"/>
+      <w:pPr>
+        <w:tabs>
+          <w:tab w:val="num" w:pos="720"/>
+        </w:tabs>
+        <w:ind w:left="720" w:hanging="360"/>
+      </w:pPr>
+      <w:rPr>
+        <w:rFonts w:ascii="Symbol" w:hAnsi="Symbol" w:hint="default"/>
+        <w:sz w:val="20"/>
+      </w:rPr>
+    </w:lvl>
+    <w:lvl w:ilvl="1" w:tentative="1">
+      <w:start w:val="1"/>
+      <w:numFmt w:val="bullet"/>
+      <w:lvlText w:val="o"/>
+      <w:lvlJc w:val="left"/>
+      <w:pPr>
+        <w:tabs>
+          <w:tab w:val="num" w:pos="1440"/>
+        </w:tabs>
+        <w:ind w:left="1440" w:hanging="360"/>
+      </w:pPr>
+      <w:rPr>
+        <w:rFonts w:ascii="Courier New" w:hAnsi="Courier New" w:hint="default"/>
+        <w:sz w:val="20"/>
+      </w:rPr>
+    </w:lvl>
+    <w:lvl w:ilvl="2" w:tentative="1">
+      <w:start w:val="1"/>
+      <w:numFmt w:val="bullet"/>
+      <w:lvlText w:val=""/>
+      <w:lvlJc w:val="left"/>
+      <w:pPr>
+        <w:tabs>
+          <w:tab w:val="num" w:pos="2160"/>
+        </w:tabs>
+        <w:ind w:left="2160" w:hanging="360"/>
+      </w:pPr>
+      <w:rPr>
+        <w:rFonts w:ascii="Wingdings" w:hAnsi="Wingdings" w:hint="default"/>
+        <w:sz w:val="20"/>
+      </w:rPr>
+    </w:lvl>
+    <w:lvl w:ilvl="3" w:tentative="1">
+      <w:start w:val="1"/>
+      <w:numFmt w:val="bullet"/>
+      <w:lvlText w:val=""/>
+      <w:lvlJc w:val="left"/>
+      <w:pPr>
+        <w:tabs>
+          <w:tab w:val="num" w:pos="2880"/>
+        </w:tabs>
+        <w:ind w:left="2880" w:hanging="360"/>
+      </w:pPr>
+      <w:rPr>
+        <w:rFonts w:ascii="Wingdings" w:hAnsi="Wingdings" w:hint="default"/>
+        <w:sz w:val="20"/>
+      </w:rPr>
+    </w:lvl>
+    <w:lvl w:ilvl="4" w:tentative="1">
+      <w:start w:val="1"/>
+      <w:numFmt w:val="bullet"/>
+      <w:lvlText w:val=""/>
+      <w:lvlJc w:val="left"/>
+      <w:pPr>
+        <w:tabs>
+          <w:tab w:val="num" w:pos="3600"/>
+        </w:tabs>
+        <w:ind w:left="3600" w:hanging="360"/>
+      </w:pPr>
+      <w:rPr>
+        <w:rFonts w:ascii="Wingdings" w:hAnsi="Wingdings" w:hint="default"/>
+        <w:sz w:val="20"/>
+      </w:rPr>
+    </w:lvl>
+    <w:lvl w:ilvl="5" w:tentative="1">
+      <w:start w:val="1"/>
+      <w:numFmt w:val="bullet"/>
+      <w:lvlText w:val=""/>
+      <w:lvlJc w:val="left"/>
+      <w:pPr>
+        <w:tabs>
+          <w:tab w:val="num" w:pos="4320"/>
+        </w:tabs>
+        <w:ind w:left="4320" w:hanging="360"/>
+      </w:pPr>
+      <w:rPr>
+        <w:rFonts w:ascii="Wingdings" w:hAnsi="Wingdings" w:hint="default"/>
+        <w:sz w:val="20"/>
+      </w:rPr>
+    </w:lvl>
+    <w:lvl w:ilvl="6" w:tentative="1">
+      <w:start w:val="1"/>
+      <w:numFmt w:val="bullet"/>
+      <w:lvlText w:val=""/>
+      <w:lvlJc w:val="left"/>
+      <w:pPr>
+        <w:tabs>
+          <w:tab w:val="num" w:pos="5040"/>
+        </w:tabs>
+        <w:ind w:left="5040" w:hanging="360"/>
+      </w:pPr>
+      <w:rPr>
+        <w:rFonts w:ascii="Wingdings" w:hAnsi="Wingdings" w:hint="default"/>
+        <w:sz w:val="20"/>
+      </w:rPr>
+    </w:lvl>
+    <w:lvl w:ilvl="7" w:tentative="1">
+      <w:start w:val="1"/>
+      <w:numFmt w:val="bullet"/>
+      <w:lvlText w:val=""/>
+      <w:lvlJc w:val="left"/>
+      <w:pPr>
+        <w:tabs>
+          <w:tab w:val="num" w:pos="5760"/>
+        </w:tabs>
+        <w:ind w:left="5760" w:hanging="360"/>
+      </w:pPr>
+      <w:rPr>
+        <w:rFonts w:ascii="Wingdings" w:hAnsi="Wingdings" w:hint="default"/>
+        <w:sz w:val="20"/>
+      </w:rPr>
+    </w:lvl>
+    <w:lvl w:ilvl="8" w:tentative="1">
+      <w:start w:val="1"/>
+      <w:numFmt w:val="bullet"/>
+      <w:lvlText w:val=""/>
+      <w:lvlJc w:val="left"/>
+      <w:pPr>
+        <w:tabs>
+          <w:tab w:val="num" w:pos="6480"/>
+        </w:tabs>
+        <w:ind w:left="6480" w:hanging="360"/>
+      </w:pPr>
+      <w:rPr>
+        <w:rFonts w:ascii="Wingdings" w:hAnsi="Wingdings" w:hint="default"/>
+        <w:sz w:val="20"/>
+      </w:rPr>
+    </w:lvl>
+  </w:abstractNum>
+  <w:abstractNum w:abstractNumId="5" w15:restartNumberingAfterBreak="0">
+    <w:nsid w:val="1420347C"/>
+    <w:multiLevelType w:val="multilevel"/>
+    <w:tmpl w:val="5D200044"/>
+    <w:lvl w:ilvl="0">
+      <w:start w:val="1"/>
+      <w:numFmt w:val="bullet"/>
+      <w:lvlText w:val=""/>
+      <w:lvlJc w:val="left"/>
+      <w:pPr>
+        <w:tabs>
+          <w:tab w:val="num" w:pos="720"/>
+        </w:tabs>
+        <w:ind w:left="720" w:hanging="360"/>
+      </w:pPr>
+      <w:rPr>
+        <w:rFonts w:ascii="Symbol" w:hAnsi="Symbol" w:hint="default"/>
+        <w:sz w:val="20"/>
+      </w:rPr>
+    </w:lvl>
+    <w:lvl w:ilvl="1" w:tentative="1">
+      <w:start w:val="1"/>
+      <w:numFmt w:val="bullet"/>
+      <w:lvlText w:val="o"/>
+      <w:lvlJc w:val="left"/>
+      <w:pPr>
+        <w:tabs>
+          <w:tab w:val="num" w:pos="1440"/>
+        </w:tabs>
+        <w:ind w:left="1440" w:hanging="360"/>
+      </w:pPr>
+      <w:rPr>
+        <w:rFonts w:ascii="Courier New" w:hAnsi="Courier New" w:hint="default"/>
+        <w:sz w:val="20"/>
+      </w:rPr>
+    </w:lvl>
+    <w:lvl w:ilvl="2" w:tentative="1">
+      <w:start w:val="1"/>
+      <w:numFmt w:val="bullet"/>
+      <w:lvlText w:val=""/>
+      <w:lvlJc w:val="left"/>
+      <w:pPr>
+        <w:tabs>
+          <w:tab w:val="num" w:pos="2160"/>
+        </w:tabs>
+        <w:ind w:left="2160" w:hanging="360"/>
+      </w:pPr>
+      <w:rPr>
+        <w:rFonts w:ascii="Wingdings" w:hAnsi="Wingdings" w:hint="default"/>
+        <w:sz w:val="20"/>
+      </w:rPr>
+    </w:lvl>
+    <w:lvl w:ilvl="3" w:tentative="1">
+      <w:start w:val="1"/>
+      <w:numFmt w:val="bullet"/>
+      <w:lvlText w:val=""/>
+      <w:lvlJc w:val="left"/>
+      <w:pPr>
+        <w:tabs>
+          <w:tab w:val="num" w:pos="2880"/>
+        </w:tabs>
+        <w:ind w:left="2880" w:hanging="360"/>
+      </w:pPr>
+      <w:rPr>
+        <w:rFonts w:ascii="Wingdings" w:hAnsi="Wingdings" w:hint="default"/>
+        <w:sz w:val="20"/>
+      </w:rPr>
+    </w:lvl>
+    <w:lvl w:ilvl="4" w:tentative="1">
+      <w:start w:val="1"/>
+      <w:numFmt w:val="bullet"/>
+      <w:lvlText w:val=""/>
+      <w:lvlJc w:val="left"/>
+      <w:pPr>
+        <w:tabs>
+          <w:tab w:val="num" w:pos="3600"/>
+        </w:tabs>
+        <w:ind w:left="3600" w:hanging="360"/>
+      </w:pPr>
+      <w:rPr>
+        <w:rFonts w:ascii="Wingdings" w:hAnsi="Wingdings" w:hint="default"/>
+        <w:sz w:val="20"/>
+      </w:rPr>
+    </w:lvl>
+    <w:lvl w:ilvl="5" w:tentative="1">
+      <w:start w:val="1"/>
+      <w:numFmt w:val="bullet"/>
+      <w:lvlText w:val=""/>
+      <w:lvlJc w:val="left"/>
+      <w:pPr>
+        <w:tabs>
+          <w:tab w:val="num" w:pos="4320"/>
+        </w:tabs>
+        <w:ind w:left="4320" w:hanging="360"/>
+      </w:pPr>
+      <w:rPr>
+        <w:rFonts w:ascii="Wingdings" w:hAnsi="Wingdings" w:hint="default"/>
+        <w:sz w:val="20"/>
+      </w:rPr>
+    </w:lvl>
+    <w:lvl w:ilvl="6" w:tentative="1">
+      <w:start w:val="1"/>
+      <w:numFmt w:val="bullet"/>
+      <w:lvlText w:val=""/>
+      <w:lvlJc w:val="left"/>
+      <w:pPr>
+        <w:tabs>
+          <w:tab w:val="num" w:pos="5040"/>
+        </w:tabs>
+        <w:ind w:left="5040" w:hanging="360"/>
+      </w:pPr>
+      <w:rPr>
+        <w:rFonts w:ascii="Wingdings" w:hAnsi="Wingdings" w:hint="default"/>
+        <w:sz w:val="20"/>
+      </w:rPr>
+    </w:lvl>
+    <w:lvl w:ilvl="7" w:tentative="1">
+      <w:start w:val="1"/>
+      <w:numFmt w:val="bullet"/>
+      <w:lvlText w:val=""/>
+      <w:lvlJc w:val="left"/>
+      <w:pPr>
+        <w:tabs>
+          <w:tab w:val="num" w:pos="5760"/>
+        </w:tabs>
+        <w:ind w:left="5760" w:hanging="360"/>
+      </w:pPr>
+      <w:rPr>
+        <w:rFonts w:ascii="Wingdings" w:hAnsi="Wingdings" w:hint="default"/>
+        <w:sz w:val="20"/>
+      </w:rPr>
+    </w:lvl>
+    <w:lvl w:ilvl="8" w:tentative="1">
+      <w:start w:val="1"/>
+      <w:numFmt w:val="bullet"/>
+      <w:lvlText w:val=""/>
+      <w:lvlJc w:val="left"/>
+      <w:pPr>
+        <w:tabs>
+          <w:tab w:val="num" w:pos="6480"/>
+        </w:tabs>
+        <w:ind w:left="6480" w:hanging="360"/>
+      </w:pPr>
+      <w:rPr>
+        <w:rFonts w:ascii="Wingdings" w:hAnsi="Wingdings" w:hint="default"/>
+        <w:sz w:val="20"/>
+      </w:rPr>
+    </w:lvl>
+  </w:abstractNum>
+  <w:abstractNum w:abstractNumId="6" w15:restartNumberingAfterBreak="0">
+    <w:nsid w:val="2A110A5A"/>
+    <w:multiLevelType w:val="multilevel"/>
+    <w:tmpl w:val="957AF840"/>
+    <w:lvl w:ilvl="0">
+      <w:start w:val="1"/>
+      <w:numFmt w:val="bullet"/>
+      <w:lvlText w:val=""/>
+      <w:lvlJc w:val="left"/>
+      <w:pPr>
+        <w:tabs>
+          <w:tab w:val="num" w:pos="720"/>
+        </w:tabs>
+        <w:ind w:left="720" w:hanging="360"/>
+      </w:pPr>
+      <w:rPr>
+        <w:rFonts w:ascii="Symbol" w:hAnsi="Symbol" w:hint="default"/>
+        <w:sz w:val="20"/>
+      </w:rPr>
+    </w:lvl>
+    <w:lvl w:ilvl="1" w:tentative="1">
+      <w:start w:val="1"/>
+      <w:numFmt w:val="bullet"/>
+      <w:lvlText w:val="o"/>
+      <w:lvlJc w:val="left"/>
+      <w:pPr>
+        <w:tabs>
+          <w:tab w:val="num" w:pos="1440"/>
+        </w:tabs>
+        <w:ind w:left="1440" w:hanging="360"/>
+      </w:pPr>
+      <w:rPr>
+        <w:rFonts w:ascii="Courier New" w:hAnsi="Courier New" w:hint="default"/>
+        <w:sz w:val="20"/>
+      </w:rPr>
+    </w:lvl>
+    <w:lvl w:ilvl="2" w:tentative="1">
+      <w:start w:val="1"/>
+      <w:numFmt w:val="bullet"/>
+      <w:lvlText w:val=""/>
+      <w:lvlJc w:val="left"/>
+      <w:pPr>
+        <w:tabs>
+          <w:tab w:val="num" w:pos="2160"/>
+        </w:tabs>
+        <w:ind w:left="2160" w:hanging="360"/>
+      </w:pPr>
+      <w:rPr>
+        <w:rFonts w:ascii="Wingdings" w:hAnsi="Wingdings" w:hint="default"/>
+        <w:sz w:val="20"/>
+      </w:rPr>
+    </w:lvl>
+    <w:lvl w:ilvl="3" w:tentative="1">
+      <w:start w:val="1"/>
+      <w:numFmt w:val="bullet"/>
+      <w:lvlText w:val=""/>
+      <w:lvlJc w:val="left"/>
+      <w:pPr>
+        <w:tabs>
+          <w:tab w:val="num" w:pos="2880"/>
+        </w:tabs>
+        <w:ind w:left="2880" w:hanging="360"/>
+      </w:pPr>
+      <w:rPr>
+        <w:rFonts w:ascii="Wingdings" w:hAnsi="Wingdings" w:hint="default"/>
+        <w:sz w:val="20"/>
+      </w:rPr>
+    </w:lvl>
+    <w:lvl w:ilvl="4" w:tentative="1">
+      <w:start w:val="1"/>
+      <w:numFmt w:val="bullet"/>
+      <w:lvlText w:val=""/>
+      <w:lvlJc w:val="left"/>
+      <w:pPr>
+        <w:tabs>
+          <w:tab w:val="num" w:pos="3600"/>
+        </w:tabs>
+        <w:ind w:left="3600" w:hanging="360"/>
+      </w:pPr>
+      <w:rPr>
+        <w:rFonts w:ascii="Wingdings" w:hAnsi="Wingdings" w:hint="default"/>
+        <w:sz w:val="20"/>
+      </w:rPr>
+    </w:lvl>
+    <w:lvl w:ilvl="5" w:tentative="1">
+      <w:start w:val="1"/>
+      <w:numFmt w:val="bullet"/>
+      <w:lvlText w:val=""/>
+      <w:lvlJc w:val="left"/>
+      <w:pPr>
+        <w:tabs>
+          <w:tab w:val="num" w:pos="4320"/>
+        </w:tabs>
+        <w:ind w:left="4320" w:hanging="360"/>
+      </w:pPr>
+      <w:rPr>
+        <w:rFonts w:ascii="Wingdings" w:hAnsi="Wingdings" w:hint="default"/>
+        <w:sz w:val="20"/>
+      </w:rPr>
+    </w:lvl>
+    <w:lvl w:ilvl="6" w:tentative="1">
+      <w:start w:val="1"/>
+      <w:numFmt w:val="bullet"/>
+      <w:lvlText w:val=""/>
+      <w:lvlJc w:val="left"/>
+      <w:pPr>
+        <w:tabs>
+          <w:tab w:val="num" w:pos="5040"/>
+        </w:tabs>
+        <w:ind w:left="5040" w:hanging="360"/>
+      </w:pPr>
+      <w:rPr>
+        <w:rFonts w:ascii="Wingdings" w:hAnsi="Wingdings" w:hint="default"/>
+        <w:sz w:val="20"/>
+      </w:rPr>
+    </w:lvl>
+    <w:lvl w:ilvl="7" w:tentative="1">
+      <w:start w:val="1"/>
+      <w:numFmt w:val="bullet"/>
+      <w:lvlText w:val=""/>
+      <w:lvlJc w:val="left"/>
+      <w:pPr>
+        <w:tabs>
+          <w:tab w:val="num" w:pos="5760"/>
+        </w:tabs>
+        <w:ind w:left="5760" w:hanging="360"/>
+      </w:pPr>
+      <w:rPr>
+        <w:rFonts w:ascii="Wingdings" w:hAnsi="Wingdings" w:hint="default"/>
+        <w:sz w:val="20"/>
+      </w:rPr>
+    </w:lvl>
+    <w:lvl w:ilvl="8" w:tentative="1">
+      <w:start w:val="1"/>
+      <w:numFmt w:val="bullet"/>
+      <w:lvlText w:val=""/>
+      <w:lvlJc w:val="left"/>
+      <w:pPr>
+        <w:tabs>
+          <w:tab w:val="num" w:pos="6480"/>
+        </w:tabs>
+        <w:ind w:left="6480" w:hanging="360"/>
+      </w:pPr>
+      <w:rPr>
+        <w:rFonts w:ascii="Wingdings" w:hAnsi="Wingdings" w:hint="default"/>
+        <w:sz w:val="20"/>
+      </w:rPr>
+    </w:lvl>
+  </w:abstractNum>
+  <w:abstractNum w:abstractNumId="7" w15:restartNumberingAfterBreak="0">
+    <w:nsid w:val="2CA913BF"/>
+    <w:multiLevelType w:val="multilevel"/>
+    <w:tmpl w:val="54C68D48"/>
+    <w:lvl w:ilvl="0">
+      <w:start w:val="1"/>
+      <w:numFmt w:val="bullet"/>
+      <w:lvlText w:val=""/>
+      <w:lvlJc w:val="left"/>
+      <w:pPr>
+        <w:tabs>
+          <w:tab w:val="num" w:pos="720"/>
+        </w:tabs>
+        <w:ind w:left="720" w:hanging="360"/>
+      </w:pPr>
+      <w:rPr>
+        <w:rFonts w:ascii="Symbol" w:hAnsi="Symbol" w:hint="default"/>
+        <w:sz w:val="20"/>
+      </w:rPr>
+    </w:lvl>
+    <w:lvl w:ilvl="1" w:tentative="1">
+      <w:start w:val="1"/>
+      <w:numFmt w:val="bullet"/>
+      <w:lvlText w:val="o"/>
+      <w:lvlJc w:val="left"/>
+      <w:pPr>
+        <w:tabs>
+          <w:tab w:val="num" w:pos="1440"/>
+        </w:tabs>
+        <w:ind w:left="1440" w:hanging="360"/>
+      </w:pPr>
+      <w:rPr>
+        <w:rFonts w:ascii="Courier New" w:hAnsi="Courier New" w:hint="default"/>
+        <w:sz w:val="20"/>
+      </w:rPr>
+    </w:lvl>
+    <w:lvl w:ilvl="2" w:tentative="1">
+      <w:start w:val="1"/>
+      <w:numFmt w:val="bullet"/>
+      <w:lvlText w:val=""/>
+      <w:lvlJc w:val="left"/>
+      <w:pPr>
+        <w:tabs>
+          <w:tab w:val="num" w:pos="2160"/>
+        </w:tabs>
+        <w:ind w:left="2160" w:hanging="360"/>
+      </w:pPr>
+      <w:rPr>
+        <w:rFonts w:ascii="Wingdings" w:hAnsi="Wingdings" w:hint="default"/>
+        <w:sz w:val="20"/>
+      </w:rPr>
+    </w:lvl>
+    <w:lvl w:ilvl="3" w:tentative="1">
+      <w:start w:val="1"/>
+      <w:numFmt w:val="bullet"/>
+      <w:lvlText w:val=""/>
+      <w:lvlJc w:val="left"/>
+      <w:pPr>
+        <w:tabs>
+          <w:tab w:val="num" w:pos="2880"/>
+        </w:tabs>
+        <w:ind w:left="2880" w:hanging="360"/>
+      </w:pPr>
+      <w:rPr>
+        <w:rFonts w:ascii="Wingdings" w:hAnsi="Wingdings" w:hint="default"/>
+        <w:sz w:val="20"/>
+      </w:rPr>
+    </w:lvl>
+    <w:lvl w:ilvl="4" w:tentative="1">
+      <w:start w:val="1"/>
+      <w:numFmt w:val="bullet"/>
+      <w:lvlText w:val=""/>
+      <w:lvlJc w:val="left"/>
+      <w:pPr>
+        <w:tabs>
+          <w:tab w:val="num" w:pos="3600"/>
+        </w:tabs>
+        <w:ind w:left="3600" w:hanging="360"/>
+      </w:pPr>
+      <w:rPr>
+        <w:rFonts w:ascii="Wingdings" w:hAnsi="Wingdings" w:hint="default"/>
+        <w:sz w:val="20"/>
+      </w:rPr>
+    </w:lvl>
+    <w:lvl w:ilvl="5" w:tentative="1">
+      <w:start w:val="1"/>
+      <w:numFmt w:val="bullet"/>
+      <w:lvlText w:val=""/>
+      <w:lvlJc w:val="left"/>
+      <w:pPr>
+        <w:tabs>
+          <w:tab w:val="num" w:pos="4320"/>
+        </w:tabs>
+        <w:ind w:left="4320" w:hanging="360"/>
+      </w:pPr>
+      <w:rPr>
+        <w:rFonts w:ascii="Wingdings" w:hAnsi="Wingdings" w:hint="default"/>
+        <w:sz w:val="20"/>
+      </w:rPr>
+    </w:lvl>
+    <w:lvl w:ilvl="6" w:tentative="1">
+      <w:start w:val="1"/>
+      <w:numFmt w:val="bullet"/>
+      <w:lvlText w:val=""/>
+      <w:lvlJc w:val="left"/>
+      <w:pPr>
+        <w:tabs>
+          <w:tab w:val="num" w:pos="5040"/>
+        </w:tabs>
+        <w:ind w:left="5040" w:hanging="360"/>
+      </w:pPr>
+      <w:rPr>
+        <w:rFonts w:ascii="Wingdings" w:hAnsi="Wingdings" w:hint="default"/>
+        <w:sz w:val="20"/>
+      </w:rPr>
+    </w:lvl>
+    <w:lvl w:ilvl="7" w:tentative="1">
+      <w:start w:val="1"/>
+      <w:numFmt w:val="bullet"/>
+      <w:lvlText w:val=""/>
+      <w:lvlJc w:val="left"/>
+      <w:pPr>
+        <w:tabs>
+          <w:tab w:val="num" w:pos="5760"/>
+        </w:tabs>
+        <w:ind w:left="5760" w:hanging="360"/>
+      </w:pPr>
+      <w:rPr>
+        <w:rFonts w:ascii="Wingdings" w:hAnsi="Wingdings" w:hint="default"/>
+        <w:sz w:val="20"/>
+      </w:rPr>
+    </w:lvl>
+    <w:lvl w:ilvl="8" w:tentative="1">
+      <w:start w:val="1"/>
+      <w:numFmt w:val="bullet"/>
+      <w:lvlText w:val=""/>
+      <w:lvlJc w:val="left"/>
+      <w:pPr>
+        <w:tabs>
+          <w:tab w:val="num" w:pos="6480"/>
+        </w:tabs>
+        <w:ind w:left="6480" w:hanging="360"/>
+      </w:pPr>
+      <w:rPr>
+        <w:rFonts w:ascii="Wingdings" w:hAnsi="Wingdings" w:hint="default"/>
+        <w:sz w:val="20"/>
+      </w:rPr>
+    </w:lvl>
+  </w:abstractNum>
+  <w:abstractNum w:abstractNumId="8" w15:restartNumberingAfterBreak="0">
     <w:nsid w:val="31942B7F"/>
     <w:multiLevelType w:val="hybridMultilevel"/>
     <w:tmpl w:val="37C29AA0"/>
@@ -2228,7 +4555,301 @@
       </w:pPr>
     </w:lvl>
   </w:abstractNum>
-  <w:abstractNum w:abstractNumId="1" w15:restartNumberingAfterBreak="0">
+  <w:abstractNum w:abstractNumId="9" w15:restartNumberingAfterBreak="0">
+    <w:nsid w:val="3BE91844"/>
+    <w:multiLevelType w:val="multilevel"/>
+    <w:tmpl w:val="3642D698"/>
+    <w:lvl w:ilvl="0">
+      <w:start w:val="1"/>
+      <w:numFmt w:val="bullet"/>
+      <w:lvlText w:val=""/>
+      <w:lvlJc w:val="left"/>
+      <w:pPr>
+        <w:tabs>
+          <w:tab w:val="num" w:pos="720"/>
+        </w:tabs>
+        <w:ind w:left="720" w:hanging="360"/>
+      </w:pPr>
+      <w:rPr>
+        <w:rFonts w:ascii="Symbol" w:hAnsi="Symbol" w:hint="default"/>
+        <w:sz w:val="20"/>
+      </w:rPr>
+    </w:lvl>
+    <w:lvl w:ilvl="1">
+      <w:start w:val="1"/>
+      <w:numFmt w:val="bullet"/>
+      <w:lvlText w:val="o"/>
+      <w:lvlJc w:val="left"/>
+      <w:pPr>
+        <w:tabs>
+          <w:tab w:val="num" w:pos="1440"/>
+        </w:tabs>
+        <w:ind w:left="1440" w:hanging="360"/>
+      </w:pPr>
+      <w:rPr>
+        <w:rFonts w:ascii="Courier New" w:hAnsi="Courier New" w:hint="default"/>
+        <w:sz w:val="20"/>
+      </w:rPr>
+    </w:lvl>
+    <w:lvl w:ilvl="2" w:tentative="1">
+      <w:start w:val="1"/>
+      <w:numFmt w:val="bullet"/>
+      <w:lvlText w:val=""/>
+      <w:lvlJc w:val="left"/>
+      <w:pPr>
+        <w:tabs>
+          <w:tab w:val="num" w:pos="2160"/>
+        </w:tabs>
+        <w:ind w:left="2160" w:hanging="360"/>
+      </w:pPr>
+      <w:rPr>
+        <w:rFonts w:ascii="Wingdings" w:hAnsi="Wingdings" w:hint="default"/>
+        <w:sz w:val="20"/>
+      </w:rPr>
+    </w:lvl>
+    <w:lvl w:ilvl="3" w:tentative="1">
+      <w:start w:val="1"/>
+      <w:numFmt w:val="bullet"/>
+      <w:lvlText w:val=""/>
+      <w:lvlJc w:val="left"/>
+      <w:pPr>
+        <w:tabs>
+          <w:tab w:val="num" w:pos="2880"/>
+        </w:tabs>
+        <w:ind w:left="2880" w:hanging="360"/>
+      </w:pPr>
+      <w:rPr>
+        <w:rFonts w:ascii="Wingdings" w:hAnsi="Wingdings" w:hint="default"/>
+        <w:sz w:val="20"/>
+      </w:rPr>
+    </w:lvl>
+    <w:lvl w:ilvl="4" w:tentative="1">
+      <w:start w:val="1"/>
+      <w:numFmt w:val="bullet"/>
+      <w:lvlText w:val=""/>
+      <w:lvlJc w:val="left"/>
+      <w:pPr>
+        <w:tabs>
+          <w:tab w:val="num" w:pos="3600"/>
+        </w:tabs>
+        <w:ind w:left="3600" w:hanging="360"/>
+      </w:pPr>
+      <w:rPr>
+        <w:rFonts w:ascii="Wingdings" w:hAnsi="Wingdings" w:hint="default"/>
+        <w:sz w:val="20"/>
+      </w:rPr>
+    </w:lvl>
+    <w:lvl w:ilvl="5" w:tentative="1">
+      <w:start w:val="1"/>
+      <w:numFmt w:val="bullet"/>
+      <w:lvlText w:val=""/>
+      <w:lvlJc w:val="left"/>
+      <w:pPr>
+        <w:tabs>
+          <w:tab w:val="num" w:pos="4320"/>
+        </w:tabs>
+        <w:ind w:left="4320" w:hanging="360"/>
+      </w:pPr>
+      <w:rPr>
+        <w:rFonts w:ascii="Wingdings" w:hAnsi="Wingdings" w:hint="default"/>
+        <w:sz w:val="20"/>
+      </w:rPr>
+    </w:lvl>
+    <w:lvl w:ilvl="6" w:tentative="1">
+      <w:start w:val="1"/>
+      <w:numFmt w:val="bullet"/>
+      <w:lvlText w:val=""/>
+      <w:lvlJc w:val="left"/>
+      <w:pPr>
+        <w:tabs>
+          <w:tab w:val="num" w:pos="5040"/>
+        </w:tabs>
+        <w:ind w:left="5040" w:hanging="360"/>
+      </w:pPr>
+      <w:rPr>
+        <w:rFonts w:ascii="Wingdings" w:hAnsi="Wingdings" w:hint="default"/>
+        <w:sz w:val="20"/>
+      </w:rPr>
+    </w:lvl>
+    <w:lvl w:ilvl="7" w:tentative="1">
+      <w:start w:val="1"/>
+      <w:numFmt w:val="bullet"/>
+      <w:lvlText w:val=""/>
+      <w:lvlJc w:val="left"/>
+      <w:pPr>
+        <w:tabs>
+          <w:tab w:val="num" w:pos="5760"/>
+        </w:tabs>
+        <w:ind w:left="5760" w:hanging="360"/>
+      </w:pPr>
+      <w:rPr>
+        <w:rFonts w:ascii="Wingdings" w:hAnsi="Wingdings" w:hint="default"/>
+        <w:sz w:val="20"/>
+      </w:rPr>
+    </w:lvl>
+    <w:lvl w:ilvl="8" w:tentative="1">
+      <w:start w:val="1"/>
+      <w:numFmt w:val="bullet"/>
+      <w:lvlText w:val=""/>
+      <w:lvlJc w:val="left"/>
+      <w:pPr>
+        <w:tabs>
+          <w:tab w:val="num" w:pos="6480"/>
+        </w:tabs>
+        <w:ind w:left="6480" w:hanging="360"/>
+      </w:pPr>
+      <w:rPr>
+        <w:rFonts w:ascii="Wingdings" w:hAnsi="Wingdings" w:hint="default"/>
+        <w:sz w:val="20"/>
+      </w:rPr>
+    </w:lvl>
+  </w:abstractNum>
+  <w:abstractNum w:abstractNumId="10" w15:restartNumberingAfterBreak="0">
+    <w:nsid w:val="3E190332"/>
+    <w:multiLevelType w:val="multilevel"/>
+    <w:tmpl w:val="68A4D644"/>
+    <w:lvl w:ilvl="0">
+      <w:start w:val="1"/>
+      <w:numFmt w:val="bullet"/>
+      <w:lvlText w:val=""/>
+      <w:lvlJc w:val="left"/>
+      <w:pPr>
+        <w:tabs>
+          <w:tab w:val="num" w:pos="720"/>
+        </w:tabs>
+        <w:ind w:left="720" w:hanging="360"/>
+      </w:pPr>
+      <w:rPr>
+        <w:rFonts w:ascii="Symbol" w:hAnsi="Symbol" w:hint="default"/>
+        <w:sz w:val="20"/>
+      </w:rPr>
+    </w:lvl>
+    <w:lvl w:ilvl="1">
+      <w:start w:val="1"/>
+      <w:numFmt w:val="decimal"/>
+      <w:lvlText w:val="%2."/>
+      <w:lvlJc w:val="left"/>
+      <w:pPr>
+        <w:tabs>
+          <w:tab w:val="num" w:pos="1440"/>
+        </w:tabs>
+        <w:ind w:left="1440" w:hanging="360"/>
+      </w:pPr>
+    </w:lvl>
+    <w:lvl w:ilvl="2" w:tentative="1">
+      <w:start w:val="1"/>
+      <w:numFmt w:val="bullet"/>
+      <w:lvlText w:val=""/>
+      <w:lvlJc w:val="left"/>
+      <w:pPr>
+        <w:tabs>
+          <w:tab w:val="num" w:pos="2160"/>
+        </w:tabs>
+        <w:ind w:left="2160" w:hanging="360"/>
+      </w:pPr>
+      <w:rPr>
+        <w:rFonts w:ascii="Wingdings" w:hAnsi="Wingdings" w:hint="default"/>
+        <w:sz w:val="20"/>
+      </w:rPr>
+    </w:lvl>
+    <w:lvl w:ilvl="3" w:tentative="1">
+      <w:start w:val="1"/>
+      <w:numFmt w:val="bullet"/>
+      <w:lvlText w:val=""/>
+      <w:lvlJc w:val="left"/>
+      <w:pPr>
+        <w:tabs>
+          <w:tab w:val="num" w:pos="2880"/>
+        </w:tabs>
+        <w:ind w:left="2880" w:hanging="360"/>
+      </w:pPr>
+      <w:rPr>
+        <w:rFonts w:ascii="Wingdings" w:hAnsi="Wingdings" w:hint="default"/>
+        <w:sz w:val="20"/>
+      </w:rPr>
+    </w:lvl>
+    <w:lvl w:ilvl="4" w:tentative="1">
+      <w:start w:val="1"/>
+      <w:numFmt w:val="bullet"/>
+      <w:lvlText w:val=""/>
+      <w:lvlJc w:val="left"/>
+      <w:pPr>
+        <w:tabs>
+          <w:tab w:val="num" w:pos="3600"/>
+        </w:tabs>
+        <w:ind w:left="3600" w:hanging="360"/>
+      </w:pPr>
+      <w:rPr>
+        <w:rFonts w:ascii="Wingdings" w:hAnsi="Wingdings" w:hint="default"/>
+        <w:sz w:val="20"/>
+      </w:rPr>
+    </w:lvl>
+    <w:lvl w:ilvl="5" w:tentative="1">
+      <w:start w:val="1"/>
+      <w:numFmt w:val="bullet"/>
+      <w:lvlText w:val=""/>
+      <w:lvlJc w:val="left"/>
+      <w:pPr>
+        <w:tabs>
+          <w:tab w:val="num" w:pos="4320"/>
+        </w:tabs>
+        <w:ind w:left="4320" w:hanging="360"/>
+      </w:pPr>
+      <w:rPr>
+        <w:rFonts w:ascii="Wingdings" w:hAnsi="Wingdings" w:hint="default"/>
+        <w:sz w:val="20"/>
+      </w:rPr>
+    </w:lvl>
+    <w:lvl w:ilvl="6" w:tentative="1">
+      <w:start w:val="1"/>
+      <w:numFmt w:val="bullet"/>
+      <w:lvlText w:val=""/>
+      <w:lvlJc w:val="left"/>
+      <w:pPr>
+        <w:tabs>
+          <w:tab w:val="num" w:pos="5040"/>
+        </w:tabs>
+        <w:ind w:left="5040" w:hanging="360"/>
+      </w:pPr>
+      <w:rPr>
+        <w:rFonts w:ascii="Wingdings" w:hAnsi="Wingdings" w:hint="default"/>
+        <w:sz w:val="20"/>
+      </w:rPr>
+    </w:lvl>
+    <w:lvl w:ilvl="7" w:tentative="1">
+      <w:start w:val="1"/>
+      <w:numFmt w:val="bullet"/>
+      <w:lvlText w:val=""/>
+      <w:lvlJc w:val="left"/>
+      <w:pPr>
+        <w:tabs>
+          <w:tab w:val="num" w:pos="5760"/>
+        </w:tabs>
+        <w:ind w:left="5760" w:hanging="360"/>
+      </w:pPr>
+      <w:rPr>
+        <w:rFonts w:ascii="Wingdings" w:hAnsi="Wingdings" w:hint="default"/>
+        <w:sz w:val="20"/>
+      </w:rPr>
+    </w:lvl>
+    <w:lvl w:ilvl="8" w:tentative="1">
+      <w:start w:val="1"/>
+      <w:numFmt w:val="bullet"/>
+      <w:lvlText w:val=""/>
+      <w:lvlJc w:val="left"/>
+      <w:pPr>
+        <w:tabs>
+          <w:tab w:val="num" w:pos="6480"/>
+        </w:tabs>
+        <w:ind w:left="6480" w:hanging="360"/>
+      </w:pPr>
+      <w:rPr>
+        <w:rFonts w:ascii="Wingdings" w:hAnsi="Wingdings" w:hint="default"/>
+        <w:sz w:val="20"/>
+      </w:rPr>
+    </w:lvl>
+  </w:abstractNum>
+  <w:abstractNum w:abstractNumId="11" w15:restartNumberingAfterBreak="0">
     <w:nsid w:val="56DD1FB2"/>
     <w:multiLevelType w:val="hybridMultilevel"/>
     <w:tmpl w:val="9358FE02"/>
@@ -2341,7 +4962,7 @@
       </w:rPr>
     </w:lvl>
   </w:abstractNum>
-  <w:abstractNum w:abstractNumId="2" w15:restartNumberingAfterBreak="0">
+  <w:abstractNum w:abstractNumId="12" w15:restartNumberingAfterBreak="0">
     <w:nsid w:val="5EA11B92"/>
     <w:multiLevelType w:val="hybridMultilevel"/>
     <w:tmpl w:val="30CEA54A"/>
@@ -2430,7 +5051,7 @@
       </w:pPr>
     </w:lvl>
   </w:abstractNum>
-  <w:abstractNum w:abstractNumId="3" w15:restartNumberingAfterBreak="0">
+  <w:abstractNum w:abstractNumId="13" w15:restartNumberingAfterBreak="0">
     <w:nsid w:val="6078387B"/>
     <w:multiLevelType w:val="hybridMultilevel"/>
     <w:tmpl w:val="80628E6A"/>
@@ -2519,17 +5140,195 @@
       </w:pPr>
     </w:lvl>
   </w:abstractNum>
+  <w:abstractNum w:abstractNumId="14" w15:restartNumberingAfterBreak="0">
+    <w:nsid w:val="6FA15419"/>
+    <w:multiLevelType w:val="multilevel"/>
+    <w:tmpl w:val="4EF6A7E4"/>
+    <w:lvl w:ilvl="0">
+      <w:start w:val="1"/>
+      <w:numFmt w:val="bullet"/>
+      <w:lvlText w:val=""/>
+      <w:lvlJc w:val="left"/>
+      <w:pPr>
+        <w:tabs>
+          <w:tab w:val="num" w:pos="720"/>
+        </w:tabs>
+        <w:ind w:left="720" w:hanging="360"/>
+      </w:pPr>
+      <w:rPr>
+        <w:rFonts w:ascii="Symbol" w:hAnsi="Symbol" w:hint="default"/>
+        <w:sz w:val="20"/>
+      </w:rPr>
+    </w:lvl>
+    <w:lvl w:ilvl="1">
+      <w:start w:val="1"/>
+      <w:numFmt w:val="bullet"/>
+      <w:lvlText w:val="o"/>
+      <w:lvlJc w:val="left"/>
+      <w:pPr>
+        <w:ind w:left="1440" w:hanging="360"/>
+      </w:pPr>
+      <w:rPr>
+        <w:rFonts w:ascii="Courier New" w:hAnsi="Courier New" w:cs="Courier New" w:hint="default"/>
+      </w:rPr>
+    </w:lvl>
+    <w:lvl w:ilvl="2" w:tentative="1">
+      <w:start w:val="1"/>
+      <w:numFmt w:val="bullet"/>
+      <w:lvlText w:val=""/>
+      <w:lvlJc w:val="left"/>
+      <w:pPr>
+        <w:tabs>
+          <w:tab w:val="num" w:pos="2160"/>
+        </w:tabs>
+        <w:ind w:left="2160" w:hanging="360"/>
+      </w:pPr>
+      <w:rPr>
+        <w:rFonts w:ascii="Wingdings" w:hAnsi="Wingdings" w:hint="default"/>
+        <w:sz w:val="20"/>
+      </w:rPr>
+    </w:lvl>
+    <w:lvl w:ilvl="3" w:tentative="1">
+      <w:start w:val="1"/>
+      <w:numFmt w:val="bullet"/>
+      <w:lvlText w:val=""/>
+      <w:lvlJc w:val="left"/>
+      <w:pPr>
+        <w:tabs>
+          <w:tab w:val="num" w:pos="2880"/>
+        </w:tabs>
+        <w:ind w:left="2880" w:hanging="360"/>
+      </w:pPr>
+      <w:rPr>
+        <w:rFonts w:ascii="Wingdings" w:hAnsi="Wingdings" w:hint="default"/>
+        <w:sz w:val="20"/>
+      </w:rPr>
+    </w:lvl>
+    <w:lvl w:ilvl="4" w:tentative="1">
+      <w:start w:val="1"/>
+      <w:numFmt w:val="bullet"/>
+      <w:lvlText w:val=""/>
+      <w:lvlJc w:val="left"/>
+      <w:pPr>
+        <w:tabs>
+          <w:tab w:val="num" w:pos="3600"/>
+        </w:tabs>
+        <w:ind w:left="3600" w:hanging="360"/>
+      </w:pPr>
+      <w:rPr>
+        <w:rFonts w:ascii="Wingdings" w:hAnsi="Wingdings" w:hint="default"/>
+        <w:sz w:val="20"/>
+      </w:rPr>
+    </w:lvl>
+    <w:lvl w:ilvl="5" w:tentative="1">
+      <w:start w:val="1"/>
+      <w:numFmt w:val="bullet"/>
+      <w:lvlText w:val=""/>
+      <w:lvlJc w:val="left"/>
+      <w:pPr>
+        <w:tabs>
+          <w:tab w:val="num" w:pos="4320"/>
+        </w:tabs>
+        <w:ind w:left="4320" w:hanging="360"/>
+      </w:pPr>
+      <w:rPr>
+        <w:rFonts w:ascii="Wingdings" w:hAnsi="Wingdings" w:hint="default"/>
+        <w:sz w:val="20"/>
+      </w:rPr>
+    </w:lvl>
+    <w:lvl w:ilvl="6" w:tentative="1">
+      <w:start w:val="1"/>
+      <w:numFmt w:val="bullet"/>
+      <w:lvlText w:val=""/>
+      <w:lvlJc w:val="left"/>
+      <w:pPr>
+        <w:tabs>
+          <w:tab w:val="num" w:pos="5040"/>
+        </w:tabs>
+        <w:ind w:left="5040" w:hanging="360"/>
+      </w:pPr>
+      <w:rPr>
+        <w:rFonts w:ascii="Wingdings" w:hAnsi="Wingdings" w:hint="default"/>
+        <w:sz w:val="20"/>
+      </w:rPr>
+    </w:lvl>
+    <w:lvl w:ilvl="7" w:tentative="1">
+      <w:start w:val="1"/>
+      <w:numFmt w:val="bullet"/>
+      <w:lvlText w:val=""/>
+      <w:lvlJc w:val="left"/>
+      <w:pPr>
+        <w:tabs>
+          <w:tab w:val="num" w:pos="5760"/>
+        </w:tabs>
+        <w:ind w:left="5760" w:hanging="360"/>
+      </w:pPr>
+      <w:rPr>
+        <w:rFonts w:ascii="Wingdings" w:hAnsi="Wingdings" w:hint="default"/>
+        <w:sz w:val="20"/>
+      </w:rPr>
+    </w:lvl>
+    <w:lvl w:ilvl="8" w:tentative="1">
+      <w:start w:val="1"/>
+      <w:numFmt w:val="bullet"/>
+      <w:lvlText w:val=""/>
+      <w:lvlJc w:val="left"/>
+      <w:pPr>
+        <w:tabs>
+          <w:tab w:val="num" w:pos="6480"/>
+        </w:tabs>
+        <w:ind w:left="6480" w:hanging="360"/>
+      </w:pPr>
+      <w:rPr>
+        <w:rFonts w:ascii="Wingdings" w:hAnsi="Wingdings" w:hint="default"/>
+        <w:sz w:val="20"/>
+      </w:rPr>
+    </w:lvl>
+  </w:abstractNum>
   <w:num w:numId="1" w16cid:durableId="636957222">
+    <w:abstractNumId w:val="12"/>
+  </w:num>
+  <w:num w:numId="2" w16cid:durableId="690952304">
+    <w:abstractNumId w:val="13"/>
+  </w:num>
+  <w:num w:numId="3" w16cid:durableId="1797869703">
+    <w:abstractNumId w:val="8"/>
+  </w:num>
+  <w:num w:numId="4" w16cid:durableId="27027735">
+    <w:abstractNumId w:val="11"/>
+  </w:num>
+  <w:num w:numId="5" w16cid:durableId="125855678">
+    <w:abstractNumId w:val="1"/>
+  </w:num>
+  <w:num w:numId="6" w16cid:durableId="1005521620">
+    <w:abstractNumId w:val="6"/>
+  </w:num>
+  <w:num w:numId="7" w16cid:durableId="763694495">
+    <w:abstractNumId w:val="4"/>
+  </w:num>
+  <w:num w:numId="8" w16cid:durableId="1385908142">
+    <w:abstractNumId w:val="10"/>
+  </w:num>
+  <w:num w:numId="9" w16cid:durableId="1348824991">
+    <w:abstractNumId w:val="7"/>
+  </w:num>
+  <w:num w:numId="10" w16cid:durableId="314532447">
     <w:abstractNumId w:val="2"/>
   </w:num>
-  <w:num w:numId="2" w16cid:durableId="690952304">
+  <w:num w:numId="11" w16cid:durableId="1290434257">
+    <w:abstractNumId w:val="5"/>
+  </w:num>
+  <w:num w:numId="12" w16cid:durableId="1662661729">
     <w:abstractNumId w:val="3"/>
   </w:num>
-  <w:num w:numId="3" w16cid:durableId="1797869703">
+  <w:num w:numId="13" w16cid:durableId="32272975">
+    <w:abstractNumId w:val="9"/>
+  </w:num>
+  <w:num w:numId="14" w16cid:durableId="1031107966">
     <w:abstractNumId w:val="0"/>
   </w:num>
-  <w:num w:numId="4" w16cid:durableId="27027735">
-    <w:abstractNumId w:val="1"/>
+  <w:num w:numId="15" w16cid:durableId="69666810">
+    <w:abstractNumId w:val="14"/>
   </w:num>
 </w:numbering>
 </file>
@@ -3134,6 +5933,7 @@
   <w:style w:type="character" w:default="1" w:styleId="DefaultParagraphFont">
     <w:name w:val="Default Paragraph Font"/>
     <w:uiPriority w:val="1"/>
+    <w:semiHidden/>
     <w:unhideWhenUsed/>
   </w:style>
   <w:style w:type="table" w:default="1" w:styleId="TableNormal">

</xml_diff>

<commit_message>
Show subscription guardrails on dashbaord and add checkbox to optionally display Table1 in subscription view
</commit_message>
<xml_diff>
--- a/public/Templates/subscription_agreement_template.docx
+++ b/public/Templates/subscription_agreement_template.docx
@@ -46,9 +46,14 @@
     </w:p>
     <w:p>
       <w:r>
-        <w:t>Dealer Name: {</w:t>
+        <w:t xml:space="preserve">Dealer </w:t>
+      </w:r>
+      <w:proofErr w:type="gramStart"/>
+      <w:r>
+        <w:t>Name: {</w:t>
       </w:r>
       <w:proofErr w:type="spellStart"/>
+      <w:proofErr w:type="gramEnd"/>
       <w:r>
         <w:t>Dealer_Name</w:t>
       </w:r>
@@ -58,10 +63,12 @@
       </w:r>
     </w:p>
     <w:p>
+      <w:proofErr w:type="gramStart"/>
       <w:r>
         <w:t>Address: {</w:t>
       </w:r>
       <w:proofErr w:type="spellStart"/>
+      <w:proofErr w:type="gramEnd"/>
       <w:r>
         <w:t>Dealer_Address</w:t>
       </w:r>
@@ -71,10 +78,12 @@
       </w:r>
     </w:p>
     <w:p>
+      <w:proofErr w:type="gramStart"/>
       <w:r>
         <w:t>Phone: {</w:t>
       </w:r>
       <w:proofErr w:type="spellStart"/>
+      <w:proofErr w:type="gramEnd"/>
       <w:r>
         <w:t>Dealer_Phone</w:t>
       </w:r>
@@ -107,7 +116,11 @@
     </w:p>
     <w:p>
       <w:r>
-        <w:t xml:space="preserve">Customer Name: </w:t>
+        <w:t xml:space="preserve">Customer </w:t>
+      </w:r>
+      <w:proofErr w:type="gramStart"/>
+      <w:r>
+        <w:t xml:space="preserve">Name: </w:t>
       </w:r>
       <w:r>
         <w:rPr>
@@ -116,6 +129,7 @@
         <w:t>{</w:t>
       </w:r>
       <w:proofErr w:type="spellStart"/>
+      <w:proofErr w:type="gramEnd"/>
       <w:r>
         <w:rPr>
           <w:highlight w:val="yellow"/>
@@ -131,11 +145,17 @@
       </w:r>
     </w:p>
     <w:p>
+      <w:proofErr w:type="gramStart"/>
       <w:r>
         <w:t>Address: {</w:t>
       </w:r>
-      <w:r>
-        <w:t>Customer_Address_Line1</w:t>
+      <w:proofErr w:type="gramEnd"/>
+      <w:r>
+        <w:t>Customer_Address_</w:t>
+      </w:r>
+      <w:proofErr w:type="gramStart"/>
+      <w:r>
+        <w:t>Line1</w:t>
       </w:r>
       <w:r>
         <w:t>}</w:t>
@@ -143,8 +163,13 @@
       <w:r>
         <w:t>, {</w:t>
       </w:r>
-      <w:r>
-        <w:t>Customer_Address_Line2</w:t>
+      <w:proofErr w:type="gramEnd"/>
+      <w:r>
+        <w:t>Customer_Address_</w:t>
+      </w:r>
+      <w:proofErr w:type="gramStart"/>
+      <w:r>
+        <w:t>Line2</w:t>
       </w:r>
       <w:r>
         <w:t>}</w:t>
@@ -153,8 +178,13 @@
         <w:t>, {</w:t>
       </w:r>
       <w:proofErr w:type="spellStart"/>
-      <w:r>
-        <w:t>Customer_City</w:t>
+      <w:proofErr w:type="gramEnd"/>
+      <w:r>
+        <w:t>Customer_</w:t>
+      </w:r>
+      <w:proofErr w:type="gramStart"/>
+      <w:r>
+        <w:t>City</w:t>
       </w:r>
       <w:proofErr w:type="spellEnd"/>
       <w:r>
@@ -164,8 +194,13 @@
         <w:t>, {</w:t>
       </w:r>
       <w:proofErr w:type="spellStart"/>
-      <w:r>
-        <w:t>Customer_State</w:t>
+      <w:proofErr w:type="gramEnd"/>
+      <w:r>
+        <w:t>Customer_</w:t>
+      </w:r>
+      <w:proofErr w:type="gramStart"/>
+      <w:r>
+        <w:t>State</w:t>
       </w:r>
       <w:proofErr w:type="spellEnd"/>
       <w:r>
@@ -175,6 +210,7 @@
         <w:t>{</w:t>
       </w:r>
       <w:proofErr w:type="spellStart"/>
+      <w:proofErr w:type="gramEnd"/>
       <w:r>
         <w:t>Customer_Zip</w:t>
       </w:r>
@@ -184,24 +220,36 @@
       </w:r>
     </w:p>
     <w:p>
+      <w:proofErr w:type="gramStart"/>
       <w:r>
         <w:t>Contact: {</w:t>
       </w:r>
       <w:proofErr w:type="spellStart"/>
-      <w:r>
-        <w:t>Customer_Contact</w:t>
+      <w:proofErr w:type="gramEnd"/>
+      <w:r>
+        <w:t>Customer_</w:t>
+      </w:r>
+      <w:proofErr w:type="gramStart"/>
+      <w:r>
+        <w:t>Contact</w:t>
       </w:r>
       <w:proofErr w:type="spellEnd"/>
       <w:r>
         <w:t>}</w:t>
       </w:r>
       <w:r>
-        <w:t xml:space="preserve">, </w:t>
-      </w:r>
+        <w:t>,</w:t>
+      </w:r>
+      <w:proofErr w:type="gramEnd"/>
+      <w:r>
+        <w:t xml:space="preserve"> </w:t>
+      </w:r>
+      <w:proofErr w:type="gramStart"/>
       <w:r>
         <w:t>Title: {</w:t>
       </w:r>
       <w:proofErr w:type="spellStart"/>
+      <w:proofErr w:type="gramEnd"/>
       <w:r>
         <w:t>Customer_Contact_Title</w:t>
       </w:r>
@@ -217,7 +265,15 @@
           <w:b/>
           <w:bCs/>
         </w:rPr>
-        <w:t>Effective Date:</w:t>
+        <w:t xml:space="preserve">Effective </w:t>
+      </w:r>
+      <w:proofErr w:type="gramStart"/>
+      <w:r>
+        <w:rPr>
+          <w:b/>
+          <w:bCs/>
+        </w:rPr>
+        <w:t>Date:</w:t>
       </w:r>
       <w:r>
         <w:t xml:space="preserve"> </w:t>
@@ -229,6 +285,7 @@
         <w:t>{</w:t>
       </w:r>
       <w:proofErr w:type="spellStart"/>
+      <w:proofErr w:type="gramEnd"/>
       <w:r>
         <w:rPr>
           <w:highlight w:val="yellow"/>
@@ -715,7 +772,16 @@
           <w:bCs/>
           <w:highlight w:val="yellow"/>
         </w:rPr>
-        <w:t>Monthly_Subscription_Fee</w:t>
+        <w:t>Monthly_Subscription_</w:t>
+      </w:r>
+      <w:proofErr w:type="gramStart"/>
+      <w:r>
+        <w:rPr>
+          <w:b/>
+          <w:bCs/>
+          <w:highlight w:val="yellow"/>
+        </w:rPr>
+        <w:t>Fee</w:t>
       </w:r>
       <w:proofErr w:type="spellEnd"/>
       <w:r>
@@ -734,19 +800,26 @@
         <w:t xml:space="preserve"> </w:t>
       </w:r>
       <w:r>
-        <w:t xml:space="preserve">(Excluding Sales Tax </w:t>
-      </w:r>
-      <w:r>
-        <w:t>where</w:t>
-      </w:r>
-      <w:r>
-        <w:t xml:space="preserve"> </w:t>
-      </w:r>
-      <w:r>
-        <w:t>a</w:t>
-      </w:r>
-      <w:r>
-        <w:t>pplicable)</w:t>
+        <w:t>(</w:t>
+      </w:r>
+      <w:proofErr w:type="gramEnd"/>
+      <w:r>
+        <w:t xml:space="preserve">Excluding </w:t>
+      </w:r>
+      <w:r>
+        <w:t>applicable s</w:t>
+      </w:r>
+      <w:r>
+        <w:t xml:space="preserve">ales </w:t>
+      </w:r>
+      <w:r>
+        <w:t>t</w:t>
+      </w:r>
+      <w:r>
+        <w:t>ax</w:t>
+      </w:r>
+      <w:r>
+        <w:t>)</w:t>
       </w:r>
     </w:p>
     <w:p>
@@ -842,15 +915,95 @@
         <w:pStyle w:val="Heading3"/>
       </w:pPr>
       <w:r>
-        <w:t>6. Addenda</w:t>
+        <w:t>6</w:t>
+      </w:r>
+      <w:r>
+        <w:t>. General Terms</w:t>
+      </w:r>
+    </w:p>
+    <w:p>
+      <w:r>
+        <w:t>Confidentiality</w:t>
+      </w:r>
+    </w:p>
+    <w:p>
+      <w:r>
+        <w:t>Data Ownership &amp; Privacy</w:t>
+      </w:r>
+    </w:p>
+    <w:p>
+      <w:r>
+        <w:t>Limitation of Liability</w:t>
+      </w:r>
+    </w:p>
+    <w:p>
+      <w:r>
+        <w:t>Governing Law</w:t>
+      </w:r>
+    </w:p>
+    <w:p>
+      <w:r>
+        <w:t>Assignment &amp; Integration Clauses</w:t>
+      </w:r>
+    </w:p>
+    <w:p>
+      <w:pPr>
+        <w:rPr>
+          <w:rFonts w:eastAsiaTheme="majorEastAsia" w:cstheme="majorBidi"/>
+          <w:color w:val="0F4761" w:themeColor="accent1" w:themeShade="BF"/>
+          <w:sz w:val="28"/>
+          <w:szCs w:val="28"/>
+        </w:rPr>
+      </w:pPr>
+      <w:r>
+        <w:br w:type="page"/>
+      </w:r>
+    </w:p>
+    <w:p>
+      <w:pPr>
+        <w:pStyle w:val="Heading3"/>
+        <w:jc w:val="center"/>
+        <w:rPr>
+          <w:b/>
+          <w:bCs/>
+        </w:rPr>
+      </w:pPr>
+    </w:p>
+    <w:p>
+      <w:pPr>
+        <w:pStyle w:val="Heading3"/>
+        <w:jc w:val="center"/>
+        <w:rPr>
+          <w:b/>
+          <w:bCs/>
+        </w:rPr>
+      </w:pPr>
+      <w:r>
+        <w:rPr>
+          <w:b/>
+          <w:bCs/>
+        </w:rPr>
+        <w:t>Addenda</w:t>
       </w:r>
     </w:p>
     <w:p>
       <w:pPr>
         <w:pStyle w:val="Heading4"/>
       </w:pPr>
-      <w:r>
-        <w:t>Addendum 1: Customer Print Devices</w:t>
+    </w:p>
+    <w:p>
+      <w:pPr>
+        <w:pStyle w:val="Heading4"/>
+      </w:pPr>
+      <w:r>
+        <w:rPr>
+          <w:b/>
+          <w:bCs/>
+        </w:rPr>
+        <w:t xml:space="preserve">Addendum </w:t>
+      </w:r>
+      <w:r>
+        <w:t>1: Customer Print Devices</w:t>
       </w:r>
     </w:p>
     <w:p>
@@ -874,7 +1027,14 @@
         <w:pStyle w:val="Heading4"/>
       </w:pPr>
       <w:r>
-        <w:t>Addendum 2: Usage Guardrails &amp; QBR</w:t>
+        <w:rPr>
+          <w:b/>
+          <w:bCs/>
+        </w:rPr>
+        <w:t>Addendum 2</w:t>
+      </w:r>
+      <w:r>
+        <w:t>: Usage Guardrails &amp; QBR</w:t>
       </w:r>
     </w:p>
     <w:p>
@@ -897,7 +1057,14 @@
         <w:pStyle w:val="Heading4"/>
       </w:pPr>
       <w:r>
-        <w:t>Addendum 3: Service &amp; Repair SLAs</w:t>
+        <w:rPr>
+          <w:b/>
+          <w:bCs/>
+        </w:rPr>
+        <w:t>Addendum 3</w:t>
+      </w:r>
+      <w:r>
+        <w:t>: Service &amp; Repair SLAs</w:t>
       </w:r>
     </w:p>
     <w:p>
@@ -907,7 +1074,15 @@
     </w:p>
     <w:p>
       <w:r>
-        <w:t>Response time: e.g., next-business-day on-site diagnosis.</w:t>
+        <w:t xml:space="preserve">Response time: e.g., </w:t>
+      </w:r>
+      <w:proofErr w:type="gramStart"/>
+      <w:r>
+        <w:t>next-business-day</w:t>
+      </w:r>
+      <w:proofErr w:type="gramEnd"/>
+      <w:r>
+        <w:t xml:space="preserve"> on-site diagnosis.</w:t>
       </w:r>
     </w:p>
     <w:p>
@@ -925,14 +1100,26 @@
         <w:pStyle w:val="Heading4"/>
       </w:pPr>
       <w:r>
-        <w:t>Addendum 4: SKU Bias Terms</w:t>
-      </w:r>
-    </w:p>
-    <w:p>
-      <w:r>
-        <w:t>SKU Bias selection: {</w:t>
+        <w:rPr>
+          <w:b/>
+          <w:bCs/>
+        </w:rPr>
+        <w:t>Addendum 4</w:t>
+      </w:r>
+      <w:r>
+        <w:t>: SKU Bias Terms</w:t>
+      </w:r>
+    </w:p>
+    <w:p>
+      <w:r>
+        <w:t xml:space="preserve">SKU Bias </w:t>
+      </w:r>
+      <w:proofErr w:type="gramStart"/>
+      <w:r>
+        <w:t>selection: {</w:t>
       </w:r>
       <w:proofErr w:type="spellStart"/>
+      <w:proofErr w:type="gramEnd"/>
       <w:r>
         <w:t>SKU_Bias_Option</w:t>
       </w:r>
@@ -963,52 +1150,38 @@
     </w:p>
     <w:p>
       <w:pPr>
+        <w:rPr>
+          <w:rFonts w:eastAsiaTheme="majorEastAsia" w:cstheme="majorBidi"/>
+          <w:color w:val="0F4761" w:themeColor="accent1" w:themeShade="BF"/>
+          <w:sz w:val="28"/>
+          <w:szCs w:val="28"/>
+        </w:rPr>
+      </w:pPr>
+      <w:r>
+        <w:br w:type="page"/>
+      </w:r>
+    </w:p>
+    <w:p>
+      <w:pPr>
         <w:pStyle w:val="Heading3"/>
       </w:pPr>
-      <w:r>
-        <w:t>7. General Terms</w:t>
-      </w:r>
-    </w:p>
-    <w:p>
-      <w:r>
-        <w:t>Confidentiality</w:t>
-      </w:r>
-    </w:p>
-    <w:p>
-      <w:r>
-        <w:t>Data Ownership &amp; Privacy</w:t>
-      </w:r>
-    </w:p>
-    <w:p>
-      <w:r>
-        <w:t>Limitation of Liability</w:t>
-      </w:r>
-    </w:p>
-    <w:p>
-      <w:r>
-        <w:t>Governing Law</w:t>
-      </w:r>
-    </w:p>
-    <w:p>
-      <w:r>
-        <w:t>Assignment &amp; Integration Clauses</w:t>
-      </w:r>
-    </w:p>
-    <w:p>
-      <w:pPr>
-        <w:rPr>
-          <w:b/>
-          <w:bCs/>
-        </w:rPr>
-      </w:pPr>
     </w:p>
     <w:p>
       <w:pPr>
         <w:pStyle w:val="Heading3"/>
-      </w:pPr>
-      <w:r>
-        <w:t>8. Acceptance &amp; Signatures</w:t>
-      </w:r>
+        <w:jc w:val="center"/>
+      </w:pPr>
+      <w:r>
+        <w:t>Acceptance &amp; Signatures</w:t>
+      </w:r>
+    </w:p>
+    <w:p>
+      <w:pPr>
+        <w:rPr>
+          <w:b/>
+          <w:bCs/>
+        </w:rPr>
+      </w:pPr>
     </w:p>
     <w:p>
       <w:pPr>
@@ -1026,10 +1199,12 @@
       </w:r>
     </w:p>
     <w:p>
+      <w:proofErr w:type="gramStart"/>
       <w:r>
         <w:t>Name: {</w:t>
       </w:r>
       <w:proofErr w:type="spellStart"/>
+      <w:proofErr w:type="gramEnd"/>
       <w:r>
         <w:t>Dealer_SalesRep_Name</w:t>
       </w:r>
@@ -1061,10 +1236,12 @@
       </w:r>
     </w:p>
     <w:p>
+      <w:proofErr w:type="gramStart"/>
       <w:r>
         <w:t>Name: {</w:t>
       </w:r>
       <w:proofErr w:type="spellStart"/>
+      <w:proofErr w:type="gramEnd"/>
       <w:r>
         <w:t>Customer_Rep_Name</w:t>
       </w:r>
@@ -2432,7 +2609,11 @@
         <w:t>YOU</w:t>
       </w:r>
       <w:r>
-        <w:t>R SUBSCRIPTION IS CONFIGURED WITH THIS SKU BIAS</w:t>
+        <w:t xml:space="preserve">R SUBSCRIPTION IS CONFIGURED WITH THIS SKU </w:t>
+      </w:r>
+      <w:proofErr w:type="gramStart"/>
+      <w:r>
+        <w:t>BIAS</w:t>
       </w:r>
       <w:r>
         <w:t>:</w:t>
@@ -2448,6 +2629,7 @@
         <w:t>{</w:t>
       </w:r>
       <w:proofErr w:type="spellStart"/>
+      <w:proofErr w:type="gramEnd"/>
       <w:r>
         <w:rPr>
           <w:b/>
@@ -2538,7 +2720,25 @@
           <w:kern w:val="0"/>
           <w14:ligatures w14:val="none"/>
         </w:rPr>
-        <w:t xml:space="preserve">The monthly subscription fee has been calculated based on the known availability and cost of OEM products at the time of agreement generation. In cases where an OEM cartridge has been discontinued and is no longer manufactured or available from suppliers, the fallback sequence will apply in the following order: </w:t>
+        <w:t xml:space="preserve">The monthly subscription fee has been calculated based on the known availability and cost of OEM products at the time of </w:t>
+      </w:r>
+      <w:proofErr w:type="gramStart"/>
+      <w:r>
+        <w:rPr>
+          <w:rFonts w:eastAsia="Times New Roman" w:cs="Times New Roman"/>
+          <w:kern w:val="0"/>
+          <w14:ligatures w14:val="none"/>
+        </w:rPr>
+        <w:t>agreement</w:t>
+      </w:r>
+      <w:proofErr w:type="gramEnd"/>
+      <w:r>
+        <w:rPr>
+          <w:rFonts w:eastAsia="Times New Roman" w:cs="Times New Roman"/>
+          <w:kern w:val="0"/>
+          <w14:ligatures w14:val="none"/>
+        </w:rPr>
+        <w:t xml:space="preserve"> generation. In cases where an OEM cartridge has been discontinued and is no longer manufactured or available from suppliers, the fallback sequence will apply in the following order: </w:t>
       </w:r>
       <w:r>
         <w:rPr>

</xml_diff>

<commit_message>
Map new upper and lower limit guardrails to teh Contract template
</commit_message>
<xml_diff>
--- a/public/Templates/subscription_agreement_template.docx
+++ b/public/Templates/subscription_agreement_template.docx
@@ -46,14 +46,9 @@
     </w:p>
     <w:p>
       <w:r>
-        <w:t xml:space="preserve">Dealer </w:t>
-      </w:r>
-      <w:proofErr w:type="gramStart"/>
-      <w:r>
-        <w:t>Name: {</w:t>
+        <w:t>Dealer Name: {</w:t>
       </w:r>
       <w:proofErr w:type="spellStart"/>
-      <w:proofErr w:type="gramEnd"/>
       <w:r>
         <w:t>Dealer_Name</w:t>
       </w:r>
@@ -63,12 +58,10 @@
       </w:r>
     </w:p>
     <w:p>
-      <w:proofErr w:type="gramStart"/>
       <w:r>
         <w:t>Address: {</w:t>
       </w:r>
       <w:proofErr w:type="spellStart"/>
-      <w:proofErr w:type="gramEnd"/>
       <w:r>
         <w:t>Dealer_Address</w:t>
       </w:r>
@@ -78,12 +71,10 @@
       </w:r>
     </w:p>
     <w:p>
-      <w:proofErr w:type="gramStart"/>
       <w:r>
         <w:t>Phone: {</w:t>
       </w:r>
       <w:proofErr w:type="spellStart"/>
-      <w:proofErr w:type="gramEnd"/>
       <w:r>
         <w:t>Dealer_Phone</w:t>
       </w:r>
@@ -116,11 +107,7 @@
     </w:p>
     <w:p>
       <w:r>
-        <w:t xml:space="preserve">Customer </w:t>
-      </w:r>
-      <w:proofErr w:type="gramStart"/>
-      <w:r>
-        <w:t xml:space="preserve">Name: </w:t>
+        <w:t xml:space="preserve">Customer Name: </w:t>
       </w:r>
       <w:r>
         <w:rPr>
@@ -129,7 +116,6 @@
         <w:t>{</w:t>
       </w:r>
       <w:proofErr w:type="spellStart"/>
-      <w:proofErr w:type="gramEnd"/>
       <w:r>
         <w:rPr>
           <w:highlight w:val="yellow"/>
@@ -145,17 +131,11 @@
       </w:r>
     </w:p>
     <w:p>
-      <w:proofErr w:type="gramStart"/>
       <w:r>
         <w:t>Address: {</w:t>
       </w:r>
-      <w:proofErr w:type="gramEnd"/>
-      <w:r>
-        <w:t>Customer_Address_</w:t>
-      </w:r>
-      <w:proofErr w:type="gramStart"/>
-      <w:r>
-        <w:t>Line1</w:t>
+      <w:r>
+        <w:t>Customer_Address_Line1</w:t>
       </w:r>
       <w:r>
         <w:t>}</w:t>
@@ -163,13 +143,8 @@
       <w:r>
         <w:t>, {</w:t>
       </w:r>
-      <w:proofErr w:type="gramEnd"/>
-      <w:r>
-        <w:t>Customer_Address_</w:t>
-      </w:r>
-      <w:proofErr w:type="gramStart"/>
-      <w:r>
-        <w:t>Line2</w:t>
+      <w:r>
+        <w:t>Customer_Address_Line2</w:t>
       </w:r>
       <w:r>
         <w:t>}</w:t>
@@ -178,13 +153,8 @@
         <w:t>, {</w:t>
       </w:r>
       <w:proofErr w:type="spellStart"/>
-      <w:proofErr w:type="gramEnd"/>
-      <w:r>
-        <w:t>Customer_</w:t>
-      </w:r>
-      <w:proofErr w:type="gramStart"/>
-      <w:r>
-        <w:t>City</w:t>
+      <w:r>
+        <w:t>Customer_City</w:t>
       </w:r>
       <w:proofErr w:type="spellEnd"/>
       <w:r>
@@ -194,13 +164,8 @@
         <w:t>, {</w:t>
       </w:r>
       <w:proofErr w:type="spellStart"/>
-      <w:proofErr w:type="gramEnd"/>
-      <w:r>
-        <w:t>Customer_</w:t>
-      </w:r>
-      <w:proofErr w:type="gramStart"/>
-      <w:r>
-        <w:t>State</w:t>
+      <w:r>
+        <w:t>Customer_State</w:t>
       </w:r>
       <w:proofErr w:type="spellEnd"/>
       <w:r>
@@ -210,7 +175,6 @@
         <w:t>{</w:t>
       </w:r>
       <w:proofErr w:type="spellStart"/>
-      <w:proofErr w:type="gramEnd"/>
       <w:r>
         <w:t>Customer_Zip</w:t>
       </w:r>
@@ -220,72 +184,51 @@
       </w:r>
     </w:p>
     <w:p>
-      <w:proofErr w:type="gramStart"/>
       <w:r>
         <w:t>Contact: {</w:t>
       </w:r>
       <w:proofErr w:type="spellStart"/>
-      <w:proofErr w:type="gramEnd"/>
-      <w:r>
-        <w:t>Customer_</w:t>
-      </w:r>
-      <w:proofErr w:type="gramStart"/>
-      <w:r>
-        <w:t>Contact</w:t>
+      <w:r>
+        <w:t>Customer_Contact</w:t>
       </w:r>
       <w:proofErr w:type="spellEnd"/>
       <w:r>
         <w:t>}</w:t>
       </w:r>
       <w:r>
-        <w:t>,</w:t>
-      </w:r>
-      <w:proofErr w:type="gramEnd"/>
+        <w:t xml:space="preserve">, </w:t>
+      </w:r>
+      <w:r>
+        <w:t>Title: {</w:t>
+      </w:r>
+      <w:proofErr w:type="spellStart"/>
+      <w:r>
+        <w:t>Customer_Contact_Title</w:t>
+      </w:r>
+      <w:proofErr w:type="spellEnd"/>
+      <w:r>
+        <w:t>}</w:t>
+      </w:r>
+    </w:p>
+    <w:p/>
+    <w:p>
+      <w:r>
+        <w:rPr>
+          <w:b/>
+          <w:bCs/>
+        </w:rPr>
+        <w:t>Effective Date:</w:t>
+      </w:r>
       <w:r>
         <w:t xml:space="preserve"> </w:t>
       </w:r>
-      <w:proofErr w:type="gramStart"/>
-      <w:r>
-        <w:t>Title: {</w:t>
+      <w:r>
+        <w:rPr>
+          <w:highlight w:val="yellow"/>
+        </w:rPr>
+        <w:t>{</w:t>
       </w:r>
       <w:proofErr w:type="spellStart"/>
-      <w:proofErr w:type="gramEnd"/>
-      <w:r>
-        <w:t>Customer_Contact_Title</w:t>
-      </w:r>
-      <w:proofErr w:type="spellEnd"/>
-      <w:r>
-        <w:t>}</w:t>
-      </w:r>
-    </w:p>
-    <w:p/>
-    <w:p>
-      <w:r>
-        <w:rPr>
-          <w:b/>
-          <w:bCs/>
-        </w:rPr>
-        <w:t xml:space="preserve">Effective </w:t>
-      </w:r>
-      <w:proofErr w:type="gramStart"/>
-      <w:r>
-        <w:rPr>
-          <w:b/>
-          <w:bCs/>
-        </w:rPr>
-        <w:t>Date:</w:t>
-      </w:r>
-      <w:r>
-        <w:t xml:space="preserve"> </w:t>
-      </w:r>
-      <w:r>
-        <w:rPr>
-          <w:highlight w:val="yellow"/>
-        </w:rPr>
-        <w:t>{</w:t>
-      </w:r>
-      <w:proofErr w:type="spellStart"/>
-      <w:proofErr w:type="gramEnd"/>
       <w:r>
         <w:rPr>
           <w:highlight w:val="yellow"/>
@@ -772,24 +715,15 @@
           <w:bCs/>
           <w:highlight w:val="yellow"/>
         </w:rPr>
-        <w:t>Monthly_Subscription_</w:t>
-      </w:r>
-      <w:proofErr w:type="gramStart"/>
+        <w:t>Monthly_Subscription_Fee</w:t>
+      </w:r>
+      <w:proofErr w:type="spellEnd"/>
       <w:r>
         <w:rPr>
           <w:b/>
           <w:bCs/>
           <w:highlight w:val="yellow"/>
         </w:rPr>
-        <w:t>Fee</w:t>
-      </w:r>
-      <w:proofErr w:type="spellEnd"/>
-      <w:r>
-        <w:rPr>
-          <w:b/>
-          <w:bCs/>
-          <w:highlight w:val="yellow"/>
-        </w:rPr>
         <w:t>}</w:t>
       </w:r>
       <w:r>
@@ -800,11 +734,7 @@
         <w:t xml:space="preserve"> </w:t>
       </w:r>
       <w:r>
-        <w:t>(</w:t>
-      </w:r>
-      <w:proofErr w:type="gramEnd"/>
-      <w:r>
-        <w:t xml:space="preserve">Excluding </w:t>
+        <w:t xml:space="preserve">(Excluding </w:t>
       </w:r>
       <w:r>
         <w:t>applicable s</w:t>
@@ -1074,15 +1004,7 @@
     </w:p>
     <w:p>
       <w:r>
-        <w:t xml:space="preserve">Response time: e.g., </w:t>
-      </w:r>
-      <w:proofErr w:type="gramStart"/>
-      <w:r>
-        <w:t>next-business-day</w:t>
-      </w:r>
-      <w:proofErr w:type="gramEnd"/>
-      <w:r>
-        <w:t xml:space="preserve"> on-site diagnosis.</w:t>
+        <w:t>Response time: e.g., next-business-day on-site diagnosis.</w:t>
       </w:r>
     </w:p>
     <w:p>
@@ -1112,14 +1034,9 @@
     </w:p>
     <w:p>
       <w:r>
-        <w:t xml:space="preserve">SKU Bias </w:t>
-      </w:r>
-      <w:proofErr w:type="gramStart"/>
-      <w:r>
-        <w:t>selection: {</w:t>
+        <w:t>SKU Bias selection: {</w:t>
       </w:r>
       <w:proofErr w:type="spellStart"/>
-      <w:proofErr w:type="gramEnd"/>
       <w:r>
         <w:t>SKU_Bias_Option</w:t>
       </w:r>
@@ -1199,12 +1116,10 @@
       </w:r>
     </w:p>
     <w:p>
-      <w:proofErr w:type="gramStart"/>
       <w:r>
         <w:t>Name: {</w:t>
       </w:r>
       <w:proofErr w:type="spellStart"/>
-      <w:proofErr w:type="gramEnd"/>
       <w:r>
         <w:t>Dealer_SalesRep_Name</w:t>
       </w:r>
@@ -1236,12 +1151,10 @@
       </w:r>
     </w:p>
     <w:p>
-      <w:proofErr w:type="gramStart"/>
       <w:r>
         <w:t>Name: {</w:t>
       </w:r>
       <w:proofErr w:type="spellStart"/>
-      <w:proofErr w:type="gramEnd"/>
       <w:r>
         <w:t>Customer_Rep_Name</w:t>
       </w:r>
@@ -1328,6 +1241,92 @@
         <w:t>REVIEW FOR POTENTIAL ADJUSTMENT OF SUBSCRIPTION</w:t>
       </w:r>
     </w:p>
+    <w:p/>
+    <w:p>
+      <w:pPr>
+        <w:ind w:left="360"/>
+        <w:rPr>
+          <w:highlight w:val="yellow"/>
+        </w:rPr>
+      </w:pPr>
+      <w:r>
+        <w:rPr>
+          <w:highlight w:val="yellow"/>
+        </w:rPr>
+        <w:t>{</w:t>
+      </w:r>
+      <w:proofErr w:type="spellStart"/>
+      <w:r>
+        <w:rPr>
+          <w:highlight w:val="yellow"/>
+        </w:rPr>
+        <w:t>deviceLowerLimit</w:t>
+      </w:r>
+      <w:proofErr w:type="spellEnd"/>
+      <w:r>
+        <w:rPr>
+          <w:highlight w:val="yellow"/>
+        </w:rPr>
+        <w:t>}</w:t>
+      </w:r>
+    </w:p>
+    <w:p>
+      <w:pPr>
+        <w:ind w:left="360"/>
+        <w:rPr>
+          <w:highlight w:val="yellow"/>
+        </w:rPr>
+      </w:pPr>
+      <w:proofErr w:type="spellStart"/>
+      <w:r>
+        <w:rPr>
+          <w:highlight w:val="yellow"/>
+        </w:rPr>
+        <w:t>deviceUpperLimit</w:t>
+      </w:r>
+      <w:proofErr w:type="spellEnd"/>
+    </w:p>
+    <w:p>
+      <w:pPr>
+        <w:ind w:left="360"/>
+        <w:rPr>
+          <w:highlight w:val="yellow"/>
+        </w:rPr>
+      </w:pPr>
+      <w:proofErr w:type="spellStart"/>
+      <w:r>
+        <w:rPr>
+          <w:highlight w:val="yellow"/>
+        </w:rPr>
+        <w:t>volumeLowerLimit</w:t>
+      </w:r>
+      <w:proofErr w:type="spellEnd"/>
+    </w:p>
+    <w:p>
+      <w:pPr>
+        <w:ind w:left="360"/>
+        <w:rPr>
+          <w:highlight w:val="yellow"/>
+        </w:rPr>
+      </w:pPr>
+      <w:proofErr w:type="spellStart"/>
+      <w:r>
+        <w:rPr>
+          <w:highlight w:val="yellow"/>
+        </w:rPr>
+        <w:t>volumeUpperLimit</w:t>
+      </w:r>
+      <w:proofErr w:type="spellEnd"/>
+    </w:p>
+    <w:p>
+      <w:pPr>
+        <w:ind w:left="360"/>
+        <w:rPr>
+          <w:highlight w:val="yellow"/>
+        </w:rPr>
+      </w:pPr>
+    </w:p>
+    <w:p/>
     <w:p>
       <w:r>
         <w:br w:type="page"/>
@@ -2609,11 +2608,7 @@
         <w:t>YOU</w:t>
       </w:r>
       <w:r>
-        <w:t xml:space="preserve">R SUBSCRIPTION IS CONFIGURED WITH THIS SKU </w:t>
-      </w:r>
-      <w:proofErr w:type="gramStart"/>
-      <w:r>
-        <w:t>BIAS</w:t>
+        <w:t>R SUBSCRIPTION IS CONFIGURED WITH THIS SKU BIAS</w:t>
       </w:r>
       <w:r>
         <w:t>:</w:t>
@@ -2629,7 +2624,6 @@
         <w:t>{</w:t>
       </w:r>
       <w:proofErr w:type="spellStart"/>
-      <w:proofErr w:type="gramEnd"/>
       <w:r>
         <w:rPr>
           <w:b/>
@@ -2720,25 +2714,7 @@
           <w:kern w:val="0"/>
           <w14:ligatures w14:val="none"/>
         </w:rPr>
-        <w:t xml:space="preserve">The monthly subscription fee has been calculated based on the known availability and cost of OEM products at the time of </w:t>
-      </w:r>
-      <w:proofErr w:type="gramStart"/>
-      <w:r>
-        <w:rPr>
-          <w:rFonts w:eastAsia="Times New Roman" w:cs="Times New Roman"/>
-          <w:kern w:val="0"/>
-          <w14:ligatures w14:val="none"/>
-        </w:rPr>
-        <w:t>agreement</w:t>
-      </w:r>
-      <w:proofErr w:type="gramEnd"/>
-      <w:r>
-        <w:rPr>
-          <w:rFonts w:eastAsia="Times New Roman" w:cs="Times New Roman"/>
-          <w:kern w:val="0"/>
-          <w14:ligatures w14:val="none"/>
-        </w:rPr>
-        <w:t xml:space="preserve"> generation. In cases where an OEM cartridge has been discontinued and is no longer manufactured or available from suppliers, the fallback sequence will apply in the following order: </w:t>
+        <w:t xml:space="preserve">The monthly subscription fee has been calculated based on the known availability and cost of OEM products at the time of agreement generation. In cases where an OEM cartridge has been discontinued and is no longer manufactured or available from suppliers, the fallback sequence will apply in the following order: </w:t>
       </w:r>
       <w:r>
         <w:rPr>
@@ -6133,7 +6109,6 @@
   <w:style w:type="character" w:default="1" w:styleId="DefaultParagraphFont">
     <w:name w:val="Default Paragraph Font"/>
     <w:uiPriority w:val="1"/>
-    <w:semiHidden/>
     <w:unhideWhenUsed/>
   </w:style>
   <w:style w:type="table" w:default="1" w:styleId="TableNormal">

</xml_diff>

<commit_message>
Map new upper and lower limit guardrails to the Contract template Rev 2
</commit_message>
<xml_diff>
--- a/public/Templates/subscription_agreement_template.docx
+++ b/public/Templates/subscription_agreement_template.docx
@@ -46,9 +46,14 @@
     </w:p>
     <w:p>
       <w:r>
-        <w:t>Dealer Name: {</w:t>
+        <w:t xml:space="preserve">Dealer </w:t>
+      </w:r>
+      <w:proofErr w:type="gramStart"/>
+      <w:r>
+        <w:t>Name: {</w:t>
       </w:r>
       <w:proofErr w:type="spellStart"/>
+      <w:proofErr w:type="gramEnd"/>
       <w:r>
         <w:t>Dealer_Name</w:t>
       </w:r>
@@ -58,10 +63,12 @@
       </w:r>
     </w:p>
     <w:p>
+      <w:proofErr w:type="gramStart"/>
       <w:r>
         <w:t>Address: {</w:t>
       </w:r>
       <w:proofErr w:type="spellStart"/>
+      <w:proofErr w:type="gramEnd"/>
       <w:r>
         <w:t>Dealer_Address</w:t>
       </w:r>
@@ -71,10 +78,12 @@
       </w:r>
     </w:p>
     <w:p>
+      <w:proofErr w:type="gramStart"/>
       <w:r>
         <w:t>Phone: {</w:t>
       </w:r>
       <w:proofErr w:type="spellStart"/>
+      <w:proofErr w:type="gramEnd"/>
       <w:r>
         <w:t>Dealer_Phone</w:t>
       </w:r>
@@ -107,7 +116,11 @@
     </w:p>
     <w:p>
       <w:r>
-        <w:t xml:space="preserve">Customer Name: </w:t>
+        <w:t xml:space="preserve">Customer </w:t>
+      </w:r>
+      <w:proofErr w:type="gramStart"/>
+      <w:r>
+        <w:t xml:space="preserve">Name: </w:t>
       </w:r>
       <w:r>
         <w:rPr>
@@ -116,6 +129,7 @@
         <w:t>{</w:t>
       </w:r>
       <w:proofErr w:type="spellStart"/>
+      <w:proofErr w:type="gramEnd"/>
       <w:r>
         <w:rPr>
           <w:highlight w:val="yellow"/>
@@ -131,11 +145,17 @@
       </w:r>
     </w:p>
     <w:p>
+      <w:proofErr w:type="gramStart"/>
       <w:r>
         <w:t>Address: {</w:t>
       </w:r>
-      <w:r>
-        <w:t>Customer_Address_Line1</w:t>
+      <w:proofErr w:type="gramEnd"/>
+      <w:r>
+        <w:t>Customer_Address_</w:t>
+      </w:r>
+      <w:proofErr w:type="gramStart"/>
+      <w:r>
+        <w:t>Line1</w:t>
       </w:r>
       <w:r>
         <w:t>}</w:t>
@@ -143,8 +163,13 @@
       <w:r>
         <w:t>, {</w:t>
       </w:r>
-      <w:r>
-        <w:t>Customer_Address_Line2</w:t>
+      <w:proofErr w:type="gramEnd"/>
+      <w:r>
+        <w:t>Customer_Address_</w:t>
+      </w:r>
+      <w:proofErr w:type="gramStart"/>
+      <w:r>
+        <w:t>Line2</w:t>
       </w:r>
       <w:r>
         <w:t>}</w:t>
@@ -153,8 +178,13 @@
         <w:t>, {</w:t>
       </w:r>
       <w:proofErr w:type="spellStart"/>
-      <w:r>
-        <w:t>Customer_City</w:t>
+      <w:proofErr w:type="gramEnd"/>
+      <w:r>
+        <w:t>Customer_</w:t>
+      </w:r>
+      <w:proofErr w:type="gramStart"/>
+      <w:r>
+        <w:t>City</w:t>
       </w:r>
       <w:proofErr w:type="spellEnd"/>
       <w:r>
@@ -164,8 +194,13 @@
         <w:t>, {</w:t>
       </w:r>
       <w:proofErr w:type="spellStart"/>
-      <w:r>
-        <w:t>Customer_State</w:t>
+      <w:proofErr w:type="gramEnd"/>
+      <w:r>
+        <w:t>Customer_</w:t>
+      </w:r>
+      <w:proofErr w:type="gramStart"/>
+      <w:r>
+        <w:t>State</w:t>
       </w:r>
       <w:proofErr w:type="spellEnd"/>
       <w:r>
@@ -175,6 +210,7 @@
         <w:t>{</w:t>
       </w:r>
       <w:proofErr w:type="spellStart"/>
+      <w:proofErr w:type="gramEnd"/>
       <w:r>
         <w:t>Customer_Zip</w:t>
       </w:r>
@@ -184,24 +220,36 @@
       </w:r>
     </w:p>
     <w:p>
+      <w:proofErr w:type="gramStart"/>
       <w:r>
         <w:t>Contact: {</w:t>
       </w:r>
       <w:proofErr w:type="spellStart"/>
-      <w:r>
-        <w:t>Customer_Contact</w:t>
+      <w:proofErr w:type="gramEnd"/>
+      <w:r>
+        <w:t>Customer_</w:t>
+      </w:r>
+      <w:proofErr w:type="gramStart"/>
+      <w:r>
+        <w:t>Contact</w:t>
       </w:r>
       <w:proofErr w:type="spellEnd"/>
       <w:r>
         <w:t>}</w:t>
       </w:r>
       <w:r>
-        <w:t xml:space="preserve">, </w:t>
-      </w:r>
+        <w:t>,</w:t>
+      </w:r>
+      <w:proofErr w:type="gramEnd"/>
+      <w:r>
+        <w:t xml:space="preserve"> </w:t>
+      </w:r>
+      <w:proofErr w:type="gramStart"/>
       <w:r>
         <w:t>Title: {</w:t>
       </w:r>
       <w:proofErr w:type="spellStart"/>
+      <w:proofErr w:type="gramEnd"/>
       <w:r>
         <w:t>Customer_Contact_Title</w:t>
       </w:r>
@@ -217,7 +265,15 @@
           <w:b/>
           <w:bCs/>
         </w:rPr>
-        <w:t>Effective Date:</w:t>
+        <w:t xml:space="preserve">Effective </w:t>
+      </w:r>
+      <w:proofErr w:type="gramStart"/>
+      <w:r>
+        <w:rPr>
+          <w:b/>
+          <w:bCs/>
+        </w:rPr>
+        <w:t>Date:</w:t>
       </w:r>
       <w:r>
         <w:t xml:space="preserve"> </w:t>
@@ -229,6 +285,7 @@
         <w:t>{</w:t>
       </w:r>
       <w:proofErr w:type="spellStart"/>
+      <w:proofErr w:type="gramEnd"/>
       <w:r>
         <w:rPr>
           <w:highlight w:val="yellow"/>
@@ -715,7 +772,16 @@
           <w:bCs/>
           <w:highlight w:val="yellow"/>
         </w:rPr>
-        <w:t>Monthly_Subscription_Fee</w:t>
+        <w:t>Monthly_Subscription_</w:t>
+      </w:r>
+      <w:proofErr w:type="gramStart"/>
+      <w:r>
+        <w:rPr>
+          <w:b/>
+          <w:bCs/>
+          <w:highlight w:val="yellow"/>
+        </w:rPr>
+        <w:t>Fee</w:t>
       </w:r>
       <w:proofErr w:type="spellEnd"/>
       <w:r>
@@ -734,7 +800,11 @@
         <w:t xml:space="preserve"> </w:t>
       </w:r>
       <w:r>
-        <w:t xml:space="preserve">(Excluding </w:t>
+        <w:t>(</w:t>
+      </w:r>
+      <w:proofErr w:type="gramEnd"/>
+      <w:r>
+        <w:t xml:space="preserve">Excluding </w:t>
       </w:r>
       <w:r>
         <w:t>applicable s</w:t>
@@ -1004,7 +1074,15 @@
     </w:p>
     <w:p>
       <w:r>
-        <w:t>Response time: e.g., next-business-day on-site diagnosis.</w:t>
+        <w:t xml:space="preserve">Response time: e.g., </w:t>
+      </w:r>
+      <w:proofErr w:type="gramStart"/>
+      <w:r>
+        <w:t>next-business-day</w:t>
+      </w:r>
+      <w:proofErr w:type="gramEnd"/>
+      <w:r>
+        <w:t xml:space="preserve"> on-site diagnosis.</w:t>
       </w:r>
     </w:p>
     <w:p>
@@ -1034,9 +1112,14 @@
     </w:p>
     <w:p>
       <w:r>
-        <w:t>SKU Bias selection: {</w:t>
+        <w:t xml:space="preserve">SKU Bias </w:t>
+      </w:r>
+      <w:proofErr w:type="gramStart"/>
+      <w:r>
+        <w:t>selection: {</w:t>
       </w:r>
       <w:proofErr w:type="spellStart"/>
+      <w:proofErr w:type="gramEnd"/>
       <w:r>
         <w:t>SKU_Bias_Option</w:t>
       </w:r>
@@ -1116,10 +1199,12 @@
       </w:r>
     </w:p>
     <w:p>
+      <w:proofErr w:type="gramStart"/>
       <w:r>
         <w:t>Name: {</w:t>
       </w:r>
       <w:proofErr w:type="spellStart"/>
+      <w:proofErr w:type="gramEnd"/>
       <w:r>
         <w:t>Dealer_SalesRep_Name</w:t>
       </w:r>
@@ -1151,10 +1236,12 @@
       </w:r>
     </w:p>
     <w:p>
+      <w:proofErr w:type="gramStart"/>
       <w:r>
         <w:t>Name: {</w:t>
       </w:r>
       <w:proofErr w:type="spellStart"/>
+      <w:proofErr w:type="gramEnd"/>
       <w:r>
         <w:t>Customer_Rep_Name</w:t>
       </w:r>
@@ -1215,30 +1302,50 @@
         <w:br w:type="page"/>
       </w:r>
     </w:p>
-    <w:p>
-      <w:r>
-        <w:lastRenderedPageBreak/>
+    <w:p/>
+    <w:p>
+      <w:pPr>
+        <w:jc w:val="center"/>
+        <w:rPr>
+          <w:b/>
+          <w:bCs/>
+        </w:rPr>
+      </w:pPr>
+      <w:r>
+        <w:rPr>
+          <w:b/>
+          <w:bCs/>
+        </w:rPr>
         <w:t>ADDENDUM 2</w:t>
       </w:r>
     </w:p>
     <w:p>
-      <w:r>
-        <w:t>MONTHLY SUBSCRIPTION</w:t>
-      </w:r>
-    </w:p>
-    <w:p>
+      <w:pPr>
+        <w:jc w:val="center"/>
+      </w:pPr>
       <w:r>
         <w:t>GUARDRAILS</w:t>
       </w:r>
     </w:p>
     <w:p>
+      <w:pPr>
+        <w:jc w:val="center"/>
+      </w:pPr>
       <w:r>
         <w:t>QUARTERLY BUSINESS REVIEW</w:t>
       </w:r>
     </w:p>
     <w:p>
       <w:r>
-        <w:t>REVIEW FOR POTENTIAL ADJUSTMENT OF SUBSCRIPTION</w:t>
+        <w:rPr>
+          <w:b/>
+          <w:bCs/>
+        </w:rPr>
+        <w:t>Guardrails Overview</w:t>
+      </w:r>
+      <w:r>
+        <w:br/>
+        <w:t>The subscription plan includes guardrails to ensure fairness and stability for both the customer and the provider. These guardrails define upper and lower thresholds for the number of devices and average monthly print volume based on the customer's original estimates. Typically, the limits are set at ±20%, with device counts rounded to the nearest whole number and print volume rounded to the nearest thousand pages. At the end of each quarter, actual usage is compared to these boundaries. As long as usage stays within the guardrails, the subscription remains unchanged. If usage exceeds these limits, the plan will be reviewed and recalculated for the next quarter. This system protects customers from unexpected cost increases due to minor fluctuations, while also allowing the provider to respond appropriately if usage significantly deviates from the agreed scope.</w:t>
       </w:r>
     </w:p>
     <w:p/>
@@ -1253,9 +1360,23 @@
         <w:rPr>
           <w:highlight w:val="yellow"/>
         </w:rPr>
+        <w:t xml:space="preserve">Device Lower </w:t>
+      </w:r>
+      <w:proofErr w:type="gramStart"/>
+      <w:r>
+        <w:rPr>
+          <w:highlight w:val="yellow"/>
+        </w:rPr>
+        <w:t xml:space="preserve">Limit: </w:t>
+      </w:r>
+      <w:r>
+        <w:rPr>
+          <w:highlight w:val="yellow"/>
+        </w:rPr>
         <w:t>{</w:t>
       </w:r>
       <w:proofErr w:type="spellStart"/>
+      <w:proofErr w:type="gramEnd"/>
       <w:r>
         <w:rPr>
           <w:highlight w:val="yellow"/>
@@ -1277,7 +1398,27 @@
           <w:highlight w:val="yellow"/>
         </w:rPr>
       </w:pPr>
+      <w:r>
+        <w:rPr>
+          <w:highlight w:val="yellow"/>
+        </w:rPr>
+        <w:t xml:space="preserve">Device Upper </w:t>
+      </w:r>
+      <w:proofErr w:type="gramStart"/>
+      <w:r>
+        <w:rPr>
+          <w:highlight w:val="yellow"/>
+        </w:rPr>
+        <w:t xml:space="preserve">Limit: </w:t>
+      </w:r>
+      <w:r>
+        <w:rPr>
+          <w:highlight w:val="yellow"/>
+        </w:rPr>
+        <w:t>{</w:t>
+      </w:r>
       <w:proofErr w:type="spellStart"/>
+      <w:proofErr w:type="gramEnd"/>
       <w:r>
         <w:rPr>
           <w:highlight w:val="yellow"/>
@@ -1285,6 +1426,12 @@
         <w:t>deviceUpperLimit</w:t>
       </w:r>
       <w:proofErr w:type="spellEnd"/>
+      <w:r>
+        <w:rPr>
+          <w:highlight w:val="yellow"/>
+        </w:rPr>
+        <w:t>}</w:t>
+      </w:r>
     </w:p>
     <w:p>
       <w:pPr>
@@ -1293,7 +1440,33 @@
           <w:highlight w:val="yellow"/>
         </w:rPr>
       </w:pPr>
+      <w:r>
+        <w:rPr>
+          <w:highlight w:val="yellow"/>
+        </w:rPr>
+        <w:t>Fleet Output Avg. Mth</w:t>
+      </w:r>
+      <w:r>
+        <w:rPr>
+          <w:highlight w:val="yellow"/>
+        </w:rPr>
+        <w:t xml:space="preserve">. Lower </w:t>
+      </w:r>
+      <w:proofErr w:type="gramStart"/>
+      <w:r>
+        <w:rPr>
+          <w:highlight w:val="yellow"/>
+        </w:rPr>
+        <w:t xml:space="preserve">Limit: </w:t>
+      </w:r>
+      <w:r>
+        <w:rPr>
+          <w:highlight w:val="yellow"/>
+        </w:rPr>
+        <w:t>{</w:t>
+      </w:r>
       <w:proofErr w:type="spellStart"/>
+      <w:proofErr w:type="gramEnd"/>
       <w:r>
         <w:rPr>
           <w:highlight w:val="yellow"/>
@@ -1301,6 +1474,12 @@
         <w:t>volumeLowerLimit</w:t>
       </w:r>
       <w:proofErr w:type="spellEnd"/>
+      <w:r>
+        <w:rPr>
+          <w:highlight w:val="yellow"/>
+        </w:rPr>
+        <w:t>}</w:t>
+      </w:r>
     </w:p>
     <w:p>
       <w:pPr>
@@ -1309,7 +1488,27 @@
           <w:highlight w:val="yellow"/>
         </w:rPr>
       </w:pPr>
+      <w:r>
+        <w:rPr>
+          <w:highlight w:val="yellow"/>
+        </w:rPr>
+        <w:t xml:space="preserve">Fleet Output Avg. Mth. Upper </w:t>
+      </w:r>
+      <w:proofErr w:type="gramStart"/>
+      <w:r>
+        <w:rPr>
+          <w:highlight w:val="yellow"/>
+        </w:rPr>
+        <w:t xml:space="preserve">Limit: </w:t>
+      </w:r>
+      <w:r>
+        <w:rPr>
+          <w:highlight w:val="yellow"/>
+        </w:rPr>
+        <w:t>{</w:t>
+      </w:r>
       <w:proofErr w:type="spellStart"/>
+      <w:proofErr w:type="gramEnd"/>
       <w:r>
         <w:rPr>
           <w:highlight w:val="yellow"/>
@@ -1317,6 +1516,12 @@
         <w:t>volumeUpperLimit</w:t>
       </w:r>
       <w:proofErr w:type="spellEnd"/>
+      <w:r>
+        <w:rPr>
+          <w:highlight w:val="yellow"/>
+        </w:rPr>
+        <w:t>}</w:t>
+      </w:r>
     </w:p>
     <w:p>
       <w:pPr>
@@ -2608,7 +2813,11 @@
         <w:t>YOU</w:t>
       </w:r>
       <w:r>
-        <w:t>R SUBSCRIPTION IS CONFIGURED WITH THIS SKU BIAS</w:t>
+        <w:t xml:space="preserve">R SUBSCRIPTION IS CONFIGURED WITH THIS SKU </w:t>
+      </w:r>
+      <w:proofErr w:type="gramStart"/>
+      <w:r>
+        <w:t>BIAS</w:t>
       </w:r>
       <w:r>
         <w:t>:</w:t>
@@ -2624,6 +2833,7 @@
         <w:t>{</w:t>
       </w:r>
       <w:proofErr w:type="spellStart"/>
+      <w:proofErr w:type="gramEnd"/>
       <w:r>
         <w:rPr>
           <w:b/>
@@ -2714,7 +2924,25 @@
           <w:kern w:val="0"/>
           <w14:ligatures w14:val="none"/>
         </w:rPr>
-        <w:t xml:space="preserve">The monthly subscription fee has been calculated based on the known availability and cost of OEM products at the time of agreement generation. In cases where an OEM cartridge has been discontinued and is no longer manufactured or available from suppliers, the fallback sequence will apply in the following order: </w:t>
+        <w:t xml:space="preserve">The monthly subscription fee has been calculated based on the known availability and cost of OEM products at the time of </w:t>
+      </w:r>
+      <w:proofErr w:type="gramStart"/>
+      <w:r>
+        <w:rPr>
+          <w:rFonts w:eastAsia="Times New Roman" w:cs="Times New Roman"/>
+          <w:kern w:val="0"/>
+          <w14:ligatures w14:val="none"/>
+        </w:rPr>
+        <w:t>agreement</w:t>
+      </w:r>
+      <w:proofErr w:type="gramEnd"/>
+      <w:r>
+        <w:rPr>
+          <w:rFonts w:eastAsia="Times New Roman" w:cs="Times New Roman"/>
+          <w:kern w:val="0"/>
+          <w14:ligatures w14:val="none"/>
+        </w:rPr>
+        <w:t xml:space="preserve"> generation. In cases where an OEM cartridge has been discontinued and is no longer manufactured or available from suppliers, the fallback sequence will apply in the following order: </w:t>
       </w:r>
       <w:r>
         <w:rPr>

</xml_diff>

<commit_message>
Map new upper and lower limit guardrails to the Contract template Rev 3
</commit_message>
<xml_diff>
--- a/public/Templates/subscription_agreement_template.docx
+++ b/public/Templates/subscription_agreement_template.docx
@@ -1297,6 +1297,43 @@
           <w:highlight w:val="yellow"/>
         </w:rPr>
         <w:t>}</w:t>
+      </w:r>
+    </w:p>
+    <w:p/>
+    <w:p>
+      <w:r>
+        <w:t>| Printer Model | Serial Number |</w:t>
+      </w:r>
+    </w:p>
+    <w:p>
+      <w:r>
+        <w:t>|---------------|----------------|</w:t>
+      </w:r>
+    </w:p>
+    <w:p>
+      <w:r>
+        <w:t>| {{#Devices_Table</w:t>
+      </w:r>
+      <w:proofErr w:type="gramStart"/>
+      <w:r>
+        <w:t>}}{</w:t>
+      </w:r>
+      <w:proofErr w:type="gramEnd"/>
+      <w:r>
+        <w:t>{Model}} | {{Serial}} |</w:t>
+      </w:r>
+    </w:p>
+    <w:p>
+      <w:r>
+        <w:t>{{/</w:t>
+      </w:r>
+      <w:proofErr w:type="spellStart"/>
+      <w:r>
+        <w:t>Devices_Table</w:t>
+      </w:r>
+      <w:proofErr w:type="spellEnd"/>
+      <w:r>
+        <w:t>}}</w:t>
       </w:r>
       <w:r>
         <w:br w:type="page"/>

</xml_diff>

<commit_message>
Map new upper and lower limit guardrails to the Contract template Rev 4
</commit_message>
<xml_diff>
--- a/public/Templates/subscription_agreement_template.docx
+++ b/public/Templates/subscription_agreement_template.docx
@@ -1300,41 +1300,191 @@
       </w:r>
     </w:p>
     <w:p/>
-    <w:p>
-      <w:r>
-        <w:t>| Printer Model | Serial Number |</w:t>
-      </w:r>
-    </w:p>
-    <w:p>
-      <w:r>
-        <w:t>|---------------|----------------|</w:t>
-      </w:r>
-    </w:p>
-    <w:p>
-      <w:r>
-        <w:t>| {{#Devices_Table</w:t>
-      </w:r>
-      <w:proofErr w:type="gramStart"/>
-      <w:r>
-        <w:t>}}{</w:t>
-      </w:r>
-      <w:proofErr w:type="gramEnd"/>
-      <w:r>
-        <w:t>{Model}} | {{Serial}} |</w:t>
-      </w:r>
-    </w:p>
-    <w:p>
-      <w:r>
+    <w:p/>
+    <w:p>
+      <w:pPr>
+        <w:keepNext/>
+        <w:keepLines/>
+        <w:spacing w:before="200" w:after="0" w:line="276" w:lineRule="auto"/>
+        <w:outlineLvl w:val="1"/>
+        <w:rPr>
+          <w:rFonts w:ascii="Calibri" w:eastAsia="MS Gothic" w:hAnsi="Calibri" w:cs="Times New Roman"/>
+          <w:b/>
+          <w:bCs/>
+          <w:color w:val="4F81BD"/>
+          <w:kern w:val="0"/>
+          <w:sz w:val="26"/>
+          <w:szCs w:val="26"/>
+          <w14:ligatures w14:val="none"/>
+        </w:rPr>
+      </w:pPr>
+      <w:r>
+        <w:rPr>
+          <w:rFonts w:ascii="Calibri" w:eastAsia="MS Gothic" w:hAnsi="Calibri" w:cs="Times New Roman"/>
+          <w:b/>
+          <w:bCs/>
+          <w:color w:val="4F81BD"/>
+          <w:kern w:val="0"/>
+          <w:sz w:val="26"/>
+          <w:szCs w:val="26"/>
+          <w14:ligatures w14:val="none"/>
+        </w:rPr>
+        <w:t>Covered Devices</w:t>
+      </w:r>
+    </w:p>
+    <w:p>
+      <w:pPr>
+        <w:keepNext/>
+        <w:keepLines/>
+        <w:spacing w:before="200" w:after="0" w:line="276" w:lineRule="auto"/>
+        <w:outlineLvl w:val="1"/>
+        <w:rPr>
+          <w:rFonts w:ascii="Calibri" w:eastAsia="MS Gothic" w:hAnsi="Calibri" w:cs="Times New Roman"/>
+          <w:b/>
+          <w:bCs/>
+          <w:color w:val="4F81BD"/>
+          <w:kern w:val="0"/>
+          <w:sz w:val="26"/>
+          <w:szCs w:val="26"/>
+          <w14:ligatures w14:val="none"/>
+        </w:rPr>
+      </w:pPr>
+      <w:r>
+        <w:rPr>
+          <w:rFonts w:ascii="Cambria" w:eastAsia="Cambria" w:hAnsi="Cambria" w:cs="Times New Roman"/>
+        </w:rPr>
+        <w:t>{{#Devices_Table}}</w:t>
+      </w:r>
+    </w:p>
+    <w:tbl>
+      <w:tblPr>
+        <w:tblStyle w:val="TableGrid2"/>
+        <w:tblW w:w="0" w:type="auto"/>
+        <w:tblInd w:w="0" w:type="dxa"/>
+        <w:tblLook w:val="04A0" w:firstRow="1" w:lastRow="0" w:firstColumn="1" w:lastColumn="0" w:noHBand="0" w:noVBand="1"/>
+      </w:tblPr>
+      <w:tblGrid>
+        <w:gridCol w:w="4320"/>
+        <w:gridCol w:w="4320"/>
+      </w:tblGrid>
+      <w:tr>
+        <w:tc>
+          <w:tcPr>
+            <w:tcW w:w="4320" w:type="dxa"/>
+            <w:tcBorders>
+              <w:top w:val="single" w:sz="4" w:space="0" w:color="auto"/>
+              <w:left w:val="single" w:sz="4" w:space="0" w:color="auto"/>
+              <w:bottom w:val="single" w:sz="4" w:space="0" w:color="auto"/>
+              <w:right w:val="single" w:sz="4" w:space="0" w:color="auto"/>
+            </w:tcBorders>
+            <w:hideMark/>
+          </w:tcPr>
+          <w:p>
+            <w:r>
+              <w:t>Printer Model</w:t>
+            </w:r>
+          </w:p>
+        </w:tc>
+        <w:tc>
+          <w:tcPr>
+            <w:tcW w:w="4320" w:type="dxa"/>
+            <w:tcBorders>
+              <w:top w:val="single" w:sz="4" w:space="0" w:color="auto"/>
+              <w:left w:val="single" w:sz="4" w:space="0" w:color="auto"/>
+              <w:bottom w:val="single" w:sz="4" w:space="0" w:color="auto"/>
+              <w:right w:val="single" w:sz="4" w:space="0" w:color="auto"/>
+            </w:tcBorders>
+            <w:hideMark/>
+          </w:tcPr>
+          <w:p>
+            <w:r>
+              <w:t>Serial Number</w:t>
+            </w:r>
+          </w:p>
+        </w:tc>
+      </w:tr>
+      <w:tr>
+        <w:tc>
+          <w:tcPr>
+            <w:tcW w:w="4320" w:type="dxa"/>
+            <w:tcBorders>
+              <w:top w:val="single" w:sz="4" w:space="0" w:color="auto"/>
+              <w:left w:val="single" w:sz="4" w:space="0" w:color="auto"/>
+              <w:bottom w:val="single" w:sz="4" w:space="0" w:color="auto"/>
+              <w:right w:val="single" w:sz="4" w:space="0" w:color="auto"/>
+            </w:tcBorders>
+            <w:hideMark/>
+          </w:tcPr>
+          <w:p>
+            <w:r>
+              <w:t>{{Model}}</w:t>
+            </w:r>
+          </w:p>
+        </w:tc>
+        <w:tc>
+          <w:tcPr>
+            <w:tcW w:w="4320" w:type="dxa"/>
+            <w:tcBorders>
+              <w:top w:val="single" w:sz="4" w:space="0" w:color="auto"/>
+              <w:left w:val="single" w:sz="4" w:space="0" w:color="auto"/>
+              <w:bottom w:val="single" w:sz="4" w:space="0" w:color="auto"/>
+              <w:right w:val="single" w:sz="4" w:space="0" w:color="auto"/>
+            </w:tcBorders>
+            <w:hideMark/>
+          </w:tcPr>
+          <w:p>
+            <w:r>
+              <w:t>{{Serial}}</w:t>
+            </w:r>
+          </w:p>
+        </w:tc>
+      </w:tr>
+    </w:tbl>
+    <w:p>
+      <w:pPr>
+        <w:spacing w:after="200" w:line="276" w:lineRule="auto"/>
+        <w:rPr>
+          <w:rFonts w:ascii="Cambria" w:eastAsia="MS Mincho" w:hAnsi="Cambria" w:cs="Times New Roman"/>
+          <w:kern w:val="0"/>
+          <w:sz w:val="22"/>
+          <w:szCs w:val="22"/>
+          <w14:ligatures w14:val="none"/>
+        </w:rPr>
+      </w:pPr>
+      <w:r>
+        <w:rPr>
+          <w:rFonts w:ascii="Cambria" w:eastAsia="MS Mincho" w:hAnsi="Cambria" w:cs="Times New Roman"/>
+          <w:kern w:val="0"/>
+          <w:sz w:val="22"/>
+          <w:szCs w:val="22"/>
+          <w14:ligatures w14:val="none"/>
+        </w:rPr>
         <w:t>{{/</w:t>
       </w:r>
       <w:proofErr w:type="spellStart"/>
       <w:r>
+        <w:rPr>
+          <w:rFonts w:ascii="Cambria" w:eastAsia="MS Mincho" w:hAnsi="Cambria" w:cs="Times New Roman"/>
+          <w:kern w:val="0"/>
+          <w:sz w:val="22"/>
+          <w:szCs w:val="22"/>
+          <w14:ligatures w14:val="none"/>
+        </w:rPr>
         <w:t>Devices_Table</w:t>
       </w:r>
       <w:proofErr w:type="spellEnd"/>
       <w:r>
+        <w:rPr>
+          <w:rFonts w:ascii="Cambria" w:eastAsia="MS Mincho" w:hAnsi="Cambria" w:cs="Times New Roman"/>
+          <w:kern w:val="0"/>
+          <w:sz w:val="22"/>
+          <w:szCs w:val="22"/>
+          <w14:ligatures w14:val="none"/>
+        </w:rPr>
         <w:t>}}</w:t>
       </w:r>
+    </w:p>
+    <w:p>
       <w:r>
         <w:br w:type="page"/>
       </w:r>
@@ -1565,6 +1715,263 @@
         <w:ind w:left="360"/>
         <w:rPr>
           <w:highlight w:val="yellow"/>
+        </w:rPr>
+      </w:pPr>
+    </w:p>
+    <w:p>
+      <w:pPr>
+        <w:keepNext/>
+        <w:keepLines/>
+        <w:spacing w:before="200" w:after="0" w:line="276" w:lineRule="auto"/>
+        <w:outlineLvl w:val="1"/>
+        <w:rPr>
+          <w:rFonts w:ascii="Calibri" w:eastAsia="MS Gothic" w:hAnsi="Calibri" w:cs="Times New Roman"/>
+          <w:b/>
+          <w:bCs/>
+          <w:color w:val="4F81BD"/>
+          <w:kern w:val="0"/>
+          <w:sz w:val="26"/>
+          <w:szCs w:val="26"/>
+          <w14:ligatures w14:val="none"/>
+        </w:rPr>
+      </w:pPr>
+      <w:r>
+        <w:rPr>
+          <w:rFonts w:ascii="Calibri" w:eastAsia="MS Gothic" w:hAnsi="Calibri" w:cs="Times New Roman"/>
+          <w:b/>
+          <w:bCs/>
+          <w:color w:val="4F81BD"/>
+          <w:kern w:val="0"/>
+          <w:sz w:val="26"/>
+          <w:szCs w:val="26"/>
+          <w14:ligatures w14:val="none"/>
+        </w:rPr>
+        <w:t>Subscription Guardrails</w:t>
+      </w:r>
+    </w:p>
+    <w:tbl>
+      <w:tblPr>
+        <w:tblStyle w:val="TableGrid1"/>
+        <w:tblW w:w="0" w:type="auto"/>
+        <w:tblInd w:w="0" w:type="dxa"/>
+        <w:tblLook w:val="04A0" w:firstRow="1" w:lastRow="0" w:firstColumn="1" w:lastColumn="0" w:noHBand="0" w:noVBand="1"/>
+      </w:tblPr>
+      <w:tblGrid>
+        <w:gridCol w:w="4320"/>
+        <w:gridCol w:w="4320"/>
+      </w:tblGrid>
+      <w:tr>
+        <w:tc>
+          <w:tcPr>
+            <w:tcW w:w="4320" w:type="dxa"/>
+            <w:tcBorders>
+              <w:top w:val="single" w:sz="4" w:space="0" w:color="auto"/>
+              <w:left w:val="single" w:sz="4" w:space="0" w:color="auto"/>
+              <w:bottom w:val="single" w:sz="4" w:space="0" w:color="auto"/>
+              <w:right w:val="single" w:sz="4" w:space="0" w:color="auto"/>
+            </w:tcBorders>
+            <w:hideMark/>
+          </w:tcPr>
+          <w:p>
+            <w:r>
+              <w:t>Device Lower Limit</w:t>
+            </w:r>
+          </w:p>
+        </w:tc>
+        <w:tc>
+          <w:tcPr>
+            <w:tcW w:w="4320" w:type="dxa"/>
+            <w:tcBorders>
+              <w:top w:val="single" w:sz="4" w:space="0" w:color="auto"/>
+              <w:left w:val="single" w:sz="4" w:space="0" w:color="auto"/>
+              <w:bottom w:val="single" w:sz="4" w:space="0" w:color="auto"/>
+              <w:right w:val="single" w:sz="4" w:space="0" w:color="auto"/>
+            </w:tcBorders>
+            <w:hideMark/>
+          </w:tcPr>
+          <w:p>
+            <w:r>
+              <w:t>{{</w:t>
+            </w:r>
+            <w:proofErr w:type="spellStart"/>
+            <w:r>
+              <w:t>deviceLowerLimit</w:t>
+            </w:r>
+            <w:proofErr w:type="spellEnd"/>
+            <w:r>
+              <w:t>}}</w:t>
+            </w:r>
+          </w:p>
+        </w:tc>
+      </w:tr>
+      <w:tr>
+        <w:tc>
+          <w:tcPr>
+            <w:tcW w:w="4320" w:type="dxa"/>
+            <w:tcBorders>
+              <w:top w:val="single" w:sz="4" w:space="0" w:color="auto"/>
+              <w:left w:val="single" w:sz="4" w:space="0" w:color="auto"/>
+              <w:bottom w:val="single" w:sz="4" w:space="0" w:color="auto"/>
+              <w:right w:val="single" w:sz="4" w:space="0" w:color="auto"/>
+            </w:tcBorders>
+            <w:hideMark/>
+          </w:tcPr>
+          <w:p>
+            <w:r>
+              <w:t>Device Upper Limit</w:t>
+            </w:r>
+          </w:p>
+        </w:tc>
+        <w:tc>
+          <w:tcPr>
+            <w:tcW w:w="4320" w:type="dxa"/>
+            <w:tcBorders>
+              <w:top w:val="single" w:sz="4" w:space="0" w:color="auto"/>
+              <w:left w:val="single" w:sz="4" w:space="0" w:color="auto"/>
+              <w:bottom w:val="single" w:sz="4" w:space="0" w:color="auto"/>
+              <w:right w:val="single" w:sz="4" w:space="0" w:color="auto"/>
+            </w:tcBorders>
+            <w:hideMark/>
+          </w:tcPr>
+          <w:p>
+            <w:r>
+              <w:t>{{</w:t>
+            </w:r>
+            <w:proofErr w:type="spellStart"/>
+            <w:r>
+              <w:t>deviceUpperLimit</w:t>
+            </w:r>
+            <w:proofErr w:type="spellEnd"/>
+            <w:r>
+              <w:t>}}</w:t>
+            </w:r>
+          </w:p>
+        </w:tc>
+      </w:tr>
+      <w:tr>
+        <w:tc>
+          <w:tcPr>
+            <w:tcW w:w="4320" w:type="dxa"/>
+            <w:tcBorders>
+              <w:top w:val="single" w:sz="4" w:space="0" w:color="auto"/>
+              <w:left w:val="single" w:sz="4" w:space="0" w:color="auto"/>
+              <w:bottom w:val="single" w:sz="4" w:space="0" w:color="auto"/>
+              <w:right w:val="single" w:sz="4" w:space="0" w:color="auto"/>
+            </w:tcBorders>
+            <w:hideMark/>
+          </w:tcPr>
+          <w:p>
+            <w:r>
+              <w:t>Volume Lower Limit</w:t>
+            </w:r>
+          </w:p>
+        </w:tc>
+        <w:tc>
+          <w:tcPr>
+            <w:tcW w:w="4320" w:type="dxa"/>
+            <w:tcBorders>
+              <w:top w:val="single" w:sz="4" w:space="0" w:color="auto"/>
+              <w:left w:val="single" w:sz="4" w:space="0" w:color="auto"/>
+              <w:bottom w:val="single" w:sz="4" w:space="0" w:color="auto"/>
+              <w:right w:val="single" w:sz="4" w:space="0" w:color="auto"/>
+            </w:tcBorders>
+            <w:hideMark/>
+          </w:tcPr>
+          <w:p>
+            <w:r>
+              <w:t>{{</w:t>
+            </w:r>
+            <w:proofErr w:type="spellStart"/>
+            <w:r>
+              <w:t>volumeLowerLimit</w:t>
+            </w:r>
+            <w:proofErr w:type="spellEnd"/>
+            <w:r>
+              <w:t>}}</w:t>
+            </w:r>
+          </w:p>
+        </w:tc>
+      </w:tr>
+      <w:tr>
+        <w:tc>
+          <w:tcPr>
+            <w:tcW w:w="4320" w:type="dxa"/>
+            <w:tcBorders>
+              <w:top w:val="single" w:sz="4" w:space="0" w:color="auto"/>
+              <w:left w:val="single" w:sz="4" w:space="0" w:color="auto"/>
+              <w:bottom w:val="single" w:sz="4" w:space="0" w:color="auto"/>
+              <w:right w:val="single" w:sz="4" w:space="0" w:color="auto"/>
+            </w:tcBorders>
+            <w:hideMark/>
+          </w:tcPr>
+          <w:p>
+            <w:r>
+              <w:t>Volume Upper Limit</w:t>
+            </w:r>
+          </w:p>
+        </w:tc>
+        <w:tc>
+          <w:tcPr>
+            <w:tcW w:w="4320" w:type="dxa"/>
+            <w:tcBorders>
+              <w:top w:val="single" w:sz="4" w:space="0" w:color="auto"/>
+              <w:left w:val="single" w:sz="4" w:space="0" w:color="auto"/>
+              <w:bottom w:val="single" w:sz="4" w:space="0" w:color="auto"/>
+              <w:right w:val="single" w:sz="4" w:space="0" w:color="auto"/>
+            </w:tcBorders>
+            <w:hideMark/>
+          </w:tcPr>
+          <w:p>
+            <w:r>
+              <w:t>{{</w:t>
+            </w:r>
+            <w:proofErr w:type="spellStart"/>
+            <w:r>
+              <w:t>volumeUpperLimit</w:t>
+            </w:r>
+            <w:proofErr w:type="spellEnd"/>
+            <w:r>
+              <w:t>}}</w:t>
+            </w:r>
+          </w:p>
+        </w:tc>
+      </w:tr>
+      <w:tr>
+        <w:tc>
+          <w:tcPr>
+            <w:tcW w:w="4320" w:type="dxa"/>
+            <w:tcBorders>
+              <w:top w:val="single" w:sz="4" w:space="0" w:color="auto"/>
+              <w:left w:val="single" w:sz="4" w:space="0" w:color="auto"/>
+              <w:bottom w:val="single" w:sz="4" w:space="0" w:color="auto"/>
+              <w:right w:val="single" w:sz="4" w:space="0" w:color="auto"/>
+            </w:tcBorders>
+          </w:tcPr>
+          <w:p/>
+        </w:tc>
+        <w:tc>
+          <w:tcPr>
+            <w:tcW w:w="4320" w:type="dxa"/>
+            <w:tcBorders>
+              <w:top w:val="single" w:sz="4" w:space="0" w:color="auto"/>
+              <w:left w:val="single" w:sz="4" w:space="0" w:color="auto"/>
+              <w:bottom w:val="single" w:sz="4" w:space="0" w:color="auto"/>
+              <w:right w:val="single" w:sz="4" w:space="0" w:color="auto"/>
+            </w:tcBorders>
+          </w:tcPr>
+          <w:p/>
+        </w:tc>
+      </w:tr>
+    </w:tbl>
+    <w:p>
+      <w:pPr>
+        <w:spacing w:after="200" w:line="276" w:lineRule="auto"/>
+        <w:rPr>
+          <w:rFonts w:ascii="Cambria" w:eastAsia="MS Mincho" w:hAnsi="Cambria" w:cs="Times New Roman"/>
+          <w:kern w:val="0"/>
+          <w:sz w:val="22"/>
+          <w:szCs w:val="22"/>
+          <w14:ligatures w14:val="none"/>
         </w:rPr>
       </w:pPr>
     </w:p>
@@ -6728,6 +7135,81 @@
     <w:uiPriority w:val="99"/>
     <w:rsid w:val="005D603D"/>
   </w:style>
+  <w:style w:type="table" w:styleId="TableGrid">
+    <w:name w:val="Table Grid"/>
+    <w:basedOn w:val="TableNormal"/>
+    <w:uiPriority w:val="39"/>
+    <w:rsid w:val="0063375D"/>
+    <w:pPr>
+      <w:spacing w:after="0" w:line="240" w:lineRule="auto"/>
+    </w:pPr>
+    <w:tblPr>
+      <w:tblBorders>
+        <w:top w:val="single" w:sz="4" w:space="0" w:color="auto"/>
+        <w:left w:val="single" w:sz="4" w:space="0" w:color="auto"/>
+        <w:bottom w:val="single" w:sz="4" w:space="0" w:color="auto"/>
+        <w:right w:val="single" w:sz="4" w:space="0" w:color="auto"/>
+        <w:insideH w:val="single" w:sz="4" w:space="0" w:color="auto"/>
+        <w:insideV w:val="single" w:sz="4" w:space="0" w:color="auto"/>
+      </w:tblBorders>
+    </w:tblPr>
+  </w:style>
+  <w:style w:type="table" w:customStyle="1" w:styleId="TableGrid1">
+    <w:name w:val="Table Grid1"/>
+    <w:basedOn w:val="TableNormal"/>
+    <w:next w:val="TableGrid"/>
+    <w:uiPriority w:val="59"/>
+    <w:rsid w:val="00D43733"/>
+    <w:pPr>
+      <w:spacing w:after="0" w:line="240" w:lineRule="auto"/>
+    </w:pPr>
+    <w:rPr>
+      <w:rFonts w:ascii="Cambria" w:eastAsia="MS Mincho" w:hAnsi="Cambria" w:cs="Times New Roman"/>
+      <w:kern w:val="0"/>
+      <w:sz w:val="22"/>
+      <w:szCs w:val="22"/>
+      <w14:ligatures w14:val="none"/>
+    </w:rPr>
+    <w:tblPr>
+      <w:tblInd w:w="0" w:type="nil"/>
+      <w:tblBorders>
+        <w:top w:val="single" w:sz="4" w:space="0" w:color="auto"/>
+        <w:left w:val="single" w:sz="4" w:space="0" w:color="auto"/>
+        <w:bottom w:val="single" w:sz="4" w:space="0" w:color="auto"/>
+        <w:right w:val="single" w:sz="4" w:space="0" w:color="auto"/>
+        <w:insideH w:val="single" w:sz="4" w:space="0" w:color="auto"/>
+        <w:insideV w:val="single" w:sz="4" w:space="0" w:color="auto"/>
+      </w:tblBorders>
+    </w:tblPr>
+  </w:style>
+  <w:style w:type="table" w:customStyle="1" w:styleId="TableGrid2">
+    <w:name w:val="Table Grid2"/>
+    <w:basedOn w:val="TableNormal"/>
+    <w:next w:val="TableGrid"/>
+    <w:uiPriority w:val="59"/>
+    <w:rsid w:val="002A53F0"/>
+    <w:pPr>
+      <w:spacing w:after="0" w:line="240" w:lineRule="auto"/>
+    </w:pPr>
+    <w:rPr>
+      <w:rFonts w:ascii="Cambria" w:eastAsia="MS Mincho" w:hAnsi="Cambria" w:cs="Times New Roman"/>
+      <w:kern w:val="0"/>
+      <w:sz w:val="22"/>
+      <w:szCs w:val="22"/>
+      <w14:ligatures w14:val="none"/>
+    </w:rPr>
+    <w:tblPr>
+      <w:tblInd w:w="0" w:type="nil"/>
+      <w:tblBorders>
+        <w:top w:val="single" w:sz="4" w:space="0" w:color="auto"/>
+        <w:left w:val="single" w:sz="4" w:space="0" w:color="auto"/>
+        <w:bottom w:val="single" w:sz="4" w:space="0" w:color="auto"/>
+        <w:right w:val="single" w:sz="4" w:space="0" w:color="auto"/>
+        <w:insideH w:val="single" w:sz="4" w:space="0" w:color="auto"/>
+        <w:insideV w:val="single" w:sz="4" w:space="0" w:color="auto"/>
+      </w:tblBorders>
+    </w:tblPr>
+  </w:style>
 </w:styles>
 </file>
 

</xml_diff>

<commit_message>
Map new upper and lower limit guardrails to the Contract template Rev 5
</commit_message>
<xml_diff>
--- a/public/Templates/subscription_agreement_template.docx
+++ b/public/Templates/subscription_agreement_template.docx
@@ -46,14 +46,9 @@
     </w:p>
     <w:p>
       <w:r>
-        <w:t xml:space="preserve">Dealer </w:t>
-      </w:r>
-      <w:proofErr w:type="gramStart"/>
-      <w:r>
-        <w:t>Name: {</w:t>
+        <w:t>Dealer Name: {</w:t>
       </w:r>
       <w:proofErr w:type="spellStart"/>
-      <w:proofErr w:type="gramEnd"/>
       <w:r>
         <w:t>Dealer_Name</w:t>
       </w:r>
@@ -63,12 +58,10 @@
       </w:r>
     </w:p>
     <w:p>
-      <w:proofErr w:type="gramStart"/>
       <w:r>
         <w:t>Address: {</w:t>
       </w:r>
       <w:proofErr w:type="spellStart"/>
-      <w:proofErr w:type="gramEnd"/>
       <w:r>
         <w:t>Dealer_Address</w:t>
       </w:r>
@@ -78,12 +71,10 @@
       </w:r>
     </w:p>
     <w:p>
-      <w:proofErr w:type="gramStart"/>
       <w:r>
         <w:t>Phone: {</w:t>
       </w:r>
       <w:proofErr w:type="spellStart"/>
-      <w:proofErr w:type="gramEnd"/>
       <w:r>
         <w:t>Dealer_Phone</w:t>
       </w:r>
@@ -116,11 +107,7 @@
     </w:p>
     <w:p>
       <w:r>
-        <w:t xml:space="preserve">Customer </w:t>
-      </w:r>
-      <w:proofErr w:type="gramStart"/>
-      <w:r>
-        <w:t xml:space="preserve">Name: </w:t>
+        <w:t xml:space="preserve">Customer Name: </w:t>
       </w:r>
       <w:r>
         <w:rPr>
@@ -129,7 +116,6 @@
         <w:t>{</w:t>
       </w:r>
       <w:proofErr w:type="spellStart"/>
-      <w:proofErr w:type="gramEnd"/>
       <w:r>
         <w:rPr>
           <w:highlight w:val="yellow"/>
@@ -145,17 +131,11 @@
       </w:r>
     </w:p>
     <w:p>
-      <w:proofErr w:type="gramStart"/>
       <w:r>
         <w:t>Address: {</w:t>
       </w:r>
-      <w:proofErr w:type="gramEnd"/>
-      <w:r>
-        <w:t>Customer_Address_</w:t>
-      </w:r>
-      <w:proofErr w:type="gramStart"/>
-      <w:r>
-        <w:t>Line1</w:t>
+      <w:r>
+        <w:t>Customer_Address_Line1</w:t>
       </w:r>
       <w:r>
         <w:t>}</w:t>
@@ -163,13 +143,8 @@
       <w:r>
         <w:t>, {</w:t>
       </w:r>
-      <w:proofErr w:type="gramEnd"/>
-      <w:r>
-        <w:t>Customer_Address_</w:t>
-      </w:r>
-      <w:proofErr w:type="gramStart"/>
-      <w:r>
-        <w:t>Line2</w:t>
+      <w:r>
+        <w:t>Customer_Address_Line2</w:t>
       </w:r>
       <w:r>
         <w:t>}</w:t>
@@ -178,13 +153,8 @@
         <w:t>, {</w:t>
       </w:r>
       <w:proofErr w:type="spellStart"/>
-      <w:proofErr w:type="gramEnd"/>
-      <w:r>
-        <w:t>Customer_</w:t>
-      </w:r>
-      <w:proofErr w:type="gramStart"/>
-      <w:r>
-        <w:t>City</w:t>
+      <w:r>
+        <w:t>Customer_City</w:t>
       </w:r>
       <w:proofErr w:type="spellEnd"/>
       <w:r>
@@ -194,13 +164,8 @@
         <w:t>, {</w:t>
       </w:r>
       <w:proofErr w:type="spellStart"/>
-      <w:proofErr w:type="gramEnd"/>
-      <w:r>
-        <w:t>Customer_</w:t>
-      </w:r>
-      <w:proofErr w:type="gramStart"/>
-      <w:r>
-        <w:t>State</w:t>
+      <w:r>
+        <w:t>Customer_State</w:t>
       </w:r>
       <w:proofErr w:type="spellEnd"/>
       <w:r>
@@ -210,7 +175,6 @@
         <w:t>{</w:t>
       </w:r>
       <w:proofErr w:type="spellStart"/>
-      <w:proofErr w:type="gramEnd"/>
       <w:r>
         <w:t>Customer_Zip</w:t>
       </w:r>
@@ -220,72 +184,51 @@
       </w:r>
     </w:p>
     <w:p>
-      <w:proofErr w:type="gramStart"/>
       <w:r>
         <w:t>Contact: {</w:t>
       </w:r>
       <w:proofErr w:type="spellStart"/>
-      <w:proofErr w:type="gramEnd"/>
-      <w:r>
-        <w:t>Customer_</w:t>
-      </w:r>
-      <w:proofErr w:type="gramStart"/>
-      <w:r>
-        <w:t>Contact</w:t>
+      <w:r>
+        <w:t>Customer_Contact</w:t>
       </w:r>
       <w:proofErr w:type="spellEnd"/>
       <w:r>
         <w:t>}</w:t>
       </w:r>
       <w:r>
-        <w:t>,</w:t>
-      </w:r>
-      <w:proofErr w:type="gramEnd"/>
+        <w:t xml:space="preserve">, </w:t>
+      </w:r>
+      <w:r>
+        <w:t>Title: {</w:t>
+      </w:r>
+      <w:proofErr w:type="spellStart"/>
+      <w:r>
+        <w:t>Customer_Contact_Title</w:t>
+      </w:r>
+      <w:proofErr w:type="spellEnd"/>
+      <w:r>
+        <w:t>}</w:t>
+      </w:r>
+    </w:p>
+    <w:p/>
+    <w:p>
+      <w:r>
+        <w:rPr>
+          <w:b/>
+          <w:bCs/>
+        </w:rPr>
+        <w:t>Effective Date:</w:t>
+      </w:r>
       <w:r>
         <w:t xml:space="preserve"> </w:t>
       </w:r>
-      <w:proofErr w:type="gramStart"/>
-      <w:r>
-        <w:t>Title: {</w:t>
+      <w:r>
+        <w:rPr>
+          <w:highlight w:val="yellow"/>
+        </w:rPr>
+        <w:t>{</w:t>
       </w:r>
       <w:proofErr w:type="spellStart"/>
-      <w:proofErr w:type="gramEnd"/>
-      <w:r>
-        <w:t>Customer_Contact_Title</w:t>
-      </w:r>
-      <w:proofErr w:type="spellEnd"/>
-      <w:r>
-        <w:t>}</w:t>
-      </w:r>
-    </w:p>
-    <w:p/>
-    <w:p>
-      <w:r>
-        <w:rPr>
-          <w:b/>
-          <w:bCs/>
-        </w:rPr>
-        <w:t xml:space="preserve">Effective </w:t>
-      </w:r>
-      <w:proofErr w:type="gramStart"/>
-      <w:r>
-        <w:rPr>
-          <w:b/>
-          <w:bCs/>
-        </w:rPr>
-        <w:t>Date:</w:t>
-      </w:r>
-      <w:r>
-        <w:t xml:space="preserve"> </w:t>
-      </w:r>
-      <w:r>
-        <w:rPr>
-          <w:highlight w:val="yellow"/>
-        </w:rPr>
-        <w:t>{</w:t>
-      </w:r>
-      <w:proofErr w:type="spellStart"/>
-      <w:proofErr w:type="gramEnd"/>
       <w:r>
         <w:rPr>
           <w:highlight w:val="yellow"/>
@@ -772,16 +715,7 @@
           <w:bCs/>
           <w:highlight w:val="yellow"/>
         </w:rPr>
-        <w:t>Monthly_Subscription_</w:t>
-      </w:r>
-      <w:proofErr w:type="gramStart"/>
-      <w:r>
-        <w:rPr>
-          <w:b/>
-          <w:bCs/>
-          <w:highlight w:val="yellow"/>
-        </w:rPr>
-        <w:t>Fee</w:t>
+        <w:t>Monthly_Subscription_Fee</w:t>
       </w:r>
       <w:proofErr w:type="spellEnd"/>
       <w:r>
@@ -800,11 +734,7 @@
         <w:t xml:space="preserve"> </w:t>
       </w:r>
       <w:r>
-        <w:t>(</w:t>
-      </w:r>
-      <w:proofErr w:type="gramEnd"/>
-      <w:r>
-        <w:t xml:space="preserve">Excluding </w:t>
+        <w:t xml:space="preserve">(Excluding </w:t>
       </w:r>
       <w:r>
         <w:t>applicable s</w:t>
@@ -1074,15 +1004,7 @@
     </w:p>
     <w:p>
       <w:r>
-        <w:t xml:space="preserve">Response time: e.g., </w:t>
-      </w:r>
-      <w:proofErr w:type="gramStart"/>
-      <w:r>
-        <w:t>next-business-day</w:t>
-      </w:r>
-      <w:proofErr w:type="gramEnd"/>
-      <w:r>
-        <w:t xml:space="preserve"> on-site diagnosis.</w:t>
+        <w:t>Response time: e.g., next-business-day on-site diagnosis.</w:t>
       </w:r>
     </w:p>
     <w:p>
@@ -1112,14 +1034,9 @@
     </w:p>
     <w:p>
       <w:r>
-        <w:t xml:space="preserve">SKU Bias </w:t>
-      </w:r>
-      <w:proofErr w:type="gramStart"/>
-      <w:r>
-        <w:t>selection: {</w:t>
+        <w:t>SKU Bias selection: {</w:t>
       </w:r>
       <w:proofErr w:type="spellStart"/>
-      <w:proofErr w:type="gramEnd"/>
       <w:r>
         <w:t>SKU_Bias_Option</w:t>
       </w:r>
@@ -1199,12 +1116,10 @@
       </w:r>
     </w:p>
     <w:p>
-      <w:proofErr w:type="gramStart"/>
       <w:r>
         <w:t>Name: {</w:t>
       </w:r>
       <w:proofErr w:type="spellStart"/>
-      <w:proofErr w:type="gramEnd"/>
       <w:r>
         <w:t>Dealer_SalesRep_Name</w:t>
       </w:r>
@@ -1236,12 +1151,10 @@
       </w:r>
     </w:p>
     <w:p>
-      <w:proofErr w:type="gramStart"/>
       <w:r>
         <w:t>Name: {</w:t>
       </w:r>
       <w:proofErr w:type="spellStart"/>
-      <w:proofErr w:type="gramEnd"/>
       <w:r>
         <w:t>Customer_Rep_Name</w:t>
       </w:r>
@@ -1334,50 +1247,30 @@
     </w:p>
     <w:p>
       <w:pPr>
-        <w:keepNext/>
-        <w:keepLines/>
-        <w:spacing w:before="200" w:after="0" w:line="276" w:lineRule="auto"/>
-        <w:outlineLvl w:val="1"/>
-        <w:rPr>
-          <w:rFonts w:ascii="Calibri" w:eastAsia="MS Gothic" w:hAnsi="Calibri" w:cs="Times New Roman"/>
-          <w:b/>
-          <w:bCs/>
-          <w:color w:val="4F81BD"/>
+        <w:spacing w:after="200" w:line="276" w:lineRule="auto"/>
+        <w:rPr>
+          <w:rFonts w:ascii="Cambria" w:eastAsia="MS Mincho" w:hAnsi="Cambria" w:cs="Times New Roman"/>
           <w:kern w:val="0"/>
-          <w:sz w:val="26"/>
-          <w:szCs w:val="26"/>
+          <w:sz w:val="22"/>
+          <w:szCs w:val="22"/>
           <w14:ligatures w14:val="none"/>
         </w:rPr>
       </w:pPr>
-      <w:r>
-        <w:rPr>
-          <w:rFonts w:ascii="Cambria" w:eastAsia="Cambria" w:hAnsi="Cambria" w:cs="Times New Roman"/>
-        </w:rPr>
-        <w:t>{{#Devices_Table}}</w:t>
-      </w:r>
     </w:p>
     <w:tbl>
       <w:tblPr>
-        <w:tblStyle w:val="TableGrid2"/>
+        <w:tblStyle w:val="TableGrid"/>
         <w:tblW w:w="0" w:type="auto"/>
-        <w:tblInd w:w="0" w:type="dxa"/>
         <w:tblLook w:val="04A0" w:firstRow="1" w:lastRow="0" w:firstColumn="1" w:lastColumn="0" w:noHBand="0" w:noVBand="1"/>
       </w:tblPr>
       <w:tblGrid>
-        <w:gridCol w:w="4320"/>
-        <w:gridCol w:w="4320"/>
+        <w:gridCol w:w="4675"/>
+        <w:gridCol w:w="4675"/>
       </w:tblGrid>
       <w:tr>
         <w:tc>
           <w:tcPr>
-            <w:tcW w:w="4320" w:type="dxa"/>
-            <w:tcBorders>
-              <w:top w:val="single" w:sz="4" w:space="0" w:color="auto"/>
-              <w:left w:val="single" w:sz="4" w:space="0" w:color="auto"/>
-              <w:bottom w:val="single" w:sz="4" w:space="0" w:color="auto"/>
-              <w:right w:val="single" w:sz="4" w:space="0" w:color="auto"/>
-            </w:tcBorders>
-            <w:hideMark/>
+            <w:tcW w:w="4675" w:type="dxa"/>
           </w:tcPr>
           <w:p>
             <w:r>
@@ -1387,14 +1280,7 @@
         </w:tc>
         <w:tc>
           <w:tcPr>
-            <w:tcW w:w="4320" w:type="dxa"/>
-            <w:tcBorders>
-              <w:top w:val="single" w:sz="4" w:space="0" w:color="auto"/>
-              <w:left w:val="single" w:sz="4" w:space="0" w:color="auto"/>
-              <w:bottom w:val="single" w:sz="4" w:space="0" w:color="auto"/>
-              <w:right w:val="single" w:sz="4" w:space="0" w:color="auto"/>
-            </w:tcBorders>
-            <w:hideMark/>
+            <w:tcW w:w="4675" w:type="dxa"/>
           </w:tcPr>
           <w:p>
             <w:r>
@@ -1406,14 +1292,25 @@
       <w:tr>
         <w:tc>
           <w:tcPr>
-            <w:tcW w:w="4320" w:type="dxa"/>
-            <w:tcBorders>
-              <w:top w:val="single" w:sz="4" w:space="0" w:color="auto"/>
-              <w:left w:val="single" w:sz="4" w:space="0" w:color="auto"/>
-              <w:bottom w:val="single" w:sz="4" w:space="0" w:color="auto"/>
-              <w:right w:val="single" w:sz="4" w:space="0" w:color="auto"/>
-            </w:tcBorders>
-            <w:hideMark/>
+            <w:tcW w:w="4675" w:type="dxa"/>
+          </w:tcPr>
+          <w:p>
+            <w:r>
+              <w:t>{{#Devices_Table}}</w:t>
+            </w:r>
+          </w:p>
+        </w:tc>
+        <w:tc>
+          <w:tcPr>
+            <w:tcW w:w="4675" w:type="dxa"/>
+          </w:tcPr>
+          <w:p/>
+        </w:tc>
+      </w:tr>
+      <w:tr>
+        <w:tc>
+          <w:tcPr>
+            <w:tcW w:w="4675" w:type="dxa"/>
           </w:tcPr>
           <w:p>
             <w:r>
@@ -1423,14 +1320,7 @@
         </w:tc>
         <w:tc>
           <w:tcPr>
-            <w:tcW w:w="4320" w:type="dxa"/>
-            <w:tcBorders>
-              <w:top w:val="single" w:sz="4" w:space="0" w:color="auto"/>
-              <w:left w:val="single" w:sz="4" w:space="0" w:color="auto"/>
-              <w:bottom w:val="single" w:sz="4" w:space="0" w:color="auto"/>
-              <w:right w:val="single" w:sz="4" w:space="0" w:color="auto"/>
-            </w:tcBorders>
-            <w:hideMark/>
+            <w:tcW w:w="4675" w:type="dxa"/>
           </w:tcPr>
           <w:p>
             <w:r>
@@ -1439,363 +1329,18 @@
           </w:p>
         </w:tc>
       </w:tr>
-    </w:tbl>
-    <w:p>
-      <w:pPr>
-        <w:spacing w:after="200" w:line="276" w:lineRule="auto"/>
-        <w:rPr>
-          <w:rFonts w:ascii="Cambria" w:eastAsia="MS Mincho" w:hAnsi="Cambria" w:cs="Times New Roman"/>
-          <w:kern w:val="0"/>
-          <w:sz w:val="22"/>
-          <w:szCs w:val="22"/>
-          <w14:ligatures w14:val="none"/>
-        </w:rPr>
-      </w:pPr>
-      <w:r>
-        <w:rPr>
-          <w:rFonts w:ascii="Cambria" w:eastAsia="MS Mincho" w:hAnsi="Cambria" w:cs="Times New Roman"/>
-          <w:kern w:val="0"/>
-          <w:sz w:val="22"/>
-          <w:szCs w:val="22"/>
-          <w14:ligatures w14:val="none"/>
-        </w:rPr>
-        <w:t>{{/</w:t>
-      </w:r>
-      <w:proofErr w:type="spellStart"/>
-      <w:r>
-        <w:rPr>
-          <w:rFonts w:ascii="Cambria" w:eastAsia="MS Mincho" w:hAnsi="Cambria" w:cs="Times New Roman"/>
-          <w:kern w:val="0"/>
-          <w:sz w:val="22"/>
-          <w:szCs w:val="22"/>
-          <w14:ligatures w14:val="none"/>
-        </w:rPr>
-        <w:t>Devices_Table</w:t>
-      </w:r>
-      <w:proofErr w:type="spellEnd"/>
-      <w:r>
-        <w:rPr>
-          <w:rFonts w:ascii="Cambria" w:eastAsia="MS Mincho" w:hAnsi="Cambria" w:cs="Times New Roman"/>
-          <w:kern w:val="0"/>
-          <w:sz w:val="22"/>
-          <w:szCs w:val="22"/>
-          <w14:ligatures w14:val="none"/>
-        </w:rPr>
-        <w:t>}}</w:t>
-      </w:r>
-    </w:p>
-    <w:p>
-      <w:r>
-        <w:br w:type="page"/>
-      </w:r>
-    </w:p>
-    <w:p/>
-    <w:p>
-      <w:pPr>
-        <w:jc w:val="center"/>
-        <w:rPr>
-          <w:b/>
-          <w:bCs/>
-        </w:rPr>
-      </w:pPr>
-      <w:r>
-        <w:rPr>
-          <w:b/>
-          <w:bCs/>
-        </w:rPr>
-        <w:t>ADDENDUM 2</w:t>
-      </w:r>
-    </w:p>
-    <w:p>
-      <w:pPr>
-        <w:jc w:val="center"/>
-      </w:pPr>
-      <w:r>
-        <w:t>GUARDRAILS</w:t>
-      </w:r>
-    </w:p>
-    <w:p>
-      <w:pPr>
-        <w:jc w:val="center"/>
-      </w:pPr>
-      <w:r>
-        <w:t>QUARTERLY BUSINESS REVIEW</w:t>
-      </w:r>
-    </w:p>
-    <w:p>
-      <w:r>
-        <w:rPr>
-          <w:b/>
-          <w:bCs/>
-        </w:rPr>
-        <w:t>Guardrails Overview</w:t>
-      </w:r>
-      <w:r>
-        <w:br/>
-        <w:t>The subscription plan includes guardrails to ensure fairness and stability for both the customer and the provider. These guardrails define upper and lower thresholds for the number of devices and average monthly print volume based on the customer's original estimates. Typically, the limits are set at ±20%, with device counts rounded to the nearest whole number and print volume rounded to the nearest thousand pages. At the end of each quarter, actual usage is compared to these boundaries. As long as usage stays within the guardrails, the subscription remains unchanged. If usage exceeds these limits, the plan will be reviewed and recalculated for the next quarter. This system protects customers from unexpected cost increases due to minor fluctuations, while also allowing the provider to respond appropriately if usage significantly deviates from the agreed scope.</w:t>
-      </w:r>
-    </w:p>
-    <w:p/>
-    <w:p>
-      <w:pPr>
-        <w:ind w:left="360"/>
-        <w:rPr>
-          <w:highlight w:val="yellow"/>
-        </w:rPr>
-      </w:pPr>
-      <w:r>
-        <w:rPr>
-          <w:highlight w:val="yellow"/>
-        </w:rPr>
-        <w:t xml:space="preserve">Device Lower </w:t>
-      </w:r>
-      <w:proofErr w:type="gramStart"/>
-      <w:r>
-        <w:rPr>
-          <w:highlight w:val="yellow"/>
-        </w:rPr>
-        <w:t xml:space="preserve">Limit: </w:t>
-      </w:r>
-      <w:r>
-        <w:rPr>
-          <w:highlight w:val="yellow"/>
-        </w:rPr>
-        <w:t>{</w:t>
-      </w:r>
-      <w:proofErr w:type="spellStart"/>
-      <w:proofErr w:type="gramEnd"/>
-      <w:r>
-        <w:rPr>
-          <w:highlight w:val="yellow"/>
-        </w:rPr>
-        <w:t>deviceLowerLimit</w:t>
-      </w:r>
-      <w:proofErr w:type="spellEnd"/>
-      <w:r>
-        <w:rPr>
-          <w:highlight w:val="yellow"/>
-        </w:rPr>
-        <w:t>}</w:t>
-      </w:r>
-    </w:p>
-    <w:p>
-      <w:pPr>
-        <w:ind w:left="360"/>
-        <w:rPr>
-          <w:highlight w:val="yellow"/>
-        </w:rPr>
-      </w:pPr>
-      <w:r>
-        <w:rPr>
-          <w:highlight w:val="yellow"/>
-        </w:rPr>
-        <w:t xml:space="preserve">Device Upper </w:t>
-      </w:r>
-      <w:proofErr w:type="gramStart"/>
-      <w:r>
-        <w:rPr>
-          <w:highlight w:val="yellow"/>
-        </w:rPr>
-        <w:t xml:space="preserve">Limit: </w:t>
-      </w:r>
-      <w:r>
-        <w:rPr>
-          <w:highlight w:val="yellow"/>
-        </w:rPr>
-        <w:t>{</w:t>
-      </w:r>
-      <w:proofErr w:type="spellStart"/>
-      <w:proofErr w:type="gramEnd"/>
-      <w:r>
-        <w:rPr>
-          <w:highlight w:val="yellow"/>
-        </w:rPr>
-        <w:t>deviceUpperLimit</w:t>
-      </w:r>
-      <w:proofErr w:type="spellEnd"/>
-      <w:r>
-        <w:rPr>
-          <w:highlight w:val="yellow"/>
-        </w:rPr>
-        <w:t>}</w:t>
-      </w:r>
-    </w:p>
-    <w:p>
-      <w:pPr>
-        <w:ind w:left="360"/>
-        <w:rPr>
-          <w:highlight w:val="yellow"/>
-        </w:rPr>
-      </w:pPr>
-      <w:r>
-        <w:rPr>
-          <w:highlight w:val="yellow"/>
-        </w:rPr>
-        <w:t>Fleet Output Avg. Mth</w:t>
-      </w:r>
-      <w:r>
-        <w:rPr>
-          <w:highlight w:val="yellow"/>
-        </w:rPr>
-        <w:t xml:space="preserve">. Lower </w:t>
-      </w:r>
-      <w:proofErr w:type="gramStart"/>
-      <w:r>
-        <w:rPr>
-          <w:highlight w:val="yellow"/>
-        </w:rPr>
-        <w:t xml:space="preserve">Limit: </w:t>
-      </w:r>
-      <w:r>
-        <w:rPr>
-          <w:highlight w:val="yellow"/>
-        </w:rPr>
-        <w:t>{</w:t>
-      </w:r>
-      <w:proofErr w:type="spellStart"/>
-      <w:proofErr w:type="gramEnd"/>
-      <w:r>
-        <w:rPr>
-          <w:highlight w:val="yellow"/>
-        </w:rPr>
-        <w:t>volumeLowerLimit</w:t>
-      </w:r>
-      <w:proofErr w:type="spellEnd"/>
-      <w:r>
-        <w:rPr>
-          <w:highlight w:val="yellow"/>
-        </w:rPr>
-        <w:t>}</w:t>
-      </w:r>
-    </w:p>
-    <w:p>
-      <w:pPr>
-        <w:ind w:left="360"/>
-        <w:rPr>
-          <w:highlight w:val="yellow"/>
-        </w:rPr>
-      </w:pPr>
-      <w:r>
-        <w:rPr>
-          <w:highlight w:val="yellow"/>
-        </w:rPr>
-        <w:t xml:space="preserve">Fleet Output Avg. Mth. Upper </w:t>
-      </w:r>
-      <w:proofErr w:type="gramStart"/>
-      <w:r>
-        <w:rPr>
-          <w:highlight w:val="yellow"/>
-        </w:rPr>
-        <w:t xml:space="preserve">Limit: </w:t>
-      </w:r>
-      <w:r>
-        <w:rPr>
-          <w:highlight w:val="yellow"/>
-        </w:rPr>
-        <w:t>{</w:t>
-      </w:r>
-      <w:proofErr w:type="spellStart"/>
-      <w:proofErr w:type="gramEnd"/>
-      <w:r>
-        <w:rPr>
-          <w:highlight w:val="yellow"/>
-        </w:rPr>
-        <w:t>volumeUpperLimit</w:t>
-      </w:r>
-      <w:proofErr w:type="spellEnd"/>
-      <w:r>
-        <w:rPr>
-          <w:highlight w:val="yellow"/>
-        </w:rPr>
-        <w:t>}</w:t>
-      </w:r>
-    </w:p>
-    <w:p>
-      <w:pPr>
-        <w:ind w:left="360"/>
-        <w:rPr>
-          <w:highlight w:val="yellow"/>
-        </w:rPr>
-      </w:pPr>
-    </w:p>
-    <w:p>
-      <w:pPr>
-        <w:keepNext/>
-        <w:keepLines/>
-        <w:spacing w:before="200" w:after="0" w:line="276" w:lineRule="auto"/>
-        <w:outlineLvl w:val="1"/>
-        <w:rPr>
-          <w:rFonts w:ascii="Calibri" w:eastAsia="MS Gothic" w:hAnsi="Calibri" w:cs="Times New Roman"/>
-          <w:b/>
-          <w:bCs/>
-          <w:color w:val="4F81BD"/>
-          <w:kern w:val="0"/>
-          <w:sz w:val="26"/>
-          <w:szCs w:val="26"/>
-          <w14:ligatures w14:val="none"/>
-        </w:rPr>
-      </w:pPr>
-      <w:r>
-        <w:rPr>
-          <w:rFonts w:ascii="Calibri" w:eastAsia="MS Gothic" w:hAnsi="Calibri" w:cs="Times New Roman"/>
-          <w:b/>
-          <w:bCs/>
-          <w:color w:val="4F81BD"/>
-          <w:kern w:val="0"/>
-          <w:sz w:val="26"/>
-          <w:szCs w:val="26"/>
-          <w14:ligatures w14:val="none"/>
-        </w:rPr>
-        <w:t>Subscription Guardrails</w:t>
-      </w:r>
-    </w:p>
-    <w:tbl>
-      <w:tblPr>
-        <w:tblStyle w:val="TableGrid1"/>
-        <w:tblW w:w="0" w:type="auto"/>
-        <w:tblInd w:w="0" w:type="dxa"/>
-        <w:tblLook w:val="04A0" w:firstRow="1" w:lastRow="0" w:firstColumn="1" w:lastColumn="0" w:noHBand="0" w:noVBand="1"/>
-      </w:tblPr>
-      <w:tblGrid>
-        <w:gridCol w:w="4320"/>
-        <w:gridCol w:w="4320"/>
-      </w:tblGrid>
       <w:tr>
         <w:tc>
           <w:tcPr>
-            <w:tcW w:w="4320" w:type="dxa"/>
-            <w:tcBorders>
-              <w:top w:val="single" w:sz="4" w:space="0" w:color="auto"/>
-              <w:left w:val="single" w:sz="4" w:space="0" w:color="auto"/>
-              <w:bottom w:val="single" w:sz="4" w:space="0" w:color="auto"/>
-              <w:right w:val="single" w:sz="4" w:space="0" w:color="auto"/>
-            </w:tcBorders>
-            <w:hideMark/>
+            <w:tcW w:w="4675" w:type="dxa"/>
           </w:tcPr>
           <w:p>
             <w:r>
-              <w:t>Device Lower Limit</w:t>
-            </w:r>
-          </w:p>
-        </w:tc>
-        <w:tc>
-          <w:tcPr>
-            <w:tcW w:w="4320" w:type="dxa"/>
-            <w:tcBorders>
-              <w:top w:val="single" w:sz="4" w:space="0" w:color="auto"/>
-              <w:left w:val="single" w:sz="4" w:space="0" w:color="auto"/>
-              <w:bottom w:val="single" w:sz="4" w:space="0" w:color="auto"/>
-              <w:right w:val="single" w:sz="4" w:space="0" w:color="auto"/>
-            </w:tcBorders>
-            <w:hideMark/>
-          </w:tcPr>
-          <w:p>
-            <w:r>
-              <w:t>{{</w:t>
+              <w:t>{{/</w:t>
             </w:r>
             <w:proofErr w:type="spellStart"/>
             <w:r>
-              <w:t>deviceLowerLimit</w:t>
+              <w:t>Devices_Table</w:t>
             </w:r>
             <w:proofErr w:type="spellEnd"/>
             <w:r>
@@ -1803,167 +1348,248 @@
             </w:r>
           </w:p>
         </w:tc>
-      </w:tr>
-      <w:tr>
         <w:tc>
           <w:tcPr>
-            <w:tcW w:w="4320" w:type="dxa"/>
-            <w:tcBorders>
-              <w:top w:val="single" w:sz="4" w:space="0" w:color="auto"/>
-              <w:left w:val="single" w:sz="4" w:space="0" w:color="auto"/>
-              <w:bottom w:val="single" w:sz="4" w:space="0" w:color="auto"/>
-              <w:right w:val="single" w:sz="4" w:space="0" w:color="auto"/>
-            </w:tcBorders>
-            <w:hideMark/>
-          </w:tcPr>
-          <w:p>
-            <w:r>
-              <w:t>Device Upper Limit</w:t>
-            </w:r>
-          </w:p>
-        </w:tc>
-        <w:tc>
-          <w:tcPr>
-            <w:tcW w:w="4320" w:type="dxa"/>
-            <w:tcBorders>
-              <w:top w:val="single" w:sz="4" w:space="0" w:color="auto"/>
-              <w:left w:val="single" w:sz="4" w:space="0" w:color="auto"/>
-              <w:bottom w:val="single" w:sz="4" w:space="0" w:color="auto"/>
-              <w:right w:val="single" w:sz="4" w:space="0" w:color="auto"/>
-            </w:tcBorders>
-            <w:hideMark/>
-          </w:tcPr>
-          <w:p>
-            <w:r>
-              <w:t>{{</w:t>
-            </w:r>
-            <w:proofErr w:type="spellStart"/>
-            <w:r>
-              <w:t>deviceUpperLimit</w:t>
-            </w:r>
-            <w:proofErr w:type="spellEnd"/>
-            <w:r>
-              <w:t>}}</w:t>
-            </w:r>
-          </w:p>
-        </w:tc>
-      </w:tr>
-      <w:tr>
-        <w:tc>
-          <w:tcPr>
-            <w:tcW w:w="4320" w:type="dxa"/>
-            <w:tcBorders>
-              <w:top w:val="single" w:sz="4" w:space="0" w:color="auto"/>
-              <w:left w:val="single" w:sz="4" w:space="0" w:color="auto"/>
-              <w:bottom w:val="single" w:sz="4" w:space="0" w:color="auto"/>
-              <w:right w:val="single" w:sz="4" w:space="0" w:color="auto"/>
-            </w:tcBorders>
-            <w:hideMark/>
-          </w:tcPr>
-          <w:p>
-            <w:r>
-              <w:t>Volume Lower Limit</w:t>
-            </w:r>
-          </w:p>
-        </w:tc>
-        <w:tc>
-          <w:tcPr>
-            <w:tcW w:w="4320" w:type="dxa"/>
-            <w:tcBorders>
-              <w:top w:val="single" w:sz="4" w:space="0" w:color="auto"/>
-              <w:left w:val="single" w:sz="4" w:space="0" w:color="auto"/>
-              <w:bottom w:val="single" w:sz="4" w:space="0" w:color="auto"/>
-              <w:right w:val="single" w:sz="4" w:space="0" w:color="auto"/>
-            </w:tcBorders>
-            <w:hideMark/>
-          </w:tcPr>
-          <w:p>
-            <w:r>
-              <w:t>{{</w:t>
-            </w:r>
-            <w:proofErr w:type="spellStart"/>
-            <w:r>
-              <w:t>volumeLowerLimit</w:t>
-            </w:r>
-            <w:proofErr w:type="spellEnd"/>
-            <w:r>
-              <w:t>}}</w:t>
-            </w:r>
-          </w:p>
-        </w:tc>
-      </w:tr>
-      <w:tr>
-        <w:tc>
-          <w:tcPr>
-            <w:tcW w:w="4320" w:type="dxa"/>
-            <w:tcBorders>
-              <w:top w:val="single" w:sz="4" w:space="0" w:color="auto"/>
-              <w:left w:val="single" w:sz="4" w:space="0" w:color="auto"/>
-              <w:bottom w:val="single" w:sz="4" w:space="0" w:color="auto"/>
-              <w:right w:val="single" w:sz="4" w:space="0" w:color="auto"/>
-            </w:tcBorders>
-            <w:hideMark/>
-          </w:tcPr>
-          <w:p>
-            <w:r>
-              <w:t>Volume Upper Limit</w:t>
-            </w:r>
-          </w:p>
-        </w:tc>
-        <w:tc>
-          <w:tcPr>
-            <w:tcW w:w="4320" w:type="dxa"/>
-            <w:tcBorders>
-              <w:top w:val="single" w:sz="4" w:space="0" w:color="auto"/>
-              <w:left w:val="single" w:sz="4" w:space="0" w:color="auto"/>
-              <w:bottom w:val="single" w:sz="4" w:space="0" w:color="auto"/>
-              <w:right w:val="single" w:sz="4" w:space="0" w:color="auto"/>
-            </w:tcBorders>
-            <w:hideMark/>
-          </w:tcPr>
-          <w:p>
-            <w:r>
-              <w:t>{{</w:t>
-            </w:r>
-            <w:proofErr w:type="spellStart"/>
-            <w:r>
-              <w:t>volumeUpperLimit</w:t>
-            </w:r>
-            <w:proofErr w:type="spellEnd"/>
-            <w:r>
-              <w:t>}}</w:t>
-            </w:r>
-          </w:p>
-        </w:tc>
-      </w:tr>
-      <w:tr>
-        <w:tc>
-          <w:tcPr>
-            <w:tcW w:w="4320" w:type="dxa"/>
-            <w:tcBorders>
-              <w:top w:val="single" w:sz="4" w:space="0" w:color="auto"/>
-              <w:left w:val="single" w:sz="4" w:space="0" w:color="auto"/>
-              <w:bottom w:val="single" w:sz="4" w:space="0" w:color="auto"/>
-              <w:right w:val="single" w:sz="4" w:space="0" w:color="auto"/>
-            </w:tcBorders>
-          </w:tcPr>
-          <w:p/>
-        </w:tc>
-        <w:tc>
-          <w:tcPr>
-            <w:tcW w:w="4320" w:type="dxa"/>
-            <w:tcBorders>
-              <w:top w:val="single" w:sz="4" w:space="0" w:color="auto"/>
-              <w:left w:val="single" w:sz="4" w:space="0" w:color="auto"/>
-              <w:bottom w:val="single" w:sz="4" w:space="0" w:color="auto"/>
-              <w:right w:val="single" w:sz="4" w:space="0" w:color="auto"/>
-            </w:tcBorders>
+            <w:tcW w:w="4675" w:type="dxa"/>
           </w:tcPr>
           <w:p/>
         </w:tc>
       </w:tr>
     </w:tbl>
     <w:p>
+      <w:r>
+        <w:br w:type="page"/>
+      </w:r>
+    </w:p>
+    <w:p/>
+    <w:p>
+      <w:pPr>
+        <w:jc w:val="center"/>
+        <w:rPr>
+          <w:b/>
+          <w:bCs/>
+        </w:rPr>
+      </w:pPr>
+      <w:r>
+        <w:rPr>
+          <w:b/>
+          <w:bCs/>
+        </w:rPr>
+        <w:t>ADDENDUM 2</w:t>
+      </w:r>
+    </w:p>
+    <w:p>
+      <w:pPr>
+        <w:jc w:val="center"/>
+      </w:pPr>
+      <w:r>
+        <w:t>GUARDRAILS</w:t>
+      </w:r>
+    </w:p>
+    <w:p>
+      <w:pPr>
+        <w:jc w:val="center"/>
+      </w:pPr>
+      <w:r>
+        <w:t>QUARTERLY BUSINESS REVIEW</w:t>
+      </w:r>
+    </w:p>
+    <w:p>
+      <w:r>
+        <w:rPr>
+          <w:b/>
+          <w:bCs/>
+        </w:rPr>
+        <w:t>Guardrails Overview</w:t>
+      </w:r>
+      <w:r>
+        <w:br/>
+        <w:t>The subscription plan includes guardrails to ensure fairness and stability for both the customer and the provider. These guardrails define upper and lower thresholds for the number of devices and average monthly print volume based on the customer's original estimates. Typically, the limits are set at ±20%, with device counts rounded to the nearest whole number and print volume rounded to the nearest thousand pages. At the end of each quarter, actual usage is compared to these boundaries. As long as usage stays within the guardrails, the subscription remains unchanged. If usage exceeds these limits, the plan will be reviewed and recalculated for the next quarter. This system protects customers from unexpected cost increases due to minor fluctuations, while also allowing the provider to respond appropriately if usage significantly deviates from the agreed scope.</w:t>
+      </w:r>
+    </w:p>
+    <w:p/>
+    <w:p>
+      <w:pPr>
+        <w:ind w:left="360"/>
+        <w:rPr>
+          <w:highlight w:val="yellow"/>
+        </w:rPr>
+      </w:pPr>
+      <w:r>
+        <w:rPr>
+          <w:highlight w:val="yellow"/>
+        </w:rPr>
+        <w:t xml:space="preserve">Device Lower Limit: </w:t>
+      </w:r>
+      <w:r>
+        <w:rPr>
+          <w:highlight w:val="yellow"/>
+        </w:rPr>
+        <w:t>{</w:t>
+      </w:r>
+      <w:proofErr w:type="spellStart"/>
+      <w:r>
+        <w:rPr>
+          <w:highlight w:val="yellow"/>
+        </w:rPr>
+        <w:t>deviceLowerLimit</w:t>
+      </w:r>
+      <w:proofErr w:type="spellEnd"/>
+      <w:r>
+        <w:rPr>
+          <w:highlight w:val="yellow"/>
+        </w:rPr>
+        <w:t>}</w:t>
+      </w:r>
+    </w:p>
+    <w:p>
+      <w:pPr>
+        <w:ind w:left="360"/>
+        <w:rPr>
+          <w:highlight w:val="yellow"/>
+        </w:rPr>
+      </w:pPr>
+      <w:r>
+        <w:rPr>
+          <w:highlight w:val="yellow"/>
+        </w:rPr>
+        <w:t xml:space="preserve">Device Upper Limit: </w:t>
+      </w:r>
+      <w:r>
+        <w:rPr>
+          <w:highlight w:val="yellow"/>
+        </w:rPr>
+        <w:t>{</w:t>
+      </w:r>
+      <w:proofErr w:type="spellStart"/>
+      <w:r>
+        <w:rPr>
+          <w:highlight w:val="yellow"/>
+        </w:rPr>
+        <w:t>deviceUpperLimit</w:t>
+      </w:r>
+      <w:proofErr w:type="spellEnd"/>
+      <w:r>
+        <w:rPr>
+          <w:highlight w:val="yellow"/>
+        </w:rPr>
+        <w:t>}</w:t>
+      </w:r>
+    </w:p>
+    <w:p>
+      <w:pPr>
+        <w:ind w:left="360"/>
+        <w:rPr>
+          <w:highlight w:val="yellow"/>
+        </w:rPr>
+      </w:pPr>
+      <w:r>
+        <w:rPr>
+          <w:highlight w:val="yellow"/>
+        </w:rPr>
+        <w:t>Fleet Output Avg. Mth</w:t>
+      </w:r>
+      <w:r>
+        <w:rPr>
+          <w:highlight w:val="yellow"/>
+        </w:rPr>
+        <w:t xml:space="preserve">. Lower Limit: </w:t>
+      </w:r>
+      <w:r>
+        <w:rPr>
+          <w:highlight w:val="yellow"/>
+        </w:rPr>
+        <w:t>{</w:t>
+      </w:r>
+      <w:proofErr w:type="spellStart"/>
+      <w:r>
+        <w:rPr>
+          <w:highlight w:val="yellow"/>
+        </w:rPr>
+        <w:t>volumeLowerLimit</w:t>
+      </w:r>
+      <w:proofErr w:type="spellEnd"/>
+      <w:r>
+        <w:rPr>
+          <w:highlight w:val="yellow"/>
+        </w:rPr>
+        <w:t>}</w:t>
+      </w:r>
+    </w:p>
+    <w:p>
+      <w:pPr>
+        <w:ind w:left="360"/>
+        <w:rPr>
+          <w:highlight w:val="yellow"/>
+        </w:rPr>
+      </w:pPr>
+      <w:r>
+        <w:rPr>
+          <w:highlight w:val="yellow"/>
+        </w:rPr>
+        <w:t xml:space="preserve">Fleet Output Avg. Mth. Upper Limit: </w:t>
+      </w:r>
+      <w:r>
+        <w:rPr>
+          <w:highlight w:val="yellow"/>
+        </w:rPr>
+        <w:t>{</w:t>
+      </w:r>
+      <w:proofErr w:type="spellStart"/>
+      <w:r>
+        <w:rPr>
+          <w:highlight w:val="yellow"/>
+        </w:rPr>
+        <w:t>volumeUpperLimit</w:t>
+      </w:r>
+      <w:proofErr w:type="spellEnd"/>
+      <w:r>
+        <w:rPr>
+          <w:highlight w:val="yellow"/>
+        </w:rPr>
+        <w:t>}</w:t>
+      </w:r>
+    </w:p>
+    <w:p>
+      <w:pPr>
+        <w:ind w:left="360"/>
+        <w:rPr>
+          <w:highlight w:val="yellow"/>
+        </w:rPr>
+      </w:pPr>
+    </w:p>
+    <w:p>
+      <w:pPr>
+        <w:keepNext/>
+        <w:keepLines/>
+        <w:spacing w:before="200" w:after="0" w:line="276" w:lineRule="auto"/>
+        <w:outlineLvl w:val="1"/>
+        <w:rPr>
+          <w:rFonts w:ascii="Calibri" w:eastAsia="MS Gothic" w:hAnsi="Calibri" w:cs="Times New Roman"/>
+          <w:b/>
+          <w:bCs/>
+          <w:color w:val="4F81BD"/>
+          <w:kern w:val="0"/>
+          <w:sz w:val="26"/>
+          <w:szCs w:val="26"/>
+          <w14:ligatures w14:val="none"/>
+        </w:rPr>
+      </w:pPr>
+      <w:r>
+        <w:rPr>
+          <w:rFonts w:ascii="Calibri" w:eastAsia="MS Gothic" w:hAnsi="Calibri" w:cs="Times New Roman"/>
+          <w:b/>
+          <w:bCs/>
+          <w:color w:val="4F81BD"/>
+          <w:kern w:val="0"/>
+          <w:sz w:val="26"/>
+          <w:szCs w:val="26"/>
+          <w14:ligatures w14:val="none"/>
+        </w:rPr>
+        <w:t>Subscription Guardrails</w:t>
+      </w:r>
+    </w:p>
+    <w:p>
       <w:pPr>
         <w:spacing w:after="200" w:line="276" w:lineRule="auto"/>
         <w:rPr>
@@ -3257,11 +2883,7 @@
         <w:t>YOU</w:t>
       </w:r>
       <w:r>
-        <w:t xml:space="preserve">R SUBSCRIPTION IS CONFIGURED WITH THIS SKU </w:t>
-      </w:r>
-      <w:proofErr w:type="gramStart"/>
-      <w:r>
-        <w:t>BIAS</w:t>
+        <w:t>R SUBSCRIPTION IS CONFIGURED WITH THIS SKU BIAS</w:t>
       </w:r>
       <w:r>
         <w:t>:</w:t>
@@ -3277,7 +2899,6 @@
         <w:t>{</w:t>
       </w:r>
       <w:proofErr w:type="spellStart"/>
-      <w:proofErr w:type="gramEnd"/>
       <w:r>
         <w:rPr>
           <w:b/>
@@ -3368,25 +2989,7 @@
           <w:kern w:val="0"/>
           <w14:ligatures w14:val="none"/>
         </w:rPr>
-        <w:t xml:space="preserve">The monthly subscription fee has been calculated based on the known availability and cost of OEM products at the time of </w:t>
-      </w:r>
-      <w:proofErr w:type="gramStart"/>
-      <w:r>
-        <w:rPr>
-          <w:rFonts w:eastAsia="Times New Roman" w:cs="Times New Roman"/>
-          <w:kern w:val="0"/>
-          <w14:ligatures w14:val="none"/>
-        </w:rPr>
-        <w:t>agreement</w:t>
-      </w:r>
-      <w:proofErr w:type="gramEnd"/>
-      <w:r>
-        <w:rPr>
-          <w:rFonts w:eastAsia="Times New Roman" w:cs="Times New Roman"/>
-          <w:kern w:val="0"/>
-          <w14:ligatures w14:val="none"/>
-        </w:rPr>
-        <w:t xml:space="preserve"> generation. In cases where an OEM cartridge has been discontinued and is no longer manufactured or available from suppliers, the fallback sequence will apply in the following order: </w:t>
+        <w:t xml:space="preserve">The monthly subscription fee has been calculated based on the known availability and cost of OEM products at the time of agreement generation. In cases where an OEM cartridge has been discontinued and is no longer manufactured or available from suppliers, the fallback sequence will apply in the following order: </w:t>
       </w:r>
       <w:r>
         <w:rPr>

</xml_diff>

<commit_message>
Map new upper and lower limit guardrails to the Contract template Rev 6
</commit_message>
<xml_diff>
--- a/public/Templates/subscription_agreement_template.docx
+++ b/public/Templates/subscription_agreement_template.docx
@@ -46,9 +46,14 @@
     </w:p>
     <w:p>
       <w:r>
-        <w:t>Dealer Name: {</w:t>
+        <w:t xml:space="preserve">Dealer </w:t>
+      </w:r>
+      <w:proofErr w:type="gramStart"/>
+      <w:r>
+        <w:t>Name: {</w:t>
       </w:r>
       <w:proofErr w:type="spellStart"/>
+      <w:proofErr w:type="gramEnd"/>
       <w:r>
         <w:t>Dealer_Name</w:t>
       </w:r>
@@ -58,10 +63,12 @@
       </w:r>
     </w:p>
     <w:p>
+      <w:proofErr w:type="gramStart"/>
       <w:r>
         <w:t>Address: {</w:t>
       </w:r>
       <w:proofErr w:type="spellStart"/>
+      <w:proofErr w:type="gramEnd"/>
       <w:r>
         <w:t>Dealer_Address</w:t>
       </w:r>
@@ -71,10 +78,12 @@
       </w:r>
     </w:p>
     <w:p>
+      <w:proofErr w:type="gramStart"/>
       <w:r>
         <w:t>Phone: {</w:t>
       </w:r>
       <w:proofErr w:type="spellStart"/>
+      <w:proofErr w:type="gramEnd"/>
       <w:r>
         <w:t>Dealer_Phone</w:t>
       </w:r>
@@ -107,7 +116,11 @@
     </w:p>
     <w:p>
       <w:r>
-        <w:t xml:space="preserve">Customer Name: </w:t>
+        <w:t xml:space="preserve">Customer </w:t>
+      </w:r>
+      <w:proofErr w:type="gramStart"/>
+      <w:r>
+        <w:t xml:space="preserve">Name: </w:t>
       </w:r>
       <w:r>
         <w:rPr>
@@ -116,6 +129,7 @@
         <w:t>{</w:t>
       </w:r>
       <w:proofErr w:type="spellStart"/>
+      <w:proofErr w:type="gramEnd"/>
       <w:r>
         <w:rPr>
           <w:highlight w:val="yellow"/>
@@ -131,11 +145,17 @@
       </w:r>
     </w:p>
     <w:p>
+      <w:proofErr w:type="gramStart"/>
       <w:r>
         <w:t>Address: {</w:t>
       </w:r>
-      <w:r>
-        <w:t>Customer_Address_Line1</w:t>
+      <w:proofErr w:type="gramEnd"/>
+      <w:r>
+        <w:t>Customer_Address_</w:t>
+      </w:r>
+      <w:proofErr w:type="gramStart"/>
+      <w:r>
+        <w:t>Line1</w:t>
       </w:r>
       <w:r>
         <w:t>}</w:t>
@@ -143,8 +163,13 @@
       <w:r>
         <w:t>, {</w:t>
       </w:r>
-      <w:r>
-        <w:t>Customer_Address_Line2</w:t>
+      <w:proofErr w:type="gramEnd"/>
+      <w:r>
+        <w:t>Customer_Address_</w:t>
+      </w:r>
+      <w:proofErr w:type="gramStart"/>
+      <w:r>
+        <w:t>Line2</w:t>
       </w:r>
       <w:r>
         <w:t>}</w:t>
@@ -153,8 +178,13 @@
         <w:t>, {</w:t>
       </w:r>
       <w:proofErr w:type="spellStart"/>
-      <w:r>
-        <w:t>Customer_City</w:t>
+      <w:proofErr w:type="gramEnd"/>
+      <w:r>
+        <w:t>Customer_</w:t>
+      </w:r>
+      <w:proofErr w:type="gramStart"/>
+      <w:r>
+        <w:t>City</w:t>
       </w:r>
       <w:proofErr w:type="spellEnd"/>
       <w:r>
@@ -164,8 +194,13 @@
         <w:t>, {</w:t>
       </w:r>
       <w:proofErr w:type="spellStart"/>
-      <w:r>
-        <w:t>Customer_State</w:t>
+      <w:proofErr w:type="gramEnd"/>
+      <w:r>
+        <w:t>Customer_</w:t>
+      </w:r>
+      <w:proofErr w:type="gramStart"/>
+      <w:r>
+        <w:t>State</w:t>
       </w:r>
       <w:proofErr w:type="spellEnd"/>
       <w:r>
@@ -175,6 +210,7 @@
         <w:t>{</w:t>
       </w:r>
       <w:proofErr w:type="spellStart"/>
+      <w:proofErr w:type="gramEnd"/>
       <w:r>
         <w:t>Customer_Zip</w:t>
       </w:r>
@@ -184,24 +220,36 @@
       </w:r>
     </w:p>
     <w:p>
+      <w:proofErr w:type="gramStart"/>
       <w:r>
         <w:t>Contact: {</w:t>
       </w:r>
       <w:proofErr w:type="spellStart"/>
-      <w:r>
-        <w:t>Customer_Contact</w:t>
+      <w:proofErr w:type="gramEnd"/>
+      <w:r>
+        <w:t>Customer_</w:t>
+      </w:r>
+      <w:proofErr w:type="gramStart"/>
+      <w:r>
+        <w:t>Contact</w:t>
       </w:r>
       <w:proofErr w:type="spellEnd"/>
       <w:r>
         <w:t>}</w:t>
       </w:r>
       <w:r>
-        <w:t xml:space="preserve">, </w:t>
-      </w:r>
+        <w:t>,</w:t>
+      </w:r>
+      <w:proofErr w:type="gramEnd"/>
+      <w:r>
+        <w:t xml:space="preserve"> </w:t>
+      </w:r>
+      <w:proofErr w:type="gramStart"/>
       <w:r>
         <w:t>Title: {</w:t>
       </w:r>
       <w:proofErr w:type="spellStart"/>
+      <w:proofErr w:type="gramEnd"/>
       <w:r>
         <w:t>Customer_Contact_Title</w:t>
       </w:r>
@@ -217,7 +265,15 @@
           <w:b/>
           <w:bCs/>
         </w:rPr>
-        <w:t>Effective Date:</w:t>
+        <w:t xml:space="preserve">Effective </w:t>
+      </w:r>
+      <w:proofErr w:type="gramStart"/>
+      <w:r>
+        <w:rPr>
+          <w:b/>
+          <w:bCs/>
+        </w:rPr>
+        <w:t>Date:</w:t>
       </w:r>
       <w:r>
         <w:t xml:space="preserve"> </w:t>
@@ -229,6 +285,7 @@
         <w:t>{</w:t>
       </w:r>
       <w:proofErr w:type="spellStart"/>
+      <w:proofErr w:type="gramEnd"/>
       <w:r>
         <w:rPr>
           <w:highlight w:val="yellow"/>
@@ -715,7 +772,16 @@
           <w:bCs/>
           <w:highlight w:val="yellow"/>
         </w:rPr>
-        <w:t>Monthly_Subscription_Fee</w:t>
+        <w:t>Monthly_Subscription_</w:t>
+      </w:r>
+      <w:proofErr w:type="gramStart"/>
+      <w:r>
+        <w:rPr>
+          <w:b/>
+          <w:bCs/>
+          <w:highlight w:val="yellow"/>
+        </w:rPr>
+        <w:t>Fee</w:t>
       </w:r>
       <w:proofErr w:type="spellEnd"/>
       <w:r>
@@ -734,7 +800,11 @@
         <w:t xml:space="preserve"> </w:t>
       </w:r>
       <w:r>
-        <w:t xml:space="preserve">(Excluding </w:t>
+        <w:t>(</w:t>
+      </w:r>
+      <w:proofErr w:type="gramEnd"/>
+      <w:r>
+        <w:t xml:space="preserve">Excluding </w:t>
       </w:r>
       <w:r>
         <w:t>applicable s</w:t>
@@ -1004,7 +1074,15 @@
     </w:p>
     <w:p>
       <w:r>
-        <w:t>Response time: e.g., next-business-day on-site diagnosis.</w:t>
+        <w:t xml:space="preserve">Response time: e.g., </w:t>
+      </w:r>
+      <w:proofErr w:type="gramStart"/>
+      <w:r>
+        <w:t>next-business-day</w:t>
+      </w:r>
+      <w:proofErr w:type="gramEnd"/>
+      <w:r>
+        <w:t xml:space="preserve"> on-site diagnosis.</w:t>
       </w:r>
     </w:p>
     <w:p>
@@ -1034,9 +1112,14 @@
     </w:p>
     <w:p>
       <w:r>
-        <w:t>SKU Bias selection: {</w:t>
+        <w:t xml:space="preserve">SKU Bias </w:t>
+      </w:r>
+      <w:proofErr w:type="gramStart"/>
+      <w:r>
+        <w:t>selection: {</w:t>
       </w:r>
       <w:proofErr w:type="spellStart"/>
+      <w:proofErr w:type="gramEnd"/>
       <w:r>
         <w:t>SKU_Bias_Option</w:t>
       </w:r>
@@ -1116,10 +1199,12 @@
       </w:r>
     </w:p>
     <w:p>
+      <w:proofErr w:type="gramStart"/>
       <w:r>
         <w:t>Name: {</w:t>
       </w:r>
       <w:proofErr w:type="spellStart"/>
+      <w:proofErr w:type="gramEnd"/>
       <w:r>
         <w:t>Dealer_SalesRep_Name</w:t>
       </w:r>
@@ -1151,10 +1236,12 @@
       </w:r>
     </w:p>
     <w:p>
+      <w:proofErr w:type="gramStart"/>
       <w:r>
         <w:t>Name: {</w:t>
       </w:r>
       <w:proofErr w:type="spellStart"/>
+      <w:proofErr w:type="gramEnd"/>
       <w:r>
         <w:t>Customer_Rep_Name</w:t>
       </w:r>
@@ -1336,15 +1423,7 @@
           </w:tcPr>
           <w:p>
             <w:r>
-              <w:t>{{/</w:t>
-            </w:r>
-            <w:proofErr w:type="spellStart"/>
-            <w:r>
-              <w:t>Devices_Table</w:t>
-            </w:r>
-            <w:proofErr w:type="spellEnd"/>
-            <w:r>
-              <w:t>}}</w:t>
+              <w:t>{{/Devices_Table}}</w:t>
             </w:r>
           </w:p>
         </w:tc>
@@ -1419,7 +1498,14 @@
         <w:rPr>
           <w:highlight w:val="yellow"/>
         </w:rPr>
-        <w:t xml:space="preserve">Device Lower Limit: </w:t>
+        <w:t xml:space="preserve">Device Lower </w:t>
+      </w:r>
+      <w:proofErr w:type="gramStart"/>
+      <w:r>
+        <w:rPr>
+          <w:highlight w:val="yellow"/>
+        </w:rPr>
+        <w:t xml:space="preserve">Limit: </w:t>
       </w:r>
       <w:r>
         <w:rPr>
@@ -1428,6 +1514,7 @@
         <w:t>{</w:t>
       </w:r>
       <w:proofErr w:type="spellStart"/>
+      <w:proofErr w:type="gramEnd"/>
       <w:r>
         <w:rPr>
           <w:highlight w:val="yellow"/>
@@ -1453,7 +1540,14 @@
         <w:rPr>
           <w:highlight w:val="yellow"/>
         </w:rPr>
-        <w:t xml:space="preserve">Device Upper Limit: </w:t>
+        <w:t xml:space="preserve">Device Upper </w:t>
+      </w:r>
+      <w:proofErr w:type="gramStart"/>
+      <w:r>
+        <w:rPr>
+          <w:highlight w:val="yellow"/>
+        </w:rPr>
+        <w:t xml:space="preserve">Limit: </w:t>
       </w:r>
       <w:r>
         <w:rPr>
@@ -1462,6 +1556,7 @@
         <w:t>{</w:t>
       </w:r>
       <w:proofErr w:type="spellStart"/>
+      <w:proofErr w:type="gramEnd"/>
       <w:r>
         <w:rPr>
           <w:highlight w:val="yellow"/>
@@ -1493,7 +1588,14 @@
         <w:rPr>
           <w:highlight w:val="yellow"/>
         </w:rPr>
-        <w:t xml:space="preserve">. Lower Limit: </w:t>
+        <w:t xml:space="preserve">. Lower </w:t>
+      </w:r>
+      <w:proofErr w:type="gramStart"/>
+      <w:r>
+        <w:rPr>
+          <w:highlight w:val="yellow"/>
+        </w:rPr>
+        <w:t xml:space="preserve">Limit: </w:t>
       </w:r>
       <w:r>
         <w:rPr>
@@ -1502,6 +1604,7 @@
         <w:t>{</w:t>
       </w:r>
       <w:proofErr w:type="spellStart"/>
+      <w:proofErr w:type="gramEnd"/>
       <w:r>
         <w:rPr>
           <w:highlight w:val="yellow"/>
@@ -1527,7 +1630,14 @@
         <w:rPr>
           <w:highlight w:val="yellow"/>
         </w:rPr>
-        <w:t xml:space="preserve">Fleet Output Avg. Mth. Upper Limit: </w:t>
+        <w:t xml:space="preserve">Fleet Output Avg. Mth. Upper </w:t>
+      </w:r>
+      <w:proofErr w:type="gramStart"/>
+      <w:r>
+        <w:rPr>
+          <w:highlight w:val="yellow"/>
+        </w:rPr>
+        <w:t xml:space="preserve">Limit: </w:t>
       </w:r>
       <w:r>
         <w:rPr>
@@ -1536,6 +1646,7 @@
         <w:t>{</w:t>
       </w:r>
       <w:proofErr w:type="spellStart"/>
+      <w:proofErr w:type="gramEnd"/>
       <w:r>
         <w:rPr>
           <w:highlight w:val="yellow"/>
@@ -2883,7 +2994,11 @@
         <w:t>YOU</w:t>
       </w:r>
       <w:r>
-        <w:t>R SUBSCRIPTION IS CONFIGURED WITH THIS SKU BIAS</w:t>
+        <w:t xml:space="preserve">R SUBSCRIPTION IS CONFIGURED WITH THIS SKU </w:t>
+      </w:r>
+      <w:proofErr w:type="gramStart"/>
+      <w:r>
+        <w:t>BIAS</w:t>
       </w:r>
       <w:r>
         <w:t>:</w:t>
@@ -2899,6 +3014,7 @@
         <w:t>{</w:t>
       </w:r>
       <w:proofErr w:type="spellStart"/>
+      <w:proofErr w:type="gramEnd"/>
       <w:r>
         <w:rPr>
           <w:b/>
@@ -2989,7 +3105,25 @@
           <w:kern w:val="0"/>
           <w14:ligatures w14:val="none"/>
         </w:rPr>
-        <w:t xml:space="preserve">The monthly subscription fee has been calculated based on the known availability and cost of OEM products at the time of agreement generation. In cases where an OEM cartridge has been discontinued and is no longer manufactured or available from suppliers, the fallback sequence will apply in the following order: </w:t>
+        <w:t xml:space="preserve">The monthly subscription fee has been calculated based on the known availability and cost of OEM products at the time of </w:t>
+      </w:r>
+      <w:proofErr w:type="gramStart"/>
+      <w:r>
+        <w:rPr>
+          <w:rFonts w:eastAsia="Times New Roman" w:cs="Times New Roman"/>
+          <w:kern w:val="0"/>
+          <w14:ligatures w14:val="none"/>
+        </w:rPr>
+        <w:t>agreement</w:t>
+      </w:r>
+      <w:proofErr w:type="gramEnd"/>
+      <w:r>
+        <w:rPr>
+          <w:rFonts w:eastAsia="Times New Roman" w:cs="Times New Roman"/>
+          <w:kern w:val="0"/>
+          <w14:ligatures w14:val="none"/>
+        </w:rPr>
+        <w:t xml:space="preserve"> generation. In cases where an OEM cartridge has been discontinued and is no longer manufactured or available from suppliers, the fallback sequence will apply in the following order: </w:t>
       </w:r>
       <w:r>
         <w:rPr>
@@ -6384,6 +6518,7 @@
   <w:style w:type="character" w:default="1" w:styleId="DefaultParagraphFont">
     <w:name w:val="Default Paragraph Font"/>
     <w:uiPriority w:val="1"/>
+    <w:semiHidden/>
     <w:unhideWhenUsed/>
   </w:style>
   <w:style w:type="table" w:default="1" w:styleId="TableNormal">

</xml_diff>

<commit_message>
Map new upper and lower limit guardrails to the Contract template Rev 7
</commit_message>
<xml_diff>
--- a/public/Templates/subscription_agreement_template.docx
+++ b/public/Templates/subscription_agreement_template.docx
@@ -46,258 +46,133 @@
     </w:p>
     <w:p>
       <w:r>
-        <w:t xml:space="preserve">Dealer </w:t>
-      </w:r>
-      <w:proofErr w:type="gramStart"/>
-      <w:r>
-        <w:t>Name: {</w:t>
-      </w:r>
-      <w:proofErr w:type="spellStart"/>
-      <w:proofErr w:type="gramEnd"/>
-      <w:r>
-        <w:t>Dealer_Name</w:t>
-      </w:r>
-      <w:proofErr w:type="spellEnd"/>
+        <w:t>Dealer Name: {Dealer_Name}</w:t>
+      </w:r>
+    </w:p>
+    <w:p>
+      <w:r>
+        <w:t>Address: {Dealer_Address}</w:t>
+      </w:r>
+    </w:p>
+    <w:p>
+      <w:r>
+        <w:t>Phone: {Dealer_Phone}</w:t>
+      </w:r>
+    </w:p>
+    <w:p>
+      <w:pPr>
+        <w:rPr>
+          <w:b/>
+          <w:bCs/>
+        </w:rPr>
+      </w:pPr>
+      <w:r>
+        <w:rPr>
+          <w:b/>
+          <w:bCs/>
+        </w:rPr>
+        <w:t>Customer Info</w:t>
+      </w:r>
+      <w:r>
+        <w:rPr>
+          <w:b/>
+          <w:bCs/>
+        </w:rPr>
+        <w:t>rmation:</w:t>
+      </w:r>
+    </w:p>
+    <w:p>
+      <w:r>
+        <w:t xml:space="preserve">Customer Name: </w:t>
+      </w:r>
+      <w:r>
+        <w:rPr>
+          <w:highlight w:val="yellow"/>
+        </w:rPr>
+        <w:t>{Customer_Name}</w:t>
+      </w:r>
+    </w:p>
+    <w:p>
+      <w:r>
+        <w:t>Address: {</w:t>
+      </w:r>
+      <w:r>
+        <w:t>Customer_Address_Line1</w:t>
+      </w:r>
       <w:r>
         <w:t>}</w:t>
       </w:r>
-    </w:p>
-    <w:p>
-      <w:proofErr w:type="gramStart"/>
-      <w:r>
-        <w:t>Address: {</w:t>
-      </w:r>
-      <w:proofErr w:type="spellStart"/>
-      <w:proofErr w:type="gramEnd"/>
-      <w:r>
-        <w:t>Dealer_Address</w:t>
-      </w:r>
-      <w:proofErr w:type="spellEnd"/>
+      <w:r>
+        <w:t>, {</w:t>
+      </w:r>
+      <w:r>
+        <w:t>Customer_Address_Line2</w:t>
+      </w:r>
       <w:r>
         <w:t>}</w:t>
       </w:r>
-    </w:p>
-    <w:p>
-      <w:proofErr w:type="gramStart"/>
-      <w:r>
-        <w:t>Phone: {</w:t>
-      </w:r>
-      <w:proofErr w:type="spellStart"/>
-      <w:proofErr w:type="gramEnd"/>
-      <w:r>
-        <w:t>Dealer_Phone</w:t>
-      </w:r>
-      <w:proofErr w:type="spellEnd"/>
+      <w:r>
+        <w:t>, {</w:t>
+      </w:r>
+      <w:r>
+        <w:t>Customer_City</w:t>
+      </w:r>
       <w:r>
         <w:t>}</w:t>
       </w:r>
-    </w:p>
-    <w:p>
-      <w:pPr>
-        <w:rPr>
-          <w:b/>
-          <w:bCs/>
-        </w:rPr>
-      </w:pPr>
-      <w:r>
-        <w:rPr>
-          <w:b/>
-          <w:bCs/>
-        </w:rPr>
-        <w:t>Customer Info</w:t>
-      </w:r>
-      <w:r>
-        <w:rPr>
-          <w:b/>
-          <w:bCs/>
-        </w:rPr>
-        <w:t>rmation:</w:t>
-      </w:r>
-    </w:p>
-    <w:p>
-      <w:r>
-        <w:t xml:space="preserve">Customer </w:t>
-      </w:r>
-      <w:proofErr w:type="gramStart"/>
-      <w:r>
-        <w:t xml:space="preserve">Name: </w:t>
+      <w:r>
+        <w:t>, {</w:t>
+      </w:r>
+      <w:r>
+        <w:t>Customer_State</w:t>
+      </w:r>
+      <w:r>
+        <w:t xml:space="preserve">}, </w:t>
+      </w:r>
+      <w:r>
+        <w:t>{</w:t>
+      </w:r>
+      <w:r>
+        <w:t>Customer_Zip</w:t>
+      </w:r>
+      <w:r>
+        <w:t>}</w:t>
+      </w:r>
+    </w:p>
+    <w:p>
+      <w:r>
+        <w:t>Contact: {Customer_Contact}</w:t>
+      </w:r>
+      <w:r>
+        <w:t xml:space="preserve">, </w:t>
+      </w:r>
+      <w:r>
+        <w:t>Title: {</w:t>
+      </w:r>
+      <w:r>
+        <w:t>Customer_Contact_Title</w:t>
+      </w:r>
+      <w:r>
+        <w:t>}</w:t>
+      </w:r>
+    </w:p>
+    <w:p/>
+    <w:p>
+      <w:r>
+        <w:rPr>
+          <w:b/>
+          <w:bCs/>
+        </w:rPr>
+        <w:t>Effective Date:</w:t>
+      </w:r>
+      <w:r>
+        <w:t xml:space="preserve"> </w:t>
       </w:r>
       <w:r>
         <w:rPr>
           <w:highlight w:val="yellow"/>
         </w:rPr>
-        <w:t>{</w:t>
-      </w:r>
-      <w:proofErr w:type="spellStart"/>
-      <w:proofErr w:type="gramEnd"/>
-      <w:r>
-        <w:rPr>
-          <w:highlight w:val="yellow"/>
-        </w:rPr>
-        <w:t>Customer_Name</w:t>
-      </w:r>
-      <w:proofErr w:type="spellEnd"/>
-      <w:r>
-        <w:rPr>
-          <w:highlight w:val="yellow"/>
-        </w:rPr>
-        <w:t>}</w:t>
-      </w:r>
-    </w:p>
-    <w:p>
-      <w:proofErr w:type="gramStart"/>
-      <w:r>
-        <w:t>Address: {</w:t>
-      </w:r>
-      <w:proofErr w:type="gramEnd"/>
-      <w:r>
-        <w:t>Customer_Address_</w:t>
-      </w:r>
-      <w:proofErr w:type="gramStart"/>
-      <w:r>
-        <w:t>Line1</w:t>
-      </w:r>
-      <w:r>
-        <w:t>}</w:t>
-      </w:r>
-      <w:r>
-        <w:t>, {</w:t>
-      </w:r>
-      <w:proofErr w:type="gramEnd"/>
-      <w:r>
-        <w:t>Customer_Address_</w:t>
-      </w:r>
-      <w:proofErr w:type="gramStart"/>
-      <w:r>
-        <w:t>Line2</w:t>
-      </w:r>
-      <w:r>
-        <w:t>}</w:t>
-      </w:r>
-      <w:r>
-        <w:t>, {</w:t>
-      </w:r>
-      <w:proofErr w:type="spellStart"/>
-      <w:proofErr w:type="gramEnd"/>
-      <w:r>
-        <w:t>Customer_</w:t>
-      </w:r>
-      <w:proofErr w:type="gramStart"/>
-      <w:r>
-        <w:t>City</w:t>
-      </w:r>
-      <w:proofErr w:type="spellEnd"/>
-      <w:r>
-        <w:t>}</w:t>
-      </w:r>
-      <w:r>
-        <w:t>, {</w:t>
-      </w:r>
-      <w:proofErr w:type="spellStart"/>
-      <w:proofErr w:type="gramEnd"/>
-      <w:r>
-        <w:t>Customer_</w:t>
-      </w:r>
-      <w:proofErr w:type="gramStart"/>
-      <w:r>
-        <w:t>State</w:t>
-      </w:r>
-      <w:proofErr w:type="spellEnd"/>
-      <w:r>
-        <w:t xml:space="preserve">}, </w:t>
-      </w:r>
-      <w:r>
-        <w:t>{</w:t>
-      </w:r>
-      <w:proofErr w:type="spellStart"/>
-      <w:proofErr w:type="gramEnd"/>
-      <w:r>
-        <w:t>Customer_Zip</w:t>
-      </w:r>
-      <w:proofErr w:type="spellEnd"/>
-      <w:r>
-        <w:t>}</w:t>
-      </w:r>
-    </w:p>
-    <w:p>
-      <w:proofErr w:type="gramStart"/>
-      <w:r>
-        <w:t>Contact: {</w:t>
-      </w:r>
-      <w:proofErr w:type="spellStart"/>
-      <w:proofErr w:type="gramEnd"/>
-      <w:r>
-        <w:t>Customer_</w:t>
-      </w:r>
-      <w:proofErr w:type="gramStart"/>
-      <w:r>
-        <w:t>Contact</w:t>
-      </w:r>
-      <w:proofErr w:type="spellEnd"/>
-      <w:r>
-        <w:t>}</w:t>
-      </w:r>
-      <w:r>
-        <w:t>,</w:t>
-      </w:r>
-      <w:proofErr w:type="gramEnd"/>
-      <w:r>
-        <w:t xml:space="preserve"> </w:t>
-      </w:r>
-      <w:proofErr w:type="gramStart"/>
-      <w:r>
-        <w:t>Title: {</w:t>
-      </w:r>
-      <w:proofErr w:type="spellStart"/>
-      <w:proofErr w:type="gramEnd"/>
-      <w:r>
-        <w:t>Customer_Contact_Title</w:t>
-      </w:r>
-      <w:proofErr w:type="spellEnd"/>
-      <w:r>
-        <w:t>}</w:t>
-      </w:r>
-    </w:p>
-    <w:p/>
-    <w:p>
-      <w:r>
-        <w:rPr>
-          <w:b/>
-          <w:bCs/>
-        </w:rPr>
-        <w:t xml:space="preserve">Effective </w:t>
-      </w:r>
-      <w:proofErr w:type="gramStart"/>
-      <w:r>
-        <w:rPr>
-          <w:b/>
-          <w:bCs/>
-        </w:rPr>
-        <w:t>Date:</w:t>
-      </w:r>
-      <w:r>
-        <w:t xml:space="preserve"> </w:t>
-      </w:r>
-      <w:r>
-        <w:rPr>
-          <w:highlight w:val="yellow"/>
-        </w:rPr>
-        <w:t>{</w:t>
-      </w:r>
-      <w:proofErr w:type="spellStart"/>
-      <w:proofErr w:type="gramEnd"/>
-      <w:r>
-        <w:rPr>
-          <w:highlight w:val="yellow"/>
-        </w:rPr>
-        <w:t>Contract_Effective_Date</w:t>
-      </w:r>
-      <w:proofErr w:type="spellEnd"/>
-      <w:r>
-        <w:rPr>
-          <w:highlight w:val="yellow"/>
-        </w:rPr>
-        <w:t>}</w:t>
+        <w:t>{Contract_Effective_Date}</w:t>
       </w:r>
     </w:p>
     <w:p>
@@ -404,21 +279,7 @@
         <w:rPr>
           <w:highlight w:val="yellow"/>
         </w:rPr>
-        <w:t>{/</w:t>
-      </w:r>
-      <w:proofErr w:type="spellStart"/>
-      <w:r>
-        <w:rPr>
-          <w:highlight w:val="yellow"/>
-        </w:rPr>
-        <w:t>includeDCA</w:t>
-      </w:r>
-      <w:proofErr w:type="spellEnd"/>
-      <w:r>
-        <w:rPr>
-          <w:highlight w:val="yellow"/>
-        </w:rPr>
-        <w:t>}</w:t>
+        <w:t>{/includeDCA}</w:t>
       </w:r>
     </w:p>
     <w:p>
@@ -508,22 +369,14 @@
           <w:highlight w:val="yellow"/>
         </w:rPr>
         <w:lastRenderedPageBreak/>
-        <w:t>{/</w:t>
-      </w:r>
-      <w:proofErr w:type="spellStart"/>
+        <w:t>{/include</w:t>
+      </w:r>
       <w:r>
         <w:rPr>
           <w:highlight w:val="yellow"/>
         </w:rPr>
-        <w:t>include</w:t>
-      </w:r>
-      <w:r>
-        <w:rPr>
-          <w:highlight w:val="yellow"/>
-        </w:rPr>
         <w:t>JITR</w:t>
       </w:r>
-      <w:proofErr w:type="spellEnd"/>
       <w:r>
         <w:rPr>
           <w:highlight w:val="yellow"/>
@@ -624,22 +477,97 @@
         <w:rPr>
           <w:highlight w:val="yellow"/>
         </w:rPr>
-        <w:t>{/</w:t>
-      </w:r>
-      <w:proofErr w:type="spellStart"/>
+        <w:t>{/include</w:t>
+      </w:r>
       <w:r>
         <w:rPr>
           <w:highlight w:val="yellow"/>
         </w:rPr>
+        <w:t>QR</w:t>
+      </w:r>
+      <w:r>
+        <w:rPr>
+          <w:highlight w:val="yellow"/>
+        </w:rPr>
+        <w:t>}</w:t>
+      </w:r>
+    </w:p>
+    <w:p>
+      <w:pPr>
+        <w:pStyle w:val="Heading3"/>
+      </w:pPr>
+      <w:r>
+        <w:t>2. Extended Service Warrant</w:t>
+      </w:r>
+      <w:r>
+        <w:t>ies</w:t>
+      </w:r>
+      <w:r>
+        <w:t xml:space="preserve"> (ESW)</w:t>
+      </w:r>
+    </w:p>
+    <w:p>
+      <w:r>
+        <w:rPr>
+          <w:highlight w:val="yellow"/>
+        </w:rPr>
+        <w:t>{#include</w:t>
+      </w:r>
+      <w:r>
+        <w:rPr>
+          <w:highlight w:val="yellow"/>
+        </w:rPr>
+        <w:t>ESW</w:t>
+      </w:r>
+      <w:r>
+        <w:rPr>
+          <w:highlight w:val="yellow"/>
+        </w:rPr>
+        <w:t>}</w:t>
+      </w:r>
+      <w:r>
+        <w:t xml:space="preserve"> </w:t>
+      </w:r>
+    </w:p>
+    <w:p>
+      <w:r>
+        <w:t xml:space="preserve">Service &amp; Repair Scope and limitations of coverage - </w:t>
+      </w:r>
+      <w:r>
+        <w:t xml:space="preserve">reference the </w:t>
+      </w:r>
+      <w:r>
+        <w:t>ESW</w:t>
+      </w:r>
+      <w:r>
+        <w:t xml:space="preserve"> Addendum (see Addendum 3).</w:t>
+      </w:r>
+    </w:p>
+    <w:p>
+      <w:r>
+        <w:rPr>
+          <w:highlight w:val="yellow"/>
+        </w:rPr>
+        <w:t>{</w:t>
+      </w:r>
+      <w:r>
+        <w:rPr>
+          <w:highlight w:val="yellow"/>
+        </w:rPr>
+        <w:t>/</w:t>
+      </w:r>
+      <w:r>
+        <w:rPr>
+          <w:highlight w:val="yellow"/>
+        </w:rPr>
         <w:t>include</w:t>
       </w:r>
       <w:r>
         <w:rPr>
           <w:highlight w:val="yellow"/>
         </w:rPr>
-        <w:t>QR</w:t>
-      </w:r>
-      <w:proofErr w:type="spellEnd"/>
+        <w:t>ESW</w:t>
+      </w:r>
       <w:r>
         <w:rPr>
           <w:highlight w:val="yellow"/>
@@ -652,159 +580,43 @@
         <w:pStyle w:val="Heading3"/>
       </w:pPr>
       <w:r>
-        <w:t>2. Extended Service Warrant</w:t>
-      </w:r>
-      <w:r>
-        <w:t>ies</w:t>
-      </w:r>
-      <w:r>
-        <w:t xml:space="preserve"> (ESW)</w:t>
-      </w:r>
-    </w:p>
-    <w:p>
-      <w:r>
-        <w:rPr>
+        <w:t>3. Monthly Subscription Fee</w:t>
+      </w:r>
+    </w:p>
+    <w:p>
+      <w:pPr>
+        <w:rPr>
+          <w:b/>
+          <w:bCs/>
+        </w:rPr>
+      </w:pPr>
+      <w:r>
+        <w:t xml:space="preserve">Total Monthly Fee: </w:t>
+      </w:r>
+      <w:r>
+        <w:rPr>
+          <w:b/>
+          <w:bCs/>
+        </w:rPr>
+        <w:t>$</w:t>
+      </w:r>
+      <w:r>
+        <w:rPr>
+          <w:b/>
+          <w:bCs/>
           <w:highlight w:val="yellow"/>
         </w:rPr>
-        <w:t>{#include</w:t>
-      </w:r>
-      <w:r>
-        <w:rPr>
-          <w:highlight w:val="yellow"/>
-        </w:rPr>
-        <w:t>ESW</w:t>
-      </w:r>
-      <w:r>
-        <w:rPr>
-          <w:highlight w:val="yellow"/>
-        </w:rPr>
-        <w:t>}</w:t>
-      </w:r>
-      <w:r>
+        <w:t>{Monthly_Subscription_Fee}</w:t>
+      </w:r>
+      <w:r>
+        <w:rPr>
+          <w:b/>
+          <w:bCs/>
+        </w:rPr>
         <w:t xml:space="preserve"> </w:t>
       </w:r>
-    </w:p>
-    <w:p>
-      <w:r>
-        <w:t xml:space="preserve">Service &amp; Repair Scope and limitations of coverage - </w:t>
-      </w:r>
-      <w:r>
-        <w:t xml:space="preserve">reference the </w:t>
-      </w:r>
-      <w:r>
-        <w:t>ESW</w:t>
-      </w:r>
-      <w:r>
-        <w:t xml:space="preserve"> Addendum (see Addendum 3).</w:t>
-      </w:r>
-    </w:p>
-    <w:p>
-      <w:r>
-        <w:rPr>
-          <w:highlight w:val="yellow"/>
-        </w:rPr>
-        <w:t>{</w:t>
-      </w:r>
-      <w:r>
-        <w:rPr>
-          <w:highlight w:val="yellow"/>
-        </w:rPr>
-        <w:t>/</w:t>
-      </w:r>
-      <w:proofErr w:type="spellStart"/>
-      <w:r>
-        <w:rPr>
-          <w:highlight w:val="yellow"/>
-        </w:rPr>
-        <w:t>include</w:t>
-      </w:r>
-      <w:r>
-        <w:rPr>
-          <w:highlight w:val="yellow"/>
-        </w:rPr>
-        <w:t>ESW</w:t>
-      </w:r>
-      <w:proofErr w:type="spellEnd"/>
-      <w:r>
-        <w:rPr>
-          <w:highlight w:val="yellow"/>
-        </w:rPr>
-        <w:t>}</w:t>
-      </w:r>
-    </w:p>
-    <w:p>
-      <w:pPr>
-        <w:pStyle w:val="Heading3"/>
-      </w:pPr>
-      <w:r>
-        <w:t>3. Monthly Subscription Fee</w:t>
-      </w:r>
-    </w:p>
-    <w:p>
-      <w:pPr>
-        <w:rPr>
-          <w:b/>
-          <w:bCs/>
-        </w:rPr>
-      </w:pPr>
-      <w:r>
-        <w:t xml:space="preserve">Total Monthly Fee: </w:t>
-      </w:r>
-      <w:r>
-        <w:rPr>
-          <w:b/>
-          <w:bCs/>
-        </w:rPr>
-        <w:t>$</w:t>
-      </w:r>
-      <w:r>
-        <w:rPr>
-          <w:b/>
-          <w:bCs/>
-          <w:highlight w:val="yellow"/>
-        </w:rPr>
-        <w:t>{</w:t>
-      </w:r>
-      <w:proofErr w:type="spellStart"/>
-      <w:r>
-        <w:rPr>
-          <w:b/>
-          <w:bCs/>
-          <w:highlight w:val="yellow"/>
-        </w:rPr>
-        <w:t>Monthly_Subscription_</w:t>
-      </w:r>
-      <w:proofErr w:type="gramStart"/>
-      <w:r>
-        <w:rPr>
-          <w:b/>
-          <w:bCs/>
-          <w:highlight w:val="yellow"/>
-        </w:rPr>
-        <w:t>Fee</w:t>
-      </w:r>
-      <w:proofErr w:type="spellEnd"/>
-      <w:r>
-        <w:rPr>
-          <w:b/>
-          <w:bCs/>
-          <w:highlight w:val="yellow"/>
-        </w:rPr>
-        <w:t>}</w:t>
-      </w:r>
-      <w:r>
-        <w:rPr>
-          <w:b/>
-          <w:bCs/>
-        </w:rPr>
-        <w:t xml:space="preserve"> </w:t>
-      </w:r>
-      <w:r>
-        <w:t>(</w:t>
-      </w:r>
-      <w:proofErr w:type="gramEnd"/>
-      <w:r>
-        <w:t xml:space="preserve">Excluding </w:t>
+      <w:r>
+        <w:t xml:space="preserve">(Excluding </w:t>
       </w:r>
       <w:r>
         <w:t>applicable s</w:t>
@@ -1074,15 +886,7 @@
     </w:p>
     <w:p>
       <w:r>
-        <w:t xml:space="preserve">Response time: e.g., </w:t>
-      </w:r>
-      <w:proofErr w:type="gramStart"/>
-      <w:r>
-        <w:t>next-business-day</w:t>
-      </w:r>
-      <w:proofErr w:type="gramEnd"/>
-      <w:r>
-        <w:t xml:space="preserve"> on-site diagnosis.</w:t>
+        <w:t>Response time: e.g., next-business-day on-site diagnosis.</w:t>
       </w:r>
     </w:p>
     <w:p>
@@ -1112,20 +916,7 @@
     </w:p>
     <w:p>
       <w:r>
-        <w:t xml:space="preserve">SKU Bias </w:t>
-      </w:r>
-      <w:proofErr w:type="gramStart"/>
-      <w:r>
-        <w:t>selection: {</w:t>
-      </w:r>
-      <w:proofErr w:type="spellStart"/>
-      <w:proofErr w:type="gramEnd"/>
-      <w:r>
-        <w:t>SKU_Bias_Option</w:t>
-      </w:r>
-      <w:proofErr w:type="spellEnd"/>
-      <w:r>
-        <w:t>}</w:t>
+        <w:t>SKU Bias selection: {SKU_Bias_Option}</w:t>
       </w:r>
     </w:p>
     <w:p>
@@ -1199,18 +990,8 @@
       </w:r>
     </w:p>
     <w:p>
-      <w:proofErr w:type="gramStart"/>
-      <w:r>
-        <w:t>Name: {</w:t>
-      </w:r>
-      <w:proofErr w:type="spellStart"/>
-      <w:proofErr w:type="gramEnd"/>
-      <w:r>
-        <w:t>Dealer_SalesRep_Name</w:t>
-      </w:r>
-      <w:proofErr w:type="spellEnd"/>
-      <w:r>
-        <w:t>}</w:t>
+      <w:r>
+        <w:t>Name: {Dealer_SalesRep_Name}</w:t>
       </w:r>
     </w:p>
     <w:p/>
@@ -1236,18 +1017,8 @@
       </w:r>
     </w:p>
     <w:p>
-      <w:proofErr w:type="gramStart"/>
-      <w:r>
-        <w:t>Name: {</w:t>
-      </w:r>
-      <w:proofErr w:type="spellStart"/>
-      <w:proofErr w:type="gramEnd"/>
-      <w:r>
-        <w:t>Customer_Rep_Name</w:t>
-      </w:r>
-      <w:proofErr w:type="spellEnd"/>
-      <w:r>
-        <w:t>}</w:t>
+      <w:r>
+        <w:t>Name: {Customer_Rep_Name}</w:t>
       </w:r>
     </w:p>
     <w:p/>
@@ -1282,21 +1053,7 @@
         <w:rPr>
           <w:highlight w:val="yellow"/>
         </w:rPr>
-        <w:t>{</w:t>
-      </w:r>
-      <w:proofErr w:type="spellStart"/>
-      <w:r>
-        <w:rPr>
-          <w:highlight w:val="yellow"/>
-        </w:rPr>
-        <w:t>List_of_Devices</w:t>
-      </w:r>
-      <w:proofErr w:type="spellEnd"/>
-      <w:r>
-        <w:rPr>
-          <w:highlight w:val="yellow"/>
-        </w:rPr>
-        <w:t>}</w:t>
+        <w:t>{List_of_Devices}</w:t>
       </w:r>
     </w:p>
     <w:p/>
@@ -1361,45 +1118,11 @@
           </w:tcPr>
           <w:p>
             <w:r>
-              <w:t>Printer Model</w:t>
+              <w:t>{{</w:t>
             </w:r>
-          </w:p>
-        </w:tc>
-        <w:tc>
-          <w:tcPr>
-            <w:tcW w:w="4675" w:type="dxa"/>
-          </w:tcPr>
-          <w:p>
             <w:r>
-              <w:t>Serial Number</w:t>
+              <w:t>#Devices_Table}}</w:t>
             </w:r>
-          </w:p>
-        </w:tc>
-      </w:tr>
-      <w:tr>
-        <w:tc>
-          <w:tcPr>
-            <w:tcW w:w="4675" w:type="dxa"/>
-          </w:tcPr>
-          <w:p>
-            <w:r>
-              <w:t>{{#Devices_Table}}</w:t>
-            </w:r>
-          </w:p>
-        </w:tc>
-        <w:tc>
-          <w:tcPr>
-            <w:tcW w:w="4675" w:type="dxa"/>
-          </w:tcPr>
-          <w:p/>
-        </w:tc>
-      </w:tr>
-      <w:tr>
-        <w:tc>
-          <w:tcPr>
-            <w:tcW w:w="4675" w:type="dxa"/>
-          </w:tcPr>
-          <w:p>
             <w:r>
               <w:t>{{Model}}</w:t>
             </w:r>
@@ -1413,27 +1136,12 @@
             <w:r>
               <w:t>{{Serial}}</w:t>
             </w:r>
+            <w:r>
+              <w:t>{{/Devices_Table</w:t>
+            </w:r>
           </w:p>
         </w:tc>
       </w:tr>
-      <w:tr>
-        <w:tc>
-          <w:tcPr>
-            <w:tcW w:w="4675" w:type="dxa"/>
-          </w:tcPr>
-          <w:p>
-            <w:r>
-              <w:t>{{/Devices_Table}}</w:t>
-            </w:r>
-          </w:p>
-        </w:tc>
-        <w:tc>
-          <w:tcPr>
-            <w:tcW w:w="4675" w:type="dxa"/>
-          </w:tcPr>
-          <w:p/>
-        </w:tc>
-      </w:tr>
     </w:tbl>
     <w:p>
       <w:r>
@@ -1498,30 +1206,52 @@
         <w:rPr>
           <w:highlight w:val="yellow"/>
         </w:rPr>
-        <w:t xml:space="preserve">Device Lower </w:t>
-      </w:r>
-      <w:proofErr w:type="gramStart"/>
+        <w:t xml:space="preserve">Device Lower Limit: </w:t>
+      </w:r>
       <w:r>
         <w:rPr>
           <w:highlight w:val="yellow"/>
         </w:rPr>
-        <w:t xml:space="preserve">Limit: </w:t>
+        <w:t>{</w:t>
       </w:r>
       <w:r>
         <w:rPr>
           <w:highlight w:val="yellow"/>
         </w:rPr>
+        <w:t>deviceLowerLimit</w:t>
+      </w:r>
+      <w:r>
+        <w:rPr>
+          <w:highlight w:val="yellow"/>
+        </w:rPr>
+        <w:t>}</w:t>
+      </w:r>
+    </w:p>
+    <w:p>
+      <w:pPr>
+        <w:ind w:left="360"/>
+        <w:rPr>
+          <w:highlight w:val="yellow"/>
+        </w:rPr>
+      </w:pPr>
+      <w:r>
+        <w:rPr>
+          <w:highlight w:val="yellow"/>
+        </w:rPr>
+        <w:t xml:space="preserve">Device Upper Limit: </w:t>
+      </w:r>
+      <w:r>
+        <w:rPr>
+          <w:highlight w:val="yellow"/>
+        </w:rPr>
         <w:t>{</w:t>
       </w:r>
-      <w:proofErr w:type="spellStart"/>
-      <w:proofErr w:type="gramEnd"/>
       <w:r>
         <w:rPr>
           <w:highlight w:val="yellow"/>
         </w:rPr>
-        <w:t>deviceLowerLimit</w:t>
-      </w:r>
-      <w:proofErr w:type="spellEnd"/>
+        <w:t>deviceUpperLimit</w:t>
+      </w:r>
       <w:r>
         <w:rPr>
           <w:highlight w:val="yellow"/>
@@ -1540,14 +1270,13 @@
         <w:rPr>
           <w:highlight w:val="yellow"/>
         </w:rPr>
-        <w:t xml:space="preserve">Device Upper </w:t>
-      </w:r>
-      <w:proofErr w:type="gramStart"/>
+        <w:t>Fleet Output Avg. Mth</w:t>
+      </w:r>
       <w:r>
         <w:rPr>
           <w:highlight w:val="yellow"/>
         </w:rPr>
-        <w:t xml:space="preserve">Limit: </w:t>
+        <w:t xml:space="preserve">. Lower Limit: </w:t>
       </w:r>
       <w:r>
         <w:rPr>
@@ -1555,15 +1284,12 @@
         </w:rPr>
         <w:t>{</w:t>
       </w:r>
-      <w:proofErr w:type="spellStart"/>
-      <w:proofErr w:type="gramEnd"/>
       <w:r>
         <w:rPr>
           <w:highlight w:val="yellow"/>
         </w:rPr>
-        <w:t>deviceUpperLimit</w:t>
-      </w:r>
-      <w:proofErr w:type="spellEnd"/>
+        <w:t>volumeLowerLimit</w:t>
+      </w:r>
       <w:r>
         <w:rPr>
           <w:highlight w:val="yellow"/>
@@ -1582,78 +1308,20 @@
         <w:rPr>
           <w:highlight w:val="yellow"/>
         </w:rPr>
-        <w:t>Fleet Output Avg. Mth</w:t>
+        <w:t xml:space="preserve">Fleet Output Avg. Mth. Upper Limit: </w:t>
       </w:r>
       <w:r>
         <w:rPr>
           <w:highlight w:val="yellow"/>
         </w:rPr>
-        <w:t xml:space="preserve">. Lower </w:t>
-      </w:r>
-      <w:proofErr w:type="gramStart"/>
+        <w:t>{</w:t>
+      </w:r>
       <w:r>
         <w:rPr>
           <w:highlight w:val="yellow"/>
         </w:rPr>
-        <w:t xml:space="preserve">Limit: </w:t>
-      </w:r>
-      <w:r>
-        <w:rPr>
-          <w:highlight w:val="yellow"/>
-        </w:rPr>
-        <w:t>{</w:t>
-      </w:r>
-      <w:proofErr w:type="spellStart"/>
-      <w:proofErr w:type="gramEnd"/>
-      <w:r>
-        <w:rPr>
-          <w:highlight w:val="yellow"/>
-        </w:rPr>
-        <w:t>volumeLowerLimit</w:t>
-      </w:r>
-      <w:proofErr w:type="spellEnd"/>
-      <w:r>
-        <w:rPr>
-          <w:highlight w:val="yellow"/>
-        </w:rPr>
-        <w:t>}</w:t>
-      </w:r>
-    </w:p>
-    <w:p>
-      <w:pPr>
-        <w:ind w:left="360"/>
-        <w:rPr>
-          <w:highlight w:val="yellow"/>
-        </w:rPr>
-      </w:pPr>
-      <w:r>
-        <w:rPr>
-          <w:highlight w:val="yellow"/>
-        </w:rPr>
-        <w:t xml:space="preserve">Fleet Output Avg. Mth. Upper </w:t>
-      </w:r>
-      <w:proofErr w:type="gramStart"/>
-      <w:r>
-        <w:rPr>
-          <w:highlight w:val="yellow"/>
-        </w:rPr>
-        <w:t xml:space="preserve">Limit: </w:t>
-      </w:r>
-      <w:r>
-        <w:rPr>
-          <w:highlight w:val="yellow"/>
-        </w:rPr>
-        <w:t>{</w:t>
-      </w:r>
-      <w:proofErr w:type="spellStart"/>
-      <w:proofErr w:type="gramEnd"/>
-      <w:r>
-        <w:rPr>
-          <w:highlight w:val="yellow"/>
-        </w:rPr>
         <w:t>volumeUpperLimit</w:t>
       </w:r>
-      <w:proofErr w:type="spellEnd"/>
       <w:r>
         <w:rPr>
           <w:highlight w:val="yellow"/>
@@ -2922,7 +2590,6 @@
         </w:rPr>
         <w:t>/</w:t>
       </w:r>
-      <w:proofErr w:type="spellStart"/>
       <w:r>
         <w:rPr>
           <w:highlight w:val="yellow"/>
@@ -2935,7 +2602,6 @@
         </w:rPr>
         <w:t>ESW</w:t>
       </w:r>
-      <w:proofErr w:type="spellEnd"/>
       <w:r>
         <w:rPr>
           <w:highlight w:val="yellow"/>
@@ -2994,11 +2660,7 @@
         <w:t>YOU</w:t>
       </w:r>
       <w:r>
-        <w:t xml:space="preserve">R SUBSCRIPTION IS CONFIGURED WITH THIS SKU </w:t>
-      </w:r>
-      <w:proofErr w:type="gramStart"/>
-      <w:r>
-        <w:t>BIAS</w:t>
+        <w:t>R SUBSCRIPTION IS CONFIGURED WITH THIS SKU BIAS</w:t>
       </w:r>
       <w:r>
         <w:t>:</w:t>
@@ -3013,24 +2675,13 @@
         </w:rPr>
         <w:t>{</w:t>
       </w:r>
-      <w:proofErr w:type="spellStart"/>
-      <w:proofErr w:type="gramEnd"/>
       <w:r>
         <w:rPr>
           <w:b/>
           <w:bCs/>
           <w:highlight w:val="yellow"/>
         </w:rPr>
-        <w:t>SKU_Bias_Option</w:t>
-      </w:r>
-      <w:proofErr w:type="spellEnd"/>
-      <w:r>
-        <w:rPr>
-          <w:b/>
-          <w:bCs/>
-          <w:highlight w:val="yellow"/>
-        </w:rPr>
-        <w:t>}</w:t>
+        <w:t>SKU_Bias_Option}</w:t>
       </w:r>
     </w:p>
     <w:p/>
@@ -3105,69 +2756,43 @@
           <w:kern w:val="0"/>
           <w14:ligatures w14:val="none"/>
         </w:rPr>
-        <w:t xml:space="preserve">The monthly subscription fee has been calculated based on the known availability and cost of OEM products at the time of </w:t>
-      </w:r>
-      <w:proofErr w:type="gramStart"/>
+        <w:t xml:space="preserve">The monthly subscription fee has been calculated based on the known availability and cost of OEM products at the time of agreement generation. In cases where an OEM cartridge has been discontinued and is no longer manufactured or available from suppliers, the fallback sequence will apply in the following order: </w:t>
+      </w:r>
+      <w:r>
+        <w:rPr>
+          <w:rFonts w:eastAsia="Times New Roman" w:cs="Times New Roman"/>
+          <w:b/>
+          <w:bCs/>
+          <w:kern w:val="0"/>
+          <w14:ligatures w14:val="none"/>
+        </w:rPr>
+        <w:t>OEM → Remanufactured OEM (R) → New Build Compatible (N)</w:t>
+      </w:r>
       <w:r>
         <w:rPr>
           <w:rFonts w:eastAsia="Times New Roman" w:cs="Times New Roman"/>
           <w:kern w:val="0"/>
           <w14:ligatures w14:val="none"/>
         </w:rPr>
-        <w:t>agreement</w:t>
-      </w:r>
-      <w:proofErr w:type="gramEnd"/>
+        <w:t>.</w:t>
+      </w:r>
+    </w:p>
+    <w:p>
+      <w:pPr>
+        <w:spacing w:before="100" w:beforeAutospacing="1" w:after="100" w:afterAutospacing="1" w:line="240" w:lineRule="auto"/>
+      </w:pPr>
       <w:r>
         <w:rPr>
           <w:rFonts w:eastAsia="Times New Roman" w:cs="Times New Roman"/>
           <w:kern w:val="0"/>
           <w14:ligatures w14:val="none"/>
         </w:rPr>
-        <w:t xml:space="preserve"> generation. In cases where an OEM cartridge has been discontinued and is no longer manufactured or available from suppliers, the fallback sequence will apply in the following order: </w:t>
-      </w:r>
-      <w:r>
-        <w:rPr>
-          <w:rFonts w:eastAsia="Times New Roman" w:cs="Times New Roman"/>
-          <w:b/>
-          <w:bCs/>
-          <w:kern w:val="0"/>
-          <w14:ligatures w14:val="none"/>
-        </w:rPr>
-        <w:t>OEM → Remanufactured OEM (R) → New Build Compatible (N)</w:t>
-      </w:r>
-      <w:r>
-        <w:rPr>
-          <w:rFonts w:eastAsia="Times New Roman" w:cs="Times New Roman"/>
-          <w:kern w:val="0"/>
-          <w14:ligatures w14:val="none"/>
-        </w:rPr>
-        <w:t>.</w:t>
-      </w:r>
-    </w:p>
-    <w:p>
-      <w:pPr>
-        <w:spacing w:before="100" w:beforeAutospacing="1" w:after="100" w:afterAutospacing="1" w:line="240" w:lineRule="auto"/>
-      </w:pPr>
-      <w:r>
-        <w:rPr>
-          <w:rFonts w:eastAsia="Times New Roman" w:cs="Times New Roman"/>
-          <w:kern w:val="0"/>
-          <w14:ligatures w14:val="none"/>
-        </w:rPr>
         <w:t>Fallbacks are only used when a product is no longer produced by the OEM — not due to inventory issues — and substitutions will be made in line with product availability from the dealer’s qualified vendor network.</w:t>
       </w:r>
     </w:p>
     <w:p>
       <w:r>
-        <w:t>{/</w:t>
-      </w:r>
-      <w:proofErr w:type="spellStart"/>
-      <w:r>
-        <w:t>isO</w:t>
-      </w:r>
-      <w:proofErr w:type="spellEnd"/>
-      <w:r>
-        <w:t>}</w:t>
+        <w:t>{/isO}</w:t>
       </w:r>
     </w:p>
     <w:p>
@@ -3231,15 +2856,7 @@
     </w:p>
     <w:p>
       <w:r>
-        <w:t>{/</w:t>
-      </w:r>
-      <w:proofErr w:type="spellStart"/>
-      <w:r>
-        <w:t>isR</w:t>
-      </w:r>
-      <w:proofErr w:type="spellEnd"/>
-      <w:r>
-        <w:t>}</w:t>
+        <w:t>{/isR}</w:t>
       </w:r>
     </w:p>
     <w:p/>
@@ -3303,15 +2920,7 @@
     </w:p>
     <w:p>
       <w:r>
-        <w:t>{/</w:t>
-      </w:r>
-      <w:proofErr w:type="spellStart"/>
-      <w:r>
-        <w:t>isN</w:t>
-      </w:r>
-      <w:proofErr w:type="spellEnd"/>
-      <w:r>
-        <w:t>}</w:t>
+        <w:t>{/isN}</w:t>
       </w:r>
     </w:p>
     <w:sectPr>

</xml_diff>

<commit_message>
Map new upper and lower limit guardrails to the Contract template Rev 8
</commit_message>
<xml_diff>
--- a/public/Templates/subscription_agreement_template.docx
+++ b/public/Templates/subscription_agreement_template.docx
@@ -46,17 +46,50 @@
     </w:p>
     <w:p>
       <w:r>
-        <w:t>Dealer Name: {Dealer_Name}</w:t>
-      </w:r>
-    </w:p>
-    <w:p>
-      <w:r>
-        <w:t>Address: {Dealer_Address}</w:t>
-      </w:r>
-    </w:p>
-    <w:p>
-      <w:r>
-        <w:t>Phone: {Dealer_Phone}</w:t>
+        <w:t xml:space="preserve">Dealer </w:t>
+      </w:r>
+      <w:proofErr w:type="gramStart"/>
+      <w:r>
+        <w:t>Name: {</w:t>
+      </w:r>
+      <w:proofErr w:type="spellStart"/>
+      <w:proofErr w:type="gramEnd"/>
+      <w:r>
+        <w:t>Dealer_Name</w:t>
+      </w:r>
+      <w:proofErr w:type="spellEnd"/>
+      <w:r>
+        <w:t>}</w:t>
+      </w:r>
+    </w:p>
+    <w:p>
+      <w:proofErr w:type="gramStart"/>
+      <w:r>
+        <w:t>Address: {</w:t>
+      </w:r>
+      <w:proofErr w:type="spellStart"/>
+      <w:proofErr w:type="gramEnd"/>
+      <w:r>
+        <w:t>Dealer_Address</w:t>
+      </w:r>
+      <w:proofErr w:type="spellEnd"/>
+      <w:r>
+        <w:t>}</w:t>
+      </w:r>
+    </w:p>
+    <w:p>
+      <w:proofErr w:type="gramStart"/>
+      <w:r>
+        <w:t>Phone: {</w:t>
+      </w:r>
+      <w:proofErr w:type="spellStart"/>
+      <w:proofErr w:type="gramEnd"/>
+      <w:r>
+        <w:t>Dealer_Phone</w:t>
+      </w:r>
+      <w:proofErr w:type="spellEnd"/>
+      <w:r>
+        <w:t>}</w:t>
       </w:r>
     </w:p>
     <w:p>
@@ -83,21 +116,46 @@
     </w:p>
     <w:p>
       <w:r>
-        <w:t xml:space="preserve">Customer Name: </w:t>
-      </w:r>
-      <w:r>
-        <w:rPr>
-          <w:highlight w:val="yellow"/>
-        </w:rPr>
-        <w:t>{Customer_Name}</w:t>
-      </w:r>
-    </w:p>
-    <w:p>
+        <w:t xml:space="preserve">Customer </w:t>
+      </w:r>
+      <w:proofErr w:type="gramStart"/>
+      <w:r>
+        <w:t xml:space="preserve">Name: </w:t>
+      </w:r>
+      <w:r>
+        <w:rPr>
+          <w:highlight w:val="yellow"/>
+        </w:rPr>
+        <w:t>{</w:t>
+      </w:r>
+      <w:proofErr w:type="spellStart"/>
+      <w:proofErr w:type="gramEnd"/>
+      <w:r>
+        <w:rPr>
+          <w:highlight w:val="yellow"/>
+        </w:rPr>
+        <w:t>Customer_Name</w:t>
+      </w:r>
+      <w:proofErr w:type="spellEnd"/>
+      <w:r>
+        <w:rPr>
+          <w:highlight w:val="yellow"/>
+        </w:rPr>
+        <w:t>}</w:t>
+      </w:r>
+    </w:p>
+    <w:p>
+      <w:proofErr w:type="gramStart"/>
       <w:r>
         <w:t>Address: {</w:t>
       </w:r>
-      <w:r>
-        <w:t>Customer_Address_Line1</w:t>
+      <w:proofErr w:type="gramEnd"/>
+      <w:r>
+        <w:t>Customer_Address_</w:t>
+      </w:r>
+      <w:proofErr w:type="gramStart"/>
+      <w:r>
+        <w:t>Line1</w:t>
       </w:r>
       <w:r>
         <w:t>}</w:t>
@@ -105,8 +163,13 @@
       <w:r>
         <w:t>, {</w:t>
       </w:r>
-      <w:r>
-        <w:t>Customer_Address_Line2</w:t>
+      <w:proofErr w:type="gramEnd"/>
+      <w:r>
+        <w:t>Customer_Address_</w:t>
+      </w:r>
+      <w:proofErr w:type="gramStart"/>
+      <w:r>
+        <w:t>Line2</w:t>
       </w:r>
       <w:r>
         <w:t>}</w:t>
@@ -114,44 +177,83 @@
       <w:r>
         <w:t>, {</w:t>
       </w:r>
-      <w:r>
-        <w:t>Customer_City</w:t>
-      </w:r>
+      <w:proofErr w:type="spellStart"/>
+      <w:proofErr w:type="gramEnd"/>
+      <w:r>
+        <w:t>Customer_</w:t>
+      </w:r>
+      <w:proofErr w:type="gramStart"/>
+      <w:r>
+        <w:t>City</w:t>
+      </w:r>
+      <w:proofErr w:type="spellEnd"/>
       <w:r>
         <w:t>}</w:t>
       </w:r>
       <w:r>
         <w:t>, {</w:t>
       </w:r>
-      <w:r>
-        <w:t>Customer_State</w:t>
-      </w:r>
+      <w:proofErr w:type="spellStart"/>
+      <w:proofErr w:type="gramEnd"/>
+      <w:r>
+        <w:t>Customer_</w:t>
+      </w:r>
+      <w:proofErr w:type="gramStart"/>
+      <w:r>
+        <w:t>State</w:t>
+      </w:r>
+      <w:proofErr w:type="spellEnd"/>
       <w:r>
         <w:t xml:space="preserve">}, </w:t>
       </w:r>
       <w:r>
         <w:t>{</w:t>
       </w:r>
+      <w:proofErr w:type="spellStart"/>
+      <w:proofErr w:type="gramEnd"/>
       <w:r>
         <w:t>Customer_Zip</w:t>
       </w:r>
+      <w:proofErr w:type="spellEnd"/>
       <w:r>
         <w:t>}</w:t>
       </w:r>
     </w:p>
     <w:p>
-      <w:r>
-        <w:t>Contact: {Customer_Contact}</w:t>
-      </w:r>
-      <w:r>
-        <w:t xml:space="preserve">, </w:t>
-      </w:r>
+      <w:proofErr w:type="gramStart"/>
+      <w:r>
+        <w:t>Contact: {</w:t>
+      </w:r>
+      <w:proofErr w:type="spellStart"/>
+      <w:proofErr w:type="gramEnd"/>
+      <w:r>
+        <w:t>Customer_</w:t>
+      </w:r>
+      <w:proofErr w:type="gramStart"/>
+      <w:r>
+        <w:t>Contact</w:t>
+      </w:r>
+      <w:proofErr w:type="spellEnd"/>
+      <w:r>
+        <w:t>}</w:t>
+      </w:r>
+      <w:r>
+        <w:t>,</w:t>
+      </w:r>
+      <w:proofErr w:type="gramEnd"/>
+      <w:r>
+        <w:t xml:space="preserve"> </w:t>
+      </w:r>
+      <w:proofErr w:type="gramStart"/>
       <w:r>
         <w:t>Title: {</w:t>
       </w:r>
+      <w:proofErr w:type="spellStart"/>
+      <w:proofErr w:type="gramEnd"/>
       <w:r>
         <w:t>Customer_Contact_Title</w:t>
       </w:r>
+      <w:proofErr w:type="spellEnd"/>
       <w:r>
         <w:t>}</w:t>
       </w:r>
@@ -163,7 +265,15 @@
           <w:b/>
           <w:bCs/>
         </w:rPr>
-        <w:t>Effective Date:</w:t>
+        <w:t xml:space="preserve">Effective </w:t>
+      </w:r>
+      <w:proofErr w:type="gramStart"/>
+      <w:r>
+        <w:rPr>
+          <w:b/>
+          <w:bCs/>
+        </w:rPr>
+        <w:t>Date:</w:t>
       </w:r>
       <w:r>
         <w:t xml:space="preserve"> </w:t>
@@ -172,7 +282,22 @@
         <w:rPr>
           <w:highlight w:val="yellow"/>
         </w:rPr>
-        <w:t>{Contract_Effective_Date}</w:t>
+        <w:t>{</w:t>
+      </w:r>
+      <w:proofErr w:type="spellStart"/>
+      <w:proofErr w:type="gramEnd"/>
+      <w:r>
+        <w:rPr>
+          <w:highlight w:val="yellow"/>
+        </w:rPr>
+        <w:t>Contract_Effective_Date</w:t>
+      </w:r>
+      <w:proofErr w:type="spellEnd"/>
+      <w:r>
+        <w:rPr>
+          <w:highlight w:val="yellow"/>
+        </w:rPr>
+        <w:t>}</w:t>
       </w:r>
     </w:p>
     <w:p>
@@ -279,7 +404,21 @@
         <w:rPr>
           <w:highlight w:val="yellow"/>
         </w:rPr>
-        <w:t>{/includeDCA}</w:t>
+        <w:t>{/</w:t>
+      </w:r>
+      <w:proofErr w:type="spellStart"/>
+      <w:r>
+        <w:rPr>
+          <w:highlight w:val="yellow"/>
+        </w:rPr>
+        <w:t>includeDCA</w:t>
+      </w:r>
+      <w:proofErr w:type="spellEnd"/>
+      <w:r>
+        <w:rPr>
+          <w:highlight w:val="yellow"/>
+        </w:rPr>
+        <w:t>}</w:t>
       </w:r>
     </w:p>
     <w:p>
@@ -369,7 +508,14 @@
           <w:highlight w:val="yellow"/>
         </w:rPr>
         <w:lastRenderedPageBreak/>
-        <w:t>{/include</w:t>
+        <w:t>{/</w:t>
+      </w:r>
+      <w:proofErr w:type="spellStart"/>
+      <w:r>
+        <w:rPr>
+          <w:highlight w:val="yellow"/>
+        </w:rPr>
+        <w:t>include</w:t>
       </w:r>
       <w:r>
         <w:rPr>
@@ -377,6 +523,7 @@
         </w:rPr>
         <w:t>JITR</w:t>
       </w:r>
+      <w:proofErr w:type="spellEnd"/>
       <w:r>
         <w:rPr>
           <w:highlight w:val="yellow"/>
@@ -477,7 +624,14 @@
         <w:rPr>
           <w:highlight w:val="yellow"/>
         </w:rPr>
-        <w:t>{/include</w:t>
+        <w:t>{/</w:t>
+      </w:r>
+      <w:proofErr w:type="spellStart"/>
+      <w:r>
+        <w:rPr>
+          <w:highlight w:val="yellow"/>
+        </w:rPr>
+        <w:t>include</w:t>
       </w:r>
       <w:r>
         <w:rPr>
@@ -485,6 +639,7 @@
         </w:rPr>
         <w:t>QR</w:t>
       </w:r>
+      <w:proofErr w:type="spellEnd"/>
       <w:r>
         <w:rPr>
           <w:highlight w:val="yellow"/>
@@ -556,6 +711,7 @@
         </w:rPr>
         <w:t>/</w:t>
       </w:r>
+      <w:proofErr w:type="spellStart"/>
       <w:r>
         <w:rPr>
           <w:highlight w:val="yellow"/>
@@ -568,6 +724,7 @@
         </w:rPr>
         <w:t>ESW</w:t>
       </w:r>
+      <w:proofErr w:type="spellEnd"/>
       <w:r>
         <w:rPr>
           <w:highlight w:val="yellow"/>
@@ -606,7 +763,34 @@
           <w:bCs/>
           <w:highlight w:val="yellow"/>
         </w:rPr>
-        <w:t>{Monthly_Subscription_Fee}</w:t>
+        <w:t>{</w:t>
+      </w:r>
+      <w:proofErr w:type="spellStart"/>
+      <w:r>
+        <w:rPr>
+          <w:b/>
+          <w:bCs/>
+          <w:highlight w:val="yellow"/>
+        </w:rPr>
+        <w:t>Monthly_Subscription_</w:t>
+      </w:r>
+      <w:proofErr w:type="gramStart"/>
+      <w:r>
+        <w:rPr>
+          <w:b/>
+          <w:bCs/>
+          <w:highlight w:val="yellow"/>
+        </w:rPr>
+        <w:t>Fee</w:t>
+      </w:r>
+      <w:proofErr w:type="spellEnd"/>
+      <w:r>
+        <w:rPr>
+          <w:b/>
+          <w:bCs/>
+          <w:highlight w:val="yellow"/>
+        </w:rPr>
+        <w:t>}</w:t>
       </w:r>
       <w:r>
         <w:rPr>
@@ -616,7 +800,11 @@
         <w:t xml:space="preserve"> </w:t>
       </w:r>
       <w:r>
-        <w:t xml:space="preserve">(Excluding </w:t>
+        <w:t>(</w:t>
+      </w:r>
+      <w:proofErr w:type="gramEnd"/>
+      <w:r>
+        <w:t xml:space="preserve">Excluding </w:t>
       </w:r>
       <w:r>
         <w:t>applicable s</w:t>
@@ -886,7 +1074,15 @@
     </w:p>
     <w:p>
       <w:r>
-        <w:t>Response time: e.g., next-business-day on-site diagnosis.</w:t>
+        <w:t xml:space="preserve">Response time: e.g., </w:t>
+      </w:r>
+      <w:proofErr w:type="gramStart"/>
+      <w:r>
+        <w:t>next-business-day</w:t>
+      </w:r>
+      <w:proofErr w:type="gramEnd"/>
+      <w:r>
+        <w:t xml:space="preserve"> on-site diagnosis.</w:t>
       </w:r>
     </w:p>
     <w:p>
@@ -916,7 +1112,20 @@
     </w:p>
     <w:p>
       <w:r>
-        <w:t>SKU Bias selection: {SKU_Bias_Option}</w:t>
+        <w:t xml:space="preserve">SKU Bias </w:t>
+      </w:r>
+      <w:proofErr w:type="gramStart"/>
+      <w:r>
+        <w:t>selection: {</w:t>
+      </w:r>
+      <w:proofErr w:type="spellStart"/>
+      <w:proofErr w:type="gramEnd"/>
+      <w:r>
+        <w:t>SKU_Bias_Option</w:t>
+      </w:r>
+      <w:proofErr w:type="spellEnd"/>
+      <w:r>
+        <w:t>}</w:t>
       </w:r>
     </w:p>
     <w:p>
@@ -990,8 +1199,18 @@
       </w:r>
     </w:p>
     <w:p>
-      <w:r>
-        <w:t>Name: {Dealer_SalesRep_Name}</w:t>
+      <w:proofErr w:type="gramStart"/>
+      <w:r>
+        <w:t>Name: {</w:t>
+      </w:r>
+      <w:proofErr w:type="spellStart"/>
+      <w:proofErr w:type="gramEnd"/>
+      <w:r>
+        <w:t>Dealer_SalesRep_Name</w:t>
+      </w:r>
+      <w:proofErr w:type="spellEnd"/>
+      <w:r>
+        <w:t>}</w:t>
       </w:r>
     </w:p>
     <w:p/>
@@ -1017,8 +1236,18 @@
       </w:r>
     </w:p>
     <w:p>
-      <w:r>
-        <w:t>Name: {Customer_Rep_Name}</w:t>
+      <w:proofErr w:type="gramStart"/>
+      <w:r>
+        <w:t>Name: {</w:t>
+      </w:r>
+      <w:proofErr w:type="spellStart"/>
+      <w:proofErr w:type="gramEnd"/>
+      <w:r>
+        <w:t>Customer_Rep_Name</w:t>
+      </w:r>
+      <w:proofErr w:type="spellEnd"/>
+      <w:r>
+        <w:t>}</w:t>
       </w:r>
     </w:p>
     <w:p/>
@@ -1053,7 +1282,21 @@
         <w:rPr>
           <w:highlight w:val="yellow"/>
         </w:rPr>
-        <w:t>{List_of_Devices}</w:t>
+        <w:t>{</w:t>
+      </w:r>
+      <w:proofErr w:type="spellStart"/>
+      <w:r>
+        <w:rPr>
+          <w:highlight w:val="yellow"/>
+        </w:rPr>
+        <w:t>List_of_Devices</w:t>
+      </w:r>
+      <w:proofErr w:type="spellEnd"/>
+      <w:r>
+        <w:rPr>
+          <w:highlight w:val="yellow"/>
+        </w:rPr>
+        <w:t>}</w:t>
       </w:r>
     </w:p>
     <w:p/>
@@ -1101,48 +1344,6 @@
         </w:rPr>
       </w:pPr>
     </w:p>
-    <w:tbl>
-      <w:tblPr>
-        <w:tblStyle w:val="TableGrid"/>
-        <w:tblW w:w="0" w:type="auto"/>
-        <w:tblLook w:val="04A0" w:firstRow="1" w:lastRow="0" w:firstColumn="1" w:lastColumn="0" w:noHBand="0" w:noVBand="1"/>
-      </w:tblPr>
-      <w:tblGrid>
-        <w:gridCol w:w="4675"/>
-        <w:gridCol w:w="4675"/>
-      </w:tblGrid>
-      <w:tr>
-        <w:tc>
-          <w:tcPr>
-            <w:tcW w:w="4675" w:type="dxa"/>
-          </w:tcPr>
-          <w:p>
-            <w:r>
-              <w:t>{{</w:t>
-            </w:r>
-            <w:r>
-              <w:t>#Devices_Table}}</w:t>
-            </w:r>
-            <w:r>
-              <w:t>{{Model}}</w:t>
-            </w:r>
-          </w:p>
-        </w:tc>
-        <w:tc>
-          <w:tcPr>
-            <w:tcW w:w="4675" w:type="dxa"/>
-          </w:tcPr>
-          <w:p>
-            <w:r>
-              <w:t>{{Serial}}</w:t>
-            </w:r>
-            <w:r>
-              <w:t>{{/Devices_Table</w:t>
-            </w:r>
-          </w:p>
-        </w:tc>
-      </w:tr>
-    </w:tbl>
     <w:p>
       <w:r>
         <w:br w:type="page"/>
@@ -1206,7 +1407,14 @@
         <w:rPr>
           <w:highlight w:val="yellow"/>
         </w:rPr>
-        <w:t xml:space="preserve">Device Lower Limit: </w:t>
+        <w:t xml:space="preserve">Device Lower </w:t>
+      </w:r>
+      <w:proofErr w:type="gramStart"/>
+      <w:r>
+        <w:rPr>
+          <w:highlight w:val="yellow"/>
+        </w:rPr>
+        <w:t xml:space="preserve">Limit: </w:t>
       </w:r>
       <w:r>
         <w:rPr>
@@ -1214,12 +1422,15 @@
         </w:rPr>
         <w:t>{</w:t>
       </w:r>
+      <w:proofErr w:type="spellStart"/>
+      <w:proofErr w:type="gramEnd"/>
       <w:r>
         <w:rPr>
           <w:highlight w:val="yellow"/>
         </w:rPr>
         <w:t>deviceLowerLimit</w:t>
       </w:r>
+      <w:proofErr w:type="spellEnd"/>
       <w:r>
         <w:rPr>
           <w:highlight w:val="yellow"/>
@@ -1238,7 +1449,14 @@
         <w:rPr>
           <w:highlight w:val="yellow"/>
         </w:rPr>
-        <w:t xml:space="preserve">Device Upper Limit: </w:t>
+        <w:t xml:space="preserve">Device Upper </w:t>
+      </w:r>
+      <w:proofErr w:type="gramStart"/>
+      <w:r>
+        <w:rPr>
+          <w:highlight w:val="yellow"/>
+        </w:rPr>
+        <w:t xml:space="preserve">Limit: </w:t>
       </w:r>
       <w:r>
         <w:rPr>
@@ -1246,12 +1464,15 @@
         </w:rPr>
         <w:t>{</w:t>
       </w:r>
+      <w:proofErr w:type="spellStart"/>
+      <w:proofErr w:type="gramEnd"/>
       <w:r>
         <w:rPr>
           <w:highlight w:val="yellow"/>
         </w:rPr>
         <w:t>deviceUpperLimit</w:t>
       </w:r>
+      <w:proofErr w:type="spellEnd"/>
       <w:r>
         <w:rPr>
           <w:highlight w:val="yellow"/>
@@ -1276,7 +1497,14 @@
         <w:rPr>
           <w:highlight w:val="yellow"/>
         </w:rPr>
-        <w:t xml:space="preserve">. Lower Limit: </w:t>
+        <w:t xml:space="preserve">. Lower </w:t>
+      </w:r>
+      <w:proofErr w:type="gramStart"/>
+      <w:r>
+        <w:rPr>
+          <w:highlight w:val="yellow"/>
+        </w:rPr>
+        <w:t xml:space="preserve">Limit: </w:t>
       </w:r>
       <w:r>
         <w:rPr>
@@ -1284,12 +1512,15 @@
         </w:rPr>
         <w:t>{</w:t>
       </w:r>
+      <w:proofErr w:type="spellStart"/>
+      <w:proofErr w:type="gramEnd"/>
       <w:r>
         <w:rPr>
           <w:highlight w:val="yellow"/>
         </w:rPr>
         <w:t>volumeLowerLimit</w:t>
       </w:r>
+      <w:proofErr w:type="spellEnd"/>
       <w:r>
         <w:rPr>
           <w:highlight w:val="yellow"/>
@@ -1308,7 +1539,14 @@
         <w:rPr>
           <w:highlight w:val="yellow"/>
         </w:rPr>
-        <w:t xml:space="preserve">Fleet Output Avg. Mth. Upper Limit: </w:t>
+        <w:t xml:space="preserve">Fleet Output Avg. Mth. Upper </w:t>
+      </w:r>
+      <w:proofErr w:type="gramStart"/>
+      <w:r>
+        <w:rPr>
+          <w:highlight w:val="yellow"/>
+        </w:rPr>
+        <w:t xml:space="preserve">Limit: </w:t>
       </w:r>
       <w:r>
         <w:rPr>
@@ -1316,12 +1554,15 @@
         </w:rPr>
         <w:t>{</w:t>
       </w:r>
+      <w:proofErr w:type="spellStart"/>
+      <w:proofErr w:type="gramEnd"/>
       <w:r>
         <w:rPr>
           <w:highlight w:val="yellow"/>
         </w:rPr>
         <w:t>volumeUpperLimit</w:t>
       </w:r>
+      <w:proofErr w:type="spellEnd"/>
       <w:r>
         <w:rPr>
           <w:highlight w:val="yellow"/>
@@ -2590,6 +2831,7 @@
         </w:rPr>
         <w:t>/</w:t>
       </w:r>
+      <w:proofErr w:type="spellStart"/>
       <w:r>
         <w:rPr>
           <w:highlight w:val="yellow"/>
@@ -2602,6 +2844,7 @@
         </w:rPr>
         <w:t>ESW</w:t>
       </w:r>
+      <w:proofErr w:type="spellEnd"/>
       <w:r>
         <w:rPr>
           <w:highlight w:val="yellow"/>
@@ -2660,7 +2903,11 @@
         <w:t>YOU</w:t>
       </w:r>
       <w:r>
-        <w:t>R SUBSCRIPTION IS CONFIGURED WITH THIS SKU BIAS</w:t>
+        <w:t xml:space="preserve">R SUBSCRIPTION IS CONFIGURED WITH THIS SKU </w:t>
+      </w:r>
+      <w:proofErr w:type="gramStart"/>
+      <w:r>
+        <w:t>BIAS</w:t>
       </w:r>
       <w:r>
         <w:t>:</w:t>
@@ -2675,13 +2922,24 @@
         </w:rPr>
         <w:t>{</w:t>
       </w:r>
-      <w:r>
-        <w:rPr>
-          <w:b/>
-          <w:bCs/>
-          <w:highlight w:val="yellow"/>
-        </w:rPr>
-        <w:t>SKU_Bias_Option}</w:t>
+      <w:proofErr w:type="spellStart"/>
+      <w:proofErr w:type="gramEnd"/>
+      <w:r>
+        <w:rPr>
+          <w:b/>
+          <w:bCs/>
+          <w:highlight w:val="yellow"/>
+        </w:rPr>
+        <w:t>SKU_Bias_Option</w:t>
+      </w:r>
+      <w:proofErr w:type="spellEnd"/>
+      <w:r>
+        <w:rPr>
+          <w:b/>
+          <w:bCs/>
+          <w:highlight w:val="yellow"/>
+        </w:rPr>
+        <w:t>}</w:t>
       </w:r>
     </w:p>
     <w:p/>
@@ -2756,43 +3014,69 @@
           <w:kern w:val="0"/>
           <w14:ligatures w14:val="none"/>
         </w:rPr>
-        <w:t xml:space="preserve">The monthly subscription fee has been calculated based on the known availability and cost of OEM products at the time of agreement generation. In cases where an OEM cartridge has been discontinued and is no longer manufactured or available from suppliers, the fallback sequence will apply in the following order: </w:t>
-      </w:r>
-      <w:r>
-        <w:rPr>
-          <w:rFonts w:eastAsia="Times New Roman" w:cs="Times New Roman"/>
-          <w:b/>
-          <w:bCs/>
-          <w:kern w:val="0"/>
-          <w14:ligatures w14:val="none"/>
-        </w:rPr>
-        <w:t>OEM → Remanufactured OEM (R) → New Build Compatible (N)</w:t>
-      </w:r>
+        <w:t xml:space="preserve">The monthly subscription fee has been calculated based on the known availability and cost of OEM products at the time of </w:t>
+      </w:r>
+      <w:proofErr w:type="gramStart"/>
       <w:r>
         <w:rPr>
           <w:rFonts w:eastAsia="Times New Roman" w:cs="Times New Roman"/>
           <w:kern w:val="0"/>
           <w14:ligatures w14:val="none"/>
         </w:rPr>
-        <w:t>.</w:t>
-      </w:r>
-    </w:p>
-    <w:p>
-      <w:pPr>
-        <w:spacing w:before="100" w:beforeAutospacing="1" w:after="100" w:afterAutospacing="1" w:line="240" w:lineRule="auto"/>
-      </w:pPr>
+        <w:t>agreement</w:t>
+      </w:r>
+      <w:proofErr w:type="gramEnd"/>
       <w:r>
         <w:rPr>
           <w:rFonts w:eastAsia="Times New Roman" w:cs="Times New Roman"/>
           <w:kern w:val="0"/>
           <w14:ligatures w14:val="none"/>
         </w:rPr>
+        <w:t xml:space="preserve"> generation. In cases where an OEM cartridge has been discontinued and is no longer manufactured or available from suppliers, the fallback sequence will apply in the following order: </w:t>
+      </w:r>
+      <w:r>
+        <w:rPr>
+          <w:rFonts w:eastAsia="Times New Roman" w:cs="Times New Roman"/>
+          <w:b/>
+          <w:bCs/>
+          <w:kern w:val="0"/>
+          <w14:ligatures w14:val="none"/>
+        </w:rPr>
+        <w:t>OEM → Remanufactured OEM (R) → New Build Compatible (N)</w:t>
+      </w:r>
+      <w:r>
+        <w:rPr>
+          <w:rFonts w:eastAsia="Times New Roman" w:cs="Times New Roman"/>
+          <w:kern w:val="0"/>
+          <w14:ligatures w14:val="none"/>
+        </w:rPr>
+        <w:t>.</w:t>
+      </w:r>
+    </w:p>
+    <w:p>
+      <w:pPr>
+        <w:spacing w:before="100" w:beforeAutospacing="1" w:after="100" w:afterAutospacing="1" w:line="240" w:lineRule="auto"/>
+      </w:pPr>
+      <w:r>
+        <w:rPr>
+          <w:rFonts w:eastAsia="Times New Roman" w:cs="Times New Roman"/>
+          <w:kern w:val="0"/>
+          <w14:ligatures w14:val="none"/>
+        </w:rPr>
         <w:t>Fallbacks are only used when a product is no longer produced by the OEM — not due to inventory issues — and substitutions will be made in line with product availability from the dealer’s qualified vendor network.</w:t>
       </w:r>
     </w:p>
     <w:p>
       <w:r>
-        <w:t>{/isO}</w:t>
+        <w:t>{/</w:t>
+      </w:r>
+      <w:proofErr w:type="spellStart"/>
+      <w:r>
+        <w:t>isO</w:t>
+      </w:r>
+      <w:proofErr w:type="spellEnd"/>
+      <w:r>
+        <w:t>}</w:t>
       </w:r>
     </w:p>
     <w:p>
@@ -2856,7 +3140,15 @@
     </w:p>
     <w:p>
       <w:r>
-        <w:t>{/isR}</w:t>
+        <w:t>{/</w:t>
+      </w:r>
+      <w:proofErr w:type="spellStart"/>
+      <w:r>
+        <w:t>isR</w:t>
+      </w:r>
+      <w:proofErr w:type="spellEnd"/>
+      <w:r>
+        <w:t>}</w:t>
       </w:r>
     </w:p>
     <w:p/>
@@ -2920,7 +3212,15 @@
     </w:p>
     <w:p>
       <w:r>
-        <w:t>{/isN}</w:t>
+        <w:t>{/</w:t>
+      </w:r>
+      <w:proofErr w:type="spellStart"/>
+      <w:r>
+        <w:t>isN</w:t>
+      </w:r>
+      <w:proofErr w:type="spellEnd"/>
+      <w:r>
+        <w:t>}</w:t>
       </w:r>
     </w:p>
     <w:sectPr>

</xml_diff>

<commit_message>
Updating Subscription Agreement with Table of Devices - Addendum 1
</commit_message>
<xml_diff>
--- a/public/Templates/subscription_agreement_template.docx
+++ b/public/Templates/subscription_agreement_template.docx
@@ -46,17 +46,50 @@
     </w:p>
     <w:p>
       <w:r>
-        <w:t>Dealer Name: {Dealer_Name}</w:t>
-      </w:r>
-    </w:p>
-    <w:p>
-      <w:r>
-        <w:t>Address: {Dealer_Address}</w:t>
-      </w:r>
-    </w:p>
-    <w:p>
-      <w:r>
-        <w:t>Phone: {Dealer_Phone}</w:t>
+        <w:t xml:space="preserve">Dealer </w:t>
+      </w:r>
+      <w:proofErr w:type="gramStart"/>
+      <w:r>
+        <w:t>Name: {</w:t>
+      </w:r>
+      <w:proofErr w:type="spellStart"/>
+      <w:proofErr w:type="gramEnd"/>
+      <w:r>
+        <w:t>Dealer_Name</w:t>
+      </w:r>
+      <w:proofErr w:type="spellEnd"/>
+      <w:r>
+        <w:t>}</w:t>
+      </w:r>
+    </w:p>
+    <w:p>
+      <w:proofErr w:type="gramStart"/>
+      <w:r>
+        <w:t>Address: {</w:t>
+      </w:r>
+      <w:proofErr w:type="spellStart"/>
+      <w:proofErr w:type="gramEnd"/>
+      <w:r>
+        <w:t>Dealer_Address</w:t>
+      </w:r>
+      <w:proofErr w:type="spellEnd"/>
+      <w:r>
+        <w:t>}</w:t>
+      </w:r>
+    </w:p>
+    <w:p>
+      <w:proofErr w:type="gramStart"/>
+      <w:r>
+        <w:t>Phone: {</w:t>
+      </w:r>
+      <w:proofErr w:type="spellStart"/>
+      <w:proofErr w:type="gramEnd"/>
+      <w:r>
+        <w:t>Dealer_Phone</w:t>
+      </w:r>
+      <w:proofErr w:type="spellEnd"/>
+      <w:r>
+        <w:t>}</w:t>
       </w:r>
     </w:p>
     <w:p>
@@ -83,21 +116,46 @@
     </w:p>
     <w:p>
       <w:r>
-        <w:t xml:space="preserve">Customer Name: </w:t>
-      </w:r>
-      <w:r>
-        <w:rPr>
-          <w:highlight w:val="yellow"/>
-        </w:rPr>
-        <w:t>{Customer_Name}</w:t>
-      </w:r>
-    </w:p>
-    <w:p>
+        <w:t xml:space="preserve">Customer </w:t>
+      </w:r>
+      <w:proofErr w:type="gramStart"/>
+      <w:r>
+        <w:t xml:space="preserve">Name: </w:t>
+      </w:r>
+      <w:r>
+        <w:rPr>
+          <w:highlight w:val="yellow"/>
+        </w:rPr>
+        <w:t>{</w:t>
+      </w:r>
+      <w:proofErr w:type="spellStart"/>
+      <w:proofErr w:type="gramEnd"/>
+      <w:r>
+        <w:rPr>
+          <w:highlight w:val="yellow"/>
+        </w:rPr>
+        <w:t>Customer_Name</w:t>
+      </w:r>
+      <w:proofErr w:type="spellEnd"/>
+      <w:r>
+        <w:rPr>
+          <w:highlight w:val="yellow"/>
+        </w:rPr>
+        <w:t>}</w:t>
+      </w:r>
+    </w:p>
+    <w:p>
+      <w:proofErr w:type="gramStart"/>
       <w:r>
         <w:t>Address: {</w:t>
       </w:r>
-      <w:r>
-        <w:t>Customer_Address_Line1</w:t>
+      <w:proofErr w:type="gramEnd"/>
+      <w:r>
+        <w:t>Customer_Address_</w:t>
+      </w:r>
+      <w:proofErr w:type="gramStart"/>
+      <w:r>
+        <w:t>Line1</w:t>
       </w:r>
       <w:r>
         <w:t>}</w:t>
@@ -105,8 +163,13 @@
       <w:r>
         <w:t>, {</w:t>
       </w:r>
-      <w:r>
-        <w:t>Customer_Address_Line2</w:t>
+      <w:proofErr w:type="gramEnd"/>
+      <w:r>
+        <w:t>Customer_Address_</w:t>
+      </w:r>
+      <w:proofErr w:type="gramStart"/>
+      <w:r>
+        <w:t>Line2</w:t>
       </w:r>
       <w:r>
         <w:t>}</w:t>
@@ -114,44 +177,83 @@
       <w:r>
         <w:t>, {</w:t>
       </w:r>
-      <w:r>
-        <w:t>Customer_City</w:t>
-      </w:r>
+      <w:proofErr w:type="spellStart"/>
+      <w:proofErr w:type="gramEnd"/>
+      <w:r>
+        <w:t>Customer_</w:t>
+      </w:r>
+      <w:proofErr w:type="gramStart"/>
+      <w:r>
+        <w:t>City</w:t>
+      </w:r>
+      <w:proofErr w:type="spellEnd"/>
       <w:r>
         <w:t>}</w:t>
       </w:r>
       <w:r>
         <w:t>, {</w:t>
       </w:r>
-      <w:r>
-        <w:t>Customer_State</w:t>
-      </w:r>
+      <w:proofErr w:type="spellStart"/>
+      <w:proofErr w:type="gramEnd"/>
+      <w:r>
+        <w:t>Customer_</w:t>
+      </w:r>
+      <w:proofErr w:type="gramStart"/>
+      <w:r>
+        <w:t>State</w:t>
+      </w:r>
+      <w:proofErr w:type="spellEnd"/>
       <w:r>
         <w:t xml:space="preserve">}, </w:t>
       </w:r>
       <w:r>
         <w:t>{</w:t>
       </w:r>
+      <w:proofErr w:type="spellStart"/>
+      <w:proofErr w:type="gramEnd"/>
       <w:r>
         <w:t>Customer_Zip</w:t>
       </w:r>
+      <w:proofErr w:type="spellEnd"/>
       <w:r>
         <w:t>}</w:t>
       </w:r>
     </w:p>
     <w:p>
-      <w:r>
-        <w:t>Contact: {Customer_Contact}</w:t>
-      </w:r>
-      <w:r>
-        <w:t xml:space="preserve">, </w:t>
-      </w:r>
+      <w:proofErr w:type="gramStart"/>
+      <w:r>
+        <w:t>Contact: {</w:t>
+      </w:r>
+      <w:proofErr w:type="spellStart"/>
+      <w:proofErr w:type="gramEnd"/>
+      <w:r>
+        <w:t>Customer_</w:t>
+      </w:r>
+      <w:proofErr w:type="gramStart"/>
+      <w:r>
+        <w:t>Contact</w:t>
+      </w:r>
+      <w:proofErr w:type="spellEnd"/>
+      <w:r>
+        <w:t>}</w:t>
+      </w:r>
+      <w:r>
+        <w:t>,</w:t>
+      </w:r>
+      <w:proofErr w:type="gramEnd"/>
+      <w:r>
+        <w:t xml:space="preserve"> </w:t>
+      </w:r>
+      <w:proofErr w:type="gramStart"/>
       <w:r>
         <w:t>Title: {</w:t>
       </w:r>
+      <w:proofErr w:type="spellStart"/>
+      <w:proofErr w:type="gramEnd"/>
       <w:r>
         <w:t>Customer_Contact_Title</w:t>
       </w:r>
+      <w:proofErr w:type="spellEnd"/>
       <w:r>
         <w:t>}</w:t>
       </w:r>
@@ -163,7 +265,15 @@
           <w:b/>
           <w:bCs/>
         </w:rPr>
-        <w:t>Effective Date:</w:t>
+        <w:t xml:space="preserve">Effective </w:t>
+      </w:r>
+      <w:proofErr w:type="gramStart"/>
+      <w:r>
+        <w:rPr>
+          <w:b/>
+          <w:bCs/>
+        </w:rPr>
+        <w:t>Date:</w:t>
       </w:r>
       <w:r>
         <w:t xml:space="preserve"> </w:t>
@@ -172,7 +282,22 @@
         <w:rPr>
           <w:highlight w:val="yellow"/>
         </w:rPr>
-        <w:t>{Contract_Effective_Date}</w:t>
+        <w:t>{</w:t>
+      </w:r>
+      <w:proofErr w:type="spellStart"/>
+      <w:proofErr w:type="gramEnd"/>
+      <w:r>
+        <w:rPr>
+          <w:highlight w:val="yellow"/>
+        </w:rPr>
+        <w:t>Contract_Effective_Date</w:t>
+      </w:r>
+      <w:proofErr w:type="spellEnd"/>
+      <w:r>
+        <w:rPr>
+          <w:highlight w:val="yellow"/>
+        </w:rPr>
+        <w:t>}</w:t>
       </w:r>
     </w:p>
     <w:p>
@@ -195,7 +320,7 @@
     </w:p>
     <w:p>
       <w:pPr>
-        <w:pStyle w:val="Heading3"/>
+        <w:pStyle w:val="Heading5"/>
       </w:pPr>
       <w:r>
         <w:t>1. S</w:t>
@@ -279,7 +404,21 @@
         <w:rPr>
           <w:highlight w:val="yellow"/>
         </w:rPr>
-        <w:t>{/includeDCA}</w:t>
+        <w:t>{/</w:t>
+      </w:r>
+      <w:proofErr w:type="spellStart"/>
+      <w:r>
+        <w:rPr>
+          <w:highlight w:val="yellow"/>
+        </w:rPr>
+        <w:t>includeDCA</w:t>
+      </w:r>
+      <w:proofErr w:type="spellEnd"/>
+      <w:r>
+        <w:rPr>
+          <w:highlight w:val="yellow"/>
+        </w:rPr>
+        <w:t>}</w:t>
       </w:r>
     </w:p>
     <w:p>
@@ -369,7 +508,14 @@
           <w:highlight w:val="yellow"/>
         </w:rPr>
         <w:lastRenderedPageBreak/>
-        <w:t>{/include</w:t>
+        <w:t>{/</w:t>
+      </w:r>
+      <w:proofErr w:type="spellStart"/>
+      <w:r>
+        <w:rPr>
+          <w:highlight w:val="yellow"/>
+        </w:rPr>
+        <w:t>include</w:t>
       </w:r>
       <w:r>
         <w:rPr>
@@ -377,6 +523,7 @@
         </w:rPr>
         <w:t>JITR</w:t>
       </w:r>
+      <w:proofErr w:type="spellEnd"/>
       <w:r>
         <w:rPr>
           <w:highlight w:val="yellow"/>
@@ -477,7 +624,14 @@
         <w:rPr>
           <w:highlight w:val="yellow"/>
         </w:rPr>
-        <w:t>{/include</w:t>
+        <w:t>{/</w:t>
+      </w:r>
+      <w:proofErr w:type="spellStart"/>
+      <w:r>
+        <w:rPr>
+          <w:highlight w:val="yellow"/>
+        </w:rPr>
+        <w:t>include</w:t>
       </w:r>
       <w:r>
         <w:rPr>
@@ -485,6 +639,7 @@
         </w:rPr>
         <w:t>QR</w:t>
       </w:r>
+      <w:proofErr w:type="spellEnd"/>
       <w:r>
         <w:rPr>
           <w:highlight w:val="yellow"/>
@@ -494,239 +649,272 @@
     </w:p>
     <w:p>
       <w:pPr>
+        <w:pStyle w:val="Heading5"/>
+      </w:pPr>
+      <w:r>
+        <w:t>2. Extended Service Warrant</w:t>
+      </w:r>
+      <w:r>
+        <w:t>ies</w:t>
+      </w:r>
+      <w:r>
+        <w:t xml:space="preserve"> (ESW)</w:t>
+      </w:r>
+    </w:p>
+    <w:p>
+      <w:r>
+        <w:rPr>
+          <w:highlight w:val="yellow"/>
+        </w:rPr>
+        <w:t>{#include</w:t>
+      </w:r>
+      <w:r>
+        <w:rPr>
+          <w:highlight w:val="yellow"/>
+        </w:rPr>
+        <w:t>ESW</w:t>
+      </w:r>
+      <w:r>
+        <w:rPr>
+          <w:highlight w:val="yellow"/>
+        </w:rPr>
+        <w:t>}</w:t>
+      </w:r>
+      <w:r>
+        <w:t xml:space="preserve"> </w:t>
+      </w:r>
+      <w:r>
+        <w:t xml:space="preserve">Service &amp; Repair Scope and limitations of coverage - </w:t>
+      </w:r>
+      <w:r>
+        <w:t xml:space="preserve">reference the </w:t>
+      </w:r>
+      <w:r>
+        <w:t>ESW</w:t>
+      </w:r>
+      <w:r>
+        <w:t xml:space="preserve"> Addendum (see Addendum 3).</w:t>
+      </w:r>
+    </w:p>
+    <w:p>
+      <w:r>
+        <w:rPr>
+          <w:highlight w:val="yellow"/>
+        </w:rPr>
+        <w:t>{</w:t>
+      </w:r>
+      <w:r>
+        <w:rPr>
+          <w:highlight w:val="yellow"/>
+        </w:rPr>
+        <w:t>/</w:t>
+      </w:r>
+      <w:proofErr w:type="spellStart"/>
+      <w:r>
+        <w:rPr>
+          <w:highlight w:val="yellow"/>
+        </w:rPr>
+        <w:t>include</w:t>
+      </w:r>
+      <w:r>
+        <w:rPr>
+          <w:highlight w:val="yellow"/>
+        </w:rPr>
+        <w:t>ESW</w:t>
+      </w:r>
+      <w:proofErr w:type="spellEnd"/>
+      <w:r>
+        <w:rPr>
+          <w:highlight w:val="yellow"/>
+        </w:rPr>
+        <w:t>}</w:t>
+      </w:r>
+    </w:p>
+    <w:p>
+      <w:pPr>
+        <w:pStyle w:val="Heading5"/>
+      </w:pPr>
+      <w:r>
+        <w:t>3. Monthly Subscription Fee</w:t>
+      </w:r>
+    </w:p>
+    <w:p>
+      <w:pPr>
+        <w:rPr>
+          <w:b/>
+          <w:bCs/>
+        </w:rPr>
+      </w:pPr>
+      <w:r>
+        <w:t xml:space="preserve">Total Monthly Fee: </w:t>
+      </w:r>
+      <w:r>
+        <w:rPr>
+          <w:b/>
+          <w:bCs/>
+        </w:rPr>
+        <w:t>$</w:t>
+      </w:r>
+      <w:r>
+        <w:rPr>
+          <w:b/>
+          <w:bCs/>
+          <w:highlight w:val="yellow"/>
+        </w:rPr>
+        <w:t>{</w:t>
+      </w:r>
+      <w:proofErr w:type="spellStart"/>
+      <w:r>
+        <w:rPr>
+          <w:b/>
+          <w:bCs/>
+          <w:highlight w:val="yellow"/>
+        </w:rPr>
+        <w:t>Monthly_Subscription_</w:t>
+      </w:r>
+      <w:proofErr w:type="gramStart"/>
+      <w:r>
+        <w:rPr>
+          <w:b/>
+          <w:bCs/>
+          <w:highlight w:val="yellow"/>
+        </w:rPr>
+        <w:t>Fee</w:t>
+      </w:r>
+      <w:proofErr w:type="spellEnd"/>
+      <w:r>
+        <w:rPr>
+          <w:b/>
+          <w:bCs/>
+          <w:highlight w:val="yellow"/>
+        </w:rPr>
+        <w:t>}</w:t>
+      </w:r>
+      <w:r>
+        <w:rPr>
+          <w:b/>
+          <w:bCs/>
+        </w:rPr>
+        <w:t xml:space="preserve"> </w:t>
+      </w:r>
+      <w:r>
+        <w:t>(</w:t>
+      </w:r>
+      <w:proofErr w:type="gramEnd"/>
+      <w:r>
+        <w:t xml:space="preserve">Excluding </w:t>
+      </w:r>
+      <w:r>
+        <w:t>applicable s</w:t>
+      </w:r>
+      <w:r>
+        <w:t xml:space="preserve">ales </w:t>
+      </w:r>
+      <w:r>
+        <w:t>t</w:t>
+      </w:r>
+      <w:r>
+        <w:t>ax</w:t>
+      </w:r>
+      <w:r>
+        <w:t>)</w:t>
+      </w:r>
+    </w:p>
+    <w:p>
+      <w:pPr>
+        <w:pStyle w:val="Heading5"/>
+      </w:pPr>
+      <w:r>
+        <w:t>4. Billing &amp; Payment</w:t>
+      </w:r>
+    </w:p>
+    <w:p>
+      <w:r>
+        <w:t>Invoiced monthly in advance.</w:t>
+      </w:r>
+    </w:p>
+    <w:p>
+      <w:r>
+        <w:t>Auto-charge to customer’s payment method on file.</w:t>
+      </w:r>
+    </w:p>
+    <w:p>
+      <w:r>
+        <w:t>Terms for late payment and service suspension included.</w:t>
+      </w:r>
+    </w:p>
+    <w:p>
+      <w:pPr>
+        <w:pStyle w:val="Heading5"/>
+      </w:pPr>
+      <w:r>
+        <w:t>5. Term and Termination</w:t>
+      </w:r>
+    </w:p>
+    <w:p>
+      <w:pPr>
+        <w:rPr>
+          <w:b/>
+          <w:bCs/>
+        </w:rPr>
+      </w:pPr>
+      <w:r>
+        <w:rPr>
+          <w:b/>
+          <w:bCs/>
+        </w:rPr>
+        <w:t xml:space="preserve">Initial Term: </w:t>
+      </w:r>
+    </w:p>
+    <w:p>
+      <w:r>
+        <w:t>12 months.</w:t>
+      </w:r>
+    </w:p>
+    <w:p>
+      <w:r>
+        <w:t xml:space="preserve">Automatic Renewal: Continues </w:t>
+      </w:r>
+      <w:r>
+        <w:t>for successive 12-month terms</w:t>
+      </w:r>
+      <w:r>
+        <w:t xml:space="preserve"> unless one party gives 30 days’ written notice before renewal.</w:t>
+      </w:r>
+    </w:p>
+    <w:p>
+      <w:pPr>
+        <w:rPr>
+          <w:b/>
+          <w:bCs/>
+        </w:rPr>
+      </w:pPr>
+      <w:r>
+        <w:rPr>
+          <w:b/>
+          <w:bCs/>
+        </w:rPr>
+        <w:t>Termination:</w:t>
+      </w:r>
+    </w:p>
+    <w:p>
+      <w:r>
+        <w:t>For convenience: 30 days’ notice.</w:t>
+      </w:r>
+    </w:p>
+    <w:p>
+      <w:r>
+        <w:t>For cause: immediate if payment or SLA obligations are breached.</w:t>
+      </w:r>
+    </w:p>
+    <w:p>
+      <w:pPr>
         <w:pStyle w:val="Heading3"/>
       </w:pPr>
-      <w:r>
-        <w:t>2. Extended Service Warrant</w:t>
-      </w:r>
-      <w:r>
-        <w:t>ies</w:t>
-      </w:r>
-      <w:r>
-        <w:t xml:space="preserve"> (ESW)</w:t>
-      </w:r>
-    </w:p>
-    <w:p>
-      <w:r>
-        <w:rPr>
-          <w:highlight w:val="yellow"/>
-        </w:rPr>
-        <w:t>{#include</w:t>
-      </w:r>
-      <w:r>
-        <w:rPr>
-          <w:highlight w:val="yellow"/>
-        </w:rPr>
-        <w:t>ESW</w:t>
-      </w:r>
-      <w:r>
-        <w:rPr>
-          <w:highlight w:val="yellow"/>
-        </w:rPr>
-        <w:t>}</w:t>
-      </w:r>
-      <w:r>
-        <w:t xml:space="preserve"> </w:t>
-      </w:r>
-      <w:r>
-        <w:t xml:space="preserve">Service &amp; Repair Scope and limitations of coverage - </w:t>
-      </w:r>
-      <w:r>
-        <w:t xml:space="preserve">reference the </w:t>
-      </w:r>
-      <w:r>
-        <w:t>ESW</w:t>
-      </w:r>
-      <w:r>
-        <w:t xml:space="preserve"> Addendum (see Addendum 3).</w:t>
-      </w:r>
-    </w:p>
-    <w:p>
-      <w:r>
-        <w:rPr>
-          <w:highlight w:val="yellow"/>
-        </w:rPr>
-        <w:t>{</w:t>
-      </w:r>
-      <w:r>
-        <w:rPr>
-          <w:highlight w:val="yellow"/>
-        </w:rPr>
-        <w:t>/</w:t>
-      </w:r>
-      <w:r>
-        <w:rPr>
-          <w:highlight w:val="yellow"/>
-        </w:rPr>
-        <w:t>include</w:t>
-      </w:r>
-      <w:r>
-        <w:rPr>
-          <w:highlight w:val="yellow"/>
-        </w:rPr>
-        <w:t>ESW</w:t>
-      </w:r>
-      <w:r>
-        <w:rPr>
-          <w:highlight w:val="yellow"/>
-        </w:rPr>
-        <w:t>}</w:t>
-      </w:r>
-    </w:p>
-    <w:p>
-      <w:pPr>
-        <w:pStyle w:val="Heading3"/>
-      </w:pPr>
-      <w:r>
-        <w:t>3. Monthly Subscription Fee</w:t>
-      </w:r>
-    </w:p>
-    <w:p>
-      <w:pPr>
-        <w:rPr>
-          <w:b/>
-          <w:bCs/>
-        </w:rPr>
-      </w:pPr>
-      <w:r>
-        <w:t xml:space="preserve">Total Monthly Fee: </w:t>
-      </w:r>
-      <w:r>
-        <w:rPr>
-          <w:b/>
-          <w:bCs/>
-        </w:rPr>
-        <w:t>$</w:t>
-      </w:r>
-      <w:r>
-        <w:rPr>
-          <w:b/>
-          <w:bCs/>
-          <w:highlight w:val="yellow"/>
-        </w:rPr>
-        <w:t>{Monthly_Subscription_Fee}</w:t>
-      </w:r>
-      <w:r>
-        <w:rPr>
-          <w:b/>
-          <w:bCs/>
-        </w:rPr>
-        <w:t xml:space="preserve"> </w:t>
-      </w:r>
-      <w:r>
-        <w:t xml:space="preserve">(Excluding </w:t>
-      </w:r>
-      <w:r>
-        <w:t>applicable s</w:t>
-      </w:r>
-      <w:r>
-        <w:t xml:space="preserve">ales </w:t>
-      </w:r>
-      <w:r>
-        <w:t>t</w:t>
-      </w:r>
-      <w:r>
-        <w:t>ax</w:t>
-      </w:r>
-      <w:r>
-        <w:t>)</w:t>
-      </w:r>
-    </w:p>
-    <w:p>
-      <w:pPr>
-        <w:pStyle w:val="Heading3"/>
-      </w:pPr>
-      <w:r>
-        <w:t>4. Billing &amp; Payment</w:t>
-      </w:r>
-    </w:p>
-    <w:p>
-      <w:r>
-        <w:t>Invoiced monthly in advance.</w:t>
-      </w:r>
-    </w:p>
-    <w:p>
-      <w:r>
-        <w:t>Auto-charge to customer’s payment method on file.</w:t>
-      </w:r>
-    </w:p>
-    <w:p>
-      <w:r>
-        <w:t>Terms for late payment and service suspension included.</w:t>
-      </w:r>
-    </w:p>
-    <w:p>
-      <w:pPr>
-        <w:pStyle w:val="Heading3"/>
-      </w:pPr>
-      <w:r>
-        <w:t>5. Term and Termination</w:t>
-      </w:r>
-    </w:p>
-    <w:p>
-      <w:pPr>
-        <w:rPr>
-          <w:b/>
-          <w:bCs/>
-        </w:rPr>
-      </w:pPr>
-      <w:r>
-        <w:rPr>
-          <w:b/>
-          <w:bCs/>
-        </w:rPr>
-        <w:t xml:space="preserve">Initial Term: </w:t>
-      </w:r>
-    </w:p>
-    <w:p>
-      <w:r>
-        <w:t>12 months.</w:t>
-      </w:r>
-    </w:p>
-    <w:p>
-      <w:r>
-        <w:t xml:space="preserve">Automatic Renewal: Continues </w:t>
-      </w:r>
-      <w:r>
-        <w:t>for successive 12-month terms</w:t>
-      </w:r>
-      <w:r>
-        <w:t xml:space="preserve"> unless one party gives 30 days’ written notice before renewal.</w:t>
-      </w:r>
-    </w:p>
-    <w:p>
-      <w:pPr>
-        <w:rPr>
-          <w:b/>
-          <w:bCs/>
-        </w:rPr>
-      </w:pPr>
-      <w:r>
-        <w:rPr>
-          <w:b/>
-          <w:bCs/>
-        </w:rPr>
-        <w:t>Termination:</w:t>
-      </w:r>
-    </w:p>
-    <w:p>
-      <w:r>
-        <w:t>For convenience: 30 days’ notice.</w:t>
-      </w:r>
-    </w:p>
-    <w:p>
-      <w:r>
-        <w:t>For cause: immediate if payment or SLA obligations are breached.</w:t>
-      </w:r>
-    </w:p>
-    <w:p>
-      <w:pPr>
-        <w:pStyle w:val="Heading3"/>
-      </w:pPr>
-    </w:p>
-    <w:p>
-      <w:pPr>
-        <w:pStyle w:val="Heading3"/>
+    </w:p>
+    <w:p>
+      <w:pPr>
+        <w:pStyle w:val="Heading5"/>
       </w:pPr>
       <w:r>
         <w:t>6</w:t>
@@ -804,8 +992,18 @@
       </w:r>
     </w:p>
     <w:p>
-      <w:r>
-        <w:t>Name: {Dealer_SalesRep_Name}</w:t>
+      <w:proofErr w:type="gramStart"/>
+      <w:r>
+        <w:t>Name: {</w:t>
+      </w:r>
+      <w:proofErr w:type="spellStart"/>
+      <w:proofErr w:type="gramEnd"/>
+      <w:r>
+        <w:t>Dealer_SalesRep_Name</w:t>
+      </w:r>
+      <w:proofErr w:type="spellEnd"/>
+      <w:r>
+        <w:t>}</w:t>
       </w:r>
     </w:p>
     <w:p/>
@@ -831,8 +1029,18 @@
       </w:r>
     </w:p>
     <w:p>
-      <w:r>
-        <w:t>Name: {Customer_Rep_Name}</w:t>
+      <w:proofErr w:type="gramStart"/>
+      <w:r>
+        <w:t>Name: {</w:t>
+      </w:r>
+      <w:proofErr w:type="spellStart"/>
+      <w:proofErr w:type="gramEnd"/>
+      <w:r>
+        <w:t>Customer_Rep_Name</w:t>
+      </w:r>
+      <w:proofErr w:type="spellEnd"/>
+      <w:r>
+        <w:t>}</w:t>
       </w:r>
     </w:p>
     <w:p/>
@@ -961,7 +1169,15 @@
     </w:p>
     <w:p>
       <w:r>
-        <w:t>Response time: e.g., next-business-day on-site diagnosis.</w:t>
+        <w:t xml:space="preserve">Response time: e.g., </w:t>
+      </w:r>
+      <w:proofErr w:type="gramStart"/>
+      <w:r>
+        <w:t>next-business-day</w:t>
+      </w:r>
+      <w:proofErr w:type="gramEnd"/>
+      <w:r>
+        <w:t xml:space="preserve"> on-site diagnosis.</w:t>
       </w:r>
     </w:p>
     <w:p>
@@ -991,7 +1207,20 @@
     </w:p>
     <w:p>
       <w:r>
-        <w:t>SKU Bias selection: {SKU_Bias_Option}</w:t>
+        <w:t xml:space="preserve">SKU Bias </w:t>
+      </w:r>
+      <w:proofErr w:type="gramStart"/>
+      <w:r>
+        <w:t>selection: {</w:t>
+      </w:r>
+      <w:proofErr w:type="spellStart"/>
+      <w:proofErr w:type="gramEnd"/>
+      <w:r>
+        <w:t>SKU_Bias_Option</w:t>
+      </w:r>
+      <w:proofErr w:type="spellEnd"/>
+      <w:r>
+        <w:t>}</w:t>
       </w:r>
     </w:p>
     <w:p>
@@ -1066,7 +1295,21 @@
         <w:rPr>
           <w:highlight w:val="yellow"/>
         </w:rPr>
-        <w:t>{List_of_Devices}</w:t>
+        <w:t>{</w:t>
+      </w:r>
+      <w:proofErr w:type="spellStart"/>
+      <w:r>
+        <w:rPr>
+          <w:highlight w:val="yellow"/>
+        </w:rPr>
+        <w:t>List_of_Devices</w:t>
+      </w:r>
+      <w:proofErr w:type="spellEnd"/>
+      <w:r>
+        <w:rPr>
+          <w:highlight w:val="yellow"/>
+        </w:rPr>
+        <w:t>}</w:t>
       </w:r>
     </w:p>
     <w:p/>
@@ -1177,7 +1420,14 @@
         <w:rPr>
           <w:highlight w:val="yellow"/>
         </w:rPr>
-        <w:t xml:space="preserve">Device Lower Limit: </w:t>
+        <w:t xml:space="preserve">Device Lower </w:t>
+      </w:r>
+      <w:proofErr w:type="gramStart"/>
+      <w:r>
+        <w:rPr>
+          <w:highlight w:val="yellow"/>
+        </w:rPr>
+        <w:t xml:space="preserve">Limit: </w:t>
       </w:r>
       <w:r>
         <w:rPr>
@@ -1185,12 +1435,14 @@
         </w:rPr>
         <w:t>{</w:t>
       </w:r>
+      <w:proofErr w:type="spellStart"/>
       <w:r>
         <w:rPr>
           <w:highlight w:val="yellow"/>
         </w:rPr>
         <w:t>deviceLowerLimit</w:t>
       </w:r>
+      <w:proofErr w:type="spellEnd"/>
       <w:r>
         <w:rPr>
           <w:highlight w:val="yellow"/>
@@ -1207,7 +1459,21 @@
         <w:rPr>
           <w:highlight w:val="yellow"/>
         </w:rPr>
-        <w:t xml:space="preserve">Device Upper Limit: </w:t>
+        <w:t>Device</w:t>
+      </w:r>
+      <w:proofErr w:type="gramEnd"/>
+      <w:r>
+        <w:rPr>
+          <w:highlight w:val="yellow"/>
+        </w:rPr>
+        <w:t xml:space="preserve"> Upper </w:t>
+      </w:r>
+      <w:proofErr w:type="gramStart"/>
+      <w:r>
+        <w:rPr>
+          <w:highlight w:val="yellow"/>
+        </w:rPr>
+        <w:t xml:space="preserve">Limit: </w:t>
       </w:r>
       <w:r>
         <w:rPr>
@@ -1215,12 +1481,15 @@
         </w:rPr>
         <w:t>{</w:t>
       </w:r>
+      <w:proofErr w:type="spellStart"/>
+      <w:proofErr w:type="gramEnd"/>
       <w:r>
         <w:rPr>
           <w:highlight w:val="yellow"/>
         </w:rPr>
         <w:t>deviceUpperLimit</w:t>
       </w:r>
+      <w:proofErr w:type="spellEnd"/>
       <w:r>
         <w:rPr>
           <w:highlight w:val="yellow"/>
@@ -1245,7 +1514,14 @@
         <w:rPr>
           <w:highlight w:val="yellow"/>
         </w:rPr>
-        <w:t xml:space="preserve">. Lower Limit: </w:t>
+        <w:t xml:space="preserve">. Lower </w:t>
+      </w:r>
+      <w:proofErr w:type="gramStart"/>
+      <w:r>
+        <w:rPr>
+          <w:highlight w:val="yellow"/>
+        </w:rPr>
+        <w:t xml:space="preserve">Limit: </w:t>
       </w:r>
       <w:r>
         <w:rPr>
@@ -1253,12 +1529,14 @@
         </w:rPr>
         <w:t>{</w:t>
       </w:r>
+      <w:proofErr w:type="spellStart"/>
       <w:r>
         <w:rPr>
           <w:highlight w:val="yellow"/>
         </w:rPr>
         <w:t>volumeLowerLimit</w:t>
       </w:r>
+      <w:proofErr w:type="spellEnd"/>
       <w:r>
         <w:rPr>
           <w:highlight w:val="yellow"/>
@@ -1275,7 +1553,21 @@
         <w:rPr>
           <w:highlight w:val="yellow"/>
         </w:rPr>
-        <w:t xml:space="preserve">Fleet Output Avg. Mth. Upper Limit: </w:t>
+        <w:t>Fleet</w:t>
+      </w:r>
+      <w:proofErr w:type="gramEnd"/>
+      <w:r>
+        <w:rPr>
+          <w:highlight w:val="yellow"/>
+        </w:rPr>
+        <w:t xml:space="preserve"> Output Avg. Mth. Upper </w:t>
+      </w:r>
+      <w:proofErr w:type="gramStart"/>
+      <w:r>
+        <w:rPr>
+          <w:highlight w:val="yellow"/>
+        </w:rPr>
+        <w:t xml:space="preserve">Limit: </w:t>
       </w:r>
       <w:r>
         <w:rPr>
@@ -1283,12 +1575,15 @@
         </w:rPr>
         <w:t>{</w:t>
       </w:r>
+      <w:proofErr w:type="spellStart"/>
+      <w:proofErr w:type="gramEnd"/>
       <w:r>
         <w:rPr>
           <w:highlight w:val="yellow"/>
         </w:rPr>
         <w:t>volumeUpperLimit</w:t>
       </w:r>
+      <w:proofErr w:type="spellEnd"/>
       <w:r>
         <w:rPr>
           <w:highlight w:val="yellow"/>
@@ -2397,6 +2692,7 @@
           <w:sz w:val="22"/>
           <w:szCs w:val="22"/>
         </w:rPr>
+        <w:lastRenderedPageBreak/>
         <w:t>Workers’ Compensation: Minimum $1M.</w:t>
       </w:r>
     </w:p>
@@ -2414,7 +2710,6 @@
           <w:sz w:val="22"/>
           <w:szCs w:val="22"/>
         </w:rPr>
-        <w:lastRenderedPageBreak/>
         <w:t>10. Time &amp; Materials Pricing (Non-ESW Repairs):</w:t>
       </w:r>
     </w:p>
@@ -2557,6 +2852,7 @@
         </w:rPr>
         <w:t>/</w:t>
       </w:r>
+      <w:proofErr w:type="spellStart"/>
       <w:r>
         <w:rPr>
           <w:highlight w:val="yellow"/>
@@ -2569,6 +2865,7 @@
         </w:rPr>
         <w:t>ESW</w:t>
       </w:r>
+      <w:proofErr w:type="spellEnd"/>
       <w:r>
         <w:rPr>
           <w:highlight w:val="yellow"/>
@@ -2627,7 +2924,11 @@
         <w:t>YOU</w:t>
       </w:r>
       <w:r>
-        <w:t>R SUBSCRIPTION IS CONFIGURED WITH THIS SKU BIAS</w:t>
+        <w:t xml:space="preserve">R SUBSCRIPTION IS CONFIGURED WITH THIS SKU </w:t>
+      </w:r>
+      <w:proofErr w:type="gramStart"/>
+      <w:r>
+        <w:t>BIAS</w:t>
       </w:r>
       <w:r>
         <w:t>:</w:t>
@@ -2642,13 +2943,24 @@
         </w:rPr>
         <w:t>{</w:t>
       </w:r>
-      <w:r>
-        <w:rPr>
-          <w:b/>
-          <w:bCs/>
-          <w:highlight w:val="yellow"/>
-        </w:rPr>
-        <w:t>SKU_Bias_Option}</w:t>
+      <w:proofErr w:type="spellStart"/>
+      <w:proofErr w:type="gramEnd"/>
+      <w:r>
+        <w:rPr>
+          <w:b/>
+          <w:bCs/>
+          <w:highlight w:val="yellow"/>
+        </w:rPr>
+        <w:t>SKU_Bias_Option</w:t>
+      </w:r>
+      <w:proofErr w:type="spellEnd"/>
+      <w:r>
+        <w:rPr>
+          <w:b/>
+          <w:bCs/>
+          <w:highlight w:val="yellow"/>
+        </w:rPr>
+        <w:t>}</w:t>
       </w:r>
     </w:p>
     <w:p/>
@@ -2723,43 +3035,69 @@
           <w:kern w:val="0"/>
           <w14:ligatures w14:val="none"/>
         </w:rPr>
-        <w:t xml:space="preserve">The monthly subscription fee has been calculated based on the known availability and cost of OEM products at the time of agreement generation. In cases where an OEM cartridge has been discontinued and is no longer manufactured or available from suppliers, the fallback sequence will apply in the following order: </w:t>
-      </w:r>
-      <w:r>
-        <w:rPr>
-          <w:rFonts w:eastAsia="Times New Roman" w:cs="Times New Roman"/>
-          <w:b/>
-          <w:bCs/>
-          <w:kern w:val="0"/>
-          <w14:ligatures w14:val="none"/>
-        </w:rPr>
-        <w:t>OEM → Remanufactured OEM (R) → New Build Compatible (N)</w:t>
-      </w:r>
+        <w:t xml:space="preserve">The monthly subscription fee has been calculated based on the known availability and cost of OEM products at the time of </w:t>
+      </w:r>
+      <w:proofErr w:type="gramStart"/>
       <w:r>
         <w:rPr>
           <w:rFonts w:eastAsia="Times New Roman" w:cs="Times New Roman"/>
           <w:kern w:val="0"/>
           <w14:ligatures w14:val="none"/>
         </w:rPr>
-        <w:t>.</w:t>
-      </w:r>
-    </w:p>
-    <w:p>
-      <w:pPr>
-        <w:spacing w:before="100" w:beforeAutospacing="1" w:after="100" w:afterAutospacing="1" w:line="240" w:lineRule="auto"/>
-      </w:pPr>
+        <w:t>agreement</w:t>
+      </w:r>
+      <w:proofErr w:type="gramEnd"/>
       <w:r>
         <w:rPr>
           <w:rFonts w:eastAsia="Times New Roman" w:cs="Times New Roman"/>
           <w:kern w:val="0"/>
           <w14:ligatures w14:val="none"/>
         </w:rPr>
+        <w:t xml:space="preserve"> generation. In cases where an OEM cartridge has been discontinued and is no longer manufactured or available from suppliers, the fallback sequence will apply in the following order: </w:t>
+      </w:r>
+      <w:r>
+        <w:rPr>
+          <w:rFonts w:eastAsia="Times New Roman" w:cs="Times New Roman"/>
+          <w:b/>
+          <w:bCs/>
+          <w:kern w:val="0"/>
+          <w14:ligatures w14:val="none"/>
+        </w:rPr>
+        <w:t>OEM → Remanufactured OEM (R) → New Build Compatible (N)</w:t>
+      </w:r>
+      <w:r>
+        <w:rPr>
+          <w:rFonts w:eastAsia="Times New Roman" w:cs="Times New Roman"/>
+          <w:kern w:val="0"/>
+          <w14:ligatures w14:val="none"/>
+        </w:rPr>
+        <w:t>.</w:t>
+      </w:r>
+    </w:p>
+    <w:p>
+      <w:pPr>
+        <w:spacing w:before="100" w:beforeAutospacing="1" w:after="100" w:afterAutospacing="1" w:line="240" w:lineRule="auto"/>
+      </w:pPr>
+      <w:r>
+        <w:rPr>
+          <w:rFonts w:eastAsia="Times New Roman" w:cs="Times New Roman"/>
+          <w:kern w:val="0"/>
+          <w14:ligatures w14:val="none"/>
+        </w:rPr>
         <w:t>Fallbacks are only used when a product is no longer produced by the OEM — not due to inventory issues — and substitutions will be made in line with product availability from the dealer’s qualified vendor network.</w:t>
       </w:r>
     </w:p>
     <w:p>
       <w:r>
-        <w:t>{/isO}</w:t>
+        <w:t>{/</w:t>
+      </w:r>
+      <w:proofErr w:type="spellStart"/>
+      <w:r>
+        <w:t>isO</w:t>
+      </w:r>
+      <w:proofErr w:type="spellEnd"/>
+      <w:r>
+        <w:t>}</w:t>
       </w:r>
     </w:p>
     <w:p>
@@ -2823,7 +3161,15 @@
     </w:p>
     <w:p>
       <w:r>
-        <w:t>{/isR}</w:t>
+        <w:t>{/</w:t>
+      </w:r>
+      <w:proofErr w:type="spellStart"/>
+      <w:r>
+        <w:t>isR</w:t>
+      </w:r>
+      <w:proofErr w:type="spellEnd"/>
+      <w:r>
+        <w:t>}</w:t>
       </w:r>
     </w:p>
     <w:p/>
@@ -2887,13 +3233,26 @@
     </w:p>
     <w:p>
       <w:r>
-        <w:t>{/isN}</w:t>
+        <w:t>{/</w:t>
+      </w:r>
+      <w:proofErr w:type="spellStart"/>
+      <w:r>
+        <w:t>isN</w:t>
+      </w:r>
+      <w:proofErr w:type="spellEnd"/>
+      <w:r>
+        <w:t>}</w:t>
       </w:r>
     </w:p>
     <w:sectPr>
-      <w:headerReference w:type="default" r:id="rId8"/>
-      <w:pgSz w:w="12240" w:h="15840"/>
-      <w:pgMar w:top="1440" w:right="1440" w:bottom="1440" w:left="1440" w:header="720" w:footer="720" w:gutter="0"/>
+      <w:headerReference w:type="even" r:id="rId8"/>
+      <w:headerReference w:type="default" r:id="rId9"/>
+      <w:footerReference w:type="even" r:id="rId10"/>
+      <w:footerReference w:type="default" r:id="rId11"/>
+      <w:headerReference w:type="first" r:id="rId12"/>
+      <w:footerReference w:type="first" r:id="rId13"/>
+      <w:pgSz w:w="12240" w:h="15840" w:code="1"/>
+      <w:pgMar w:top="2160" w:right="864" w:bottom="1440" w:left="864" w:header="720" w:footer="720" w:gutter="0"/>
       <w:cols w:space="720"/>
       <w:docGrid w:linePitch="360"/>
     </w:sectPr>
@@ -2926,6 +3285,36 @@
 </w:endnotes>
 </file>
 
+<file path=word/footer1.xml><?xml version="1.0" encoding="utf-8"?>
+<w:ftr xmlns:wpc="http://schemas.microsoft.com/office/word/2010/wordprocessingCanvas" xmlns:cx="http://schemas.microsoft.com/office/drawing/2014/chartex" xmlns:cx1="http://schemas.microsoft.com/office/drawing/2015/9/8/chartex" xmlns:cx2="http://schemas.microsoft.com/office/drawing/2015/10/21/chartex" xmlns:cx3="http://schemas.microsoft.com/office/drawing/2016/5/9/chartex" xmlns:cx4="http://schemas.microsoft.com/office/drawing/2016/5/10/chartex" xmlns:cx5="http://schemas.microsoft.com/office/drawing/2016/5/11/chartex" xmlns:cx6="http://schemas.microsoft.com/office/drawing/2016/5/12/chartex" xmlns:cx7="http://schemas.microsoft.com/office/drawing/2016/5/13/chartex" xmlns:cx8="http://schemas.microsoft.com/office/drawing/2016/5/14/chartex" xmlns:mc="http://schemas.openxmlformats.org/markup-compatibility/2006" xmlns:aink="http://schemas.microsoft.com/office/drawing/2016/ink" xmlns:am3d="http://schemas.microsoft.com/office/drawing/2017/model3d" xmlns:o="urn:schemas-microsoft-com:office:office" xmlns:oel="http://schemas.microsoft.com/office/2019/extlst" xmlns:r="http://schemas.openxmlformats.org/officeDocument/2006/relationships" xmlns:m="http://schemas.openxmlformats.org/officeDocument/2006/math" xmlns:v="urn:schemas-microsoft-com:vml" xmlns:wp14="http://schemas.microsoft.com/office/word/2010/wordprocessingDrawing" xmlns:wp="http://schemas.openxmlformats.org/drawingml/2006/wordprocessingDrawing" xmlns:w10="urn:schemas-microsoft-com:office:word" xmlns:w="http://schemas.openxmlformats.org/wordprocessingml/2006/main" xmlns:w14="http://schemas.microsoft.com/office/word/2010/wordml" xmlns:w15="http://schemas.microsoft.com/office/word/2012/wordml" xmlns:w16cex="http://schemas.microsoft.com/office/word/2018/wordml/cex" xmlns:w16cid="http://schemas.microsoft.com/office/word/2016/wordml/cid" xmlns:w16="http://schemas.microsoft.com/office/word/2018/wordml" xmlns:w16du="http://schemas.microsoft.com/office/word/2023/wordml/word16du" xmlns:w16sdtdh="http://schemas.microsoft.com/office/word/2020/wordml/sdtdatahash" xmlns:w16sdtfl="http://schemas.microsoft.com/office/word/2024/wordml/sdtformatlock" xmlns:w16se="http://schemas.microsoft.com/office/word/2015/wordml/symex" xmlns:wpg="http://schemas.microsoft.com/office/word/2010/wordprocessingGroup" xmlns:wpi="http://schemas.microsoft.com/office/word/2010/wordprocessingInk" xmlns:wne="http://schemas.microsoft.com/office/word/2006/wordml" xmlns:wps="http://schemas.microsoft.com/office/word/2010/wordprocessingShape" mc:Ignorable="w14 w15 w16se w16cid w16 w16cex w16sdtdh w16sdtfl w16du wp14">
+  <w:p>
+    <w:pPr>
+      <w:pStyle w:val="Footer"/>
+    </w:pPr>
+  </w:p>
+</w:ftr>
+</file>
+
+<file path=word/footer2.xml><?xml version="1.0" encoding="utf-8"?>
+<w:ftr xmlns:wpc="http://schemas.microsoft.com/office/word/2010/wordprocessingCanvas" xmlns:cx="http://schemas.microsoft.com/office/drawing/2014/chartex" xmlns:cx1="http://schemas.microsoft.com/office/drawing/2015/9/8/chartex" xmlns:cx2="http://schemas.microsoft.com/office/drawing/2015/10/21/chartex" xmlns:cx3="http://schemas.microsoft.com/office/drawing/2016/5/9/chartex" xmlns:cx4="http://schemas.microsoft.com/office/drawing/2016/5/10/chartex" xmlns:cx5="http://schemas.microsoft.com/office/drawing/2016/5/11/chartex" xmlns:cx6="http://schemas.microsoft.com/office/drawing/2016/5/12/chartex" xmlns:cx7="http://schemas.microsoft.com/office/drawing/2016/5/13/chartex" xmlns:cx8="http://schemas.microsoft.com/office/drawing/2016/5/14/chartex" xmlns:mc="http://schemas.openxmlformats.org/markup-compatibility/2006" xmlns:aink="http://schemas.microsoft.com/office/drawing/2016/ink" xmlns:am3d="http://schemas.microsoft.com/office/drawing/2017/model3d" xmlns:o="urn:schemas-microsoft-com:office:office" xmlns:oel="http://schemas.microsoft.com/office/2019/extlst" xmlns:r="http://schemas.openxmlformats.org/officeDocument/2006/relationships" xmlns:m="http://schemas.openxmlformats.org/officeDocument/2006/math" xmlns:v="urn:schemas-microsoft-com:vml" xmlns:wp14="http://schemas.microsoft.com/office/word/2010/wordprocessingDrawing" xmlns:wp="http://schemas.openxmlformats.org/drawingml/2006/wordprocessingDrawing" xmlns:w10="urn:schemas-microsoft-com:office:word" xmlns:w="http://schemas.openxmlformats.org/wordprocessingml/2006/main" xmlns:w14="http://schemas.microsoft.com/office/word/2010/wordml" xmlns:w15="http://schemas.microsoft.com/office/word/2012/wordml" xmlns:w16cex="http://schemas.microsoft.com/office/word/2018/wordml/cex" xmlns:w16cid="http://schemas.microsoft.com/office/word/2016/wordml/cid" xmlns:w16="http://schemas.microsoft.com/office/word/2018/wordml" xmlns:w16du="http://schemas.microsoft.com/office/word/2023/wordml/word16du" xmlns:w16sdtdh="http://schemas.microsoft.com/office/word/2020/wordml/sdtdatahash" xmlns:w16sdtfl="http://schemas.microsoft.com/office/word/2024/wordml/sdtformatlock" xmlns:w16se="http://schemas.microsoft.com/office/word/2015/wordml/symex" xmlns:wpg="http://schemas.microsoft.com/office/word/2010/wordprocessingGroup" xmlns:wpi="http://schemas.microsoft.com/office/word/2010/wordprocessingInk" xmlns:wne="http://schemas.microsoft.com/office/word/2006/wordml" xmlns:wps="http://schemas.microsoft.com/office/word/2010/wordprocessingShape" mc:Ignorable="w14 w15 w16se w16cid w16 w16cex w16sdtdh w16sdtfl w16du wp14">
+  <w:p>
+    <w:pPr>
+      <w:pStyle w:val="Footer"/>
+    </w:pPr>
+  </w:p>
+</w:ftr>
+</file>
+
+<file path=word/footer3.xml><?xml version="1.0" encoding="utf-8"?>
+<w:ftr xmlns:wpc="http://schemas.microsoft.com/office/word/2010/wordprocessingCanvas" xmlns:cx="http://schemas.microsoft.com/office/drawing/2014/chartex" xmlns:cx1="http://schemas.microsoft.com/office/drawing/2015/9/8/chartex" xmlns:cx2="http://schemas.microsoft.com/office/drawing/2015/10/21/chartex" xmlns:cx3="http://schemas.microsoft.com/office/drawing/2016/5/9/chartex" xmlns:cx4="http://schemas.microsoft.com/office/drawing/2016/5/10/chartex" xmlns:cx5="http://schemas.microsoft.com/office/drawing/2016/5/11/chartex" xmlns:cx6="http://schemas.microsoft.com/office/drawing/2016/5/12/chartex" xmlns:cx7="http://schemas.microsoft.com/office/drawing/2016/5/13/chartex" xmlns:cx8="http://schemas.microsoft.com/office/drawing/2016/5/14/chartex" xmlns:mc="http://schemas.openxmlformats.org/markup-compatibility/2006" xmlns:aink="http://schemas.microsoft.com/office/drawing/2016/ink" xmlns:am3d="http://schemas.microsoft.com/office/drawing/2017/model3d" xmlns:o="urn:schemas-microsoft-com:office:office" xmlns:oel="http://schemas.microsoft.com/office/2019/extlst" xmlns:r="http://schemas.openxmlformats.org/officeDocument/2006/relationships" xmlns:m="http://schemas.openxmlformats.org/officeDocument/2006/math" xmlns:v="urn:schemas-microsoft-com:vml" xmlns:wp14="http://schemas.microsoft.com/office/word/2010/wordprocessingDrawing" xmlns:wp="http://schemas.openxmlformats.org/drawingml/2006/wordprocessingDrawing" xmlns:w10="urn:schemas-microsoft-com:office:word" xmlns:w="http://schemas.openxmlformats.org/wordprocessingml/2006/main" xmlns:w14="http://schemas.microsoft.com/office/word/2010/wordml" xmlns:w15="http://schemas.microsoft.com/office/word/2012/wordml" xmlns:w16cex="http://schemas.microsoft.com/office/word/2018/wordml/cex" xmlns:w16cid="http://schemas.microsoft.com/office/word/2016/wordml/cid" xmlns:w16="http://schemas.microsoft.com/office/word/2018/wordml" xmlns:w16du="http://schemas.microsoft.com/office/word/2023/wordml/word16du" xmlns:w16sdtdh="http://schemas.microsoft.com/office/word/2020/wordml/sdtdatahash" xmlns:w16sdtfl="http://schemas.microsoft.com/office/word/2024/wordml/sdtformatlock" xmlns:w16se="http://schemas.microsoft.com/office/word/2015/wordml/symex" xmlns:wpg="http://schemas.microsoft.com/office/word/2010/wordprocessingGroup" xmlns:wpi="http://schemas.microsoft.com/office/word/2010/wordprocessingInk" xmlns:wne="http://schemas.microsoft.com/office/word/2006/wordml" xmlns:wps="http://schemas.microsoft.com/office/word/2010/wordprocessingShape" mc:Ignorable="w14 w15 w16se w16cid w16 w16cex w16sdtdh w16sdtfl w16du wp14">
+  <w:p>
+    <w:pPr>
+      <w:pStyle w:val="Footer"/>
+    </w:pPr>
+  </w:p>
+</w:ftr>
+</file>
+
 <file path=word/footnotes.xml><?xml version="1.0" encoding="utf-8"?>
 <w:footnotes xmlns:wpc="http://schemas.microsoft.com/office/word/2010/wordprocessingCanvas" xmlns:cx="http://schemas.microsoft.com/office/drawing/2014/chartex" xmlns:cx1="http://schemas.microsoft.com/office/drawing/2015/9/8/chartex" xmlns:cx2="http://schemas.microsoft.com/office/drawing/2015/10/21/chartex" xmlns:cx3="http://schemas.microsoft.com/office/drawing/2016/5/9/chartex" xmlns:cx4="http://schemas.microsoft.com/office/drawing/2016/5/10/chartex" xmlns:cx5="http://schemas.microsoft.com/office/drawing/2016/5/11/chartex" xmlns:cx6="http://schemas.microsoft.com/office/drawing/2016/5/12/chartex" xmlns:cx7="http://schemas.microsoft.com/office/drawing/2016/5/13/chartex" xmlns:cx8="http://schemas.microsoft.com/office/drawing/2016/5/14/chartex" xmlns:mc="http://schemas.openxmlformats.org/markup-compatibility/2006" xmlns:aink="http://schemas.microsoft.com/office/drawing/2016/ink" xmlns:am3d="http://schemas.microsoft.com/office/drawing/2017/model3d" xmlns:o="urn:schemas-microsoft-com:office:office" xmlns:oel="http://schemas.microsoft.com/office/2019/extlst" xmlns:r="http://schemas.openxmlformats.org/officeDocument/2006/relationships" xmlns:m="http://schemas.openxmlformats.org/officeDocument/2006/math" xmlns:v="urn:schemas-microsoft-com:vml" xmlns:wp14="http://schemas.microsoft.com/office/word/2010/wordprocessingDrawing" xmlns:wp="http://schemas.openxmlformats.org/drawingml/2006/wordprocessingDrawing" xmlns:w10="urn:schemas-microsoft-com:office:word" xmlns:w="http://schemas.openxmlformats.org/wordprocessingml/2006/main" xmlns:w14="http://schemas.microsoft.com/office/word/2010/wordml" xmlns:w15="http://schemas.microsoft.com/office/word/2012/wordml" xmlns:w16cex="http://schemas.microsoft.com/office/word/2018/wordml/cex" xmlns:w16cid="http://schemas.microsoft.com/office/word/2016/wordml/cid" xmlns:w16="http://schemas.microsoft.com/office/word/2018/wordml" xmlns:w16du="http://schemas.microsoft.com/office/word/2023/wordml/word16du" xmlns:w16sdtdh="http://schemas.microsoft.com/office/word/2020/wordml/sdtdatahash" xmlns:w16sdtfl="http://schemas.microsoft.com/office/word/2024/wordml/sdtformatlock" xmlns:w16se="http://schemas.microsoft.com/office/word/2015/wordml/symex" xmlns:wpg="http://schemas.microsoft.com/office/word/2010/wordprocessingGroup" xmlns:wpi="http://schemas.microsoft.com/office/word/2010/wordprocessingInk" xmlns:wne="http://schemas.microsoft.com/office/word/2006/wordml" xmlns:wps="http://schemas.microsoft.com/office/word/2010/wordprocessingShape" mc:Ignorable="w14 w15 w16se w16cid w16 w16cex w16sdtdh w16sdtfl w16du wp14">
   <w:footnote w:type="separator" w:id="-1">
@@ -2956,6 +3345,16 @@
   <w:p>
     <w:pPr>
       <w:pStyle w:val="Header"/>
+    </w:pPr>
+  </w:p>
+</w:hdr>
+</file>
+
+<file path=word/header2.xml><?xml version="1.0" encoding="utf-8"?>
+<w:hdr xmlns:wpc="http://schemas.microsoft.com/office/word/2010/wordprocessingCanvas" xmlns:cx="http://schemas.microsoft.com/office/drawing/2014/chartex" xmlns:cx1="http://schemas.microsoft.com/office/drawing/2015/9/8/chartex" xmlns:cx2="http://schemas.microsoft.com/office/drawing/2015/10/21/chartex" xmlns:cx3="http://schemas.microsoft.com/office/drawing/2016/5/9/chartex" xmlns:cx4="http://schemas.microsoft.com/office/drawing/2016/5/10/chartex" xmlns:cx5="http://schemas.microsoft.com/office/drawing/2016/5/11/chartex" xmlns:cx6="http://schemas.microsoft.com/office/drawing/2016/5/12/chartex" xmlns:cx7="http://schemas.microsoft.com/office/drawing/2016/5/13/chartex" xmlns:cx8="http://schemas.microsoft.com/office/drawing/2016/5/14/chartex" xmlns:mc="http://schemas.openxmlformats.org/markup-compatibility/2006" xmlns:aink="http://schemas.microsoft.com/office/drawing/2016/ink" xmlns:am3d="http://schemas.microsoft.com/office/drawing/2017/model3d" xmlns:o="urn:schemas-microsoft-com:office:office" xmlns:oel="http://schemas.microsoft.com/office/2019/extlst" xmlns:r="http://schemas.openxmlformats.org/officeDocument/2006/relationships" xmlns:m="http://schemas.openxmlformats.org/officeDocument/2006/math" xmlns:v="urn:schemas-microsoft-com:vml" xmlns:wp14="http://schemas.microsoft.com/office/word/2010/wordprocessingDrawing" xmlns:wp="http://schemas.openxmlformats.org/drawingml/2006/wordprocessingDrawing" xmlns:w10="urn:schemas-microsoft-com:office:word" xmlns:w="http://schemas.openxmlformats.org/wordprocessingml/2006/main" xmlns:w14="http://schemas.microsoft.com/office/word/2010/wordml" xmlns:w15="http://schemas.microsoft.com/office/word/2012/wordml" xmlns:w16cex="http://schemas.microsoft.com/office/word/2018/wordml/cex" xmlns:w16cid="http://schemas.microsoft.com/office/word/2016/wordml/cid" xmlns:w16="http://schemas.microsoft.com/office/word/2018/wordml" xmlns:w16du="http://schemas.microsoft.com/office/word/2023/wordml/word16du" xmlns:w16sdtdh="http://schemas.microsoft.com/office/word/2020/wordml/sdtdatahash" xmlns:w16sdtfl="http://schemas.microsoft.com/office/word/2024/wordml/sdtformatlock" xmlns:w16se="http://schemas.microsoft.com/office/word/2015/wordml/symex" xmlns:wpg="http://schemas.microsoft.com/office/word/2010/wordprocessingGroup" xmlns:wpi="http://schemas.microsoft.com/office/word/2010/wordprocessingInk" xmlns:wne="http://schemas.microsoft.com/office/word/2006/wordml" xmlns:wps="http://schemas.microsoft.com/office/word/2010/wordprocessingShape" mc:Ignorable="w14 w15 w16se w16cid w16 w16cex w16sdtdh w16sdtfl w16du wp14">
+  <w:p>
+    <w:pPr>
+      <w:pStyle w:val="Header"/>
       <w:jc w:val="center"/>
     </w:pPr>
     <w:r>
@@ -2967,9 +3366,9 @@
         <w:szCs w:val="20"/>
       </w:rPr>
       <w:drawing>
-        <wp:inline distT="0" distB="0" distL="0" distR="0" wp14:anchorId="577378E2" wp14:editId="2543BAA3">
-          <wp:extent cx="2431474" cy="731520"/>
-          <wp:effectExtent l="0" t="0" r="6985" b="0"/>
+        <wp:inline distT="0" distB="0" distL="0" distR="0" wp14:anchorId="577378E2" wp14:editId="10D68292">
+          <wp:extent cx="1519672" cy="457200"/>
+          <wp:effectExtent l="0" t="0" r="4445" b="0"/>
           <wp:docPr id="1220637588" name="Picture 1" descr="A black background with blue text&#10;&#10;AI-generated content may be incorrect."/>
           <wp:cNvGraphicFramePr>
             <a:graphicFrameLocks xmlns:a="http://schemas.openxmlformats.org/drawingml/2006/main" noChangeAspect="1"/>
@@ -2996,7 +3395,7 @@
                 <pic:spPr>
                   <a:xfrm>
                     <a:off x="0" y="0"/>
-                    <a:ext cx="2431474" cy="731520"/>
+                    <a:ext cx="1519672" cy="457200"/>
                   </a:xfrm>
                   <a:prstGeom prst="rect">
                     <a:avLst/>
@@ -3429,6 +3828,16 @@
         </mc:Fallback>
       </mc:AlternateContent>
     </w:r>
+  </w:p>
+</w:hdr>
+</file>
+
+<file path=word/header3.xml><?xml version="1.0" encoding="utf-8"?>
+<w:hdr xmlns:wpc="http://schemas.microsoft.com/office/word/2010/wordprocessingCanvas" xmlns:cx="http://schemas.microsoft.com/office/drawing/2014/chartex" xmlns:cx1="http://schemas.microsoft.com/office/drawing/2015/9/8/chartex" xmlns:cx2="http://schemas.microsoft.com/office/drawing/2015/10/21/chartex" xmlns:cx3="http://schemas.microsoft.com/office/drawing/2016/5/9/chartex" xmlns:cx4="http://schemas.microsoft.com/office/drawing/2016/5/10/chartex" xmlns:cx5="http://schemas.microsoft.com/office/drawing/2016/5/11/chartex" xmlns:cx6="http://schemas.microsoft.com/office/drawing/2016/5/12/chartex" xmlns:cx7="http://schemas.microsoft.com/office/drawing/2016/5/13/chartex" xmlns:cx8="http://schemas.microsoft.com/office/drawing/2016/5/14/chartex" xmlns:mc="http://schemas.openxmlformats.org/markup-compatibility/2006" xmlns:aink="http://schemas.microsoft.com/office/drawing/2016/ink" xmlns:am3d="http://schemas.microsoft.com/office/drawing/2017/model3d" xmlns:o="urn:schemas-microsoft-com:office:office" xmlns:oel="http://schemas.microsoft.com/office/2019/extlst" xmlns:r="http://schemas.openxmlformats.org/officeDocument/2006/relationships" xmlns:m="http://schemas.openxmlformats.org/officeDocument/2006/math" xmlns:v="urn:schemas-microsoft-com:vml" xmlns:wp14="http://schemas.microsoft.com/office/word/2010/wordprocessingDrawing" xmlns:wp="http://schemas.openxmlformats.org/drawingml/2006/wordprocessingDrawing" xmlns:w10="urn:schemas-microsoft-com:office:word" xmlns:w="http://schemas.openxmlformats.org/wordprocessingml/2006/main" xmlns:w14="http://schemas.microsoft.com/office/word/2010/wordml" xmlns:w15="http://schemas.microsoft.com/office/word/2012/wordml" xmlns:w16cex="http://schemas.microsoft.com/office/word/2018/wordml/cex" xmlns:w16cid="http://schemas.microsoft.com/office/word/2016/wordml/cid" xmlns:w16="http://schemas.microsoft.com/office/word/2018/wordml" xmlns:w16du="http://schemas.microsoft.com/office/word/2023/wordml/word16du" xmlns:w16sdtdh="http://schemas.microsoft.com/office/word/2020/wordml/sdtdatahash" xmlns:w16sdtfl="http://schemas.microsoft.com/office/word/2024/wordml/sdtformatlock" xmlns:w16se="http://schemas.microsoft.com/office/word/2015/wordml/symex" xmlns:wpg="http://schemas.microsoft.com/office/word/2010/wordprocessingGroup" xmlns:wpi="http://schemas.microsoft.com/office/word/2010/wordprocessingInk" xmlns:wne="http://schemas.microsoft.com/office/word/2006/wordml" xmlns:wps="http://schemas.microsoft.com/office/word/2010/wordprocessingShape" mc:Ignorable="w14 w15 w16se w16cid w16 w16cex w16sdtdh w16sdtfl w16du wp14">
+  <w:p>
+    <w:pPr>
+      <w:pStyle w:val="Header"/>
+    </w:pPr>
   </w:p>
 </w:hdr>
 </file>
@@ -5988,7 +6397,6 @@
     <w:next w:val="Normal"/>
     <w:link w:val="Heading5Char"/>
     <w:uiPriority w:val="9"/>
-    <w:semiHidden/>
     <w:unhideWhenUsed/>
     <w:qFormat/>
     <w:rsid w:val="00755345"/>
@@ -6175,7 +6583,6 @@
     <w:basedOn w:val="DefaultParagraphFont"/>
     <w:link w:val="Heading5"/>
     <w:uiPriority w:val="9"/>
-    <w:semiHidden/>
     <w:rsid w:val="00755345"/>
     <w:rPr>
       <w:rFonts w:eastAsiaTheme="majorEastAsia" w:cstheme="majorBidi"/>

</xml_diff>

<commit_message>
Updating Subscription Agreement with Table of Devices - Addendum 1 Rev 5
</commit_message>
<xml_diff>
--- a/public/Templates/subscription_agreement_template.docx
+++ b/public/Templates/subscription_agreement_template.docx
@@ -1291,9 +1291,15 @@
       </w:r>
     </w:p>
     <w:p>
-      <w:r>
-        <w:rPr>
-          <w:highlight w:val="yellow"/>
+      <w:pPr>
+        <w:pStyle w:val="NoSpacing"/>
+        <w:rPr>
+          <w:rFonts w:ascii="Courier New" w:hAnsi="Courier New" w:cs="Courier New"/>
+        </w:rPr>
+      </w:pPr>
+      <w:r>
+        <w:rPr>
+          <w:rFonts w:ascii="Courier New" w:hAnsi="Courier New" w:cs="Courier New"/>
         </w:rPr>
         <w:t>{</w:t>
       </w:r>
@@ -1301,20 +1307,17 @@
       <w:r>
         <w:rPr>
           <w:rFonts w:ascii="Courier New" w:hAnsi="Courier New" w:cs="Courier New"/>
-          <w:highlight w:val="yellow"/>
         </w:rPr>
         <w:t>List_of_Devices</w:t>
       </w:r>
       <w:proofErr w:type="spellEnd"/>
       <w:r>
         <w:rPr>
-          <w:highlight w:val="yellow"/>
+          <w:rFonts w:ascii="Courier New" w:hAnsi="Courier New" w:cs="Courier New"/>
         </w:rPr>
         <w:t>}</w:t>
       </w:r>
     </w:p>
-    <w:p/>
-    <w:p/>
     <w:p>
       <w:pPr>
         <w:keepNext/>
@@ -1332,19 +1335,6 @@
           <w14:ligatures w14:val="none"/>
         </w:rPr>
       </w:pPr>
-      <w:r>
-        <w:rPr>
-          <w:rFonts w:ascii="Calibri" w:eastAsia="MS Gothic" w:hAnsi="Calibri" w:cs="Times New Roman"/>
-          <w:b/>
-          <w:bCs/>
-          <w:color w:val="4F81BD"/>
-          <w:kern w:val="0"/>
-          <w:sz w:val="26"/>
-          <w:szCs w:val="26"/>
-          <w14:ligatures w14:val="none"/>
-        </w:rPr>
-        <w:t>Covered Devices</w:t>
-      </w:r>
     </w:p>
     <w:p>
       <w:pPr>
@@ -6932,6 +6922,15 @@
       </w:tblBorders>
     </w:tblPr>
   </w:style>
+  <w:style w:type="paragraph" w:styleId="NoSpacing">
+    <w:name w:val="No Spacing"/>
+    <w:uiPriority w:val="1"/>
+    <w:qFormat/>
+    <w:rsid w:val="00AF1031"/>
+    <w:pPr>
+      <w:spacing w:after="0" w:line="240" w:lineRule="auto"/>
+    </w:pPr>
+  </w:style>
 </w:styles>
 </file>
 

</xml_diff>

<commit_message>
Updating Subscription Agreement with Table - Addendum 2 Guardrails Rev 1
</commit_message>
<xml_diff>
--- a/public/Templates/subscription_agreement_template.docx
+++ b/public/Templates/subscription_agreement_template.docx
@@ -1399,6 +1399,33 @@
         <w:t>The subscription plan includes guardrails to ensure fairness and stability for both the customer and the provider. These guardrails define upper and lower thresholds for the number of devices and average monthly print volume based on the customer's original estimates. Typically, the limits are set at ±20%, with device counts rounded to the nearest whole number and print volume rounded to the nearest thousand pages. At the end of each quarter, actual usage is compared to these boundaries. As long as usage stays within the guardrails, the subscription remains unchanged. If usage exceeds these limits, the plan will be reviewed and recalculated for the next quarter. This system protects customers from unexpected cost increases due to minor fluctuations, while also allowing the provider to respond appropriately if usage significantly deviates from the agreed scope.</w:t>
       </w:r>
     </w:p>
+    <w:p>
+      <w:pPr>
+        <w:rPr>
+          <w:rFonts w:ascii="Courier New" w:hAnsi="Courier New" w:cs="Courier New"/>
+        </w:rPr>
+      </w:pPr>
+      <w:r>
+        <w:rPr>
+          <w:rFonts w:ascii="Courier New" w:hAnsi="Courier New" w:cs="Courier New"/>
+        </w:rPr>
+        <w:t>{</w:t>
+      </w:r>
+      <w:proofErr w:type="spellStart"/>
+      <w:r>
+        <w:rPr>
+          <w:rFonts w:ascii="Courier New" w:hAnsi="Courier New" w:cs="Courier New"/>
+        </w:rPr>
+        <w:t>Guardrails_Table</w:t>
+      </w:r>
+      <w:proofErr w:type="spellEnd"/>
+      <w:r>
+        <w:rPr>
+          <w:rFonts w:ascii="Courier New" w:hAnsi="Courier New" w:cs="Courier New"/>
+        </w:rPr>
+        <w:t>}</w:t>
+      </w:r>
+    </w:p>
     <w:p/>
     <w:p>
       <w:pPr>
@@ -1580,45 +1607,6 @@
           <w:highlight w:val="yellow"/>
         </w:rPr>
         <w:t>}</w:t>
-      </w:r>
-    </w:p>
-    <w:p>
-      <w:pPr>
-        <w:ind w:left="360"/>
-        <w:rPr>
-          <w:highlight w:val="yellow"/>
-        </w:rPr>
-      </w:pPr>
-    </w:p>
-    <w:p>
-      <w:pPr>
-        <w:keepNext/>
-        <w:keepLines/>
-        <w:spacing w:before="200" w:after="0" w:line="276" w:lineRule="auto"/>
-        <w:outlineLvl w:val="1"/>
-        <w:rPr>
-          <w:rFonts w:ascii="Calibri" w:eastAsia="MS Gothic" w:hAnsi="Calibri" w:cs="Times New Roman"/>
-          <w:b/>
-          <w:bCs/>
-          <w:color w:val="4F81BD"/>
-          <w:kern w:val="0"/>
-          <w:sz w:val="26"/>
-          <w:szCs w:val="26"/>
-          <w14:ligatures w14:val="none"/>
-        </w:rPr>
-      </w:pPr>
-      <w:r>
-        <w:rPr>
-          <w:rFonts w:ascii="Calibri" w:eastAsia="MS Gothic" w:hAnsi="Calibri" w:cs="Times New Roman"/>
-          <w:b/>
-          <w:bCs/>
-          <w:color w:val="4F81BD"/>
-          <w:kern w:val="0"/>
-          <w:sz w:val="26"/>
-          <w:szCs w:val="26"/>
-          <w14:ligatures w14:val="none"/>
-        </w:rPr>
-        <w:t>Subscription Guardrails</w:t>
       </w:r>
     </w:p>
     <w:p>

</xml_diff>

<commit_message>
Updating Subscription Agreement with Table - Addendum 2 Guardrails Rev 2
</commit_message>
<xml_diff>
--- a/public/Templates/subscription_agreement_template.docx
+++ b/public/Templates/subscription_agreement_template.docx
@@ -46,14 +46,9 @@
     </w:p>
     <w:p>
       <w:r>
-        <w:t xml:space="preserve">Dealer </w:t>
-      </w:r>
-      <w:proofErr w:type="gramStart"/>
-      <w:r>
-        <w:t>Name: {</w:t>
+        <w:t>Dealer Name: {</w:t>
       </w:r>
       <w:proofErr w:type="spellStart"/>
-      <w:proofErr w:type="gramEnd"/>
       <w:r>
         <w:t>Dealer_Name</w:t>
       </w:r>
@@ -63,12 +58,10 @@
       </w:r>
     </w:p>
     <w:p>
-      <w:proofErr w:type="gramStart"/>
       <w:r>
         <w:t>Address: {</w:t>
       </w:r>
       <w:proofErr w:type="spellStart"/>
-      <w:proofErr w:type="gramEnd"/>
       <w:r>
         <w:t>Dealer_Address</w:t>
       </w:r>
@@ -78,12 +71,10 @@
       </w:r>
     </w:p>
     <w:p>
-      <w:proofErr w:type="gramStart"/>
       <w:r>
         <w:t>Phone: {</w:t>
       </w:r>
       <w:proofErr w:type="spellStart"/>
-      <w:proofErr w:type="gramEnd"/>
       <w:r>
         <w:t>Dealer_Phone</w:t>
       </w:r>
@@ -116,11 +107,7 @@
     </w:p>
     <w:p>
       <w:r>
-        <w:t xml:space="preserve">Customer </w:t>
-      </w:r>
-      <w:proofErr w:type="gramStart"/>
-      <w:r>
-        <w:t xml:space="preserve">Name: </w:t>
+        <w:t xml:space="preserve">Customer Name: </w:t>
       </w:r>
       <w:r>
         <w:rPr>
@@ -129,7 +116,6 @@
         <w:t>{</w:t>
       </w:r>
       <w:proofErr w:type="spellStart"/>
-      <w:proofErr w:type="gramEnd"/>
       <w:r>
         <w:rPr>
           <w:highlight w:val="yellow"/>
@@ -145,17 +131,11 @@
       </w:r>
     </w:p>
     <w:p>
-      <w:proofErr w:type="gramStart"/>
       <w:r>
         <w:t>Address: {</w:t>
       </w:r>
-      <w:proofErr w:type="gramEnd"/>
-      <w:r>
-        <w:t>Customer_Address_</w:t>
-      </w:r>
-      <w:proofErr w:type="gramStart"/>
-      <w:r>
-        <w:t>Line1</w:t>
+      <w:r>
+        <w:t>Customer_Address_Line1</w:t>
       </w:r>
       <w:r>
         <w:t>}</w:t>
@@ -163,13 +143,8 @@
       <w:r>
         <w:t>, {</w:t>
       </w:r>
-      <w:proofErr w:type="gramEnd"/>
-      <w:r>
-        <w:t>Customer_Address_</w:t>
-      </w:r>
-      <w:proofErr w:type="gramStart"/>
-      <w:r>
-        <w:t>Line2</w:t>
+      <w:r>
+        <w:t>Customer_Address_Line2</w:t>
       </w:r>
       <w:r>
         <w:t>}</w:t>
@@ -178,13 +153,8 @@
         <w:t>, {</w:t>
       </w:r>
       <w:proofErr w:type="spellStart"/>
-      <w:proofErr w:type="gramEnd"/>
-      <w:r>
-        <w:t>Customer_</w:t>
-      </w:r>
-      <w:proofErr w:type="gramStart"/>
-      <w:r>
-        <w:t>City</w:t>
+      <w:r>
+        <w:t>Customer_City</w:t>
       </w:r>
       <w:proofErr w:type="spellEnd"/>
       <w:r>
@@ -194,13 +164,8 @@
         <w:t>, {</w:t>
       </w:r>
       <w:proofErr w:type="spellStart"/>
-      <w:proofErr w:type="gramEnd"/>
-      <w:r>
-        <w:t>Customer_</w:t>
-      </w:r>
-      <w:proofErr w:type="gramStart"/>
-      <w:r>
-        <w:t>State</w:t>
+      <w:r>
+        <w:t>Customer_State</w:t>
       </w:r>
       <w:proofErr w:type="spellEnd"/>
       <w:r>
@@ -210,7 +175,6 @@
         <w:t>{</w:t>
       </w:r>
       <w:proofErr w:type="spellStart"/>
-      <w:proofErr w:type="gramEnd"/>
       <w:r>
         <w:t>Customer_Zip</w:t>
       </w:r>
@@ -220,72 +184,51 @@
       </w:r>
     </w:p>
     <w:p>
-      <w:proofErr w:type="gramStart"/>
       <w:r>
         <w:t>Contact: {</w:t>
       </w:r>
       <w:proofErr w:type="spellStart"/>
-      <w:proofErr w:type="gramEnd"/>
-      <w:r>
-        <w:t>Customer_</w:t>
-      </w:r>
-      <w:proofErr w:type="gramStart"/>
-      <w:r>
-        <w:t>Contact</w:t>
+      <w:r>
+        <w:t>Customer_Contact</w:t>
       </w:r>
       <w:proofErr w:type="spellEnd"/>
       <w:r>
         <w:t>}</w:t>
       </w:r>
       <w:r>
-        <w:t>,</w:t>
-      </w:r>
-      <w:proofErr w:type="gramEnd"/>
+        <w:t xml:space="preserve">, </w:t>
+      </w:r>
+      <w:r>
+        <w:t>Title: {</w:t>
+      </w:r>
+      <w:proofErr w:type="spellStart"/>
+      <w:r>
+        <w:t>Customer_Contact_Title</w:t>
+      </w:r>
+      <w:proofErr w:type="spellEnd"/>
+      <w:r>
+        <w:t>}</w:t>
+      </w:r>
+    </w:p>
+    <w:p/>
+    <w:p>
+      <w:r>
+        <w:rPr>
+          <w:b/>
+          <w:bCs/>
+        </w:rPr>
+        <w:t>Effective Date:</w:t>
+      </w:r>
       <w:r>
         <w:t xml:space="preserve"> </w:t>
       </w:r>
-      <w:proofErr w:type="gramStart"/>
-      <w:r>
-        <w:t>Title: {</w:t>
+      <w:r>
+        <w:rPr>
+          <w:highlight w:val="yellow"/>
+        </w:rPr>
+        <w:t>{</w:t>
       </w:r>
       <w:proofErr w:type="spellStart"/>
-      <w:proofErr w:type="gramEnd"/>
-      <w:r>
-        <w:t>Customer_Contact_Title</w:t>
-      </w:r>
-      <w:proofErr w:type="spellEnd"/>
-      <w:r>
-        <w:t>}</w:t>
-      </w:r>
-    </w:p>
-    <w:p/>
-    <w:p>
-      <w:r>
-        <w:rPr>
-          <w:b/>
-          <w:bCs/>
-        </w:rPr>
-        <w:t xml:space="preserve">Effective </w:t>
-      </w:r>
-      <w:proofErr w:type="gramStart"/>
-      <w:r>
-        <w:rPr>
-          <w:b/>
-          <w:bCs/>
-        </w:rPr>
-        <w:t>Date:</w:t>
-      </w:r>
-      <w:r>
-        <w:t xml:space="preserve"> </w:t>
-      </w:r>
-      <w:r>
-        <w:rPr>
-          <w:highlight w:val="yellow"/>
-        </w:rPr>
-        <w:t>{</w:t>
-      </w:r>
-      <w:proofErr w:type="spellStart"/>
-      <w:proofErr w:type="gramEnd"/>
       <w:r>
         <w:rPr>
           <w:highlight w:val="yellow"/>
@@ -770,24 +713,15 @@
           <w:bCs/>
           <w:highlight w:val="yellow"/>
         </w:rPr>
-        <w:t>Monthly_Subscription_</w:t>
-      </w:r>
-      <w:proofErr w:type="gramStart"/>
+        <w:t>Monthly_Subscription_Fee</w:t>
+      </w:r>
+      <w:proofErr w:type="spellEnd"/>
       <w:r>
         <w:rPr>
           <w:b/>
           <w:bCs/>
           <w:highlight w:val="yellow"/>
         </w:rPr>
-        <w:t>Fee</w:t>
-      </w:r>
-      <w:proofErr w:type="spellEnd"/>
-      <w:r>
-        <w:rPr>
-          <w:b/>
-          <w:bCs/>
-          <w:highlight w:val="yellow"/>
-        </w:rPr>
         <w:t>}</w:t>
       </w:r>
       <w:r>
@@ -798,11 +732,7 @@
         <w:t xml:space="preserve"> </w:t>
       </w:r>
       <w:r>
-        <w:t>(</w:t>
-      </w:r>
-      <w:proofErr w:type="gramEnd"/>
-      <w:r>
-        <w:t xml:space="preserve">Excluding </w:t>
+        <w:t xml:space="preserve">(Excluding </w:t>
       </w:r>
       <w:r>
         <w:t>applicable s</w:t>
@@ -992,12 +922,10 @@
       </w:r>
     </w:p>
     <w:p>
-      <w:proofErr w:type="gramStart"/>
       <w:r>
         <w:t>Name: {</w:t>
       </w:r>
       <w:proofErr w:type="spellStart"/>
-      <w:proofErr w:type="gramEnd"/>
       <w:r>
         <w:t>Dealer_SalesRep_Name</w:t>
       </w:r>
@@ -1029,12 +957,10 @@
       </w:r>
     </w:p>
     <w:p>
-      <w:proofErr w:type="gramStart"/>
       <w:r>
         <w:t>Name: {</w:t>
       </w:r>
       <w:proofErr w:type="spellStart"/>
-      <w:proofErr w:type="gramEnd"/>
       <w:r>
         <w:t>Customer_Rep_Name</w:t>
       </w:r>
@@ -1169,15 +1095,7 @@
     </w:p>
     <w:p>
       <w:r>
-        <w:t xml:space="preserve">Response time: e.g., </w:t>
-      </w:r>
-      <w:proofErr w:type="gramStart"/>
-      <w:r>
-        <w:t>next-business-day</w:t>
-      </w:r>
-      <w:proofErr w:type="gramEnd"/>
-      <w:r>
-        <w:t xml:space="preserve"> on-site diagnosis.</w:t>
+        <w:t>Response time: e.g., next-business-day on-site diagnosis.</w:t>
       </w:r>
     </w:p>
     <w:p>
@@ -1207,14 +1125,9 @@
     </w:p>
     <w:p>
       <w:r>
-        <w:t xml:space="preserve">SKU Bias </w:t>
-      </w:r>
-      <w:proofErr w:type="gramStart"/>
-      <w:r>
-        <w:t>selection: {</w:t>
+        <w:t>SKU Bias selection: {</w:t>
       </w:r>
       <w:proofErr w:type="spellStart"/>
-      <w:proofErr w:type="gramEnd"/>
       <w:r>
         <w:t>SKU_Bias_Option</w:t>
       </w:r>
@@ -1399,6 +1312,7 @@
         <w:t>The subscription plan includes guardrails to ensure fairness and stability for both the customer and the provider. These guardrails define upper and lower thresholds for the number of devices and average monthly print volume based on the customer's original estimates. Typically, the limits are set at ±20%, with device counts rounded to the nearest whole number and print volume rounded to the nearest thousand pages. At the end of each quarter, actual usage is compared to these boundaries. As long as usage stays within the guardrails, the subscription remains unchanged. If usage exceeds these limits, the plan will be reviewed and recalculated for the next quarter. This system protects customers from unexpected cost increases due to minor fluctuations, while also allowing the provider to respond appropriately if usage significantly deviates from the agreed scope.</w:t>
       </w:r>
     </w:p>
+    <w:p/>
     <w:p>
       <w:pPr>
         <w:rPr>
@@ -1426,202 +1340,6 @@
         <w:t>}</w:t>
       </w:r>
     </w:p>
-    <w:p/>
-    <w:p>
-      <w:pPr>
-        <w:ind w:left="360"/>
-        <w:rPr>
-          <w:highlight w:val="yellow"/>
-        </w:rPr>
-      </w:pPr>
-      <w:r>
-        <w:rPr>
-          <w:highlight w:val="yellow"/>
-        </w:rPr>
-        <w:t xml:space="preserve">Device Lower </w:t>
-      </w:r>
-      <w:proofErr w:type="gramStart"/>
-      <w:r>
-        <w:rPr>
-          <w:highlight w:val="yellow"/>
-        </w:rPr>
-        <w:t xml:space="preserve">Limit: </w:t>
-      </w:r>
-      <w:r>
-        <w:rPr>
-          <w:highlight w:val="yellow"/>
-        </w:rPr>
-        <w:t>{</w:t>
-      </w:r>
-      <w:proofErr w:type="spellStart"/>
-      <w:r>
-        <w:rPr>
-          <w:highlight w:val="yellow"/>
-        </w:rPr>
-        <w:t>deviceLowerLimit</w:t>
-      </w:r>
-      <w:proofErr w:type="spellEnd"/>
-      <w:r>
-        <w:rPr>
-          <w:highlight w:val="yellow"/>
-        </w:rPr>
-        <w:t>}</w:t>
-      </w:r>
-      <w:r>
-        <w:rPr>
-          <w:highlight w:val="yellow"/>
-        </w:rPr>
-        <w:t xml:space="preserve">  </w:t>
-      </w:r>
-      <w:r>
-        <w:rPr>
-          <w:highlight w:val="yellow"/>
-        </w:rPr>
-        <w:t>Device</w:t>
-      </w:r>
-      <w:proofErr w:type="gramEnd"/>
-      <w:r>
-        <w:rPr>
-          <w:highlight w:val="yellow"/>
-        </w:rPr>
-        <w:t xml:space="preserve"> Upper </w:t>
-      </w:r>
-      <w:proofErr w:type="gramStart"/>
-      <w:r>
-        <w:rPr>
-          <w:highlight w:val="yellow"/>
-        </w:rPr>
-        <w:t xml:space="preserve">Limit: </w:t>
-      </w:r>
-      <w:r>
-        <w:rPr>
-          <w:highlight w:val="yellow"/>
-        </w:rPr>
-        <w:t>{</w:t>
-      </w:r>
-      <w:proofErr w:type="spellStart"/>
-      <w:proofErr w:type="gramEnd"/>
-      <w:r>
-        <w:rPr>
-          <w:highlight w:val="yellow"/>
-        </w:rPr>
-        <w:t>deviceUpperLimit</w:t>
-      </w:r>
-      <w:proofErr w:type="spellEnd"/>
-      <w:r>
-        <w:rPr>
-          <w:highlight w:val="yellow"/>
-        </w:rPr>
-        <w:t>}</w:t>
-      </w:r>
-    </w:p>
-    <w:p>
-      <w:pPr>
-        <w:ind w:left="360"/>
-        <w:rPr>
-          <w:highlight w:val="yellow"/>
-        </w:rPr>
-      </w:pPr>
-      <w:r>
-        <w:rPr>
-          <w:highlight w:val="yellow"/>
-        </w:rPr>
-        <w:t>Fleet Output Avg. Mth</w:t>
-      </w:r>
-      <w:r>
-        <w:rPr>
-          <w:highlight w:val="yellow"/>
-        </w:rPr>
-        <w:t xml:space="preserve">. Lower </w:t>
-      </w:r>
-      <w:proofErr w:type="gramStart"/>
-      <w:r>
-        <w:rPr>
-          <w:highlight w:val="yellow"/>
-        </w:rPr>
-        <w:t xml:space="preserve">Limit: </w:t>
-      </w:r>
-      <w:r>
-        <w:rPr>
-          <w:highlight w:val="yellow"/>
-        </w:rPr>
-        <w:t>{</w:t>
-      </w:r>
-      <w:proofErr w:type="spellStart"/>
-      <w:r>
-        <w:rPr>
-          <w:highlight w:val="yellow"/>
-        </w:rPr>
-        <w:t>volumeLowerLimit</w:t>
-      </w:r>
-      <w:proofErr w:type="spellEnd"/>
-      <w:r>
-        <w:rPr>
-          <w:highlight w:val="yellow"/>
-        </w:rPr>
-        <w:t>}</w:t>
-      </w:r>
-      <w:r>
-        <w:rPr>
-          <w:highlight w:val="yellow"/>
-        </w:rPr>
-        <w:t xml:space="preserve">  </w:t>
-      </w:r>
-      <w:r>
-        <w:rPr>
-          <w:highlight w:val="yellow"/>
-        </w:rPr>
-        <w:t>Fleet</w:t>
-      </w:r>
-      <w:proofErr w:type="gramEnd"/>
-      <w:r>
-        <w:rPr>
-          <w:highlight w:val="yellow"/>
-        </w:rPr>
-        <w:t xml:space="preserve"> Output Avg. Mth. Upper </w:t>
-      </w:r>
-      <w:proofErr w:type="gramStart"/>
-      <w:r>
-        <w:rPr>
-          <w:highlight w:val="yellow"/>
-        </w:rPr>
-        <w:t xml:space="preserve">Limit: </w:t>
-      </w:r>
-      <w:r>
-        <w:rPr>
-          <w:highlight w:val="yellow"/>
-        </w:rPr>
-        <w:t>{</w:t>
-      </w:r>
-      <w:proofErr w:type="spellStart"/>
-      <w:proofErr w:type="gramEnd"/>
-      <w:r>
-        <w:rPr>
-          <w:highlight w:val="yellow"/>
-        </w:rPr>
-        <w:t>volumeUpperLimit</w:t>
-      </w:r>
-      <w:proofErr w:type="spellEnd"/>
-      <w:r>
-        <w:rPr>
-          <w:highlight w:val="yellow"/>
-        </w:rPr>
-        <w:t>}</w:t>
-      </w:r>
-    </w:p>
-    <w:p>
-      <w:pPr>
-        <w:spacing w:after="200" w:line="276" w:lineRule="auto"/>
-        <w:rPr>
-          <w:rFonts w:ascii="Cambria" w:eastAsia="MS Mincho" w:hAnsi="Cambria" w:cs="Times New Roman"/>
-          <w:kern w:val="0"/>
-          <w:sz w:val="22"/>
-          <w:szCs w:val="22"/>
-          <w14:ligatures w14:val="none"/>
-        </w:rPr>
-      </w:pPr>
-    </w:p>
-    <w:p/>
     <w:p>
       <w:r>
         <w:br w:type="page"/>
@@ -2903,11 +2621,7 @@
         <w:t>YOU</w:t>
       </w:r>
       <w:r>
-        <w:t xml:space="preserve">R SUBSCRIPTION IS CONFIGURED WITH THIS SKU </w:t>
-      </w:r>
-      <w:proofErr w:type="gramStart"/>
-      <w:r>
-        <w:t>BIAS</w:t>
+        <w:t>R SUBSCRIPTION IS CONFIGURED WITH THIS SKU BIAS</w:t>
       </w:r>
       <w:r>
         <w:t>:</w:t>
@@ -2923,7 +2637,6 @@
         <w:t>{</w:t>
       </w:r>
       <w:proofErr w:type="spellStart"/>
-      <w:proofErr w:type="gramEnd"/>
       <w:r>
         <w:rPr>
           <w:b/>
@@ -3014,25 +2727,7 @@
           <w:kern w:val="0"/>
           <w14:ligatures w14:val="none"/>
         </w:rPr>
-        <w:t xml:space="preserve">The monthly subscription fee has been calculated based on the known availability and cost of OEM products at the time of </w:t>
-      </w:r>
-      <w:proofErr w:type="gramStart"/>
-      <w:r>
-        <w:rPr>
-          <w:rFonts w:eastAsia="Times New Roman" w:cs="Times New Roman"/>
-          <w:kern w:val="0"/>
-          <w14:ligatures w14:val="none"/>
-        </w:rPr>
-        <w:t>agreement</w:t>
-      </w:r>
-      <w:proofErr w:type="gramEnd"/>
-      <w:r>
-        <w:rPr>
-          <w:rFonts w:eastAsia="Times New Roman" w:cs="Times New Roman"/>
-          <w:kern w:val="0"/>
-          <w14:ligatures w14:val="none"/>
-        </w:rPr>
-        <w:t xml:space="preserve"> generation. In cases where an OEM cartridge has been discontinued and is no longer manufactured or available from suppliers, the fallback sequence will apply in the following order: </w:t>
+        <w:t xml:space="preserve">The monthly subscription fee has been calculated based on the known availability and cost of OEM products at the time of agreement generation. In cases where an OEM cartridge has been discontinued and is no longer manufactured or available from suppliers, the fallback sequence will apply in the following order: </w:t>
       </w:r>
       <w:r>
         <w:rPr>

</xml_diff>